<commit_message>
Finished Optuna LGBM in the report
</commit_message>
<xml_diff>
--- a/Report.docx
+++ b/Report.docx
@@ -186,6 +186,7 @@
           <w:lang w:val="en-US"/>
         </w:rPr>
       </w:pPr>
+      <w:proofErr w:type="spellStart"/>
       <w:r>
         <w:rPr>
           <w:rFonts w:ascii="Arial" w:hAnsi="Arial" w:cs="Arial"/>
@@ -195,6 +196,7 @@
         </w:rPr>
         <w:t>LOSdays</w:t>
       </w:r>
+      <w:proofErr w:type="spellEnd"/>
       <w:r>
         <w:rPr>
           <w:rFonts w:ascii="Arial" w:hAnsi="Arial" w:cs="Arial"/>
@@ -228,6 +230,7 @@
           <w:lang w:val="en-US"/>
         </w:rPr>
       </w:pPr>
+      <w:proofErr w:type="spellStart"/>
       <w:r>
         <w:rPr>
           <w:rFonts w:ascii="Arial" w:hAnsi="Arial" w:cs="Arial"/>
@@ -237,6 +240,7 @@
         </w:rPr>
         <w:t>admit_type</w:t>
       </w:r>
+      <w:proofErr w:type="spellEnd"/>
       <w:r>
         <w:rPr>
           <w:rFonts w:ascii="Arial" w:hAnsi="Arial" w:cs="Arial"/>
@@ -279,6 +283,7 @@
           <w:lang w:val="en-US"/>
         </w:rPr>
       </w:pPr>
+      <w:proofErr w:type="spellStart"/>
       <w:r>
         <w:rPr>
           <w:rFonts w:ascii="Arial" w:hAnsi="Arial" w:cs="Arial"/>
@@ -288,6 +293,7 @@
         </w:rPr>
         <w:t>admit_location</w:t>
       </w:r>
+      <w:proofErr w:type="spellEnd"/>
       <w:r>
         <w:rPr>
           <w:rFonts w:ascii="Arial" w:hAnsi="Arial" w:cs="Arial"/>
@@ -321,6 +327,7 @@
           <w:lang w:val="en-US"/>
         </w:rPr>
       </w:pPr>
+      <w:proofErr w:type="spellStart"/>
       <w:r>
         <w:rPr>
           <w:rFonts w:ascii="Arial" w:hAnsi="Arial" w:cs="Arial"/>
@@ -330,6 +337,7 @@
         </w:rPr>
         <w:t>AdmitDiagnosis</w:t>
       </w:r>
+      <w:proofErr w:type="spellEnd"/>
       <w:r>
         <w:rPr>
           <w:rFonts w:ascii="Arial" w:hAnsi="Arial" w:cs="Arial"/>
@@ -456,6 +464,7 @@
           <w:lang w:val="en-US"/>
         </w:rPr>
       </w:pPr>
+      <w:proofErr w:type="spellStart"/>
       <w:r>
         <w:rPr>
           <w:rFonts w:ascii="Arial" w:hAnsi="Arial" w:cs="Arial"/>
@@ -465,6 +474,7 @@
         </w:rPr>
         <w:t>marital_status</w:t>
       </w:r>
+      <w:proofErr w:type="spellEnd"/>
       <w:r>
         <w:rPr>
           <w:rFonts w:ascii="Arial" w:hAnsi="Arial" w:cs="Arial"/>
@@ -522,6 +532,7 @@
           <w:lang w:val="en-US"/>
         </w:rPr>
       </w:pPr>
+      <w:proofErr w:type="spellStart"/>
       <w:r>
         <w:rPr>
           <w:rFonts w:ascii="Arial" w:hAnsi="Arial" w:cs="Arial"/>
@@ -531,6 +542,7 @@
         </w:rPr>
         <w:t>NumCallouts</w:t>
       </w:r>
+      <w:proofErr w:type="spellEnd"/>
       <w:r>
         <w:rPr>
           <w:rFonts w:ascii="Arial" w:hAnsi="Arial" w:cs="Arial"/>
@@ -564,6 +576,7 @@
           <w:lang w:val="en-US"/>
         </w:rPr>
       </w:pPr>
+      <w:proofErr w:type="spellStart"/>
       <w:r>
         <w:rPr>
           <w:rFonts w:ascii="Arial" w:hAnsi="Arial" w:cs="Arial"/>
@@ -573,6 +586,7 @@
         </w:rPr>
         <w:t>NumDiagnosis</w:t>
       </w:r>
+      <w:proofErr w:type="spellEnd"/>
       <w:r>
         <w:rPr>
           <w:rFonts w:ascii="Arial" w:hAnsi="Arial" w:cs="Arial"/>
@@ -606,6 +620,7 @@
           <w:lang w:val="en-US"/>
         </w:rPr>
       </w:pPr>
+      <w:proofErr w:type="spellStart"/>
       <w:r>
         <w:rPr>
           <w:rFonts w:ascii="Arial" w:hAnsi="Arial" w:cs="Arial"/>
@@ -615,6 +630,7 @@
         </w:rPr>
         <w:t>NumProcs</w:t>
       </w:r>
+      <w:proofErr w:type="spellEnd"/>
       <w:r>
         <w:rPr>
           <w:rFonts w:ascii="Arial" w:hAnsi="Arial" w:cs="Arial"/>
@@ -648,6 +664,7 @@
           <w:lang w:val="en-US"/>
         </w:rPr>
       </w:pPr>
+      <w:proofErr w:type="spellStart"/>
       <w:r>
         <w:rPr>
           <w:rFonts w:ascii="Arial" w:hAnsi="Arial" w:cs="Arial"/>
@@ -657,6 +674,7 @@
         </w:rPr>
         <w:t>AdmitProcedure</w:t>
       </w:r>
+      <w:proofErr w:type="spellEnd"/>
       <w:r>
         <w:rPr>
           <w:rFonts w:ascii="Arial" w:hAnsi="Arial" w:cs="Arial"/>
@@ -690,6 +708,7 @@
           <w:lang w:val="en-US"/>
         </w:rPr>
       </w:pPr>
+      <w:proofErr w:type="spellStart"/>
       <w:r>
         <w:rPr>
           <w:rFonts w:ascii="Arial" w:hAnsi="Arial" w:cs="Arial"/>
@@ -699,6 +718,7 @@
         </w:rPr>
         <w:t>NumCPTevents</w:t>
       </w:r>
+      <w:proofErr w:type="spellEnd"/>
       <w:r>
         <w:rPr>
           <w:rFonts w:ascii="Arial" w:hAnsi="Arial" w:cs="Arial"/>
@@ -732,6 +752,7 @@
           <w:lang w:val="en-US"/>
         </w:rPr>
       </w:pPr>
+      <w:proofErr w:type="spellStart"/>
       <w:r>
         <w:rPr>
           <w:rFonts w:ascii="Arial" w:hAnsi="Arial" w:cs="Arial"/>
@@ -741,6 +762,7 @@
         </w:rPr>
         <w:t>NumInput</w:t>
       </w:r>
+      <w:proofErr w:type="spellEnd"/>
       <w:r>
         <w:rPr>
           <w:rFonts w:ascii="Arial" w:hAnsi="Arial" w:cs="Arial"/>
@@ -759,6 +781,7 @@
         </w:rPr>
         <w:t xml:space="preserve"> Number of </w:t>
       </w:r>
+      <w:proofErr w:type="spellStart"/>
       <w:proofErr w:type="gramStart"/>
       <w:r>
         <w:rPr>
@@ -769,6 +792,7 @@
         </w:rPr>
         <w:t>inputs.In</w:t>
       </w:r>
+      <w:proofErr w:type="spellEnd"/>
       <w:proofErr w:type="gramEnd"/>
       <w:r>
         <w:rPr>
@@ -794,6 +818,7 @@
           <w:lang w:val="en-US"/>
         </w:rPr>
       </w:pPr>
+      <w:proofErr w:type="spellStart"/>
       <w:r>
         <w:rPr>
           <w:rFonts w:ascii="Arial" w:hAnsi="Arial" w:cs="Arial"/>
@@ -803,6 +828,7 @@
         </w:rPr>
         <w:t>NumLabs</w:t>
       </w:r>
+      <w:proofErr w:type="spellEnd"/>
       <w:r>
         <w:rPr>
           <w:rFonts w:ascii="Arial" w:hAnsi="Arial" w:cs="Arial"/>
@@ -836,6 +862,7 @@
           <w:lang w:val="en-US"/>
         </w:rPr>
       </w:pPr>
+      <w:proofErr w:type="spellStart"/>
       <w:r>
         <w:rPr>
           <w:rFonts w:ascii="Arial" w:hAnsi="Arial" w:cs="Arial"/>
@@ -845,6 +872,7 @@
         </w:rPr>
         <w:t>NumMicroLabs</w:t>
       </w:r>
+      <w:proofErr w:type="spellEnd"/>
       <w:r>
         <w:rPr>
           <w:rFonts w:ascii="Arial" w:hAnsi="Arial" w:cs="Arial"/>
@@ -878,6 +906,7 @@
           <w:lang w:val="en-US"/>
         </w:rPr>
       </w:pPr>
+      <w:proofErr w:type="spellStart"/>
       <w:r>
         <w:rPr>
           <w:rFonts w:ascii="Arial" w:hAnsi="Arial" w:cs="Arial"/>
@@ -887,6 +916,7 @@
         </w:rPr>
         <w:t>NumNotes</w:t>
       </w:r>
+      <w:proofErr w:type="spellEnd"/>
       <w:r>
         <w:rPr>
           <w:rFonts w:ascii="Arial" w:hAnsi="Arial" w:cs="Arial"/>
@@ -920,6 +950,7 @@
           <w:lang w:val="en-US"/>
         </w:rPr>
       </w:pPr>
+      <w:proofErr w:type="spellStart"/>
       <w:r>
         <w:rPr>
           <w:rFonts w:ascii="Arial" w:hAnsi="Arial" w:cs="Arial"/>
@@ -929,6 +960,7 @@
         </w:rPr>
         <w:t>NumOutput</w:t>
       </w:r>
+      <w:proofErr w:type="spellEnd"/>
       <w:r>
         <w:rPr>
           <w:rFonts w:ascii="Arial" w:hAnsi="Arial" w:cs="Arial"/>
@@ -971,6 +1003,7 @@
           <w:lang w:val="en-US"/>
         </w:rPr>
       </w:pPr>
+      <w:proofErr w:type="spellStart"/>
       <w:r>
         <w:rPr>
           <w:rFonts w:ascii="Arial" w:hAnsi="Arial" w:cs="Arial"/>
@@ -980,6 +1013,7 @@
         </w:rPr>
         <w:t>NumRx</w:t>
       </w:r>
+      <w:proofErr w:type="spellEnd"/>
       <w:r>
         <w:rPr>
           <w:rFonts w:ascii="Arial" w:hAnsi="Arial" w:cs="Arial"/>
@@ -1013,6 +1047,7 @@
           <w:lang w:val="en-US"/>
         </w:rPr>
       </w:pPr>
+      <w:proofErr w:type="spellStart"/>
       <w:r>
         <w:rPr>
           <w:rFonts w:ascii="Arial" w:hAnsi="Arial" w:cs="Arial"/>
@@ -1022,6 +1057,7 @@
         </w:rPr>
         <w:t>NumProcEvents</w:t>
       </w:r>
+      <w:proofErr w:type="spellEnd"/>
       <w:r>
         <w:rPr>
           <w:rFonts w:ascii="Arial" w:hAnsi="Arial" w:cs="Arial"/>
@@ -1055,6 +1091,7 @@
           <w:lang w:val="en-US"/>
         </w:rPr>
       </w:pPr>
+      <w:proofErr w:type="spellStart"/>
       <w:r>
         <w:rPr>
           <w:rFonts w:ascii="Arial" w:hAnsi="Arial" w:cs="Arial"/>
@@ -1064,6 +1101,7 @@
         </w:rPr>
         <w:t>NumTransfers</w:t>
       </w:r>
+      <w:proofErr w:type="spellEnd"/>
       <w:r>
         <w:rPr>
           <w:rFonts w:ascii="Arial" w:hAnsi="Arial" w:cs="Arial"/>
@@ -1097,6 +1135,7 @@
           <w:lang w:val="en-US"/>
         </w:rPr>
       </w:pPr>
+      <w:proofErr w:type="spellStart"/>
       <w:r>
         <w:rPr>
           <w:rFonts w:ascii="Arial" w:hAnsi="Arial" w:cs="Arial"/>
@@ -1106,6 +1145,7 @@
         </w:rPr>
         <w:t>NumChartEvents</w:t>
       </w:r>
+      <w:proofErr w:type="spellEnd"/>
       <w:r>
         <w:rPr>
           <w:rFonts w:ascii="Arial" w:hAnsi="Arial" w:cs="Arial"/>
@@ -1148,6 +1188,7 @@
           <w:lang w:val="en-US"/>
         </w:rPr>
       </w:pPr>
+      <w:proofErr w:type="spellStart"/>
       <w:r>
         <w:rPr>
           <w:rFonts w:ascii="Arial" w:hAnsi="Arial" w:cs="Arial"/>
@@ -1157,6 +1198,7 @@
         </w:rPr>
         <w:t>ExpiredHospital</w:t>
       </w:r>
+      <w:proofErr w:type="spellEnd"/>
       <w:r>
         <w:rPr>
           <w:rFonts w:ascii="Arial" w:hAnsi="Arial" w:cs="Arial"/>
@@ -1190,6 +1232,7 @@
           <w:lang w:val="en-US"/>
         </w:rPr>
       </w:pPr>
+      <w:proofErr w:type="spellStart"/>
       <w:r>
         <w:rPr>
           <w:rFonts w:ascii="Arial" w:hAnsi="Arial" w:cs="Arial"/>
@@ -1199,6 +1242,7 @@
         </w:rPr>
         <w:t>TotalNumInteract</w:t>
       </w:r>
+      <w:proofErr w:type="spellEnd"/>
       <w:r>
         <w:rPr>
           <w:rFonts w:ascii="Arial" w:hAnsi="Arial" w:cs="Arial"/>
@@ -1232,6 +1276,7 @@
           <w:lang w:val="en-US"/>
         </w:rPr>
       </w:pPr>
+      <w:proofErr w:type="spellStart"/>
       <w:r>
         <w:rPr>
           <w:rFonts w:ascii="Arial" w:hAnsi="Arial" w:cs="Arial"/>
@@ -1241,6 +1286,7 @@
         </w:rPr>
         <w:t>LOSgroupNum</w:t>
       </w:r>
+      <w:proofErr w:type="spellEnd"/>
       <w:r>
         <w:rPr>
           <w:rFonts w:ascii="Arial" w:hAnsi="Arial" w:cs="Arial"/>
@@ -1333,7 +1379,27 @@
           <w:szCs w:val="24"/>
           <w:lang w:val="en-US"/>
         </w:rPr>
-        <w:t>with the “ExpiredHospital” column being unknown.</w:t>
+        <w:t>with the “</w:t>
+      </w:r>
+      <w:proofErr w:type="spellStart"/>
+      <w:r>
+        <w:rPr>
+          <w:rFonts w:ascii="Arial" w:hAnsi="Arial" w:cs="Arial"/>
+          <w:sz w:val="24"/>
+          <w:szCs w:val="24"/>
+          <w:lang w:val="en-US"/>
+        </w:rPr>
+        <w:t>ExpiredHospital</w:t>
+      </w:r>
+      <w:proofErr w:type="spellEnd"/>
+      <w:r>
+        <w:rPr>
+          <w:rFonts w:ascii="Arial" w:hAnsi="Arial" w:cs="Arial"/>
+          <w:sz w:val="24"/>
+          <w:szCs w:val="24"/>
+          <w:lang w:val="en-US"/>
+        </w:rPr>
+        <w:t>” column being unknown.</w:t>
       </w:r>
       <w:r>
         <w:rPr>
@@ -1485,7 +1551,31 @@
           <w:szCs w:val="24"/>
           <w:lang w:val="en-US"/>
         </w:rPr>
-        <w:t>‘LOSgroupNum’</w:t>
+        <w:t>‘</w:t>
+      </w:r>
+      <w:proofErr w:type="spellStart"/>
+      <w:r>
+        <w:rPr>
+          <w:rFonts w:ascii="Arial" w:hAnsi="Arial" w:cs="Arial"/>
+          <w:i/>
+          <w:iCs/>
+          <w:sz w:val="24"/>
+          <w:szCs w:val="24"/>
+          <w:lang w:val="en-US"/>
+        </w:rPr>
+        <w:t>LOSgroupNum</w:t>
+      </w:r>
+      <w:proofErr w:type="spellEnd"/>
+      <w:r>
+        <w:rPr>
+          <w:rFonts w:ascii="Arial" w:hAnsi="Arial" w:cs="Arial"/>
+          <w:i/>
+          <w:iCs/>
+          <w:sz w:val="24"/>
+          <w:szCs w:val="24"/>
+          <w:lang w:val="en-US"/>
+        </w:rPr>
+        <w:t>’</w:t>
       </w:r>
       <w:r>
         <w:rPr>
@@ -2563,6 +2653,7 @@
         </w:rPr>
         <w:t xml:space="preserve">I used the </w:t>
       </w:r>
+      <w:proofErr w:type="spellStart"/>
       <w:proofErr w:type="gramStart"/>
       <w:r>
         <w:rPr>
@@ -2573,9 +2664,9 @@
           <w:szCs w:val="24"/>
           <w:lang w:val="en-US"/>
         </w:rPr>
-        <w:t>StandardScaler(</w:t>
-      </w:r>
-      <w:proofErr w:type="gramEnd"/>
+        <w:t>StandardScaler</w:t>
+      </w:r>
+      <w:proofErr w:type="spellEnd"/>
       <w:r>
         <w:rPr>
           <w:rFonts w:ascii="Arial" w:hAnsi="Arial" w:cs="Arial"/>
@@ -2585,17 +2676,9 @@
           <w:szCs w:val="24"/>
           <w:lang w:val="en-US"/>
         </w:rPr>
-        <w:t>)</w:t>
-      </w:r>
-      <w:r>
-        <w:rPr>
-          <w:rFonts w:ascii="Arial" w:hAnsi="Arial" w:cs="Arial"/>
-          <w:sz w:val="24"/>
-          <w:szCs w:val="24"/>
-          <w:lang w:val="en-US"/>
-        </w:rPr>
-        <w:t xml:space="preserve"> from the </w:t>
-      </w:r>
+        <w:t>(</w:t>
+      </w:r>
+      <w:proofErr w:type="gramEnd"/>
       <w:r>
         <w:rPr>
           <w:rFonts w:ascii="Arial" w:hAnsi="Arial" w:cs="Arial"/>
@@ -2605,8 +2688,30 @@
           <w:szCs w:val="24"/>
           <w:lang w:val="en-US"/>
         </w:rPr>
+        <w:t>)</w:t>
+      </w:r>
+      <w:r>
+        <w:rPr>
+          <w:rFonts w:ascii="Arial" w:hAnsi="Arial" w:cs="Arial"/>
+          <w:sz w:val="24"/>
+          <w:szCs w:val="24"/>
+          <w:lang w:val="en-US"/>
+        </w:rPr>
+        <w:t xml:space="preserve"> from the </w:t>
+      </w:r>
+      <w:proofErr w:type="spellStart"/>
+      <w:r>
+        <w:rPr>
+          <w:rFonts w:ascii="Arial" w:hAnsi="Arial" w:cs="Arial"/>
+          <w:i/>
+          <w:iCs/>
+          <w:sz w:val="24"/>
+          <w:szCs w:val="24"/>
+          <w:lang w:val="en-US"/>
+        </w:rPr>
         <w:t>sklearn.preprocessing</w:t>
       </w:r>
+      <w:proofErr w:type="spellEnd"/>
       <w:r>
         <w:rPr>
           <w:rFonts w:ascii="Arial" w:hAnsi="Arial" w:cs="Arial"/>
@@ -3064,7 +3169,27 @@
           <w:szCs w:val="24"/>
           <w:lang w:val="en-US"/>
         </w:rPr>
-        <w:t>And then increase the weight of the positive values by using the ‘scale_pos_weight’ parameter</w:t>
+        <w:t>And then increase the weight of the positive values by using the ‘</w:t>
+      </w:r>
+      <w:proofErr w:type="spellStart"/>
+      <w:r>
+        <w:rPr>
+          <w:rFonts w:ascii="Arial" w:hAnsi="Arial" w:cs="Arial"/>
+          <w:sz w:val="24"/>
+          <w:szCs w:val="24"/>
+          <w:lang w:val="en-US"/>
+        </w:rPr>
+        <w:t>scale_pos_weight</w:t>
+      </w:r>
+      <w:proofErr w:type="spellEnd"/>
+      <w:r>
+        <w:rPr>
+          <w:rFonts w:ascii="Arial" w:hAnsi="Arial" w:cs="Arial"/>
+          <w:sz w:val="24"/>
+          <w:szCs w:val="24"/>
+          <w:lang w:val="en-US"/>
+        </w:rPr>
+        <w:t>’ parameter</w:t>
       </w:r>
       <w:r>
         <w:rPr>
@@ -3272,7 +3397,47 @@
           <w:szCs w:val="24"/>
           <w:lang w:val="en-US"/>
         </w:rPr>
-        <w:t xml:space="preserve">For the classifiers that performed well by default, I started tuning the hyperparameters of those classifiers. These classifiers include: Random Forest, XGBoost and LightGBM. And all 3 of those were tuned using </w:t>
+        <w:t xml:space="preserve">For the classifiers that performed well by default, I started tuning the hyperparameters of those classifiers. These classifiers include: Random Forest, </w:t>
+      </w:r>
+      <w:proofErr w:type="spellStart"/>
+      <w:r>
+        <w:rPr>
+          <w:rFonts w:ascii="Arial" w:hAnsi="Arial" w:cs="Arial"/>
+          <w:sz w:val="24"/>
+          <w:szCs w:val="24"/>
+          <w:lang w:val="en-US"/>
+        </w:rPr>
+        <w:t>XGBoost</w:t>
+      </w:r>
+      <w:proofErr w:type="spellEnd"/>
+      <w:r>
+        <w:rPr>
+          <w:rFonts w:ascii="Arial" w:hAnsi="Arial" w:cs="Arial"/>
+          <w:sz w:val="24"/>
+          <w:szCs w:val="24"/>
+          <w:lang w:val="en-US"/>
+        </w:rPr>
+        <w:t xml:space="preserve"> and </w:t>
+      </w:r>
+      <w:proofErr w:type="spellStart"/>
+      <w:r>
+        <w:rPr>
+          <w:rFonts w:ascii="Arial" w:hAnsi="Arial" w:cs="Arial"/>
+          <w:sz w:val="24"/>
+          <w:szCs w:val="24"/>
+          <w:lang w:val="en-US"/>
+        </w:rPr>
+        <w:t>LightGBM</w:t>
+      </w:r>
+      <w:proofErr w:type="spellEnd"/>
+      <w:r>
+        <w:rPr>
+          <w:rFonts w:ascii="Arial" w:hAnsi="Arial" w:cs="Arial"/>
+          <w:sz w:val="24"/>
+          <w:szCs w:val="24"/>
+          <w:lang w:val="en-US"/>
+        </w:rPr>
+        <w:t xml:space="preserve">. And all 3 of those were tuned using </w:t>
       </w:r>
       <w:r>
         <w:rPr>
@@ -3326,8 +3491,29 @@
           <w:szCs w:val="24"/>
           <w:lang w:val="en-US"/>
         </w:rPr>
-        <w:t xml:space="preserve">Random Forest and XGBoost were tuned using </w:t>
-      </w:r>
+        <w:t xml:space="preserve">Random Forest and </w:t>
+      </w:r>
+      <w:proofErr w:type="spellStart"/>
+      <w:r>
+        <w:rPr>
+          <w:rFonts w:ascii="Arial" w:hAnsi="Arial" w:cs="Arial"/>
+          <w:sz w:val="24"/>
+          <w:szCs w:val="24"/>
+          <w:lang w:val="en-US"/>
+        </w:rPr>
+        <w:t>XGBoost</w:t>
+      </w:r>
+      <w:proofErr w:type="spellEnd"/>
+      <w:r>
+        <w:rPr>
+          <w:rFonts w:ascii="Arial" w:hAnsi="Arial" w:cs="Arial"/>
+          <w:sz w:val="24"/>
+          <w:szCs w:val="24"/>
+          <w:lang w:val="en-US"/>
+        </w:rPr>
+        <w:t xml:space="preserve"> were tuned using </w:t>
+      </w:r>
+      <w:proofErr w:type="spellStart"/>
       <w:r>
         <w:rPr>
           <w:rFonts w:ascii="Arial" w:hAnsi="Arial" w:cs="Arial"/>
@@ -3339,6 +3525,7 @@
         </w:rPr>
         <w:t>RandomizedSearchCV</w:t>
       </w:r>
+      <w:proofErr w:type="spellEnd"/>
       <w:r>
         <w:rPr>
           <w:rFonts w:ascii="Arial" w:hAnsi="Arial" w:cs="Arial"/>
@@ -3348,6 +3535,7 @@
         </w:rPr>
         <w:t xml:space="preserve"> from the </w:t>
       </w:r>
+      <w:proofErr w:type="spellStart"/>
       <w:proofErr w:type="gramStart"/>
       <w:r>
         <w:rPr>
@@ -3372,6 +3560,7 @@
         </w:rPr>
         <w:t>_selection</w:t>
       </w:r>
+      <w:proofErr w:type="spellEnd"/>
       <w:r>
         <w:rPr>
           <w:rFonts w:ascii="Arial" w:hAnsi="Arial" w:cs="Arial"/>
@@ -3491,15 +3680,27 @@
           <w:lang w:val="en-US"/>
         </w:rPr>
       </w:pPr>
-      <w:r>
-        <w:rPr>
-          <w:rFonts w:ascii="Arial" w:hAnsi="Arial" w:cs="Arial"/>
-          <w:sz w:val="24"/>
-          <w:szCs w:val="24"/>
-          <w:lang w:val="en-US"/>
-        </w:rPr>
-        <w:t xml:space="preserve">LightGBM were tuned using </w:t>
-      </w:r>
+      <w:proofErr w:type="spellStart"/>
+      <w:r>
+        <w:rPr>
+          <w:rFonts w:ascii="Arial" w:hAnsi="Arial" w:cs="Arial"/>
+          <w:sz w:val="24"/>
+          <w:szCs w:val="24"/>
+          <w:lang w:val="en-US"/>
+        </w:rPr>
+        <w:t>LightGBM</w:t>
+      </w:r>
+      <w:proofErr w:type="spellEnd"/>
+      <w:r>
+        <w:rPr>
+          <w:rFonts w:ascii="Arial" w:hAnsi="Arial" w:cs="Arial"/>
+          <w:sz w:val="24"/>
+          <w:szCs w:val="24"/>
+          <w:lang w:val="en-US"/>
+        </w:rPr>
+        <w:t xml:space="preserve"> were tuned using </w:t>
+      </w:r>
+      <w:proofErr w:type="spellStart"/>
       <w:r>
         <w:rPr>
           <w:rFonts w:ascii="Arial" w:hAnsi="Arial" w:cs="Arial"/>
@@ -3511,6 +3712,7 @@
         </w:rPr>
         <w:t>BayesSearchCV</w:t>
       </w:r>
+      <w:proofErr w:type="spellEnd"/>
       <w:r>
         <w:rPr>
           <w:rFonts w:ascii="Arial" w:hAnsi="Arial" w:cs="Arial"/>
@@ -3531,6 +3733,7 @@
         </w:rPr>
         <w:t xml:space="preserve">from the </w:t>
       </w:r>
+      <w:proofErr w:type="spellStart"/>
       <w:r>
         <w:rPr>
           <w:rFonts w:ascii="Arial" w:hAnsi="Arial" w:cs="Arial"/>
@@ -3542,6 +3745,7 @@
         </w:rPr>
         <w:t>skopt</w:t>
       </w:r>
+      <w:proofErr w:type="spellEnd"/>
       <w:r>
         <w:rPr>
           <w:rFonts w:ascii="Arial" w:hAnsi="Arial" w:cs="Arial"/>
@@ -3674,7 +3878,27 @@
           <w:szCs w:val="24"/>
           <w:lang w:val="en-US"/>
         </w:rPr>
-        <w:t>For RandomSearchCV, we can specify a range of values that each hyperparameter can take. Then the algorithm will randomly choose a set of hyperparameters in that range and starts training</w:t>
+        <w:t xml:space="preserve">For </w:t>
+      </w:r>
+      <w:proofErr w:type="spellStart"/>
+      <w:r>
+        <w:rPr>
+          <w:rFonts w:ascii="Arial" w:hAnsi="Arial" w:cs="Arial"/>
+          <w:sz w:val="24"/>
+          <w:szCs w:val="24"/>
+          <w:lang w:val="en-US"/>
+        </w:rPr>
+        <w:t>RandomSearchCV</w:t>
+      </w:r>
+      <w:proofErr w:type="spellEnd"/>
+      <w:r>
+        <w:rPr>
+          <w:rFonts w:ascii="Arial" w:hAnsi="Arial" w:cs="Arial"/>
+          <w:sz w:val="24"/>
+          <w:szCs w:val="24"/>
+          <w:lang w:val="en-US"/>
+        </w:rPr>
+        <w:t>, we can specify a range of values that each hyperparameter can take. Then the algorithm will randomly choose a set of hyperparameters in that range and starts training</w:t>
       </w:r>
       <w:r>
         <w:rPr>
@@ -3743,7 +3967,47 @@
           <w:szCs w:val="24"/>
           <w:lang w:val="en-US"/>
         </w:rPr>
-        <w:t xml:space="preserve">For BayesSearchCV, the process is almost the same as RandomSearchCV. With the only difference is that parameters are not randomly chosen, but rather picked using </w:t>
+        <w:t xml:space="preserve">For </w:t>
+      </w:r>
+      <w:proofErr w:type="spellStart"/>
+      <w:r>
+        <w:rPr>
+          <w:rFonts w:ascii="Arial" w:hAnsi="Arial" w:cs="Arial"/>
+          <w:sz w:val="24"/>
+          <w:szCs w:val="24"/>
+          <w:lang w:val="en-US"/>
+        </w:rPr>
+        <w:t>BayesSearchCV</w:t>
+      </w:r>
+      <w:proofErr w:type="spellEnd"/>
+      <w:r>
+        <w:rPr>
+          <w:rFonts w:ascii="Arial" w:hAnsi="Arial" w:cs="Arial"/>
+          <w:sz w:val="24"/>
+          <w:szCs w:val="24"/>
+          <w:lang w:val="en-US"/>
+        </w:rPr>
+        <w:t xml:space="preserve">, the process is almost the same as </w:t>
+      </w:r>
+      <w:proofErr w:type="spellStart"/>
+      <w:r>
+        <w:rPr>
+          <w:rFonts w:ascii="Arial" w:hAnsi="Arial" w:cs="Arial"/>
+          <w:sz w:val="24"/>
+          <w:szCs w:val="24"/>
+          <w:lang w:val="en-US"/>
+        </w:rPr>
+        <w:t>RandomSearchCV</w:t>
+      </w:r>
+      <w:proofErr w:type="spellEnd"/>
+      <w:r>
+        <w:rPr>
+          <w:rFonts w:ascii="Arial" w:hAnsi="Arial" w:cs="Arial"/>
+          <w:sz w:val="24"/>
+          <w:szCs w:val="24"/>
+          <w:lang w:val="en-US"/>
+        </w:rPr>
+        <w:t xml:space="preserve">. With the only difference is that parameters are not randomly chosen, but rather picked using </w:t>
       </w:r>
       <w:r>
         <w:rPr>
@@ -3902,8 +4166,29 @@
           <w:szCs w:val="24"/>
           <w:lang w:val="en-US"/>
         </w:rPr>
-        <w:t xml:space="preserve">Here’s a list of all of the classifiers that I used: Support Vector Classifier (LinearSVC from </w:t>
-      </w:r>
+        <w:t>Here’s a list of all of the classifiers that I used: Support Vector Classifier (</w:t>
+      </w:r>
+      <w:proofErr w:type="spellStart"/>
+      <w:r>
+        <w:rPr>
+          <w:rFonts w:ascii="Arial" w:hAnsi="Arial" w:cs="Arial"/>
+          <w:sz w:val="24"/>
+          <w:szCs w:val="24"/>
+          <w:lang w:val="en-US"/>
+        </w:rPr>
+        <w:t>LinearSVC</w:t>
+      </w:r>
+      <w:proofErr w:type="spellEnd"/>
+      <w:r>
+        <w:rPr>
+          <w:rFonts w:ascii="Arial" w:hAnsi="Arial" w:cs="Arial"/>
+          <w:sz w:val="24"/>
+          <w:szCs w:val="24"/>
+          <w:lang w:val="en-US"/>
+        </w:rPr>
+        <w:t xml:space="preserve"> from </w:t>
+      </w:r>
+      <w:proofErr w:type="spellStart"/>
       <w:r>
         <w:rPr>
           <w:rFonts w:ascii="Arial" w:hAnsi="Arial" w:cs="Arial"/>
@@ -3926,15 +4211,37 @@
         </w:rPr>
         <w:t>.svm</w:t>
       </w:r>
-      <w:r>
-        <w:rPr>
-          <w:rFonts w:ascii="Arial" w:hAnsi="Arial" w:cs="Arial"/>
-          <w:sz w:val="24"/>
-          <w:szCs w:val="24"/>
-          <w:lang w:val="en-US"/>
-        </w:rPr>
-        <w:t xml:space="preserve">), Random Forest (RandomForestClassifier from </w:t>
-      </w:r>
+      <w:proofErr w:type="spellEnd"/>
+      <w:r>
+        <w:rPr>
+          <w:rFonts w:ascii="Arial" w:hAnsi="Arial" w:cs="Arial"/>
+          <w:sz w:val="24"/>
+          <w:szCs w:val="24"/>
+          <w:lang w:val="en-US"/>
+        </w:rPr>
+        <w:t>), Random Forest (</w:t>
+      </w:r>
+      <w:proofErr w:type="spellStart"/>
+      <w:r>
+        <w:rPr>
+          <w:rFonts w:ascii="Arial" w:hAnsi="Arial" w:cs="Arial"/>
+          <w:sz w:val="24"/>
+          <w:szCs w:val="24"/>
+          <w:lang w:val="en-US"/>
+        </w:rPr>
+        <w:t>RandomForestClassifier</w:t>
+      </w:r>
+      <w:proofErr w:type="spellEnd"/>
+      <w:r>
+        <w:rPr>
+          <w:rFonts w:ascii="Arial" w:hAnsi="Arial" w:cs="Arial"/>
+          <w:sz w:val="24"/>
+          <w:szCs w:val="24"/>
+          <w:lang w:val="en-US"/>
+        </w:rPr>
+        <w:t xml:space="preserve"> from </w:t>
+      </w:r>
+      <w:proofErr w:type="spellStart"/>
       <w:proofErr w:type="gramStart"/>
       <w:r>
         <w:rPr>
@@ -3958,6 +4265,7 @@
         </w:rPr>
         <w:t>.ensemble</w:t>
       </w:r>
+      <w:proofErr w:type="spellEnd"/>
       <w:proofErr w:type="gramEnd"/>
       <w:r>
         <w:rPr>
@@ -3977,6 +4285,7 @@
         </w:rPr>
         <w:t xml:space="preserve"> (</w:t>
       </w:r>
+      <w:proofErr w:type="spellStart"/>
       <w:r>
         <w:rPr>
           <w:rFonts w:ascii="Arial" w:hAnsi="Arial" w:cs="Arial"/>
@@ -3986,6 +4295,7 @@
         </w:rPr>
         <w:t>KNeighborsClassifier</w:t>
       </w:r>
+      <w:proofErr w:type="spellEnd"/>
       <w:r>
         <w:rPr>
           <w:rFonts w:ascii="Arial" w:hAnsi="Arial" w:cs="Arial"/>
@@ -3995,6 +4305,7 @@
         </w:rPr>
         <w:t xml:space="preserve"> from </w:t>
       </w:r>
+      <w:proofErr w:type="spellStart"/>
       <w:r>
         <w:rPr>
           <w:rFonts w:ascii="Arial" w:hAnsi="Arial" w:cs="Arial"/>
@@ -4017,6 +4328,7 @@
         </w:rPr>
         <w:t>.neighbors</w:t>
       </w:r>
+      <w:proofErr w:type="spellEnd"/>
       <w:r>
         <w:rPr>
           <w:rFonts w:ascii="Arial" w:hAnsi="Arial" w:cs="Arial"/>
@@ -4044,6 +4356,7 @@
         </w:rPr>
         <w:t xml:space="preserve"> (</w:t>
       </w:r>
+      <w:proofErr w:type="spellStart"/>
       <w:r>
         <w:rPr>
           <w:rFonts w:ascii="Arial" w:hAnsi="Arial" w:cs="Arial"/>
@@ -4055,6 +4368,7 @@
         </w:rPr>
         <w:t>pytorch</w:t>
       </w:r>
+      <w:proofErr w:type="spellEnd"/>
       <w:r>
         <w:rPr>
           <w:rFonts w:ascii="Arial" w:hAnsi="Arial" w:cs="Arial"/>
@@ -4100,6 +4414,7 @@
         </w:rPr>
         <w:t xml:space="preserve"> (</w:t>
       </w:r>
+      <w:proofErr w:type="spellStart"/>
       <w:r>
         <w:rPr>
           <w:rFonts w:ascii="Arial" w:hAnsi="Arial" w:cs="Arial"/>
@@ -4109,17 +4424,9 @@
           <w:szCs w:val="24"/>
           <w:lang w:val="en-US"/>
         </w:rPr>
-        <w:t xml:space="preserve">XGBoost </w:t>
-      </w:r>
-      <w:r>
-        <w:rPr>
-          <w:rFonts w:ascii="Arial" w:hAnsi="Arial" w:cs="Arial"/>
-          <w:sz w:val="24"/>
-          <w:szCs w:val="24"/>
-          <w:lang w:val="en-US"/>
-        </w:rPr>
-        <w:t xml:space="preserve">and </w:t>
-      </w:r>
+        <w:t>XGBoost</w:t>
+      </w:r>
+      <w:proofErr w:type="spellEnd"/>
       <w:r>
         <w:rPr>
           <w:rFonts w:ascii="Arial" w:hAnsi="Arial" w:cs="Arial"/>
@@ -4129,8 +4436,30 @@
           <w:szCs w:val="24"/>
           <w:lang w:val="en-US"/>
         </w:rPr>
+        <w:t xml:space="preserve"> </w:t>
+      </w:r>
+      <w:r>
+        <w:rPr>
+          <w:rFonts w:ascii="Arial" w:hAnsi="Arial" w:cs="Arial"/>
+          <w:sz w:val="24"/>
+          <w:szCs w:val="24"/>
+          <w:lang w:val="en-US"/>
+        </w:rPr>
+        <w:t xml:space="preserve">and </w:t>
+      </w:r>
+      <w:proofErr w:type="spellStart"/>
+      <w:r>
+        <w:rPr>
+          <w:rFonts w:ascii="Arial" w:hAnsi="Arial" w:cs="Arial"/>
+          <w:i/>
+          <w:iCs/>
+          <w:sz w:val="24"/>
+          <w:szCs w:val="24"/>
+          <w:lang w:val="en-US"/>
+        </w:rPr>
         <w:t>LightGBM</w:t>
       </w:r>
+      <w:proofErr w:type="spellEnd"/>
       <w:r>
         <w:rPr>
           <w:rFonts w:ascii="Arial" w:hAnsi="Arial" w:cs="Arial"/>
@@ -4217,6 +4546,7 @@
           <w:lang w:val="en-US"/>
         </w:rPr>
       </w:pPr>
+      <w:proofErr w:type="spellStart"/>
       <w:r>
         <w:rPr>
           <w:rFonts w:ascii="Arial" w:hAnsi="Arial" w:cs="Arial"/>
@@ -4226,7 +4556,19 @@
           <w:szCs w:val="24"/>
           <w:lang w:val="en-US"/>
         </w:rPr>
-        <w:t>LinearSVC:</w:t>
+        <w:t>LinearSVC</w:t>
+      </w:r>
+      <w:proofErr w:type="spellEnd"/>
+      <w:r>
+        <w:rPr>
+          <w:rFonts w:ascii="Arial" w:hAnsi="Arial" w:cs="Arial"/>
+          <w:b/>
+          <w:bCs/>
+          <w:sz w:val="24"/>
+          <w:szCs w:val="24"/>
+          <w:lang w:val="en-US"/>
+        </w:rPr>
+        <w:t>:</w:t>
       </w:r>
     </w:p>
     <w:p>
@@ -4561,7 +4903,27 @@
           <w:szCs w:val="24"/>
           <w:lang w:val="en-US"/>
         </w:rPr>
-        <w:t>KNN performed better than LinearSVC, but still not enough to be considered good</w:t>
+        <w:t xml:space="preserve">KNN performed better than </w:t>
+      </w:r>
+      <w:proofErr w:type="spellStart"/>
+      <w:r>
+        <w:rPr>
+          <w:rFonts w:ascii="Arial" w:hAnsi="Arial" w:cs="Arial"/>
+          <w:sz w:val="24"/>
+          <w:szCs w:val="24"/>
+          <w:lang w:val="en-US"/>
+        </w:rPr>
+        <w:t>LinearSVC</w:t>
+      </w:r>
+      <w:proofErr w:type="spellEnd"/>
+      <w:r>
+        <w:rPr>
+          <w:rFonts w:ascii="Arial" w:hAnsi="Arial" w:cs="Arial"/>
+          <w:sz w:val="24"/>
+          <w:szCs w:val="24"/>
+          <w:lang w:val="en-US"/>
+        </w:rPr>
+        <w:t>, but still not enough to be considered good</w:t>
       </w:r>
       <w:r>
         <w:rPr>
@@ -5058,7 +5420,31 @@
           <w:szCs w:val="24"/>
           <w:lang w:val="en-US"/>
         </w:rPr>
-        <w:t xml:space="preserve"> (ReLU) </w:t>
+        <w:t xml:space="preserve"> (</w:t>
+      </w:r>
+      <w:proofErr w:type="spellStart"/>
+      <w:r>
+        <w:rPr>
+          <w:rFonts w:ascii="Arial" w:hAnsi="Arial" w:cs="Arial"/>
+          <w:b/>
+          <w:bCs/>
+          <w:sz w:val="24"/>
+          <w:szCs w:val="24"/>
+          <w:lang w:val="en-US"/>
+        </w:rPr>
+        <w:t>ReLU</w:t>
+      </w:r>
+      <w:proofErr w:type="spellEnd"/>
+      <w:r>
+        <w:rPr>
+          <w:rFonts w:ascii="Arial" w:hAnsi="Arial" w:cs="Arial"/>
+          <w:b/>
+          <w:bCs/>
+          <w:sz w:val="24"/>
+          <w:szCs w:val="24"/>
+          <w:lang w:val="en-US"/>
+        </w:rPr>
+        <w:t xml:space="preserve">) </w:t>
       </w:r>
       <w:r>
         <w:rPr>
@@ -5248,7 +5634,27 @@
           <w:szCs w:val="24"/>
           <w:lang w:val="en-US"/>
         </w:rPr>
-        <w:t>Lastly, after dropping out, the input will go though another linear layer, and then finally output.</w:t>
+        <w:t xml:space="preserve">Lastly, after dropping out, the input will go </w:t>
+      </w:r>
+      <w:proofErr w:type="spellStart"/>
+      <w:r>
+        <w:rPr>
+          <w:rFonts w:ascii="Arial" w:hAnsi="Arial" w:cs="Arial"/>
+          <w:sz w:val="24"/>
+          <w:szCs w:val="24"/>
+          <w:lang w:val="en-US"/>
+        </w:rPr>
+        <w:t>though</w:t>
+      </w:r>
+      <w:proofErr w:type="spellEnd"/>
+      <w:r>
+        <w:rPr>
+          <w:rFonts w:ascii="Arial" w:hAnsi="Arial" w:cs="Arial"/>
+          <w:sz w:val="24"/>
+          <w:szCs w:val="24"/>
+          <w:lang w:val="en-US"/>
+        </w:rPr>
+        <w:t xml:space="preserve"> another linear layer, and then finally output.</w:t>
       </w:r>
     </w:p>
     <w:p>
@@ -6024,6 +6430,7 @@
         </w:rPr>
         <w:t xml:space="preserve">After preprocessing the data, I initialized the </w:t>
       </w:r>
+      <w:proofErr w:type="spellStart"/>
       <w:r>
         <w:rPr>
           <w:rFonts w:ascii="Arial" w:hAnsi="Arial" w:cs="Arial"/>
@@ -6035,6 +6442,7 @@
         </w:rPr>
         <w:t>RandomForestClassifier</w:t>
       </w:r>
+      <w:proofErr w:type="spellEnd"/>
       <w:r>
         <w:rPr>
           <w:rFonts w:ascii="Arial" w:hAnsi="Arial" w:cs="Arial"/>
@@ -6053,7 +6461,27 @@
           <w:szCs w:val="24"/>
           <w:lang w:val="en-US"/>
         </w:rPr>
-        <w:t>with a class_weight parameter to deal with the unbalanced dataset.</w:t>
+        <w:t xml:space="preserve">with a </w:t>
+      </w:r>
+      <w:proofErr w:type="spellStart"/>
+      <w:r>
+        <w:rPr>
+          <w:rFonts w:ascii="Arial" w:hAnsi="Arial" w:cs="Arial"/>
+          <w:sz w:val="24"/>
+          <w:szCs w:val="24"/>
+          <w:lang w:val="en-US"/>
+        </w:rPr>
+        <w:t>class_weight</w:t>
+      </w:r>
+      <w:proofErr w:type="spellEnd"/>
+      <w:r>
+        <w:rPr>
+          <w:rFonts w:ascii="Arial" w:hAnsi="Arial" w:cs="Arial"/>
+          <w:sz w:val="24"/>
+          <w:szCs w:val="24"/>
+          <w:lang w:val="en-US"/>
+        </w:rPr>
+        <w:t xml:space="preserve"> parameter to deal with the unbalanced dataset.</w:t>
       </w:r>
     </w:p>
     <w:p>
@@ -6284,6 +6712,7 @@
         </w:rPr>
         <w:t xml:space="preserve">I used </w:t>
       </w:r>
+      <w:proofErr w:type="spellStart"/>
       <w:r>
         <w:rPr>
           <w:rFonts w:ascii="Arial" w:hAnsi="Arial" w:cs="Arial"/>
@@ -6295,6 +6724,7 @@
         </w:rPr>
         <w:t>RandomizedSearchCV</w:t>
       </w:r>
+      <w:proofErr w:type="spellEnd"/>
       <w:r>
         <w:rPr>
           <w:rFonts w:ascii="Arial" w:hAnsi="Arial" w:cs="Arial"/>
@@ -6354,6 +6784,7 @@
           <w:lang w:val="en-US"/>
         </w:rPr>
       </w:pPr>
+      <w:proofErr w:type="spellStart"/>
       <w:r>
         <w:rPr>
           <w:rFonts w:ascii="Arial" w:hAnsi="Arial" w:cs="Arial"/>
@@ -6365,6 +6796,7 @@
         </w:rPr>
         <w:t>n_estimators</w:t>
       </w:r>
+      <w:proofErr w:type="spellEnd"/>
       <w:r>
         <w:rPr>
           <w:rFonts w:ascii="Arial" w:hAnsi="Arial" w:cs="Arial"/>
@@ -6425,6 +6857,7 @@
           <w:lang w:val="en-US"/>
         </w:rPr>
       </w:pPr>
+      <w:proofErr w:type="spellStart"/>
       <w:r>
         <w:rPr>
           <w:rFonts w:ascii="Arial" w:hAnsi="Arial" w:cs="Arial"/>
@@ -6436,6 +6869,7 @@
         </w:rPr>
         <w:t>max_depth</w:t>
       </w:r>
+      <w:proofErr w:type="spellEnd"/>
       <w:r>
         <w:rPr>
           <w:rFonts w:ascii="Arial" w:hAnsi="Arial" w:cs="Arial"/>
@@ -6489,6 +6923,7 @@
           <w:lang w:val="en-US"/>
         </w:rPr>
       </w:pPr>
+      <w:proofErr w:type="spellStart"/>
       <w:r>
         <w:rPr>
           <w:rFonts w:ascii="Arial" w:hAnsi="Arial" w:cs="Arial"/>
@@ -6500,6 +6935,7 @@
         </w:rPr>
         <w:t>min_samples_leaf</w:t>
       </w:r>
+      <w:proofErr w:type="spellEnd"/>
       <w:r>
         <w:rPr>
           <w:rFonts w:ascii="Arial" w:hAnsi="Arial" w:cs="Arial"/>
@@ -6542,6 +6978,7 @@
           <w:lang w:val="en-US"/>
         </w:rPr>
       </w:pPr>
+      <w:proofErr w:type="spellStart"/>
       <w:r>
         <w:rPr>
           <w:rFonts w:ascii="Arial" w:hAnsi="Arial" w:cs="Arial"/>
@@ -6553,6 +6990,7 @@
         </w:rPr>
         <w:t>min_samples_split</w:t>
       </w:r>
+      <w:proofErr w:type="spellEnd"/>
       <w:r>
         <w:rPr>
           <w:rFonts w:ascii="Arial" w:hAnsi="Arial" w:cs="Arial"/>
@@ -6611,7 +7049,27 @@
           <w:szCs w:val="24"/>
           <w:lang w:val="en-US"/>
         </w:rPr>
-        <w:t xml:space="preserve">specifies the range of the parameter that the randomized search can choose. E.g: </w:t>
+        <w:t xml:space="preserve">specifies the range of the parameter that the randomized search can choose. </w:t>
+      </w:r>
+      <w:proofErr w:type="spellStart"/>
+      <w:r>
+        <w:rPr>
+          <w:rFonts w:ascii="Arial" w:hAnsi="Arial" w:cs="Arial"/>
+          <w:sz w:val="24"/>
+          <w:szCs w:val="24"/>
+          <w:lang w:val="en-US"/>
+        </w:rPr>
+        <w:t>E.g</w:t>
+      </w:r>
+      <w:proofErr w:type="spellEnd"/>
+      <w:r>
+        <w:rPr>
+          <w:rFonts w:ascii="Arial" w:hAnsi="Arial" w:cs="Arial"/>
+          <w:sz w:val="24"/>
+          <w:szCs w:val="24"/>
+          <w:lang w:val="en-US"/>
+        </w:rPr>
+        <w:t xml:space="preserve">: </w:t>
       </w:r>
     </w:p>
     <w:p>
@@ -6634,9 +7092,9 @@
           <w:szCs w:val="24"/>
           <w:lang w:val="en-US"/>
         </w:rPr>
-        <w:t xml:space="preserve">‘n_estimators’: </w:t>
-      </w:r>
-      <w:proofErr w:type="gramStart"/>
+        <w:t>‘</w:t>
+      </w:r>
+      <w:proofErr w:type="spellStart"/>
       <w:r>
         <w:rPr>
           <w:rFonts w:ascii="Arial" w:hAnsi="Arial" w:cs="Arial"/>
@@ -6646,7 +7104,44 @@
           <w:szCs w:val="24"/>
           <w:lang w:val="en-US"/>
         </w:rPr>
-        <w:t>randint(</w:t>
+        <w:t>n_estimators</w:t>
+      </w:r>
+      <w:proofErr w:type="spellEnd"/>
+      <w:r>
+        <w:rPr>
+          <w:rFonts w:ascii="Arial" w:hAnsi="Arial" w:cs="Arial"/>
+          <w:i/>
+          <w:iCs/>
+          <w:sz w:val="24"/>
+          <w:szCs w:val="24"/>
+          <w:lang w:val="en-US"/>
+        </w:rPr>
+        <w:t xml:space="preserve">’: </w:t>
+      </w:r>
+      <w:proofErr w:type="spellStart"/>
+      <w:proofErr w:type="gramStart"/>
+      <w:r>
+        <w:rPr>
+          <w:rFonts w:ascii="Arial" w:hAnsi="Arial" w:cs="Arial"/>
+          <w:i/>
+          <w:iCs/>
+          <w:sz w:val="24"/>
+          <w:szCs w:val="24"/>
+          <w:lang w:val="en-US"/>
+        </w:rPr>
+        <w:t>randint</w:t>
+      </w:r>
+      <w:proofErr w:type="spellEnd"/>
+      <w:r>
+        <w:rPr>
+          <w:rFonts w:ascii="Arial" w:hAnsi="Arial" w:cs="Arial"/>
+          <w:i/>
+          <w:iCs/>
+          <w:sz w:val="24"/>
+          <w:szCs w:val="24"/>
+          <w:lang w:val="en-US"/>
+        </w:rPr>
+        <w:t>(</w:t>
       </w:r>
       <w:proofErr w:type="gramEnd"/>
       <w:r>
@@ -6804,6 +7299,7 @@
         </w:rPr>
         <w:t xml:space="preserve">After training and evaluating 50 randomly chosen sets of parameters on 5 folds. The </w:t>
       </w:r>
+      <w:proofErr w:type="spellStart"/>
       <w:r>
         <w:rPr>
           <w:rFonts w:ascii="Arial" w:hAnsi="Arial" w:cs="Arial"/>
@@ -6815,6 +7311,7 @@
         </w:rPr>
         <w:t>RandomizedSearchCV</w:t>
       </w:r>
+      <w:proofErr w:type="spellEnd"/>
       <w:r>
         <w:rPr>
           <w:rFonts w:ascii="Arial" w:hAnsi="Arial" w:cs="Arial"/>
@@ -7389,6 +7886,7 @@
           <w:lang w:val="en-US"/>
         </w:rPr>
       </w:pPr>
+      <w:proofErr w:type="spellStart"/>
       <w:r>
         <w:rPr>
           <w:rFonts w:ascii="Arial" w:hAnsi="Arial" w:cs="Arial"/>
@@ -7398,7 +7896,19 @@
           <w:szCs w:val="24"/>
           <w:lang w:val="en-US"/>
         </w:rPr>
-        <w:t>XGBoost:</w:t>
+        <w:t>XGBoost</w:t>
+      </w:r>
+      <w:proofErr w:type="spellEnd"/>
+      <w:r>
+        <w:rPr>
+          <w:rFonts w:ascii="Arial" w:hAnsi="Arial" w:cs="Arial"/>
+          <w:b/>
+          <w:bCs/>
+          <w:sz w:val="24"/>
+          <w:szCs w:val="24"/>
+          <w:lang w:val="en-US"/>
+        </w:rPr>
+        <w:t>:</w:t>
       </w:r>
     </w:p>
     <w:p>
@@ -7419,7 +7929,27 @@
           <w:szCs w:val="24"/>
           <w:lang w:val="en-US"/>
         </w:rPr>
-        <w:t xml:space="preserve">The steps in making an XGBoost classifier is similar to making the </w:t>
+        <w:t xml:space="preserve">The steps in making an </w:t>
+      </w:r>
+      <w:proofErr w:type="spellStart"/>
+      <w:r>
+        <w:rPr>
+          <w:rFonts w:ascii="Arial" w:hAnsi="Arial" w:cs="Arial"/>
+          <w:sz w:val="24"/>
+          <w:szCs w:val="24"/>
+          <w:lang w:val="en-US"/>
+        </w:rPr>
+        <w:t>XGBoost</w:t>
+      </w:r>
+      <w:proofErr w:type="spellEnd"/>
+      <w:r>
+        <w:rPr>
+          <w:rFonts w:ascii="Arial" w:hAnsi="Arial" w:cs="Arial"/>
+          <w:sz w:val="24"/>
+          <w:szCs w:val="24"/>
+          <w:lang w:val="en-US"/>
+        </w:rPr>
+        <w:t xml:space="preserve"> classifier is similar to making the </w:t>
       </w:r>
       <w:r>
         <w:rPr>
@@ -7663,6 +8193,7 @@
         </w:rPr>
         <w:t xml:space="preserve"> the </w:t>
       </w:r>
+      <w:proofErr w:type="spellStart"/>
       <w:r>
         <w:rPr>
           <w:rFonts w:ascii="Arial" w:hAnsi="Arial" w:cs="Arial"/>
@@ -7674,6 +8205,7 @@
         </w:rPr>
         <w:t>XGBClassifier</w:t>
       </w:r>
+      <w:proofErr w:type="spellEnd"/>
       <w:r>
         <w:rPr>
           <w:rFonts w:ascii="Arial" w:hAnsi="Arial" w:cs="Arial"/>
@@ -7720,16 +8252,58 @@
           <w:szCs w:val="24"/>
           <w:lang w:val="en-US"/>
         </w:rPr>
-        <w:t xml:space="preserve">‘n_jobs’: 2 </w:t>
-      </w:r>
-      <w:r>
-        <w:rPr>
-          <w:rFonts w:ascii="Arial" w:hAnsi="Arial" w:cs="Arial"/>
-          <w:sz w:val="24"/>
-          <w:szCs w:val="24"/>
-          <w:lang w:val="en-US"/>
-        </w:rPr>
-        <w:t>– gives the classifier more cpu power to make the process faster.</w:t>
+        <w:t>‘</w:t>
+      </w:r>
+      <w:proofErr w:type="spellStart"/>
+      <w:r>
+        <w:rPr>
+          <w:rFonts w:ascii="Arial" w:hAnsi="Arial" w:cs="Arial"/>
+          <w:i/>
+          <w:iCs/>
+          <w:sz w:val="24"/>
+          <w:szCs w:val="24"/>
+          <w:lang w:val="en-US"/>
+        </w:rPr>
+        <w:t>n_jobs</w:t>
+      </w:r>
+      <w:proofErr w:type="spellEnd"/>
+      <w:r>
+        <w:rPr>
+          <w:rFonts w:ascii="Arial" w:hAnsi="Arial" w:cs="Arial"/>
+          <w:i/>
+          <w:iCs/>
+          <w:sz w:val="24"/>
+          <w:szCs w:val="24"/>
+          <w:lang w:val="en-US"/>
+        </w:rPr>
+        <w:t xml:space="preserve">’: 2 </w:t>
+      </w:r>
+      <w:r>
+        <w:rPr>
+          <w:rFonts w:ascii="Arial" w:hAnsi="Arial" w:cs="Arial"/>
+          <w:sz w:val="24"/>
+          <w:szCs w:val="24"/>
+          <w:lang w:val="en-US"/>
+        </w:rPr>
+        <w:t xml:space="preserve">– gives the classifier more </w:t>
+      </w:r>
+      <w:r>
+        <w:rPr>
+          <w:rFonts w:ascii="Arial" w:hAnsi="Arial" w:cs="Arial"/>
+          <w:sz w:val="24"/>
+          <w:szCs w:val="24"/>
+          <w:lang w:val="en-US"/>
+        </w:rPr>
+        <w:t>CPU</w:t>
+      </w:r>
+      <w:r>
+        <w:rPr>
+          <w:rFonts w:ascii="Arial" w:hAnsi="Arial" w:cs="Arial"/>
+          <w:sz w:val="24"/>
+          <w:szCs w:val="24"/>
+          <w:lang w:val="en-US"/>
+        </w:rPr>
+        <w:t xml:space="preserve"> power to make the process faster.</w:t>
       </w:r>
     </w:p>
     <w:p>
@@ -7770,6 +8344,7 @@
         </w:rPr>
         <w:t>objective': '</w:t>
       </w:r>
+      <w:proofErr w:type="spellStart"/>
       <w:proofErr w:type="gramStart"/>
       <w:r>
         <w:rPr>
@@ -7782,6 +8357,7 @@
         </w:rPr>
         <w:t>binary:logistic</w:t>
       </w:r>
+      <w:proofErr w:type="spellEnd"/>
       <w:proofErr w:type="gramEnd"/>
       <w:r>
         <w:rPr>
@@ -7831,6 +8407,7 @@
         </w:rPr>
         <w:t>'</w:t>
       </w:r>
+      <w:proofErr w:type="spellStart"/>
       <w:proofErr w:type="gramStart"/>
       <w:r>
         <w:rPr>
@@ -7853,7 +8430,19 @@
           <w:szCs w:val="24"/>
           <w:lang w:val="en-US"/>
         </w:rPr>
-        <w:t>_pos_weight': scale</w:t>
+        <w:t>_pos_weight</w:t>
+      </w:r>
+      <w:proofErr w:type="spellEnd"/>
+      <w:r>
+        <w:rPr>
+          <w:rFonts w:ascii="Arial" w:hAnsi="Arial" w:cs="Arial"/>
+          <w:i/>
+          <w:iCs/>
+          <w:sz w:val="24"/>
+          <w:szCs w:val="24"/>
+          <w:lang w:val="en-US"/>
+        </w:rPr>
+        <w:t>': scale</w:t>
       </w:r>
       <w:r>
         <w:rPr>
@@ -7979,16 +8568,7 @@
           <w:szCs w:val="24"/>
           <w:lang w:val="en-US"/>
         </w:rPr>
-        <w:t>The parameter distribution</w:t>
-      </w:r>
-      <w:r>
-        <w:rPr>
-          <w:rFonts w:ascii="Arial" w:hAnsi="Arial" w:cs="Arial"/>
-          <w:sz w:val="24"/>
-          <w:szCs w:val="24"/>
-          <w:lang w:val="en-US"/>
-        </w:rPr>
-        <w:t>:</w:t>
+        <w:t>The parameter distribution:</w:t>
       </w:r>
     </w:p>
     <w:p>
@@ -8005,6 +8585,7 @@
       <w:r>
         <w:rPr>
           <w:rFonts w:ascii="Arial" w:hAnsi="Arial" w:cs="Arial"/>
+          <w:noProof/>
           <w:sz w:val="24"/>
           <w:szCs w:val="24"/>
           <w:lang w:val="en-US"/>
@@ -8093,6 +8674,7 @@
       <w:r>
         <w:rPr>
           <w:rFonts w:ascii="Arial" w:hAnsi="Arial" w:cs="Arial"/>
+          <w:noProof/>
           <w:sz w:val="24"/>
           <w:szCs w:val="24"/>
           <w:lang w:val="en-US"/>
@@ -8154,6 +8736,7 @@
         </w:rPr>
         <w:t xml:space="preserve">Initializing the </w:t>
       </w:r>
+      <w:proofErr w:type="spellStart"/>
       <w:r>
         <w:rPr>
           <w:rFonts w:ascii="Arial" w:hAnsi="Arial" w:cs="Arial"/>
@@ -8165,6 +8748,7 @@
         </w:rPr>
         <w:t>RandomizedSearchCV</w:t>
       </w:r>
+      <w:proofErr w:type="spellEnd"/>
       <w:r>
         <w:rPr>
           <w:rFonts w:ascii="Arial" w:hAnsi="Arial" w:cs="Arial"/>
@@ -8173,6 +8757,92 @@
           <w:lang w:val="en-US"/>
         </w:rPr>
         <w:t>. The scoring metric will be “f1_macro” and the search will run for 100 iterations.</w:t>
+      </w:r>
+      <w:r>
+        <w:rPr>
+          <w:rFonts w:ascii="Arial" w:hAnsi="Arial" w:cs="Arial"/>
+          <w:sz w:val="24"/>
+          <w:szCs w:val="24"/>
+          <w:lang w:val="en-US"/>
+        </w:rPr>
+        <w:t xml:space="preserve"> After finishing the search, the best parameters will be returned.</w:t>
+      </w:r>
+    </w:p>
+    <w:p>
+      <w:pPr>
+        <w:pStyle w:val="ListParagraph"/>
+        <w:ind w:left="1440"/>
+        <w:rPr>
+          <w:rFonts w:ascii="Arial" w:hAnsi="Arial" w:cs="Arial"/>
+          <w:sz w:val="24"/>
+          <w:szCs w:val="24"/>
+          <w:lang w:val="en-US"/>
+        </w:rPr>
+      </w:pPr>
+      <w:r>
+        <w:rPr>
+          <w:rFonts w:ascii="Arial" w:hAnsi="Arial" w:cs="Arial"/>
+          <w:sz w:val="24"/>
+          <w:szCs w:val="24"/>
+          <w:lang w:val="en-US"/>
+        </w:rPr>
+        <w:lastRenderedPageBreak/>
+        <w:drawing>
+          <wp:inline distT="0" distB="0" distL="0" distR="0" wp14:anchorId="3CA3449C" wp14:editId="5E8BE5C8">
+            <wp:extent cx="3482642" cy="1531753"/>
+            <wp:effectExtent l="0" t="0" r="3810" b="0"/>
+            <wp:docPr id="1883875854" name="Picture 1"/>
+            <wp:cNvGraphicFramePr>
+              <a:graphicFrameLocks xmlns:a="http://schemas.openxmlformats.org/drawingml/2006/main" noChangeAspect="1"/>
+            </wp:cNvGraphicFramePr>
+            <a:graphic xmlns:a="http://schemas.openxmlformats.org/drawingml/2006/main">
+              <a:graphicData uri="http://schemas.openxmlformats.org/drawingml/2006/picture">
+                <pic:pic xmlns:pic="http://schemas.openxmlformats.org/drawingml/2006/picture">
+                  <pic:nvPicPr>
+                    <pic:cNvPr id="1883875854" name=""/>
+                    <pic:cNvPicPr/>
+                  </pic:nvPicPr>
+                  <pic:blipFill>
+                    <a:blip r:embed="rId42"/>
+                    <a:stretch>
+                      <a:fillRect/>
+                    </a:stretch>
+                  </pic:blipFill>
+                  <pic:spPr>
+                    <a:xfrm>
+                      <a:off x="0" y="0"/>
+                      <a:ext cx="3482642" cy="1531753"/>
+                    </a:xfrm>
+                    <a:prstGeom prst="rect">
+                      <a:avLst/>
+                    </a:prstGeom>
+                  </pic:spPr>
+                </pic:pic>
+              </a:graphicData>
+            </a:graphic>
+          </wp:inline>
+        </w:drawing>
+      </w:r>
+    </w:p>
+    <w:p>
+      <w:pPr>
+        <w:pStyle w:val="ListParagraph"/>
+        <w:ind w:left="1440"/>
+        <w:rPr>
+          <w:rFonts w:ascii="Arial" w:hAnsi="Arial" w:cs="Arial"/>
+          <w:sz w:val="24"/>
+          <w:szCs w:val="24"/>
+          <w:lang w:val="en-US"/>
+        </w:rPr>
+      </w:pPr>
+      <w:r>
+        <w:rPr>
+          <w:rFonts w:ascii="Arial" w:hAnsi="Arial" w:cs="Arial"/>
+          <w:sz w:val="24"/>
+          <w:szCs w:val="24"/>
+          <w:lang w:val="en-US"/>
+        </w:rPr>
+        <w:t xml:space="preserve">A new Random Forest model will be fit with the best parameters and be evaluated. </w:t>
       </w:r>
     </w:p>
     <w:p>
@@ -8298,7 +8968,7 @@
                     </pic:cNvPicPr>
                   </pic:nvPicPr>
                   <pic:blipFill>
-                    <a:blip r:embed="rId42">
+                    <a:blip r:embed="rId43">
                       <a:extLst>
                         <a:ext uri="{28A0092B-C50C-407E-A947-70E740481C1C}">
                           <a14:useLocalDpi xmlns:a14="http://schemas.microsoft.com/office/drawing/2010/main" val="0"/>
@@ -8348,7 +9018,63 @@
           <w:szCs w:val="24"/>
           <w:lang w:val="en-US"/>
         </w:rPr>
-        <w:t>The f1 macro score on this classifier in 0.81, this might not seem like a big performace improvemnt over Random Forest, but we have gotten to the point where a 0.1 difference is very big.</w:t>
+        <w:t xml:space="preserve">The f1 macro score on this classifier </w:t>
+      </w:r>
+      <w:proofErr w:type="gramStart"/>
+      <w:r>
+        <w:rPr>
+          <w:rFonts w:ascii="Arial" w:hAnsi="Arial" w:cs="Arial"/>
+          <w:sz w:val="24"/>
+          <w:szCs w:val="24"/>
+          <w:lang w:val="en-US"/>
+        </w:rPr>
+        <w:t>in</w:t>
+      </w:r>
+      <w:proofErr w:type="gramEnd"/>
+      <w:r>
+        <w:rPr>
+          <w:rFonts w:ascii="Arial" w:hAnsi="Arial" w:cs="Arial"/>
+          <w:sz w:val="24"/>
+          <w:szCs w:val="24"/>
+          <w:lang w:val="en-US"/>
+        </w:rPr>
+        <w:t xml:space="preserve"> 0.81, this might not seem like a big </w:t>
+      </w:r>
+      <w:r>
+        <w:rPr>
+          <w:rFonts w:ascii="Arial" w:hAnsi="Arial" w:cs="Arial"/>
+          <w:sz w:val="24"/>
+          <w:szCs w:val="24"/>
+          <w:lang w:val="en-US"/>
+        </w:rPr>
+        <w:t>performance</w:t>
+      </w:r>
+      <w:r>
+        <w:rPr>
+          <w:rFonts w:ascii="Arial" w:hAnsi="Arial" w:cs="Arial"/>
+          <w:sz w:val="24"/>
+          <w:szCs w:val="24"/>
+          <w:lang w:val="en-US"/>
+        </w:rPr>
+        <w:t xml:space="preserve"> improvem</w:t>
+      </w:r>
+      <w:r>
+        <w:rPr>
+          <w:rFonts w:ascii="Arial" w:hAnsi="Arial" w:cs="Arial"/>
+          <w:sz w:val="24"/>
+          <w:szCs w:val="24"/>
+          <w:lang w:val="en-US"/>
+        </w:rPr>
+        <w:t>e</w:t>
+      </w:r>
+      <w:r>
+        <w:rPr>
+          <w:rFonts w:ascii="Arial" w:hAnsi="Arial" w:cs="Arial"/>
+          <w:sz w:val="24"/>
+          <w:szCs w:val="24"/>
+          <w:lang w:val="en-US"/>
+        </w:rPr>
+        <w:t>nt over Random Forest, but we have gotten to the point where a 0.1 difference is very big.</w:t>
       </w:r>
     </w:p>
     <w:p>
@@ -8381,25 +9107,54 @@
           <w:szCs w:val="24"/>
           <w:lang w:val="en-US"/>
         </w:rPr>
-        <w:t xml:space="preserve">This was also the classifier I used to get a good score on </w:t>
-      </w:r>
-      <w:r>
-        <w:rPr>
-          <w:rFonts w:ascii="Arial" w:hAnsi="Arial" w:cs="Arial"/>
-          <w:sz w:val="24"/>
-          <w:szCs w:val="24"/>
-          <w:lang w:val="en-US"/>
-        </w:rPr>
-        <w:t>Kaggle for a long time</w:t>
-      </w:r>
-      <w:r>
-        <w:rPr>
-          <w:rFonts w:ascii="Arial" w:hAnsi="Arial" w:cs="Arial"/>
-          <w:sz w:val="24"/>
-          <w:szCs w:val="24"/>
-          <w:lang w:val="en-US"/>
-        </w:rPr>
-        <w:t>, so I submited dozens of models of XGBoost. Some notable submissions:</w:t>
+        <w:t>This was also the classifier I used to get a good score on Kaggle for a long time</w:t>
+      </w:r>
+      <w:r>
+        <w:rPr>
+          <w:rFonts w:ascii="Arial" w:hAnsi="Arial" w:cs="Arial"/>
+          <w:sz w:val="24"/>
+          <w:szCs w:val="24"/>
+          <w:lang w:val="en-US"/>
+        </w:rPr>
+        <w:t xml:space="preserve">, so I </w:t>
+      </w:r>
+      <w:r>
+        <w:rPr>
+          <w:rFonts w:ascii="Arial" w:hAnsi="Arial" w:cs="Arial"/>
+          <w:sz w:val="24"/>
+          <w:szCs w:val="24"/>
+          <w:lang w:val="en-US"/>
+        </w:rPr>
+        <w:t>submitted</w:t>
+      </w:r>
+      <w:r>
+        <w:rPr>
+          <w:rFonts w:ascii="Arial" w:hAnsi="Arial" w:cs="Arial"/>
+          <w:sz w:val="24"/>
+          <w:szCs w:val="24"/>
+          <w:lang w:val="en-US"/>
+        </w:rPr>
+        <w:t xml:space="preserve"> dozens of models of </w:t>
+      </w:r>
+      <w:proofErr w:type="spellStart"/>
+      <w:r>
+        <w:rPr>
+          <w:rFonts w:ascii="Arial" w:hAnsi="Arial" w:cs="Arial"/>
+          <w:sz w:val="24"/>
+          <w:szCs w:val="24"/>
+          <w:lang w:val="en-US"/>
+        </w:rPr>
+        <w:t>XGBoost</w:t>
+      </w:r>
+      <w:proofErr w:type="spellEnd"/>
+      <w:r>
+        <w:rPr>
+          <w:rFonts w:ascii="Arial" w:hAnsi="Arial" w:cs="Arial"/>
+          <w:sz w:val="24"/>
+          <w:szCs w:val="24"/>
+          <w:lang w:val="en-US"/>
+        </w:rPr>
+        <w:t>. Some notable submissions:</w:t>
       </w:r>
     </w:p>
     <w:p>
@@ -8433,7 +9188,7 @@
                     <pic:cNvPicPr/>
                   </pic:nvPicPr>
                   <pic:blipFill>
-                    <a:blip r:embed="rId43"/>
+                    <a:blip r:embed="rId44"/>
                     <a:stretch>
                       <a:fillRect/>
                     </a:stretch>
@@ -8482,6 +9237,7 @@
           <w:lang w:val="en-US"/>
         </w:rPr>
       </w:pPr>
+      <w:proofErr w:type="spellStart"/>
       <w:r>
         <w:rPr>
           <w:rFonts w:ascii="Arial" w:hAnsi="Arial" w:cs="Arial"/>
@@ -8493,6 +9249,7 @@
         </w:rPr>
         <w:t>LightGBM</w:t>
       </w:r>
+      <w:proofErr w:type="spellEnd"/>
       <w:r>
         <w:rPr>
           <w:rFonts w:ascii="Arial" w:hAnsi="Arial" w:cs="Arial"/>
@@ -8553,25 +9310,184 @@
           <w:szCs w:val="24"/>
           <w:lang w:val="en-US"/>
         </w:rPr>
-        <w:t>The steps to make a a LightGBM classifier</w:t>
-      </w:r>
-      <w:r>
-        <w:rPr>
-          <w:rFonts w:ascii="Arial" w:hAnsi="Arial" w:cs="Arial"/>
-          <w:sz w:val="24"/>
-          <w:szCs w:val="24"/>
-          <w:lang w:val="en-US"/>
-        </w:rPr>
-        <w:t xml:space="preserve"> is similar to XGBoost and Random Forest, only this time I</w:t>
-      </w:r>
-      <w:r>
-        <w:rPr>
-          <w:rFonts w:ascii="Arial" w:hAnsi="Arial" w:cs="Arial"/>
-          <w:sz w:val="24"/>
-          <w:szCs w:val="24"/>
-          <w:lang w:val="en-US"/>
-        </w:rPr>
-        <w:t xml:space="preserve"> experimented with 2 different optimizing technique: Optuna and BayesSearchCV.</w:t>
+        <w:lastRenderedPageBreak/>
+        <w:t xml:space="preserve">The steps to make a </w:t>
+      </w:r>
+      <w:proofErr w:type="spellStart"/>
+      <w:r>
+        <w:rPr>
+          <w:rFonts w:ascii="Arial" w:hAnsi="Arial" w:cs="Arial"/>
+          <w:sz w:val="24"/>
+          <w:szCs w:val="24"/>
+          <w:lang w:val="en-US"/>
+        </w:rPr>
+        <w:t>a</w:t>
+      </w:r>
+      <w:proofErr w:type="spellEnd"/>
+      <w:r>
+        <w:rPr>
+          <w:rFonts w:ascii="Arial" w:hAnsi="Arial" w:cs="Arial"/>
+          <w:sz w:val="24"/>
+          <w:szCs w:val="24"/>
+          <w:lang w:val="en-US"/>
+        </w:rPr>
+        <w:t xml:space="preserve"> </w:t>
+      </w:r>
+      <w:proofErr w:type="spellStart"/>
+      <w:r>
+        <w:rPr>
+          <w:rFonts w:ascii="Arial" w:hAnsi="Arial" w:cs="Arial"/>
+          <w:sz w:val="24"/>
+          <w:szCs w:val="24"/>
+          <w:lang w:val="en-US"/>
+        </w:rPr>
+        <w:t>LightGBM</w:t>
+      </w:r>
+      <w:proofErr w:type="spellEnd"/>
+      <w:r>
+        <w:rPr>
+          <w:rFonts w:ascii="Arial" w:hAnsi="Arial" w:cs="Arial"/>
+          <w:sz w:val="24"/>
+          <w:szCs w:val="24"/>
+          <w:lang w:val="en-US"/>
+        </w:rPr>
+        <w:t xml:space="preserve"> classifier</w:t>
+      </w:r>
+      <w:r>
+        <w:rPr>
+          <w:rFonts w:ascii="Arial" w:hAnsi="Arial" w:cs="Arial"/>
+          <w:sz w:val="24"/>
+          <w:szCs w:val="24"/>
+          <w:lang w:val="en-US"/>
+        </w:rPr>
+        <w:t xml:space="preserve"> </w:t>
+      </w:r>
+      <w:proofErr w:type="gramStart"/>
+      <w:r>
+        <w:rPr>
+          <w:rFonts w:ascii="Arial" w:hAnsi="Arial" w:cs="Arial"/>
+          <w:sz w:val="24"/>
+          <w:szCs w:val="24"/>
+          <w:lang w:val="en-US"/>
+        </w:rPr>
+        <w:t>is</w:t>
+      </w:r>
+      <w:proofErr w:type="gramEnd"/>
+      <w:r>
+        <w:rPr>
+          <w:rFonts w:ascii="Arial" w:hAnsi="Arial" w:cs="Arial"/>
+          <w:sz w:val="24"/>
+          <w:szCs w:val="24"/>
+          <w:lang w:val="en-US"/>
+        </w:rPr>
+        <w:t xml:space="preserve"> </w:t>
+      </w:r>
+      <w:proofErr w:type="gramStart"/>
+      <w:r>
+        <w:rPr>
+          <w:rFonts w:ascii="Arial" w:hAnsi="Arial" w:cs="Arial"/>
+          <w:sz w:val="24"/>
+          <w:szCs w:val="24"/>
+          <w:lang w:val="en-US"/>
+        </w:rPr>
+        <w:t>similar to</w:t>
+      </w:r>
+      <w:proofErr w:type="gramEnd"/>
+      <w:r>
+        <w:rPr>
+          <w:rFonts w:ascii="Arial" w:hAnsi="Arial" w:cs="Arial"/>
+          <w:sz w:val="24"/>
+          <w:szCs w:val="24"/>
+          <w:lang w:val="en-US"/>
+        </w:rPr>
+        <w:t xml:space="preserve"> </w:t>
+      </w:r>
+      <w:proofErr w:type="spellStart"/>
+      <w:r>
+        <w:rPr>
+          <w:rFonts w:ascii="Arial" w:hAnsi="Arial" w:cs="Arial"/>
+          <w:sz w:val="24"/>
+          <w:szCs w:val="24"/>
+          <w:lang w:val="en-US"/>
+        </w:rPr>
+        <w:t>XGBoost</w:t>
+      </w:r>
+      <w:proofErr w:type="spellEnd"/>
+      <w:r>
+        <w:rPr>
+          <w:rFonts w:ascii="Arial" w:hAnsi="Arial" w:cs="Arial"/>
+          <w:sz w:val="24"/>
+          <w:szCs w:val="24"/>
+          <w:lang w:val="en-US"/>
+        </w:rPr>
+        <w:t xml:space="preserve"> and Random Forest, only this time I</w:t>
+      </w:r>
+      <w:r>
+        <w:rPr>
+          <w:rFonts w:ascii="Arial" w:hAnsi="Arial" w:cs="Arial"/>
+          <w:sz w:val="24"/>
+          <w:szCs w:val="24"/>
+          <w:lang w:val="en-US"/>
+        </w:rPr>
+        <w:t xml:space="preserve"> experimented with 2 different </w:t>
+      </w:r>
+      <w:r>
+        <w:rPr>
+          <w:rFonts w:ascii="Arial" w:hAnsi="Arial" w:cs="Arial"/>
+          <w:sz w:val="24"/>
+          <w:szCs w:val="24"/>
+          <w:lang w:val="en-US"/>
+        </w:rPr>
+        <w:t xml:space="preserve">parameters </w:t>
+      </w:r>
+      <w:r>
+        <w:rPr>
+          <w:rFonts w:ascii="Arial" w:hAnsi="Arial" w:cs="Arial"/>
+          <w:sz w:val="24"/>
+          <w:szCs w:val="24"/>
+          <w:lang w:val="en-US"/>
+        </w:rPr>
+        <w:t xml:space="preserve">optimizing technique: </w:t>
+      </w:r>
+      <w:proofErr w:type="spellStart"/>
+      <w:r>
+        <w:rPr>
+          <w:rFonts w:ascii="Arial" w:hAnsi="Arial" w:cs="Arial"/>
+          <w:sz w:val="24"/>
+          <w:szCs w:val="24"/>
+          <w:lang w:val="en-US"/>
+        </w:rPr>
+        <w:t>Optuna</w:t>
+      </w:r>
+      <w:proofErr w:type="spellEnd"/>
+      <w:r>
+        <w:rPr>
+          <w:rFonts w:ascii="Arial" w:hAnsi="Arial" w:cs="Arial"/>
+          <w:sz w:val="24"/>
+          <w:szCs w:val="24"/>
+          <w:lang w:val="en-US"/>
+        </w:rPr>
+        <w:t xml:space="preserve"> and </w:t>
+      </w:r>
+      <w:proofErr w:type="spellStart"/>
+      <w:r>
+        <w:rPr>
+          <w:rFonts w:ascii="Arial" w:hAnsi="Arial" w:cs="Arial"/>
+          <w:sz w:val="24"/>
+          <w:szCs w:val="24"/>
+          <w:lang w:val="en-US"/>
+        </w:rPr>
+        <w:t>BayesSearchCV</w:t>
+      </w:r>
+      <w:proofErr w:type="spellEnd"/>
+      <w:r>
+        <w:rPr>
+          <w:rFonts w:ascii="Arial" w:hAnsi="Arial" w:cs="Arial"/>
+          <w:sz w:val="24"/>
+          <w:szCs w:val="24"/>
+          <w:lang w:val="en-US"/>
+        </w:rPr>
+        <w:t>.</w:t>
       </w:r>
     </w:p>
     <w:p>
@@ -8604,7 +9520,47 @@
           <w:szCs w:val="24"/>
           <w:lang w:val="en-US"/>
         </w:rPr>
-        <w:t xml:space="preserve">Since the Optuna LightGBM did worse, I’m going to go through that one first. </w:t>
+        <w:t xml:space="preserve">Since the </w:t>
+      </w:r>
+      <w:proofErr w:type="spellStart"/>
+      <w:r>
+        <w:rPr>
+          <w:rFonts w:ascii="Arial" w:hAnsi="Arial" w:cs="Arial"/>
+          <w:sz w:val="24"/>
+          <w:szCs w:val="24"/>
+          <w:lang w:val="en-US"/>
+        </w:rPr>
+        <w:t>Optuna</w:t>
+      </w:r>
+      <w:proofErr w:type="spellEnd"/>
+      <w:r>
+        <w:rPr>
+          <w:rFonts w:ascii="Arial" w:hAnsi="Arial" w:cs="Arial"/>
+          <w:sz w:val="24"/>
+          <w:szCs w:val="24"/>
+          <w:lang w:val="en-US"/>
+        </w:rPr>
+        <w:t xml:space="preserve"> </w:t>
+      </w:r>
+      <w:proofErr w:type="spellStart"/>
+      <w:r>
+        <w:rPr>
+          <w:rFonts w:ascii="Arial" w:hAnsi="Arial" w:cs="Arial"/>
+          <w:sz w:val="24"/>
+          <w:szCs w:val="24"/>
+          <w:lang w:val="en-US"/>
+        </w:rPr>
+        <w:t>LightGBM</w:t>
+      </w:r>
+      <w:proofErr w:type="spellEnd"/>
+      <w:r>
+        <w:rPr>
+          <w:rFonts w:ascii="Arial" w:hAnsi="Arial" w:cs="Arial"/>
+          <w:sz w:val="24"/>
+          <w:szCs w:val="24"/>
+          <w:lang w:val="en-US"/>
+        </w:rPr>
+        <w:t xml:space="preserve"> did worse, I’m going to go through that one first. </w:t>
       </w:r>
     </w:p>
     <w:p>
@@ -8618,6 +9574,68 @@
           <w:lang w:val="en-US"/>
         </w:rPr>
       </w:pPr>
+    </w:p>
+    <w:p>
+      <w:pPr>
+        <w:pStyle w:val="ListParagraph"/>
+        <w:ind w:left="1080"/>
+        <w:rPr>
+          <w:rFonts w:ascii="Arial" w:hAnsi="Arial" w:cs="Arial"/>
+          <w:b/>
+          <w:bCs/>
+          <w:sz w:val="24"/>
+          <w:szCs w:val="24"/>
+          <w:lang w:val="en-US"/>
+        </w:rPr>
+      </w:pPr>
+      <w:proofErr w:type="spellStart"/>
+      <w:r>
+        <w:rPr>
+          <w:rFonts w:ascii="Arial" w:hAnsi="Arial" w:cs="Arial"/>
+          <w:b/>
+          <w:bCs/>
+          <w:sz w:val="24"/>
+          <w:szCs w:val="24"/>
+          <w:lang w:val="en-US"/>
+        </w:rPr>
+        <w:t>LightGBM</w:t>
+      </w:r>
+      <w:proofErr w:type="spellEnd"/>
+      <w:r>
+        <w:rPr>
+          <w:rFonts w:ascii="Arial" w:hAnsi="Arial" w:cs="Arial"/>
+          <w:b/>
+          <w:bCs/>
+          <w:sz w:val="24"/>
+          <w:szCs w:val="24"/>
+          <w:lang w:val="en-US"/>
+        </w:rPr>
+        <w:t xml:space="preserve"> with </w:t>
+      </w:r>
+      <w:proofErr w:type="spellStart"/>
+      <w:r>
+        <w:rPr>
+          <w:rFonts w:ascii="Arial" w:hAnsi="Arial" w:cs="Arial"/>
+          <w:b/>
+          <w:bCs/>
+          <w:sz w:val="24"/>
+          <w:szCs w:val="24"/>
+          <w:lang w:val="en-US"/>
+        </w:rPr>
+        <w:t>Optuna</w:t>
+      </w:r>
+      <w:proofErr w:type="spellEnd"/>
+      <w:r>
+        <w:rPr>
+          <w:rFonts w:ascii="Arial" w:hAnsi="Arial" w:cs="Arial"/>
+          <w:b/>
+          <w:bCs/>
+          <w:sz w:val="24"/>
+          <w:szCs w:val="24"/>
+          <w:lang w:val="en-US"/>
+        </w:rPr>
+        <w:t>:</w:t>
+      </w:r>
     </w:p>
     <w:p>
       <w:pPr>
@@ -8654,18 +9672,6 @@
           <w:lang w:val="en-US"/>
         </w:rPr>
       </w:pPr>
-    </w:p>
-    <w:p>
-      <w:pPr>
-        <w:pStyle w:val="ListParagraph"/>
-        <w:ind w:left="1440"/>
-        <w:rPr>
-          <w:rFonts w:ascii="Arial" w:hAnsi="Arial" w:cs="Arial"/>
-          <w:sz w:val="24"/>
-          <w:szCs w:val="24"/>
-          <w:lang w:val="en-US"/>
-        </w:rPr>
-      </w:pPr>
       <w:r>
         <w:rPr>
           <w:rFonts w:ascii="Arial" w:hAnsi="Arial" w:cs="Arial"/>
@@ -8675,6 +9681,7 @@
         </w:rPr>
         <w:t xml:space="preserve">Import </w:t>
       </w:r>
+      <w:proofErr w:type="spellStart"/>
       <w:r>
         <w:rPr>
           <w:rFonts w:ascii="Arial" w:hAnsi="Arial" w:cs="Arial"/>
@@ -8686,6 +9693,7 @@
         </w:rPr>
         <w:t>optuna</w:t>
       </w:r>
+      <w:proofErr w:type="spellEnd"/>
       <w:r>
         <w:rPr>
           <w:rFonts w:ascii="Arial" w:hAnsi="Arial" w:cs="Arial"/>
@@ -8706,6 +9714,7 @@
         </w:rPr>
         <w:t xml:space="preserve">and </w:t>
       </w:r>
+      <w:proofErr w:type="spellStart"/>
       <w:r>
         <w:rPr>
           <w:rFonts w:ascii="Arial" w:hAnsi="Arial" w:cs="Arial"/>
@@ -8717,6 +9726,7 @@
         </w:rPr>
         <w:t>lightgbm</w:t>
       </w:r>
+      <w:proofErr w:type="spellEnd"/>
       <w:r>
         <w:rPr>
           <w:rFonts w:ascii="Arial" w:hAnsi="Arial" w:cs="Arial"/>
@@ -8743,6 +9753,7 @@
       <w:r>
         <w:rPr>
           <w:rFonts w:ascii="Arial" w:hAnsi="Arial" w:cs="Arial"/>
+          <w:noProof/>
           <w:sz w:val="24"/>
           <w:szCs w:val="24"/>
           <w:lang w:val="en-US"/>
@@ -8763,7 +9774,7 @@
                     <pic:cNvPicPr/>
                   </pic:nvPicPr>
                   <pic:blipFill>
-                    <a:blip r:embed="rId44"/>
+                    <a:blip r:embed="rId45"/>
                     <a:stretch>
                       <a:fillRect/>
                     </a:stretch>
@@ -8798,6 +9809,7 @@
       <w:r>
         <w:rPr>
           <w:rFonts w:ascii="Arial" w:hAnsi="Arial" w:cs="Arial"/>
+          <w:noProof/>
           <w:sz w:val="24"/>
           <w:szCs w:val="24"/>
           <w:lang w:val="en-US"/>
@@ -8818,7 +9830,7 @@
                     <pic:cNvPicPr/>
                   </pic:nvPicPr>
                   <pic:blipFill>
-                    <a:blip r:embed="rId45"/>
+                    <a:blip r:embed="rId46"/>
                     <a:stretch>
                       <a:fillRect/>
                     </a:stretch>
@@ -8865,7 +9877,27 @@
           <w:lang w:val="en-US"/>
         </w:rPr>
         <w:tab/>
-        <w:t>Creating the optuna study:</w:t>
+        <w:t xml:space="preserve">Creating the </w:t>
+      </w:r>
+      <w:proofErr w:type="spellStart"/>
+      <w:r>
+        <w:rPr>
+          <w:rFonts w:ascii="Arial" w:hAnsi="Arial" w:cs="Arial"/>
+          <w:sz w:val="24"/>
+          <w:szCs w:val="24"/>
+          <w:lang w:val="en-US"/>
+        </w:rPr>
+        <w:t>optuna</w:t>
+      </w:r>
+      <w:proofErr w:type="spellEnd"/>
+      <w:r>
+        <w:rPr>
+          <w:rFonts w:ascii="Arial" w:hAnsi="Arial" w:cs="Arial"/>
+          <w:sz w:val="24"/>
+          <w:szCs w:val="24"/>
+          <w:lang w:val="en-US"/>
+        </w:rPr>
+        <w:t xml:space="preserve"> study:</w:t>
       </w:r>
     </w:p>
     <w:p>
@@ -8882,6 +9914,7 @@
       <w:r>
         <w:rPr>
           <w:rFonts w:ascii="Arial" w:hAnsi="Arial" w:cs="Arial"/>
+          <w:noProof/>
           <w:sz w:val="24"/>
           <w:szCs w:val="24"/>
           <w:lang w:val="en-US"/>
@@ -8902,7 +9935,7 @@
                     <pic:cNvPicPr/>
                   </pic:nvPicPr>
                   <pic:blipFill rotWithShape="1">
-                    <a:blip r:embed="rId46"/>
+                    <a:blip r:embed="rId47"/>
                     <a:srcRect b="48611"/>
                     <a:stretch/>
                   </pic:blipFill>
@@ -9010,6 +10043,7 @@
           <w:lang w:val="en-US"/>
         </w:rPr>
       </w:pPr>
+      <w:proofErr w:type="spellStart"/>
       <w:r>
         <w:rPr>
           <w:rFonts w:ascii="Arial" w:hAnsi="Arial" w:cs="Arial"/>
@@ -9021,6 +10055,7 @@
         </w:rPr>
         <w:t>Optuna</w:t>
       </w:r>
+      <w:proofErr w:type="spellEnd"/>
       <w:r>
         <w:rPr>
           <w:rFonts w:ascii="Arial" w:hAnsi="Arial" w:cs="Arial"/>
@@ -9060,6 +10095,7 @@
         </w:rPr>
         <w:t xml:space="preserve">The basic idea behind </w:t>
       </w:r>
+      <w:proofErr w:type="spellStart"/>
       <w:r>
         <w:rPr>
           <w:rFonts w:ascii="Arial" w:hAnsi="Arial" w:cs="Arial"/>
@@ -9071,6 +10107,7 @@
         </w:rPr>
         <w:t>Optuna</w:t>
       </w:r>
+      <w:proofErr w:type="spellEnd"/>
       <w:r>
         <w:rPr>
           <w:rFonts w:ascii="Arial" w:hAnsi="Arial" w:cs="Arial"/>
@@ -9137,6 +10174,7 @@
       <w:r>
         <w:rPr>
           <w:rFonts w:ascii="Arial" w:hAnsi="Arial" w:cs="Arial"/>
+          <w:noProof/>
           <w:sz w:val="24"/>
           <w:szCs w:val="24"/>
           <w:lang w:val="en-US"/>
@@ -9157,7 +10195,7 @@
                     <pic:cNvPicPr/>
                   </pic:nvPicPr>
                   <pic:blipFill rotWithShape="1">
-                    <a:blip r:embed="rId46"/>
+                    <a:blip r:embed="rId47"/>
                     <a:srcRect t="51389"/>
                     <a:stretch/>
                   </pic:blipFill>
@@ -9196,14 +10234,1859 @@
           <w:lang w:val="en-US"/>
         </w:rPr>
       </w:pPr>
-      <w:r>
-        <w:rPr>
-          <w:rFonts w:ascii="Arial" w:hAnsi="Arial" w:cs="Arial"/>
-          <w:sz w:val="24"/>
-          <w:szCs w:val="24"/>
-          <w:lang w:val="en-US"/>
-        </w:rPr>
-        <w:t>The objective function return metric that we want to optimize</w:t>
+    </w:p>
+    <w:p>
+      <w:pPr>
+        <w:pStyle w:val="ListParagraph"/>
+        <w:ind w:left="1440"/>
+        <w:rPr>
+          <w:rFonts w:ascii="Arial" w:hAnsi="Arial" w:cs="Arial"/>
+          <w:sz w:val="24"/>
+          <w:szCs w:val="24"/>
+          <w:lang w:val="en-US"/>
+        </w:rPr>
+      </w:pPr>
+      <w:r>
+        <w:rPr>
+          <w:rFonts w:ascii="Arial" w:hAnsi="Arial" w:cs="Arial"/>
+          <w:sz w:val="24"/>
+          <w:szCs w:val="24"/>
+          <w:lang w:val="en-US"/>
+        </w:rPr>
+        <w:t>The objective function is where we initialize the</w:t>
+      </w:r>
+      <w:r>
+        <w:rPr>
+          <w:rFonts w:ascii="Arial" w:hAnsi="Arial" w:cs="Arial"/>
+          <w:sz w:val="24"/>
+          <w:szCs w:val="24"/>
+          <w:lang w:val="en-US"/>
+        </w:rPr>
+        <w:t xml:space="preserve"> </w:t>
+      </w:r>
+      <w:proofErr w:type="spellStart"/>
+      <w:r>
+        <w:rPr>
+          <w:rFonts w:ascii="Arial" w:hAnsi="Arial" w:cs="Arial"/>
+          <w:sz w:val="24"/>
+          <w:szCs w:val="24"/>
+          <w:lang w:val="en-US"/>
+        </w:rPr>
+        <w:t>LightGBM</w:t>
+      </w:r>
+      <w:proofErr w:type="spellEnd"/>
+      <w:r>
+        <w:rPr>
+          <w:rFonts w:ascii="Arial" w:hAnsi="Arial" w:cs="Arial"/>
+          <w:sz w:val="24"/>
+          <w:szCs w:val="24"/>
+          <w:lang w:val="en-US"/>
+        </w:rPr>
+        <w:t xml:space="preserve"> model, train it, and then return an evaluation of how well the model did (in this case is the f1 macro score).</w:t>
+      </w:r>
+      <w:r>
+        <w:rPr>
+          <w:rFonts w:ascii="Arial" w:hAnsi="Arial" w:cs="Arial"/>
+          <w:sz w:val="24"/>
+          <w:szCs w:val="24"/>
+          <w:lang w:val="en-US"/>
+        </w:rPr>
+        <w:t xml:space="preserve"> Here’s the full function:</w:t>
+      </w:r>
+    </w:p>
+    <w:p>
+      <w:pPr>
+        <w:pStyle w:val="ListParagraph"/>
+        <w:ind w:left="1440"/>
+        <w:rPr>
+          <w:rFonts w:ascii="Arial" w:hAnsi="Arial" w:cs="Arial"/>
+          <w:sz w:val="24"/>
+          <w:szCs w:val="24"/>
+          <w:lang w:val="en-US"/>
+        </w:rPr>
+      </w:pPr>
+      <w:r>
+        <w:rPr>
+          <w:rFonts w:ascii="Arial" w:hAnsi="Arial" w:cs="Arial"/>
+          <w:sz w:val="24"/>
+          <w:szCs w:val="24"/>
+          <w:lang w:val="en-US"/>
+        </w:rPr>
+        <w:lastRenderedPageBreak/>
+        <w:drawing>
+          <wp:inline distT="0" distB="0" distL="0" distR="0" wp14:anchorId="52700B17" wp14:editId="590E3E35">
+            <wp:extent cx="5245491" cy="4322619"/>
+            <wp:effectExtent l="0" t="0" r="0" b="1905"/>
+            <wp:docPr id="994879155" name="Picture 1"/>
+            <wp:cNvGraphicFramePr>
+              <a:graphicFrameLocks xmlns:a="http://schemas.openxmlformats.org/drawingml/2006/main" noChangeAspect="1"/>
+            </wp:cNvGraphicFramePr>
+            <a:graphic xmlns:a="http://schemas.openxmlformats.org/drawingml/2006/main">
+              <a:graphicData uri="http://schemas.openxmlformats.org/drawingml/2006/picture">
+                <pic:pic xmlns:pic="http://schemas.openxmlformats.org/drawingml/2006/picture">
+                  <pic:nvPicPr>
+                    <pic:cNvPr id="994879155" name=""/>
+                    <pic:cNvPicPr/>
+                  </pic:nvPicPr>
+                  <pic:blipFill>
+                    <a:blip r:embed="rId48"/>
+                    <a:stretch>
+                      <a:fillRect/>
+                    </a:stretch>
+                  </pic:blipFill>
+                  <pic:spPr>
+                    <a:xfrm>
+                      <a:off x="0" y="0"/>
+                      <a:ext cx="5250407" cy="4326670"/>
+                    </a:xfrm>
+                    <a:prstGeom prst="rect">
+                      <a:avLst/>
+                    </a:prstGeom>
+                  </pic:spPr>
+                </pic:pic>
+              </a:graphicData>
+            </a:graphic>
+          </wp:inline>
+        </w:drawing>
+      </w:r>
+    </w:p>
+    <w:p>
+      <w:pPr>
+        <w:pStyle w:val="ListParagraph"/>
+        <w:ind w:left="1440"/>
+        <w:rPr>
+          <w:rFonts w:ascii="Arial" w:hAnsi="Arial" w:cs="Arial"/>
+          <w:sz w:val="24"/>
+          <w:szCs w:val="24"/>
+          <w:lang w:val="en-US"/>
+        </w:rPr>
+      </w:pPr>
+    </w:p>
+    <w:p>
+      <w:pPr>
+        <w:pStyle w:val="ListParagraph"/>
+        <w:ind w:left="1440"/>
+        <w:rPr>
+          <w:rFonts w:ascii="Arial" w:hAnsi="Arial" w:cs="Arial"/>
+          <w:sz w:val="24"/>
+          <w:szCs w:val="24"/>
+          <w:lang w:val="en-US"/>
+        </w:rPr>
+      </w:pPr>
+      <w:r>
+        <w:rPr>
+          <w:rFonts w:ascii="Arial" w:hAnsi="Arial" w:cs="Arial"/>
+          <w:sz w:val="24"/>
+          <w:szCs w:val="24"/>
+          <w:lang w:val="en-US"/>
+        </w:rPr>
+        <w:t>Now I’ll go through each segment of the function:</w:t>
+      </w:r>
+    </w:p>
+    <w:p>
+      <w:pPr>
+        <w:pStyle w:val="ListParagraph"/>
+        <w:ind w:left="1440"/>
+        <w:rPr>
+          <w:rFonts w:ascii="Arial" w:hAnsi="Arial" w:cs="Arial"/>
+          <w:sz w:val="24"/>
+          <w:szCs w:val="24"/>
+          <w:lang w:val="en-US"/>
+        </w:rPr>
+      </w:pPr>
+    </w:p>
+    <w:p>
+      <w:pPr>
+        <w:pStyle w:val="ListParagraph"/>
+        <w:ind w:left="1440"/>
+        <w:rPr>
+          <w:rFonts w:ascii="Arial" w:hAnsi="Arial" w:cs="Arial"/>
+          <w:sz w:val="24"/>
+          <w:szCs w:val="24"/>
+          <w:lang w:val="en-US"/>
+        </w:rPr>
+      </w:pPr>
+      <w:r>
+        <w:rPr>
+          <w:rFonts w:ascii="Arial" w:hAnsi="Arial" w:cs="Arial"/>
+          <w:sz w:val="24"/>
+          <w:szCs w:val="24"/>
+          <w:lang w:val="en-US"/>
+        </w:rPr>
+        <w:drawing>
+          <wp:inline distT="0" distB="0" distL="0" distR="0" wp14:anchorId="1567AB35" wp14:editId="705AF9B3">
+            <wp:extent cx="5273497" cy="1044030"/>
+            <wp:effectExtent l="0" t="0" r="3810" b="3810"/>
+            <wp:docPr id="1984981820" name="Picture 1"/>
+            <wp:cNvGraphicFramePr>
+              <a:graphicFrameLocks xmlns:a="http://schemas.openxmlformats.org/drawingml/2006/main" noChangeAspect="1"/>
+            </wp:cNvGraphicFramePr>
+            <a:graphic xmlns:a="http://schemas.openxmlformats.org/drawingml/2006/main">
+              <a:graphicData uri="http://schemas.openxmlformats.org/drawingml/2006/picture">
+                <pic:pic xmlns:pic="http://schemas.openxmlformats.org/drawingml/2006/picture">
+                  <pic:nvPicPr>
+                    <pic:cNvPr id="1984981820" name="Picture 1"/>
+                    <pic:cNvPicPr/>
+                  </pic:nvPicPr>
+                  <pic:blipFill>
+                    <a:blip r:embed="rId49"/>
+                    <a:stretch>
+                      <a:fillRect/>
+                    </a:stretch>
+                  </pic:blipFill>
+                  <pic:spPr>
+                    <a:xfrm>
+                      <a:off x="0" y="0"/>
+                      <a:ext cx="5273497" cy="1044030"/>
+                    </a:xfrm>
+                    <a:prstGeom prst="rect">
+                      <a:avLst/>
+                    </a:prstGeom>
+                  </pic:spPr>
+                </pic:pic>
+              </a:graphicData>
+            </a:graphic>
+          </wp:inline>
+        </w:drawing>
+      </w:r>
+    </w:p>
+    <w:p>
+      <w:pPr>
+        <w:pStyle w:val="ListParagraph"/>
+        <w:ind w:left="1440"/>
+        <w:rPr>
+          <w:rFonts w:ascii="Arial" w:hAnsi="Arial" w:cs="Arial"/>
+          <w:sz w:val="24"/>
+          <w:szCs w:val="24"/>
+          <w:lang w:val="en-US"/>
+        </w:rPr>
+      </w:pPr>
+      <w:r>
+        <w:rPr>
+          <w:rFonts w:ascii="Arial" w:hAnsi="Arial" w:cs="Arial"/>
+          <w:sz w:val="24"/>
+          <w:szCs w:val="24"/>
+          <w:lang w:val="en-US"/>
+        </w:rPr>
+        <w:t>Preprocessing the data to train the model.</w:t>
+      </w:r>
+    </w:p>
+    <w:p>
+      <w:pPr>
+        <w:pStyle w:val="ListParagraph"/>
+        <w:ind w:left="1440"/>
+        <w:rPr>
+          <w:rFonts w:ascii="Arial" w:hAnsi="Arial" w:cs="Arial"/>
+          <w:sz w:val="24"/>
+          <w:szCs w:val="24"/>
+          <w:lang w:val="en-US"/>
+        </w:rPr>
+      </w:pPr>
+    </w:p>
+    <w:p>
+      <w:pPr>
+        <w:pStyle w:val="ListParagraph"/>
+        <w:ind w:left="1440"/>
+        <w:rPr>
+          <w:rFonts w:ascii="Arial" w:hAnsi="Arial" w:cs="Arial"/>
+          <w:sz w:val="24"/>
+          <w:szCs w:val="24"/>
+          <w:lang w:val="en-US"/>
+        </w:rPr>
+      </w:pPr>
+      <w:r>
+        <w:rPr>
+          <w:rFonts w:ascii="Arial" w:hAnsi="Arial" w:cs="Arial"/>
+          <w:sz w:val="24"/>
+          <w:szCs w:val="24"/>
+          <w:lang w:val="en-US"/>
+        </w:rPr>
+        <w:t xml:space="preserve">The parameter distributions of the </w:t>
+      </w:r>
+      <w:proofErr w:type="spellStart"/>
+      <w:r>
+        <w:rPr>
+          <w:rFonts w:ascii="Arial" w:hAnsi="Arial" w:cs="Arial"/>
+          <w:sz w:val="24"/>
+          <w:szCs w:val="24"/>
+          <w:lang w:val="en-US"/>
+        </w:rPr>
+        <w:t>LightGBM</w:t>
+      </w:r>
+      <w:proofErr w:type="spellEnd"/>
+      <w:r>
+        <w:rPr>
+          <w:rFonts w:ascii="Arial" w:hAnsi="Arial" w:cs="Arial"/>
+          <w:sz w:val="24"/>
+          <w:szCs w:val="24"/>
+          <w:lang w:val="en-US"/>
+        </w:rPr>
+        <w:t xml:space="preserve"> model.</w:t>
+      </w:r>
+    </w:p>
+    <w:p>
+      <w:pPr>
+        <w:pStyle w:val="ListParagraph"/>
+        <w:ind w:left="1440"/>
+        <w:rPr>
+          <w:rFonts w:ascii="Arial" w:hAnsi="Arial" w:cs="Arial"/>
+          <w:sz w:val="24"/>
+          <w:szCs w:val="24"/>
+          <w:lang w:val="en-US"/>
+        </w:rPr>
+      </w:pPr>
+      <w:r>
+        <w:rPr>
+          <w:rFonts w:ascii="Arial" w:hAnsi="Arial" w:cs="Arial"/>
+          <w:sz w:val="24"/>
+          <w:szCs w:val="24"/>
+          <w:lang w:val="en-US"/>
+        </w:rPr>
+        <w:lastRenderedPageBreak/>
+        <w:drawing>
+          <wp:inline distT="0" distB="0" distL="0" distR="0" wp14:anchorId="7F02D8EC" wp14:editId="0143CADF">
+            <wp:extent cx="5454419" cy="2599098"/>
+            <wp:effectExtent l="0" t="0" r="0" b="0"/>
+            <wp:docPr id="1881490432" name="Picture 1"/>
+            <wp:cNvGraphicFramePr>
+              <a:graphicFrameLocks xmlns:a="http://schemas.openxmlformats.org/drawingml/2006/main" noChangeAspect="1"/>
+            </wp:cNvGraphicFramePr>
+            <a:graphic xmlns:a="http://schemas.openxmlformats.org/drawingml/2006/main">
+              <a:graphicData uri="http://schemas.openxmlformats.org/drawingml/2006/picture">
+                <pic:pic xmlns:pic="http://schemas.openxmlformats.org/drawingml/2006/picture">
+                  <pic:nvPicPr>
+                    <pic:cNvPr id="1881490432" name=""/>
+                    <pic:cNvPicPr/>
+                  </pic:nvPicPr>
+                  <pic:blipFill>
+                    <a:blip r:embed="rId50"/>
+                    <a:stretch>
+                      <a:fillRect/>
+                    </a:stretch>
+                  </pic:blipFill>
+                  <pic:spPr>
+                    <a:xfrm>
+                      <a:off x="0" y="0"/>
+                      <a:ext cx="5462195" cy="2602803"/>
+                    </a:xfrm>
+                    <a:prstGeom prst="rect">
+                      <a:avLst/>
+                    </a:prstGeom>
+                  </pic:spPr>
+                </pic:pic>
+              </a:graphicData>
+            </a:graphic>
+          </wp:inline>
+        </w:drawing>
+      </w:r>
+    </w:p>
+    <w:p>
+      <w:pPr>
+        <w:pStyle w:val="ListParagraph"/>
+        <w:ind w:left="1440"/>
+        <w:rPr>
+          <w:rFonts w:ascii="Arial" w:hAnsi="Arial" w:cs="Arial"/>
+          <w:sz w:val="24"/>
+          <w:szCs w:val="24"/>
+          <w:lang w:val="en-US"/>
+        </w:rPr>
+      </w:pPr>
+    </w:p>
+    <w:p>
+      <w:pPr>
+        <w:pStyle w:val="ListParagraph"/>
+        <w:ind w:left="1440"/>
+        <w:rPr>
+          <w:rFonts w:ascii="Arial" w:hAnsi="Arial" w:cs="Arial"/>
+          <w:sz w:val="24"/>
+          <w:szCs w:val="24"/>
+          <w:lang w:val="en-US"/>
+        </w:rPr>
+      </w:pPr>
+      <w:r>
+        <w:rPr>
+          <w:rFonts w:ascii="Arial" w:hAnsi="Arial" w:cs="Arial"/>
+          <w:sz w:val="24"/>
+          <w:szCs w:val="24"/>
+          <w:lang w:val="en-US"/>
+        </w:rPr>
+        <w:t>Passing the params to the model.</w:t>
+      </w:r>
+    </w:p>
+    <w:p>
+      <w:pPr>
+        <w:pStyle w:val="ListParagraph"/>
+        <w:ind w:left="1440"/>
+        <w:rPr>
+          <w:rFonts w:ascii="Arial" w:hAnsi="Arial" w:cs="Arial"/>
+          <w:sz w:val="24"/>
+          <w:szCs w:val="24"/>
+          <w:lang w:val="en-US"/>
+        </w:rPr>
+      </w:pPr>
+      <w:r>
+        <w:rPr>
+          <w:rFonts w:ascii="Arial" w:hAnsi="Arial" w:cs="Arial"/>
+          <w:sz w:val="24"/>
+          <w:szCs w:val="24"/>
+          <w:lang w:val="en-US"/>
+        </w:rPr>
+        <w:drawing>
+          <wp:inline distT="0" distB="0" distL="0" distR="0" wp14:anchorId="6B1F8D4D" wp14:editId="347CBAB6">
+            <wp:extent cx="2682472" cy="198137"/>
+            <wp:effectExtent l="0" t="0" r="3810" b="0"/>
+            <wp:docPr id="1111854488" name="Picture 1"/>
+            <wp:cNvGraphicFramePr>
+              <a:graphicFrameLocks xmlns:a="http://schemas.openxmlformats.org/drawingml/2006/main" noChangeAspect="1"/>
+            </wp:cNvGraphicFramePr>
+            <a:graphic xmlns:a="http://schemas.openxmlformats.org/drawingml/2006/main">
+              <a:graphicData uri="http://schemas.openxmlformats.org/drawingml/2006/picture">
+                <pic:pic xmlns:pic="http://schemas.openxmlformats.org/drawingml/2006/picture">
+                  <pic:nvPicPr>
+                    <pic:cNvPr id="1111854488" name=""/>
+                    <pic:cNvPicPr/>
+                  </pic:nvPicPr>
+                  <pic:blipFill>
+                    <a:blip r:embed="rId51"/>
+                    <a:stretch>
+                      <a:fillRect/>
+                    </a:stretch>
+                  </pic:blipFill>
+                  <pic:spPr>
+                    <a:xfrm>
+                      <a:off x="0" y="0"/>
+                      <a:ext cx="2682472" cy="198137"/>
+                    </a:xfrm>
+                    <a:prstGeom prst="rect">
+                      <a:avLst/>
+                    </a:prstGeom>
+                  </pic:spPr>
+                </pic:pic>
+              </a:graphicData>
+            </a:graphic>
+          </wp:inline>
+        </w:drawing>
+      </w:r>
+    </w:p>
+    <w:p>
+      <w:pPr>
+        <w:pStyle w:val="ListParagraph"/>
+        <w:ind w:left="1440"/>
+        <w:rPr>
+          <w:rFonts w:ascii="Arial" w:hAnsi="Arial" w:cs="Arial"/>
+          <w:sz w:val="24"/>
+          <w:szCs w:val="24"/>
+          <w:lang w:val="en-US"/>
+        </w:rPr>
+      </w:pPr>
+    </w:p>
+    <w:p>
+      <w:pPr>
+        <w:pStyle w:val="ListParagraph"/>
+        <w:ind w:left="1440"/>
+        <w:rPr>
+          <w:rFonts w:ascii="Arial" w:hAnsi="Arial" w:cs="Arial"/>
+          <w:sz w:val="24"/>
+          <w:szCs w:val="24"/>
+          <w:lang w:val="en-US"/>
+        </w:rPr>
+      </w:pPr>
+      <w:r>
+        <w:rPr>
+          <w:rFonts w:ascii="Arial" w:hAnsi="Arial" w:cs="Arial"/>
+          <w:sz w:val="24"/>
+          <w:szCs w:val="24"/>
+          <w:lang w:val="en-US"/>
+        </w:rPr>
+        <w:t>Here are the explanations for some of the main parameters:</w:t>
+      </w:r>
+    </w:p>
+    <w:p>
+      <w:pPr>
+        <w:pStyle w:val="ListParagraph"/>
+        <w:numPr>
+          <w:ilvl w:val="1"/>
+          <w:numId w:val="2"/>
+        </w:numPr>
+        <w:rPr>
+          <w:rFonts w:ascii="Arial" w:hAnsi="Arial" w:cs="Arial"/>
+          <w:sz w:val="24"/>
+          <w:szCs w:val="24"/>
+          <w:lang w:val="en-US"/>
+        </w:rPr>
+      </w:pPr>
+      <w:r>
+        <w:rPr>
+          <w:rFonts w:ascii="Arial" w:hAnsi="Arial" w:cs="Arial"/>
+          <w:i/>
+          <w:sz w:val="24"/>
+          <w:szCs w:val="24"/>
+          <w:lang w:val="en-US"/>
+        </w:rPr>
+        <w:t>"objective": "binary"</w:t>
+      </w:r>
+      <w:r>
+        <w:rPr>
+          <w:rFonts w:ascii="Arial" w:hAnsi="Arial" w:cs="Arial"/>
+          <w:i/>
+          <w:sz w:val="24"/>
+          <w:szCs w:val="24"/>
+          <w:lang w:val="en-US"/>
+        </w:rPr>
+        <w:t xml:space="preserve"> </w:t>
+      </w:r>
+      <w:r>
+        <w:rPr>
+          <w:rFonts w:ascii="Arial" w:hAnsi="Arial" w:cs="Arial"/>
+          <w:sz w:val="24"/>
+          <w:szCs w:val="24"/>
+          <w:lang w:val="en-US"/>
+        </w:rPr>
+        <w:t>– because we’re doing binary classification.</w:t>
+      </w:r>
+    </w:p>
+    <w:p>
+      <w:pPr>
+        <w:pStyle w:val="ListParagraph"/>
+        <w:numPr>
+          <w:ilvl w:val="1"/>
+          <w:numId w:val="2"/>
+        </w:numPr>
+        <w:rPr>
+          <w:rFonts w:ascii="Arial" w:hAnsi="Arial" w:cs="Arial"/>
+          <w:sz w:val="24"/>
+          <w:szCs w:val="24"/>
+          <w:lang w:val="en-US"/>
+        </w:rPr>
+      </w:pPr>
+      <w:r>
+        <w:rPr>
+          <w:rFonts w:ascii="Arial" w:hAnsi="Arial" w:cs="Arial"/>
+          <w:i/>
+          <w:sz w:val="24"/>
+          <w:szCs w:val="24"/>
+          <w:lang w:val="en-US"/>
+        </w:rPr>
+        <w:t>"metric": "f1_macro"</w:t>
+      </w:r>
+      <w:r>
+        <w:rPr>
+          <w:rFonts w:ascii="Arial" w:hAnsi="Arial" w:cs="Arial"/>
+          <w:sz w:val="24"/>
+          <w:szCs w:val="24"/>
+          <w:lang w:val="en-US"/>
+        </w:rPr>
+        <w:t xml:space="preserve"> – to match the scoring of the specification.</w:t>
+      </w:r>
+    </w:p>
+    <w:p>
+      <w:pPr>
+        <w:pStyle w:val="ListParagraph"/>
+        <w:numPr>
+          <w:ilvl w:val="1"/>
+          <w:numId w:val="2"/>
+        </w:numPr>
+        <w:rPr>
+          <w:rFonts w:ascii="Arial" w:hAnsi="Arial" w:cs="Arial"/>
+          <w:sz w:val="24"/>
+          <w:szCs w:val="24"/>
+          <w:lang w:val="en-US"/>
+        </w:rPr>
+      </w:pPr>
+      <w:r>
+        <w:rPr>
+          <w:rFonts w:ascii="Arial" w:hAnsi="Arial" w:cs="Arial"/>
+          <w:i/>
+          <w:sz w:val="24"/>
+          <w:szCs w:val="24"/>
+          <w:lang w:val="en-US"/>
+        </w:rPr>
+        <w:t>"</w:t>
+      </w:r>
+      <w:proofErr w:type="spellStart"/>
+      <w:proofErr w:type="gramStart"/>
+      <w:r>
+        <w:rPr>
+          <w:rFonts w:ascii="Arial" w:hAnsi="Arial" w:cs="Arial"/>
+          <w:i/>
+          <w:sz w:val="24"/>
+          <w:szCs w:val="24"/>
+          <w:lang w:val="en-US"/>
+        </w:rPr>
+        <w:t>scale</w:t>
+      </w:r>
+      <w:proofErr w:type="gramEnd"/>
+      <w:r>
+        <w:rPr>
+          <w:rFonts w:ascii="Arial" w:hAnsi="Arial" w:cs="Arial"/>
+          <w:i/>
+          <w:sz w:val="24"/>
+          <w:szCs w:val="24"/>
+          <w:lang w:val="en-US"/>
+        </w:rPr>
+        <w:t>_pos_weight</w:t>
+      </w:r>
+      <w:proofErr w:type="spellEnd"/>
+      <w:r>
+        <w:rPr>
+          <w:rFonts w:ascii="Arial" w:hAnsi="Arial" w:cs="Arial"/>
+          <w:i/>
+          <w:sz w:val="24"/>
+          <w:szCs w:val="24"/>
+          <w:lang w:val="en-US"/>
+        </w:rPr>
+        <w:t>":</w:t>
+      </w:r>
+      <w:r>
+        <w:rPr>
+          <w:rFonts w:ascii="Arial" w:hAnsi="Arial" w:cs="Arial"/>
+          <w:sz w:val="24"/>
+          <w:szCs w:val="24"/>
+          <w:lang w:val="en-US"/>
+        </w:rPr>
+        <w:t xml:space="preserve"> </w:t>
+      </w:r>
+      <w:r>
+        <w:rPr>
+          <w:rFonts w:ascii="Arial" w:hAnsi="Arial" w:cs="Arial"/>
+          <w:i/>
+          <w:iCs/>
+          <w:sz w:val="24"/>
+          <w:szCs w:val="24"/>
+          <w:lang w:val="en-US"/>
+        </w:rPr>
+        <w:t>scale</w:t>
+      </w:r>
+      <w:r>
+        <w:rPr>
+          <w:rFonts w:ascii="Arial" w:hAnsi="Arial" w:cs="Arial"/>
+          <w:sz w:val="24"/>
+          <w:szCs w:val="24"/>
+          <w:lang w:val="en-US"/>
+        </w:rPr>
+        <w:t xml:space="preserve"> – to address the unbalanced dataset.</w:t>
+      </w:r>
+    </w:p>
+    <w:p>
+      <w:pPr>
+        <w:ind w:left="1440"/>
+        <w:rPr>
+          <w:rFonts w:ascii="Arial" w:hAnsi="Arial" w:cs="Arial"/>
+          <w:sz w:val="24"/>
+          <w:szCs w:val="24"/>
+          <w:lang w:val="en-US"/>
+        </w:rPr>
+      </w:pPr>
+      <w:r>
+        <w:rPr>
+          <w:rFonts w:ascii="Arial" w:hAnsi="Arial" w:cs="Arial"/>
+          <w:sz w:val="24"/>
+          <w:szCs w:val="24"/>
+          <w:lang w:val="en-US"/>
+        </w:rPr>
+        <w:t xml:space="preserve">The parameters with </w:t>
+      </w:r>
+      <w:proofErr w:type="spellStart"/>
+      <w:proofErr w:type="gramStart"/>
+      <w:r>
+        <w:rPr>
+          <w:rFonts w:ascii="Arial" w:hAnsi="Arial" w:cs="Arial"/>
+          <w:i/>
+          <w:iCs/>
+          <w:sz w:val="24"/>
+          <w:szCs w:val="24"/>
+          <w:lang w:val="en-US"/>
+        </w:rPr>
+        <w:t>trial.suggest</w:t>
+      </w:r>
+      <w:proofErr w:type="gramEnd"/>
+      <w:r>
+        <w:rPr>
+          <w:rFonts w:ascii="Arial" w:hAnsi="Arial" w:cs="Arial"/>
+          <w:i/>
+          <w:iCs/>
+          <w:sz w:val="24"/>
+          <w:szCs w:val="24"/>
+          <w:lang w:val="en-US"/>
+        </w:rPr>
+        <w:t>_float</w:t>
+      </w:r>
+      <w:proofErr w:type="spellEnd"/>
+      <w:r>
+        <w:rPr>
+          <w:rFonts w:ascii="Arial" w:hAnsi="Arial" w:cs="Arial"/>
+          <w:i/>
+          <w:iCs/>
+          <w:sz w:val="24"/>
+          <w:szCs w:val="24"/>
+          <w:lang w:val="en-US"/>
+        </w:rPr>
+        <w:t>()/</w:t>
+      </w:r>
+      <w:proofErr w:type="spellStart"/>
+      <w:r>
+        <w:rPr>
+          <w:rFonts w:ascii="Arial" w:hAnsi="Arial" w:cs="Arial"/>
+          <w:i/>
+          <w:iCs/>
+          <w:sz w:val="24"/>
+          <w:szCs w:val="24"/>
+          <w:lang w:val="en-US"/>
+        </w:rPr>
+        <w:t>suggest_int</w:t>
+      </w:r>
+      <w:proofErr w:type="spellEnd"/>
+      <w:r>
+        <w:rPr>
+          <w:rFonts w:ascii="Arial" w:hAnsi="Arial" w:cs="Arial"/>
+          <w:i/>
+          <w:iCs/>
+          <w:sz w:val="24"/>
+          <w:szCs w:val="24"/>
+          <w:lang w:val="en-US"/>
+        </w:rPr>
+        <w:t>()</w:t>
+      </w:r>
+      <w:r>
+        <w:rPr>
+          <w:rFonts w:ascii="Arial" w:hAnsi="Arial" w:cs="Arial"/>
+          <w:i/>
+          <w:iCs/>
+          <w:sz w:val="24"/>
+          <w:szCs w:val="24"/>
+          <w:lang w:val="en-US"/>
+        </w:rPr>
+        <w:t xml:space="preserve"> </w:t>
+      </w:r>
+      <w:r>
+        <w:rPr>
+          <w:rFonts w:ascii="Arial" w:hAnsi="Arial" w:cs="Arial"/>
+          <w:sz w:val="24"/>
+          <w:szCs w:val="24"/>
+          <w:lang w:val="en-US"/>
+        </w:rPr>
+        <w:t>are the ones that will be tuned during the study.</w:t>
+      </w:r>
+    </w:p>
+    <w:p>
+      <w:pPr>
+        <w:pStyle w:val="ListParagraph"/>
+        <w:numPr>
+          <w:ilvl w:val="1"/>
+          <w:numId w:val="2"/>
+        </w:numPr>
+        <w:rPr>
+          <w:rFonts w:ascii="Arial" w:hAnsi="Arial" w:cs="Arial"/>
+          <w:i/>
+          <w:iCs/>
+          <w:sz w:val="24"/>
+          <w:szCs w:val="24"/>
+          <w:lang w:val="en-US"/>
+        </w:rPr>
+      </w:pPr>
+      <w:r>
+        <w:rPr>
+          <w:rFonts w:ascii="Arial" w:hAnsi="Arial" w:cs="Arial"/>
+          <w:i/>
+          <w:iCs/>
+          <w:sz w:val="24"/>
+          <w:szCs w:val="24"/>
+          <w:lang w:val="en-US"/>
+        </w:rPr>
+        <w:t>"</w:t>
+      </w:r>
+      <w:proofErr w:type="spellStart"/>
+      <w:proofErr w:type="gramStart"/>
+      <w:r>
+        <w:rPr>
+          <w:rFonts w:ascii="Arial" w:hAnsi="Arial" w:cs="Arial"/>
+          <w:i/>
+          <w:iCs/>
+          <w:sz w:val="24"/>
+          <w:szCs w:val="24"/>
+          <w:lang w:val="en-US"/>
+        </w:rPr>
+        <w:t>learning</w:t>
+      </w:r>
+      <w:proofErr w:type="gramEnd"/>
+      <w:r>
+        <w:rPr>
+          <w:rFonts w:ascii="Arial" w:hAnsi="Arial" w:cs="Arial"/>
+          <w:i/>
+          <w:iCs/>
+          <w:sz w:val="24"/>
+          <w:szCs w:val="24"/>
+          <w:lang w:val="en-US"/>
+        </w:rPr>
+        <w:t>_rate</w:t>
+      </w:r>
+      <w:proofErr w:type="spellEnd"/>
+      <w:r>
+        <w:rPr>
+          <w:rFonts w:ascii="Arial" w:hAnsi="Arial" w:cs="Arial"/>
+          <w:i/>
+          <w:iCs/>
+          <w:sz w:val="24"/>
+          <w:szCs w:val="24"/>
+          <w:lang w:val="en-US"/>
+        </w:rPr>
+        <w:t>"</w:t>
+      </w:r>
+      <w:r>
+        <w:rPr>
+          <w:rFonts w:ascii="Arial" w:hAnsi="Arial" w:cs="Arial"/>
+          <w:i/>
+          <w:iCs/>
+          <w:sz w:val="24"/>
+          <w:szCs w:val="24"/>
+          <w:lang w:val="en-US"/>
+        </w:rPr>
+        <w:t xml:space="preserve"> </w:t>
+      </w:r>
+      <w:r>
+        <w:rPr>
+          <w:rFonts w:ascii="Arial" w:hAnsi="Arial" w:cs="Arial"/>
+          <w:sz w:val="24"/>
+          <w:szCs w:val="24"/>
+          <w:lang w:val="en-US"/>
+        </w:rPr>
+        <w:t>– the learning rate of the model</w:t>
+      </w:r>
+    </w:p>
+    <w:p>
+      <w:pPr>
+        <w:pStyle w:val="ListParagraph"/>
+        <w:numPr>
+          <w:ilvl w:val="1"/>
+          <w:numId w:val="2"/>
+        </w:numPr>
+        <w:rPr>
+          <w:rFonts w:ascii="Arial" w:hAnsi="Arial" w:cs="Arial"/>
+          <w:i/>
+          <w:iCs/>
+          <w:sz w:val="24"/>
+          <w:szCs w:val="24"/>
+          <w:lang w:val="en-US"/>
+        </w:rPr>
+      </w:pPr>
+      <w:r>
+        <w:rPr>
+          <w:rFonts w:ascii="Arial" w:hAnsi="Arial" w:cs="Arial"/>
+          <w:i/>
+          <w:iCs/>
+          <w:sz w:val="24"/>
+          <w:szCs w:val="24"/>
+          <w:lang w:val="en-US"/>
+        </w:rPr>
+        <w:t>"</w:t>
+      </w:r>
+      <w:proofErr w:type="spellStart"/>
+      <w:proofErr w:type="gramStart"/>
+      <w:r>
+        <w:rPr>
+          <w:rFonts w:ascii="Arial" w:hAnsi="Arial" w:cs="Arial"/>
+          <w:i/>
+          <w:iCs/>
+          <w:sz w:val="24"/>
+          <w:szCs w:val="24"/>
+          <w:lang w:val="en-US"/>
+        </w:rPr>
+        <w:t>num</w:t>
+      </w:r>
+      <w:proofErr w:type="gramEnd"/>
+      <w:r>
+        <w:rPr>
+          <w:rFonts w:ascii="Arial" w:hAnsi="Arial" w:cs="Arial"/>
+          <w:i/>
+          <w:iCs/>
+          <w:sz w:val="24"/>
+          <w:szCs w:val="24"/>
+          <w:lang w:val="en-US"/>
+        </w:rPr>
+        <w:t>_leaves</w:t>
+      </w:r>
+      <w:proofErr w:type="spellEnd"/>
+      <w:r>
+        <w:rPr>
+          <w:rFonts w:ascii="Arial" w:hAnsi="Arial" w:cs="Arial"/>
+          <w:i/>
+          <w:iCs/>
+          <w:sz w:val="24"/>
+          <w:szCs w:val="24"/>
+          <w:lang w:val="en-US"/>
+        </w:rPr>
+        <w:t>"</w:t>
+      </w:r>
+      <w:r>
+        <w:rPr>
+          <w:rFonts w:ascii="Arial" w:hAnsi="Arial" w:cs="Arial"/>
+          <w:i/>
+          <w:iCs/>
+          <w:sz w:val="24"/>
+          <w:szCs w:val="24"/>
+          <w:lang w:val="en-US"/>
+        </w:rPr>
+        <w:t xml:space="preserve"> </w:t>
+      </w:r>
+      <w:r>
+        <w:rPr>
+          <w:rFonts w:ascii="Arial" w:hAnsi="Arial" w:cs="Arial"/>
+          <w:sz w:val="24"/>
+          <w:szCs w:val="24"/>
+          <w:lang w:val="en-US"/>
+        </w:rPr>
+        <w:t>– the maximum number of leaves in one tree.</w:t>
+      </w:r>
+    </w:p>
+    <w:p>
+      <w:pPr>
+        <w:pStyle w:val="ListParagraph"/>
+        <w:numPr>
+          <w:ilvl w:val="1"/>
+          <w:numId w:val="2"/>
+        </w:numPr>
+        <w:rPr>
+          <w:rFonts w:ascii="Arial" w:hAnsi="Arial" w:cs="Arial"/>
+          <w:i/>
+          <w:iCs/>
+          <w:sz w:val="24"/>
+          <w:szCs w:val="24"/>
+          <w:lang w:val="en-US"/>
+        </w:rPr>
+      </w:pPr>
+      <w:r>
+        <w:rPr>
+          <w:rFonts w:ascii="Arial" w:hAnsi="Arial" w:cs="Arial"/>
+          <w:i/>
+          <w:iCs/>
+          <w:sz w:val="24"/>
+          <w:szCs w:val="24"/>
+          <w:lang w:val="en-US"/>
+        </w:rPr>
+        <w:t>"</w:t>
+      </w:r>
+      <w:proofErr w:type="spellStart"/>
+      <w:proofErr w:type="gramStart"/>
+      <w:r>
+        <w:rPr>
+          <w:rFonts w:ascii="Arial" w:hAnsi="Arial" w:cs="Arial"/>
+          <w:i/>
+          <w:iCs/>
+          <w:sz w:val="24"/>
+          <w:szCs w:val="24"/>
+          <w:lang w:val="en-US"/>
+        </w:rPr>
+        <w:t>bagging</w:t>
+      </w:r>
+      <w:proofErr w:type="gramEnd"/>
+      <w:r>
+        <w:rPr>
+          <w:rFonts w:ascii="Arial" w:hAnsi="Arial" w:cs="Arial"/>
+          <w:i/>
+          <w:iCs/>
+          <w:sz w:val="24"/>
+          <w:szCs w:val="24"/>
+          <w:lang w:val="en-US"/>
+        </w:rPr>
+        <w:t>_fraction</w:t>
+      </w:r>
+      <w:proofErr w:type="spellEnd"/>
+      <w:r>
+        <w:rPr>
+          <w:rFonts w:ascii="Arial" w:hAnsi="Arial" w:cs="Arial"/>
+          <w:i/>
+          <w:iCs/>
+          <w:sz w:val="24"/>
+          <w:szCs w:val="24"/>
+          <w:lang w:val="en-US"/>
+        </w:rPr>
+        <w:t>"</w:t>
+      </w:r>
+      <w:r>
+        <w:rPr>
+          <w:rFonts w:ascii="Arial" w:hAnsi="Arial" w:cs="Arial"/>
+          <w:i/>
+          <w:iCs/>
+          <w:sz w:val="24"/>
+          <w:szCs w:val="24"/>
+          <w:lang w:val="en-US"/>
+        </w:rPr>
+        <w:t xml:space="preserve"> </w:t>
+      </w:r>
+      <w:r>
+        <w:rPr>
+          <w:rFonts w:ascii="Arial" w:hAnsi="Arial" w:cs="Arial"/>
+          <w:sz w:val="24"/>
+          <w:szCs w:val="24"/>
+          <w:lang w:val="en-US"/>
+        </w:rPr>
+        <w:t>– only</w:t>
+      </w:r>
+      <w:r>
+        <w:rPr>
+          <w:rFonts w:ascii="Arial" w:hAnsi="Arial" w:cs="Arial"/>
+          <w:sz w:val="24"/>
+          <w:szCs w:val="24"/>
+          <w:lang w:val="en-US"/>
+        </w:rPr>
+        <w:t xml:space="preserve"> select</w:t>
+      </w:r>
+      <w:r>
+        <w:rPr>
+          <w:rFonts w:ascii="Arial" w:hAnsi="Arial" w:cs="Arial"/>
+          <w:sz w:val="24"/>
+          <w:szCs w:val="24"/>
+          <w:lang w:val="en-US"/>
+        </w:rPr>
+        <w:t xml:space="preserve"> this fraction</w:t>
+      </w:r>
+      <w:r>
+        <w:rPr>
+          <w:rFonts w:ascii="Arial" w:hAnsi="Arial" w:cs="Arial"/>
+          <w:sz w:val="24"/>
+          <w:szCs w:val="24"/>
+          <w:lang w:val="en-US"/>
+        </w:rPr>
+        <w:t xml:space="preserve"> of </w:t>
+      </w:r>
+      <w:r>
+        <w:rPr>
+          <w:rFonts w:ascii="Arial" w:hAnsi="Arial" w:cs="Arial"/>
+          <w:sz w:val="24"/>
+          <w:szCs w:val="24"/>
+          <w:lang w:val="en-US"/>
+        </w:rPr>
+        <w:t xml:space="preserve">the </w:t>
+      </w:r>
+      <w:r>
+        <w:rPr>
+          <w:rFonts w:ascii="Arial" w:hAnsi="Arial" w:cs="Arial"/>
+          <w:sz w:val="24"/>
+          <w:szCs w:val="24"/>
+          <w:lang w:val="en-US"/>
+        </w:rPr>
+        <w:t>data</w:t>
+      </w:r>
+      <w:r>
+        <w:rPr>
+          <w:rFonts w:ascii="Arial" w:hAnsi="Arial" w:cs="Arial"/>
+          <w:sz w:val="24"/>
+          <w:szCs w:val="24"/>
+          <w:lang w:val="en-US"/>
+        </w:rPr>
+        <w:t>, used deal with overfitting.</w:t>
+      </w:r>
+    </w:p>
+    <w:p>
+      <w:pPr>
+        <w:pStyle w:val="ListParagraph"/>
+        <w:numPr>
+          <w:ilvl w:val="1"/>
+          <w:numId w:val="2"/>
+        </w:numPr>
+        <w:rPr>
+          <w:rFonts w:ascii="Arial" w:hAnsi="Arial" w:cs="Arial"/>
+          <w:i/>
+          <w:iCs/>
+          <w:sz w:val="24"/>
+          <w:szCs w:val="24"/>
+          <w:lang w:val="en-US"/>
+        </w:rPr>
+      </w:pPr>
+      <w:r>
+        <w:rPr>
+          <w:rFonts w:ascii="Arial" w:hAnsi="Arial" w:cs="Arial"/>
+          <w:i/>
+          <w:iCs/>
+          <w:sz w:val="24"/>
+          <w:szCs w:val="24"/>
+          <w:lang w:val="en-US"/>
+        </w:rPr>
+        <w:t>"</w:t>
+      </w:r>
+      <w:proofErr w:type="spellStart"/>
+      <w:proofErr w:type="gramStart"/>
+      <w:r>
+        <w:rPr>
+          <w:rFonts w:ascii="Arial" w:hAnsi="Arial" w:cs="Arial"/>
+          <w:i/>
+          <w:iCs/>
+          <w:sz w:val="24"/>
+          <w:szCs w:val="24"/>
+          <w:lang w:val="en-US"/>
+        </w:rPr>
+        <w:t>bagging</w:t>
+      </w:r>
+      <w:proofErr w:type="gramEnd"/>
+      <w:r>
+        <w:rPr>
+          <w:rFonts w:ascii="Arial" w:hAnsi="Arial" w:cs="Arial"/>
+          <w:i/>
+          <w:iCs/>
+          <w:sz w:val="24"/>
+          <w:szCs w:val="24"/>
+          <w:lang w:val="en-US"/>
+        </w:rPr>
+        <w:t>_freq</w:t>
+      </w:r>
+      <w:proofErr w:type="spellEnd"/>
+      <w:r>
+        <w:rPr>
+          <w:rFonts w:ascii="Arial" w:hAnsi="Arial" w:cs="Arial"/>
+          <w:i/>
+          <w:iCs/>
+          <w:sz w:val="24"/>
+          <w:szCs w:val="24"/>
+          <w:lang w:val="en-US"/>
+        </w:rPr>
+        <w:t>"</w:t>
+      </w:r>
+      <w:r>
+        <w:rPr>
+          <w:rFonts w:ascii="Arial" w:hAnsi="Arial" w:cs="Arial"/>
+          <w:i/>
+          <w:iCs/>
+          <w:sz w:val="24"/>
+          <w:szCs w:val="24"/>
+          <w:lang w:val="en-US"/>
+        </w:rPr>
+        <w:t xml:space="preserve"> </w:t>
+      </w:r>
+      <w:r>
+        <w:rPr>
+          <w:rFonts w:ascii="Arial" w:hAnsi="Arial" w:cs="Arial"/>
+          <w:sz w:val="24"/>
+          <w:szCs w:val="24"/>
+          <w:lang w:val="en-US"/>
+        </w:rPr>
+        <w:t>– determines how frequent the bagging will happen.</w:t>
+      </w:r>
+    </w:p>
+    <w:p>
+      <w:pPr>
+        <w:pStyle w:val="ListParagraph"/>
+        <w:numPr>
+          <w:ilvl w:val="1"/>
+          <w:numId w:val="2"/>
+        </w:numPr>
+        <w:rPr>
+          <w:rFonts w:ascii="Arial" w:hAnsi="Arial" w:cs="Arial"/>
+          <w:i/>
+          <w:iCs/>
+          <w:sz w:val="24"/>
+          <w:szCs w:val="24"/>
+          <w:lang w:val="en-US"/>
+        </w:rPr>
+      </w:pPr>
+      <w:r>
+        <w:rPr>
+          <w:rFonts w:ascii="Arial" w:hAnsi="Arial" w:cs="Arial"/>
+          <w:i/>
+          <w:iCs/>
+          <w:sz w:val="24"/>
+          <w:szCs w:val="24"/>
+          <w:lang w:val="en-US"/>
+        </w:rPr>
+        <w:t>"</w:t>
+      </w:r>
+      <w:proofErr w:type="spellStart"/>
+      <w:proofErr w:type="gramStart"/>
+      <w:r>
+        <w:rPr>
+          <w:rFonts w:ascii="Arial" w:hAnsi="Arial" w:cs="Arial"/>
+          <w:i/>
+          <w:iCs/>
+          <w:sz w:val="24"/>
+          <w:szCs w:val="24"/>
+          <w:lang w:val="en-US"/>
+        </w:rPr>
+        <w:t>min</w:t>
+      </w:r>
+      <w:proofErr w:type="gramEnd"/>
+      <w:r>
+        <w:rPr>
+          <w:rFonts w:ascii="Arial" w:hAnsi="Arial" w:cs="Arial"/>
+          <w:i/>
+          <w:iCs/>
+          <w:sz w:val="24"/>
+          <w:szCs w:val="24"/>
+          <w:lang w:val="en-US"/>
+        </w:rPr>
+        <w:t>_child_samples</w:t>
+      </w:r>
+      <w:proofErr w:type="spellEnd"/>
+      <w:r>
+        <w:rPr>
+          <w:rFonts w:ascii="Arial" w:hAnsi="Arial" w:cs="Arial"/>
+          <w:i/>
+          <w:iCs/>
+          <w:sz w:val="24"/>
+          <w:szCs w:val="24"/>
+          <w:lang w:val="en-US"/>
+        </w:rPr>
+        <w:t>"</w:t>
+      </w:r>
+      <w:r>
+        <w:rPr>
+          <w:rFonts w:ascii="Arial" w:hAnsi="Arial" w:cs="Arial"/>
+          <w:i/>
+          <w:iCs/>
+          <w:sz w:val="24"/>
+          <w:szCs w:val="24"/>
+          <w:lang w:val="en-US"/>
+        </w:rPr>
+        <w:t xml:space="preserve"> </w:t>
+      </w:r>
+      <w:r>
+        <w:rPr>
+          <w:rFonts w:ascii="Arial" w:hAnsi="Arial" w:cs="Arial"/>
+          <w:sz w:val="24"/>
+          <w:szCs w:val="24"/>
+          <w:lang w:val="en-US"/>
+        </w:rPr>
+        <w:t>– the minimum number of data in one leaf, used to deal with overfitting.</w:t>
+      </w:r>
+    </w:p>
+    <w:p>
+      <w:pPr>
+        <w:rPr>
+          <w:rFonts w:ascii="Arial" w:hAnsi="Arial" w:cs="Arial"/>
+          <w:i/>
+          <w:iCs/>
+          <w:sz w:val="24"/>
+          <w:szCs w:val="24"/>
+          <w:lang w:val="en-US"/>
+        </w:rPr>
+      </w:pPr>
+    </w:p>
+    <w:p>
+      <w:pPr>
+        <w:pStyle w:val="ListParagraph"/>
+        <w:ind w:left="1800"/>
+        <w:rPr>
+          <w:rFonts w:ascii="Arial" w:hAnsi="Arial" w:cs="Arial"/>
+          <w:sz w:val="24"/>
+          <w:szCs w:val="24"/>
+          <w:lang w:val="en-US"/>
+        </w:rPr>
+      </w:pPr>
+      <w:r>
+        <w:rPr>
+          <w:rFonts w:ascii="Arial" w:hAnsi="Arial" w:cs="Arial"/>
+          <w:sz w:val="24"/>
+          <w:szCs w:val="24"/>
+          <w:lang w:val="en-US"/>
+        </w:rPr>
+        <w:t>After creating the model and choosing a set of parameters, the function will evaluate the model and return the f1 macro score.</w:t>
+      </w:r>
+    </w:p>
+    <w:p>
+      <w:pPr>
+        <w:ind w:left="1440" w:firstLine="360"/>
+        <w:rPr>
+          <w:rFonts w:ascii="Arial" w:hAnsi="Arial" w:cs="Arial"/>
+          <w:sz w:val="24"/>
+          <w:szCs w:val="24"/>
+          <w:lang w:val="en-US"/>
+        </w:rPr>
+      </w:pPr>
+      <w:r>
+        <w:rPr>
+          <w:rFonts w:ascii="Arial" w:hAnsi="Arial" w:cs="Arial"/>
+          <w:sz w:val="24"/>
+          <w:szCs w:val="24"/>
+          <w:lang w:val="en-US"/>
+        </w:rPr>
+        <w:drawing>
+          <wp:inline distT="0" distB="0" distL="0" distR="0" wp14:anchorId="002CF288" wp14:editId="57610028">
+            <wp:extent cx="4016088" cy="1120237"/>
+            <wp:effectExtent l="0" t="0" r="3810" b="3810"/>
+            <wp:docPr id="80347905" name="Picture 1"/>
+            <wp:cNvGraphicFramePr>
+              <a:graphicFrameLocks xmlns:a="http://schemas.openxmlformats.org/drawingml/2006/main" noChangeAspect="1"/>
+            </wp:cNvGraphicFramePr>
+            <a:graphic xmlns:a="http://schemas.openxmlformats.org/drawingml/2006/main">
+              <a:graphicData uri="http://schemas.openxmlformats.org/drawingml/2006/picture">
+                <pic:pic xmlns:pic="http://schemas.openxmlformats.org/drawingml/2006/picture">
+                  <pic:nvPicPr>
+                    <pic:cNvPr id="80347905" name=""/>
+                    <pic:cNvPicPr/>
+                  </pic:nvPicPr>
+                  <pic:blipFill>
+                    <a:blip r:embed="rId52"/>
+                    <a:stretch>
+                      <a:fillRect/>
+                    </a:stretch>
+                  </pic:blipFill>
+                  <pic:spPr>
+                    <a:xfrm>
+                      <a:off x="0" y="0"/>
+                      <a:ext cx="4016088" cy="1120237"/>
+                    </a:xfrm>
+                    <a:prstGeom prst="rect">
+                      <a:avLst/>
+                    </a:prstGeom>
+                  </pic:spPr>
+                </pic:pic>
+              </a:graphicData>
+            </a:graphic>
+          </wp:inline>
+        </w:drawing>
+      </w:r>
+    </w:p>
+    <w:p>
+      <w:pPr>
+        <w:ind w:left="1800"/>
+        <w:rPr>
+          <w:rFonts w:ascii="Arial" w:hAnsi="Arial" w:cs="Arial"/>
+          <w:sz w:val="24"/>
+          <w:szCs w:val="24"/>
+          <w:lang w:val="en-US"/>
+        </w:rPr>
+      </w:pPr>
+      <w:r>
+        <w:rPr>
+          <w:rFonts w:ascii="Arial" w:hAnsi="Arial" w:cs="Arial"/>
+          <w:sz w:val="24"/>
+          <w:szCs w:val="24"/>
+          <w:lang w:val="en-US"/>
+        </w:rPr>
+        <w:t xml:space="preserve">The </w:t>
+      </w:r>
+      <w:proofErr w:type="spellStart"/>
+      <w:r>
+        <w:rPr>
+          <w:rFonts w:ascii="Arial" w:hAnsi="Arial" w:cs="Arial"/>
+          <w:sz w:val="24"/>
+          <w:szCs w:val="24"/>
+          <w:lang w:val="en-US"/>
+        </w:rPr>
+        <w:t>O</w:t>
+      </w:r>
+      <w:r>
+        <w:rPr>
+          <w:rFonts w:ascii="Arial" w:hAnsi="Arial" w:cs="Arial"/>
+          <w:sz w:val="24"/>
+          <w:szCs w:val="24"/>
+          <w:lang w:val="en-US"/>
+        </w:rPr>
+        <w:t>ptuna</w:t>
+      </w:r>
+      <w:proofErr w:type="spellEnd"/>
+      <w:r>
+        <w:rPr>
+          <w:rFonts w:ascii="Arial" w:hAnsi="Arial" w:cs="Arial"/>
+          <w:sz w:val="24"/>
+          <w:szCs w:val="24"/>
+          <w:lang w:val="en-US"/>
+        </w:rPr>
+        <w:t xml:space="preserve"> study will use this model’s score to optimize on the next model. Each trial will look like this:</w:t>
+      </w:r>
+    </w:p>
+    <w:p>
+      <w:pPr>
+        <w:ind w:left="1800"/>
+        <w:rPr>
+          <w:rFonts w:ascii="Arial" w:hAnsi="Arial" w:cs="Arial"/>
+          <w:sz w:val="24"/>
+          <w:szCs w:val="24"/>
+          <w:lang w:val="en-US"/>
+        </w:rPr>
+      </w:pPr>
+      <w:r>
+        <w:rPr>
+          <w:rFonts w:ascii="Arial" w:hAnsi="Arial" w:cs="Arial"/>
+          <w:sz w:val="24"/>
+          <w:szCs w:val="24"/>
+          <w:lang w:val="en-US"/>
+        </w:rPr>
+        <w:lastRenderedPageBreak/>
+        <w:t>[I 2023-10-31 22:55:31,574] Trial 0 finished with value: 0.7610783001521474 and parameters: {'</w:t>
+      </w:r>
+      <w:proofErr w:type="spellStart"/>
+      <w:r>
+        <w:rPr>
+          <w:rFonts w:ascii="Arial" w:hAnsi="Arial" w:cs="Arial"/>
+          <w:sz w:val="24"/>
+          <w:szCs w:val="24"/>
+          <w:lang w:val="en-US"/>
+        </w:rPr>
+        <w:t>learning_rate</w:t>
+      </w:r>
+      <w:proofErr w:type="spellEnd"/>
+      <w:r>
+        <w:rPr>
+          <w:rFonts w:ascii="Arial" w:hAnsi="Arial" w:cs="Arial"/>
+          <w:sz w:val="24"/>
+          <w:szCs w:val="24"/>
+          <w:lang w:val="en-US"/>
+        </w:rPr>
+        <w:t>': 0.01054382280983923, '</w:t>
+      </w:r>
+      <w:proofErr w:type="spellStart"/>
+      <w:r>
+        <w:rPr>
+          <w:rFonts w:ascii="Arial" w:hAnsi="Arial" w:cs="Arial"/>
+          <w:sz w:val="24"/>
+          <w:szCs w:val="24"/>
+          <w:lang w:val="en-US"/>
+        </w:rPr>
+        <w:t>num_leaves</w:t>
+      </w:r>
+      <w:proofErr w:type="spellEnd"/>
+      <w:r>
+        <w:rPr>
+          <w:rFonts w:ascii="Arial" w:hAnsi="Arial" w:cs="Arial"/>
+          <w:sz w:val="24"/>
+          <w:szCs w:val="24"/>
+          <w:lang w:val="en-US"/>
+        </w:rPr>
+        <w:t>': 367, '</w:t>
+      </w:r>
+      <w:proofErr w:type="spellStart"/>
+      <w:r>
+        <w:rPr>
+          <w:rFonts w:ascii="Arial" w:hAnsi="Arial" w:cs="Arial"/>
+          <w:sz w:val="24"/>
+          <w:szCs w:val="24"/>
+          <w:lang w:val="en-US"/>
+        </w:rPr>
+        <w:t>bagging_fraction</w:t>
+      </w:r>
+      <w:proofErr w:type="spellEnd"/>
+      <w:r>
+        <w:rPr>
+          <w:rFonts w:ascii="Arial" w:hAnsi="Arial" w:cs="Arial"/>
+          <w:sz w:val="24"/>
+          <w:szCs w:val="24"/>
+          <w:lang w:val="en-US"/>
+        </w:rPr>
+        <w:t>': 0.9887261328007981, '</w:t>
+      </w:r>
+      <w:proofErr w:type="spellStart"/>
+      <w:r>
+        <w:rPr>
+          <w:rFonts w:ascii="Arial" w:hAnsi="Arial" w:cs="Arial"/>
+          <w:sz w:val="24"/>
+          <w:szCs w:val="24"/>
+          <w:lang w:val="en-US"/>
+        </w:rPr>
+        <w:t>bagging_freq</w:t>
+      </w:r>
+      <w:proofErr w:type="spellEnd"/>
+      <w:r>
+        <w:rPr>
+          <w:rFonts w:ascii="Arial" w:hAnsi="Arial" w:cs="Arial"/>
+          <w:sz w:val="24"/>
+          <w:szCs w:val="24"/>
+          <w:lang w:val="en-US"/>
+        </w:rPr>
+        <w:t>': 2, '</w:t>
+      </w:r>
+      <w:proofErr w:type="spellStart"/>
+      <w:r>
+        <w:rPr>
+          <w:rFonts w:ascii="Arial" w:hAnsi="Arial" w:cs="Arial"/>
+          <w:sz w:val="24"/>
+          <w:szCs w:val="24"/>
+          <w:lang w:val="en-US"/>
+        </w:rPr>
+        <w:t>min_child_samples</w:t>
+      </w:r>
+      <w:proofErr w:type="spellEnd"/>
+      <w:r>
+        <w:rPr>
+          <w:rFonts w:ascii="Arial" w:hAnsi="Arial" w:cs="Arial"/>
+          <w:sz w:val="24"/>
+          <w:szCs w:val="24"/>
+          <w:lang w:val="en-US"/>
+        </w:rPr>
+        <w:t>': 40}. Best is trial 0 with value: 0.7610783001521474.</w:t>
+      </w:r>
+    </w:p>
+    <w:p>
+      <w:pPr>
+        <w:ind w:left="1800"/>
+        <w:rPr>
+          <w:rFonts w:ascii="Arial" w:hAnsi="Arial" w:cs="Arial"/>
+          <w:sz w:val="24"/>
+          <w:szCs w:val="24"/>
+          <w:lang w:val="en-US"/>
+        </w:rPr>
+      </w:pPr>
+      <w:r>
+        <w:rPr>
+          <w:rFonts w:ascii="Arial" w:hAnsi="Arial" w:cs="Arial"/>
+          <w:sz w:val="24"/>
+          <w:szCs w:val="24"/>
+          <w:lang w:val="en-US"/>
+        </w:rPr>
+        <w:t>[I 2023-10-31 22:55:32,600] Trial 1 finished with value: 0.7776273352363949 and parameters: {'</w:t>
+      </w:r>
+      <w:proofErr w:type="spellStart"/>
+      <w:r>
+        <w:rPr>
+          <w:rFonts w:ascii="Arial" w:hAnsi="Arial" w:cs="Arial"/>
+          <w:sz w:val="24"/>
+          <w:szCs w:val="24"/>
+          <w:lang w:val="en-US"/>
+        </w:rPr>
+        <w:t>learning_rate</w:t>
+      </w:r>
+      <w:proofErr w:type="spellEnd"/>
+      <w:r>
+        <w:rPr>
+          <w:rFonts w:ascii="Arial" w:hAnsi="Arial" w:cs="Arial"/>
+          <w:sz w:val="24"/>
+          <w:szCs w:val="24"/>
+          <w:lang w:val="en-US"/>
+        </w:rPr>
+        <w:t>': 0.021950396513237273, '</w:t>
+      </w:r>
+      <w:proofErr w:type="spellStart"/>
+      <w:r>
+        <w:rPr>
+          <w:rFonts w:ascii="Arial" w:hAnsi="Arial" w:cs="Arial"/>
+          <w:sz w:val="24"/>
+          <w:szCs w:val="24"/>
+          <w:lang w:val="en-US"/>
+        </w:rPr>
+        <w:t>num_leaves</w:t>
+      </w:r>
+      <w:proofErr w:type="spellEnd"/>
+      <w:r>
+        <w:rPr>
+          <w:rFonts w:ascii="Arial" w:hAnsi="Arial" w:cs="Arial"/>
+          <w:sz w:val="24"/>
+          <w:szCs w:val="24"/>
+          <w:lang w:val="en-US"/>
+        </w:rPr>
+        <w:t>': 145, '</w:t>
+      </w:r>
+      <w:proofErr w:type="spellStart"/>
+      <w:r>
+        <w:rPr>
+          <w:rFonts w:ascii="Arial" w:hAnsi="Arial" w:cs="Arial"/>
+          <w:sz w:val="24"/>
+          <w:szCs w:val="24"/>
+          <w:lang w:val="en-US"/>
+        </w:rPr>
+        <w:t>bagging_fraction</w:t>
+      </w:r>
+      <w:proofErr w:type="spellEnd"/>
+      <w:r>
+        <w:rPr>
+          <w:rFonts w:ascii="Arial" w:hAnsi="Arial" w:cs="Arial"/>
+          <w:sz w:val="24"/>
+          <w:szCs w:val="24"/>
+          <w:lang w:val="en-US"/>
+        </w:rPr>
+        <w:t>': 0.6513442892648814, '</w:t>
+      </w:r>
+      <w:proofErr w:type="spellStart"/>
+      <w:r>
+        <w:rPr>
+          <w:rFonts w:ascii="Arial" w:hAnsi="Arial" w:cs="Arial"/>
+          <w:sz w:val="24"/>
+          <w:szCs w:val="24"/>
+          <w:lang w:val="en-US"/>
+        </w:rPr>
+        <w:t>bagging_freq</w:t>
+      </w:r>
+      <w:proofErr w:type="spellEnd"/>
+      <w:r>
+        <w:rPr>
+          <w:rFonts w:ascii="Arial" w:hAnsi="Arial" w:cs="Arial"/>
+          <w:sz w:val="24"/>
+          <w:szCs w:val="24"/>
+          <w:lang w:val="en-US"/>
+        </w:rPr>
+        <w:t>': 3, '</w:t>
+      </w:r>
+      <w:proofErr w:type="spellStart"/>
+      <w:r>
+        <w:rPr>
+          <w:rFonts w:ascii="Arial" w:hAnsi="Arial" w:cs="Arial"/>
+          <w:sz w:val="24"/>
+          <w:szCs w:val="24"/>
+          <w:lang w:val="en-US"/>
+        </w:rPr>
+        <w:t>min_child_samples</w:t>
+      </w:r>
+      <w:proofErr w:type="spellEnd"/>
+      <w:r>
+        <w:rPr>
+          <w:rFonts w:ascii="Arial" w:hAnsi="Arial" w:cs="Arial"/>
+          <w:sz w:val="24"/>
+          <w:szCs w:val="24"/>
+          <w:lang w:val="en-US"/>
+        </w:rPr>
+        <w:t>': 28}. Best is trial 1 with value: 0.7776273352363949.</w:t>
+      </w:r>
+    </w:p>
+    <w:p>
+      <w:pPr>
+        <w:ind w:left="1800"/>
+        <w:rPr>
+          <w:rFonts w:ascii="Arial" w:hAnsi="Arial" w:cs="Arial"/>
+          <w:sz w:val="24"/>
+          <w:szCs w:val="24"/>
+          <w:lang w:val="en-US"/>
+        </w:rPr>
+      </w:pPr>
+      <w:r>
+        <w:rPr>
+          <w:rFonts w:ascii="Arial" w:hAnsi="Arial" w:cs="Arial"/>
+          <w:sz w:val="24"/>
+          <w:szCs w:val="24"/>
+          <w:lang w:val="en-US"/>
+        </w:rPr>
+        <w:t>[I 2023-10-31 22:55:33,764] Trial 2 finished with value: 0.7915252891017404 and parameters: {'</w:t>
+      </w:r>
+      <w:proofErr w:type="spellStart"/>
+      <w:r>
+        <w:rPr>
+          <w:rFonts w:ascii="Arial" w:hAnsi="Arial" w:cs="Arial"/>
+          <w:sz w:val="24"/>
+          <w:szCs w:val="24"/>
+          <w:lang w:val="en-US"/>
+        </w:rPr>
+        <w:t>learning_rate</w:t>
+      </w:r>
+      <w:proofErr w:type="spellEnd"/>
+      <w:r>
+        <w:rPr>
+          <w:rFonts w:ascii="Arial" w:hAnsi="Arial" w:cs="Arial"/>
+          <w:sz w:val="24"/>
+          <w:szCs w:val="24"/>
+          <w:lang w:val="en-US"/>
+        </w:rPr>
+        <w:t>': 0.06845566819754405, '</w:t>
+      </w:r>
+      <w:proofErr w:type="spellStart"/>
+      <w:r>
+        <w:rPr>
+          <w:rFonts w:ascii="Arial" w:hAnsi="Arial" w:cs="Arial"/>
+          <w:sz w:val="24"/>
+          <w:szCs w:val="24"/>
+          <w:lang w:val="en-US"/>
+        </w:rPr>
+        <w:t>num_leaves</w:t>
+      </w:r>
+      <w:proofErr w:type="spellEnd"/>
+      <w:r>
+        <w:rPr>
+          <w:rFonts w:ascii="Arial" w:hAnsi="Arial" w:cs="Arial"/>
+          <w:sz w:val="24"/>
+          <w:szCs w:val="24"/>
+          <w:lang w:val="en-US"/>
+        </w:rPr>
+        <w:t>': 198, '</w:t>
+      </w:r>
+      <w:proofErr w:type="spellStart"/>
+      <w:r>
+        <w:rPr>
+          <w:rFonts w:ascii="Arial" w:hAnsi="Arial" w:cs="Arial"/>
+          <w:sz w:val="24"/>
+          <w:szCs w:val="24"/>
+          <w:lang w:val="en-US"/>
+        </w:rPr>
+        <w:t>bagging_fraction</w:t>
+      </w:r>
+      <w:proofErr w:type="spellEnd"/>
+      <w:r>
+        <w:rPr>
+          <w:rFonts w:ascii="Arial" w:hAnsi="Arial" w:cs="Arial"/>
+          <w:sz w:val="24"/>
+          <w:szCs w:val="24"/>
+          <w:lang w:val="en-US"/>
+        </w:rPr>
+        <w:t>': 0.9017391203382289, '</w:t>
+      </w:r>
+      <w:proofErr w:type="spellStart"/>
+      <w:r>
+        <w:rPr>
+          <w:rFonts w:ascii="Arial" w:hAnsi="Arial" w:cs="Arial"/>
+          <w:sz w:val="24"/>
+          <w:szCs w:val="24"/>
+          <w:lang w:val="en-US"/>
+        </w:rPr>
+        <w:t>bagging_freq</w:t>
+      </w:r>
+      <w:proofErr w:type="spellEnd"/>
+      <w:r>
+        <w:rPr>
+          <w:rFonts w:ascii="Arial" w:hAnsi="Arial" w:cs="Arial"/>
+          <w:sz w:val="24"/>
+          <w:szCs w:val="24"/>
+          <w:lang w:val="en-US"/>
+        </w:rPr>
+        <w:t>': 1, '</w:t>
+      </w:r>
+      <w:proofErr w:type="spellStart"/>
+      <w:r>
+        <w:rPr>
+          <w:rFonts w:ascii="Arial" w:hAnsi="Arial" w:cs="Arial"/>
+          <w:sz w:val="24"/>
+          <w:szCs w:val="24"/>
+          <w:lang w:val="en-US"/>
+        </w:rPr>
+        <w:t>min_child_samples</w:t>
+      </w:r>
+      <w:proofErr w:type="spellEnd"/>
+      <w:r>
+        <w:rPr>
+          <w:rFonts w:ascii="Arial" w:hAnsi="Arial" w:cs="Arial"/>
+          <w:sz w:val="24"/>
+          <w:szCs w:val="24"/>
+          <w:lang w:val="en-US"/>
+        </w:rPr>
+        <w:t>': 72}. Best is trial 2 with value: 0.7915252891017404.</w:t>
+      </w:r>
+    </w:p>
+    <w:p>
+      <w:pPr>
+        <w:ind w:left="1800"/>
+        <w:rPr>
+          <w:rFonts w:ascii="Arial" w:hAnsi="Arial" w:cs="Arial"/>
+          <w:sz w:val="24"/>
+          <w:szCs w:val="24"/>
+          <w:lang w:val="en-US"/>
+        </w:rPr>
+      </w:pPr>
+    </w:p>
+    <w:p>
+      <w:pPr>
+        <w:ind w:left="1800"/>
+        <w:rPr>
+          <w:rFonts w:ascii="Arial" w:hAnsi="Arial" w:cs="Arial"/>
+          <w:sz w:val="24"/>
+          <w:szCs w:val="24"/>
+          <w:lang w:val="en-US"/>
+        </w:rPr>
+      </w:pPr>
+      <w:r>
+        <w:rPr>
+          <w:rFonts w:ascii="Arial" w:hAnsi="Arial" w:cs="Arial"/>
+          <w:sz w:val="24"/>
+          <w:szCs w:val="24"/>
+          <w:lang w:val="en-US"/>
+        </w:rPr>
+        <w:t xml:space="preserve">After the study has gone through </w:t>
+      </w:r>
+      <w:proofErr w:type="gramStart"/>
+      <w:r>
+        <w:rPr>
+          <w:rFonts w:ascii="Arial" w:hAnsi="Arial" w:cs="Arial"/>
+          <w:sz w:val="24"/>
+          <w:szCs w:val="24"/>
+          <w:lang w:val="en-US"/>
+        </w:rPr>
+        <w:t>all of</w:t>
+      </w:r>
+      <w:proofErr w:type="gramEnd"/>
+      <w:r>
+        <w:rPr>
+          <w:rFonts w:ascii="Arial" w:hAnsi="Arial" w:cs="Arial"/>
+          <w:sz w:val="24"/>
+          <w:szCs w:val="24"/>
+          <w:lang w:val="en-US"/>
+        </w:rPr>
+        <w:t xml:space="preserve"> the trials, the model with the best parameters will be returned. </w:t>
+      </w:r>
+    </w:p>
+    <w:p>
+      <w:pPr>
+        <w:ind w:left="1800"/>
+        <w:rPr>
+          <w:rFonts w:ascii="Arial" w:hAnsi="Arial" w:cs="Arial"/>
+          <w:sz w:val="24"/>
+          <w:szCs w:val="24"/>
+          <w:lang w:val="en-US"/>
+        </w:rPr>
+      </w:pPr>
+      <w:r>
+        <w:rPr>
+          <w:rFonts w:ascii="Arial" w:hAnsi="Arial" w:cs="Arial"/>
+          <w:sz w:val="24"/>
+          <w:szCs w:val="24"/>
+          <w:lang w:val="en-US"/>
+        </w:rPr>
+        <w:drawing>
+          <wp:inline distT="0" distB="0" distL="0" distR="0" wp14:anchorId="2BC3E1A5" wp14:editId="14B4398E">
+            <wp:extent cx="4122777" cy="1310754"/>
+            <wp:effectExtent l="0" t="0" r="0" b="3810"/>
+            <wp:docPr id="79093548" name="Picture 1"/>
+            <wp:cNvGraphicFramePr>
+              <a:graphicFrameLocks xmlns:a="http://schemas.openxmlformats.org/drawingml/2006/main" noChangeAspect="1"/>
+            </wp:cNvGraphicFramePr>
+            <a:graphic xmlns:a="http://schemas.openxmlformats.org/drawingml/2006/main">
+              <a:graphicData uri="http://schemas.openxmlformats.org/drawingml/2006/picture">
+                <pic:pic xmlns:pic="http://schemas.openxmlformats.org/drawingml/2006/picture">
+                  <pic:nvPicPr>
+                    <pic:cNvPr id="79093548" name=""/>
+                    <pic:cNvPicPr/>
+                  </pic:nvPicPr>
+                  <pic:blipFill>
+                    <a:blip r:embed="rId53"/>
+                    <a:stretch>
+                      <a:fillRect/>
+                    </a:stretch>
+                  </pic:blipFill>
+                  <pic:spPr>
+                    <a:xfrm>
+                      <a:off x="0" y="0"/>
+                      <a:ext cx="4122777" cy="1310754"/>
+                    </a:xfrm>
+                    <a:prstGeom prst="rect">
+                      <a:avLst/>
+                    </a:prstGeom>
+                  </pic:spPr>
+                </pic:pic>
+              </a:graphicData>
+            </a:graphic>
+          </wp:inline>
+        </w:drawing>
+      </w:r>
+    </w:p>
+    <w:p>
+      <w:pPr>
+        <w:ind w:left="1800"/>
+        <w:rPr>
+          <w:rFonts w:ascii="Arial" w:hAnsi="Arial" w:cs="Arial"/>
+          <w:sz w:val="24"/>
+          <w:szCs w:val="24"/>
+          <w:lang w:val="en-US"/>
+        </w:rPr>
+      </w:pPr>
+      <w:r>
+        <w:rPr>
+          <w:rFonts w:ascii="Arial" w:hAnsi="Arial" w:cs="Arial"/>
+          <w:sz w:val="24"/>
+          <w:szCs w:val="24"/>
+          <w:lang w:val="en-US"/>
+        </w:rPr>
+        <w:t xml:space="preserve">A new </w:t>
+      </w:r>
+      <w:proofErr w:type="spellStart"/>
+      <w:r>
+        <w:rPr>
+          <w:rFonts w:ascii="Arial" w:hAnsi="Arial" w:cs="Arial"/>
+          <w:sz w:val="24"/>
+          <w:szCs w:val="24"/>
+          <w:lang w:val="en-US"/>
+        </w:rPr>
+        <w:t>LightGBM</w:t>
+      </w:r>
+      <w:proofErr w:type="spellEnd"/>
+      <w:r>
+        <w:rPr>
+          <w:rFonts w:ascii="Arial" w:hAnsi="Arial" w:cs="Arial"/>
+          <w:sz w:val="24"/>
+          <w:szCs w:val="24"/>
+          <w:lang w:val="en-US"/>
+        </w:rPr>
+        <w:t xml:space="preserve"> model will be created using the best parameters that the study found, and then this model will be evaluated.</w:t>
       </w:r>
     </w:p>
     <w:p>
@@ -9245,6 +12128,176 @@
     <w:p>
       <w:pPr>
         <w:pStyle w:val="ListParagraph"/>
+        <w:ind w:left="1440"/>
+        <w:rPr>
+          <w:rFonts w:ascii="Arial" w:hAnsi="Arial" w:cs="Arial"/>
+          <w:sz w:val="24"/>
+          <w:szCs w:val="24"/>
+          <w:lang w:val="en-US"/>
+        </w:rPr>
+      </w:pPr>
+    </w:p>
+    <w:p>
+      <w:pPr>
+        <w:pStyle w:val="ListParagraph"/>
+        <w:ind w:left="1440"/>
+        <w:rPr>
+          <w:rFonts w:ascii="Arial" w:hAnsi="Arial" w:cs="Arial"/>
+          <w:sz w:val="24"/>
+          <w:szCs w:val="24"/>
+          <w:lang w:val="en-US"/>
+        </w:rPr>
+      </w:pPr>
+      <w:r>
+        <w:rPr>
+          <w:rFonts w:ascii="Arial" w:hAnsi="Arial" w:cs="Arial"/>
+          <w:sz w:val="24"/>
+          <w:szCs w:val="24"/>
+          <w:lang w:val="en-US"/>
+        </w:rPr>
+        <w:drawing>
+          <wp:inline distT="0" distB="0" distL="0" distR="0" wp14:anchorId="56CE42E4" wp14:editId="41E911C6">
+            <wp:extent cx="4397121" cy="1767993"/>
+            <wp:effectExtent l="0" t="0" r="3810" b="3810"/>
+            <wp:docPr id="229954317" name="Picture 1"/>
+            <wp:cNvGraphicFramePr>
+              <a:graphicFrameLocks xmlns:a="http://schemas.openxmlformats.org/drawingml/2006/main" noChangeAspect="1"/>
+            </wp:cNvGraphicFramePr>
+            <a:graphic xmlns:a="http://schemas.openxmlformats.org/drawingml/2006/main">
+              <a:graphicData uri="http://schemas.openxmlformats.org/drawingml/2006/picture">
+                <pic:pic xmlns:pic="http://schemas.openxmlformats.org/drawingml/2006/picture">
+                  <pic:nvPicPr>
+                    <pic:cNvPr id="229954317" name=""/>
+                    <pic:cNvPicPr/>
+                  </pic:nvPicPr>
+                  <pic:blipFill>
+                    <a:blip r:embed="rId54"/>
+                    <a:stretch>
+                      <a:fillRect/>
+                    </a:stretch>
+                  </pic:blipFill>
+                  <pic:spPr>
+                    <a:xfrm>
+                      <a:off x="0" y="0"/>
+                      <a:ext cx="4397121" cy="1767993"/>
+                    </a:xfrm>
+                    <a:prstGeom prst="rect">
+                      <a:avLst/>
+                    </a:prstGeom>
+                  </pic:spPr>
+                </pic:pic>
+              </a:graphicData>
+            </a:graphic>
+          </wp:inline>
+        </w:drawing>
+      </w:r>
+    </w:p>
+    <w:p>
+      <w:pPr>
+        <w:pStyle w:val="ListParagraph"/>
+        <w:ind w:left="1440"/>
+        <w:rPr>
+          <w:rFonts w:ascii="Arial" w:hAnsi="Arial" w:cs="Arial"/>
+          <w:sz w:val="24"/>
+          <w:szCs w:val="24"/>
+          <w:vertAlign w:val="subscript"/>
+          <w:lang w:val="en-US"/>
+        </w:rPr>
+      </w:pPr>
+      <w:r>
+        <w:rPr>
+          <w:rFonts w:ascii="Arial" w:hAnsi="Arial" w:cs="Arial"/>
+          <w:sz w:val="24"/>
+          <w:szCs w:val="24"/>
+          <w:lang w:val="en-US"/>
+        </w:rPr>
+        <w:t xml:space="preserve">This is the best result that I could get from </w:t>
+      </w:r>
+      <w:r>
+        <w:rPr>
+          <w:rFonts w:ascii="Arial" w:hAnsi="Arial" w:cs="Arial"/>
+          <w:sz w:val="24"/>
+          <w:szCs w:val="24"/>
+          <w:lang w:val="en-US"/>
+        </w:rPr>
+        <w:t xml:space="preserve">using </w:t>
+      </w:r>
+      <w:proofErr w:type="spellStart"/>
+      <w:r>
+        <w:rPr>
+          <w:rFonts w:ascii="Arial" w:hAnsi="Arial" w:cs="Arial"/>
+          <w:sz w:val="24"/>
+          <w:szCs w:val="24"/>
+          <w:lang w:val="en-US"/>
+        </w:rPr>
+        <w:t>Optuna</w:t>
+      </w:r>
+      <w:proofErr w:type="spellEnd"/>
+      <w:r>
+        <w:rPr>
+          <w:rFonts w:ascii="Arial" w:hAnsi="Arial" w:cs="Arial"/>
+          <w:sz w:val="24"/>
+          <w:szCs w:val="24"/>
+          <w:lang w:val="en-US"/>
+        </w:rPr>
+        <w:t xml:space="preserve">, the f1 macro score ranges between 0.77 and 0.80, which is not bad. But worse than </w:t>
+      </w:r>
+      <w:r>
+        <w:rPr>
+          <w:rFonts w:ascii="Arial" w:hAnsi="Arial" w:cs="Arial"/>
+          <w:sz w:val="24"/>
+          <w:szCs w:val="24"/>
+          <w:lang w:val="en-US"/>
+        </w:rPr>
+        <w:lastRenderedPageBreak/>
+        <w:t xml:space="preserve">the Random Forest classifier and </w:t>
+      </w:r>
+      <w:proofErr w:type="spellStart"/>
+      <w:r>
+        <w:rPr>
+          <w:rFonts w:ascii="Arial" w:hAnsi="Arial" w:cs="Arial"/>
+          <w:sz w:val="24"/>
+          <w:szCs w:val="24"/>
+          <w:lang w:val="en-US"/>
+        </w:rPr>
+        <w:t>LightGBM</w:t>
+      </w:r>
+      <w:proofErr w:type="spellEnd"/>
+      <w:r>
+        <w:rPr>
+          <w:rFonts w:ascii="Arial" w:hAnsi="Arial" w:cs="Arial"/>
+          <w:sz w:val="24"/>
+          <w:szCs w:val="24"/>
+          <w:lang w:val="en-US"/>
+        </w:rPr>
+        <w:t xml:space="preserve"> with </w:t>
+      </w:r>
+      <w:proofErr w:type="spellStart"/>
+      <w:r>
+        <w:rPr>
+          <w:rFonts w:ascii="Arial" w:hAnsi="Arial" w:cs="Arial"/>
+          <w:b/>
+          <w:bCs/>
+          <w:sz w:val="24"/>
+          <w:szCs w:val="24"/>
+          <w:lang w:val="en-US"/>
+        </w:rPr>
+        <w:t>BayesSearchCV</w:t>
+      </w:r>
+      <w:proofErr w:type="spellEnd"/>
+      <w:r>
+        <w:rPr>
+          <w:rFonts w:ascii="Arial" w:hAnsi="Arial" w:cs="Arial"/>
+          <w:sz w:val="24"/>
+          <w:szCs w:val="24"/>
+          <w:lang w:val="en-US"/>
+        </w:rPr>
+        <w:t>, which I’ll be covering next.</w:t>
+      </w:r>
+    </w:p>
+    <w:p>
+      <w:pPr>
+        <w:pStyle w:val="ListParagraph"/>
         <w:ind w:left="1080"/>
         <w:rPr>
           <w:rFonts w:ascii="Arial" w:hAnsi="Arial" w:cs="Arial"/>
@@ -9257,34 +12310,146 @@
     <w:p>
       <w:pPr>
         <w:pStyle w:val="ListParagraph"/>
-        <w:ind w:left="1440"/>
-        <w:rPr>
-          <w:rFonts w:ascii="Arial" w:hAnsi="Arial" w:cs="Arial"/>
-          <w:sz w:val="24"/>
-          <w:szCs w:val="24"/>
-          <w:lang w:val="en-US"/>
-        </w:rPr>
-      </w:pPr>
-    </w:p>
-    <w:p>
-      <w:pPr>
-        <w:pStyle w:val="ListParagraph"/>
         <w:ind w:left="1080"/>
         <w:rPr>
           <w:rFonts w:ascii="Arial" w:hAnsi="Arial" w:cs="Arial"/>
-          <w:sz w:val="24"/>
-          <w:szCs w:val="24"/>
-          <w:lang w:val="en-US"/>
-        </w:rPr>
-      </w:pPr>
-      <w:r>
-        <w:rPr>
-          <w:rFonts w:ascii="Arial" w:hAnsi="Arial" w:cs="Arial"/>
-          <w:sz w:val="24"/>
-          <w:szCs w:val="24"/>
-          <w:lang w:val="en-US"/>
-        </w:rPr>
-        <w:tab/>
+          <w:b/>
+          <w:bCs/>
+          <w:sz w:val="24"/>
+          <w:szCs w:val="24"/>
+          <w:lang w:val="en-US"/>
+        </w:rPr>
+      </w:pPr>
+      <w:proofErr w:type="spellStart"/>
+      <w:r>
+        <w:rPr>
+          <w:rFonts w:ascii="Arial" w:hAnsi="Arial" w:cs="Arial"/>
+          <w:b/>
+          <w:bCs/>
+          <w:sz w:val="24"/>
+          <w:szCs w:val="24"/>
+          <w:lang w:val="en-US"/>
+        </w:rPr>
+        <w:t>LightGBM</w:t>
+      </w:r>
+      <w:proofErr w:type="spellEnd"/>
+      <w:r>
+        <w:rPr>
+          <w:rFonts w:ascii="Arial" w:hAnsi="Arial" w:cs="Arial"/>
+          <w:b/>
+          <w:bCs/>
+          <w:sz w:val="24"/>
+          <w:szCs w:val="24"/>
+          <w:lang w:val="en-US"/>
+        </w:rPr>
+        <w:t xml:space="preserve"> with</w:t>
+      </w:r>
+      <w:r>
+        <w:rPr>
+          <w:rFonts w:ascii="Arial" w:hAnsi="Arial" w:cs="Arial"/>
+          <w:b/>
+          <w:bCs/>
+          <w:sz w:val="24"/>
+          <w:szCs w:val="24"/>
+          <w:lang w:val="en-US"/>
+        </w:rPr>
+        <w:t xml:space="preserve"> </w:t>
+      </w:r>
+      <w:proofErr w:type="spellStart"/>
+      <w:r>
+        <w:rPr>
+          <w:rFonts w:ascii="Arial" w:hAnsi="Arial" w:cs="Arial"/>
+          <w:b/>
+          <w:bCs/>
+          <w:sz w:val="24"/>
+          <w:szCs w:val="24"/>
+          <w:lang w:val="en-US"/>
+        </w:rPr>
+        <w:t>BayesSearchCV</w:t>
+      </w:r>
+      <w:proofErr w:type="spellEnd"/>
+      <w:r>
+        <w:rPr>
+          <w:rFonts w:ascii="Arial" w:hAnsi="Arial" w:cs="Arial"/>
+          <w:b/>
+          <w:bCs/>
+          <w:sz w:val="24"/>
+          <w:szCs w:val="24"/>
+          <w:lang w:val="en-US"/>
+        </w:rPr>
+        <w:t>:</w:t>
+      </w:r>
+    </w:p>
+    <w:p>
+      <w:pPr>
+        <w:pStyle w:val="ListParagraph"/>
+        <w:numPr>
+          <w:ilvl w:val="0"/>
+          <w:numId w:val="8"/>
+        </w:numPr>
+        <w:rPr>
+          <w:rFonts w:ascii="Arial" w:hAnsi="Arial" w:cs="Arial"/>
+          <w:sz w:val="24"/>
+          <w:szCs w:val="24"/>
+          <w:lang w:val="en-US"/>
+        </w:rPr>
+      </w:pPr>
+      <w:r>
+        <w:rPr>
+          <w:rFonts w:ascii="Arial" w:hAnsi="Arial" w:cs="Arial"/>
+          <w:sz w:val="24"/>
+          <w:szCs w:val="24"/>
+          <w:lang w:val="en-US"/>
+        </w:rPr>
+        <w:t>Initialization:</w:t>
+      </w:r>
+    </w:p>
+    <w:p>
+      <w:pPr>
+        <w:pStyle w:val="ListParagraph"/>
+        <w:numPr>
+          <w:ilvl w:val="0"/>
+          <w:numId w:val="8"/>
+        </w:numPr>
+        <w:rPr>
+          <w:rFonts w:ascii="Arial" w:hAnsi="Arial" w:cs="Arial"/>
+          <w:sz w:val="24"/>
+          <w:szCs w:val="24"/>
+          <w:lang w:val="en-US"/>
+        </w:rPr>
+      </w:pPr>
+      <w:r>
+        <w:rPr>
+          <w:rFonts w:ascii="Arial" w:hAnsi="Arial" w:cs="Arial"/>
+          <w:sz w:val="24"/>
+          <w:szCs w:val="24"/>
+          <w:lang w:val="en-US"/>
+        </w:rPr>
+        <w:t>Hyperparameters tunning:</w:t>
+      </w:r>
+    </w:p>
+    <w:p>
+      <w:pPr>
+        <w:pStyle w:val="ListParagraph"/>
+        <w:numPr>
+          <w:ilvl w:val="0"/>
+          <w:numId w:val="8"/>
+        </w:numPr>
+        <w:rPr>
+          <w:rFonts w:ascii="Arial" w:hAnsi="Arial" w:cs="Arial"/>
+          <w:sz w:val="24"/>
+          <w:szCs w:val="24"/>
+          <w:lang w:val="en-US"/>
+        </w:rPr>
+      </w:pPr>
+      <w:r>
+        <w:rPr>
+          <w:rFonts w:ascii="Arial" w:hAnsi="Arial" w:cs="Arial"/>
+          <w:sz w:val="24"/>
+          <w:szCs w:val="24"/>
+          <w:lang w:val="en-US"/>
+        </w:rPr>
+        <w:t>Results evaluation:</w:t>
       </w:r>
     </w:p>
     <w:p>
@@ -9479,16 +12644,16 @@
     </w:lvl>
   </w:abstractNum>
   <w:abstractNum w:abstractNumId="1" w15:restartNumberingAfterBreak="0">
-    <w:nsid w:val="242842BC"/>
+    <w:nsid w:val="1B7177ED"/>
     <w:multiLevelType w:val="hybridMultilevel"/>
-    <w:tmpl w:val="A8D0C7A4"/>
+    <w:tmpl w:val="702A9804"/>
     <w:lvl w:ilvl="0" w:tplc="0C09000F">
       <w:start w:val="1"/>
       <w:numFmt w:val="decimal"/>
       <w:lvlText w:val="%1."/>
       <w:lvlJc w:val="left"/>
       <w:pPr>
-        <w:ind w:left="720" w:hanging="360"/>
+        <w:ind w:left="1440" w:hanging="360"/>
       </w:pPr>
       <w:rPr>
         <w:rFonts w:hint="default"/>
@@ -9500,6 +12665,95 @@
       <w:lvlText w:val="%2."/>
       <w:lvlJc w:val="left"/>
       <w:pPr>
+        <w:ind w:left="2160" w:hanging="360"/>
+      </w:pPr>
+    </w:lvl>
+    <w:lvl w:ilvl="2" w:tplc="0C09001B" w:tentative="1">
+      <w:start w:val="1"/>
+      <w:numFmt w:val="lowerRoman"/>
+      <w:lvlText w:val="%3."/>
+      <w:lvlJc w:val="right"/>
+      <w:pPr>
+        <w:ind w:left="2880" w:hanging="180"/>
+      </w:pPr>
+    </w:lvl>
+    <w:lvl w:ilvl="3" w:tplc="0C09000F" w:tentative="1">
+      <w:start w:val="1"/>
+      <w:numFmt w:val="decimal"/>
+      <w:lvlText w:val="%4."/>
+      <w:lvlJc w:val="left"/>
+      <w:pPr>
+        <w:ind w:left="3600" w:hanging="360"/>
+      </w:pPr>
+    </w:lvl>
+    <w:lvl w:ilvl="4" w:tplc="0C090019" w:tentative="1">
+      <w:start w:val="1"/>
+      <w:numFmt w:val="lowerLetter"/>
+      <w:lvlText w:val="%5."/>
+      <w:lvlJc w:val="left"/>
+      <w:pPr>
+        <w:ind w:left="4320" w:hanging="360"/>
+      </w:pPr>
+    </w:lvl>
+    <w:lvl w:ilvl="5" w:tplc="0C09001B" w:tentative="1">
+      <w:start w:val="1"/>
+      <w:numFmt w:val="lowerRoman"/>
+      <w:lvlText w:val="%6."/>
+      <w:lvlJc w:val="right"/>
+      <w:pPr>
+        <w:ind w:left="5040" w:hanging="180"/>
+      </w:pPr>
+    </w:lvl>
+    <w:lvl w:ilvl="6" w:tplc="0C09000F" w:tentative="1">
+      <w:start w:val="1"/>
+      <w:numFmt w:val="decimal"/>
+      <w:lvlText w:val="%7."/>
+      <w:lvlJc w:val="left"/>
+      <w:pPr>
+        <w:ind w:left="5760" w:hanging="360"/>
+      </w:pPr>
+    </w:lvl>
+    <w:lvl w:ilvl="7" w:tplc="0C090019" w:tentative="1">
+      <w:start w:val="1"/>
+      <w:numFmt w:val="lowerLetter"/>
+      <w:lvlText w:val="%8."/>
+      <w:lvlJc w:val="left"/>
+      <w:pPr>
+        <w:ind w:left="6480" w:hanging="360"/>
+      </w:pPr>
+    </w:lvl>
+    <w:lvl w:ilvl="8" w:tplc="0C09001B" w:tentative="1">
+      <w:start w:val="1"/>
+      <w:numFmt w:val="lowerRoman"/>
+      <w:lvlText w:val="%9."/>
+      <w:lvlJc w:val="right"/>
+      <w:pPr>
+        <w:ind w:left="7200" w:hanging="180"/>
+      </w:pPr>
+    </w:lvl>
+  </w:abstractNum>
+  <w:abstractNum w:abstractNumId="2" w15:restartNumberingAfterBreak="0">
+    <w:nsid w:val="242842BC"/>
+    <w:multiLevelType w:val="hybridMultilevel"/>
+    <w:tmpl w:val="A8D0C7A4"/>
+    <w:lvl w:ilvl="0" w:tplc="0C09000F">
+      <w:start w:val="1"/>
+      <w:numFmt w:val="decimal"/>
+      <w:lvlText w:val="%1."/>
+      <w:lvlJc w:val="left"/>
+      <w:pPr>
+        <w:ind w:left="720" w:hanging="360"/>
+      </w:pPr>
+      <w:rPr>
+        <w:rFonts w:hint="default"/>
+      </w:rPr>
+    </w:lvl>
+    <w:lvl w:ilvl="1" w:tplc="0C090019" w:tentative="1">
+      <w:start w:val="1"/>
+      <w:numFmt w:val="lowerLetter"/>
+      <w:lvlText w:val="%2."/>
+      <w:lvlJc w:val="left"/>
+      <w:pPr>
         <w:ind w:left="1440" w:hanging="360"/>
       </w:pPr>
     </w:lvl>
@@ -9567,7 +12821,7 @@
       </w:pPr>
     </w:lvl>
   </w:abstractNum>
-  <w:abstractNum w:abstractNumId="2" w15:restartNumberingAfterBreak="0">
+  <w:abstractNum w:abstractNumId="3" w15:restartNumberingAfterBreak="0">
     <w:nsid w:val="2B4403A5"/>
     <w:multiLevelType w:val="hybridMultilevel"/>
     <w:tmpl w:val="9E14DF84"/>
@@ -9656,7 +12910,7 @@
       </w:pPr>
     </w:lvl>
   </w:abstractNum>
-  <w:abstractNum w:abstractNumId="3" w15:restartNumberingAfterBreak="0">
+  <w:abstractNum w:abstractNumId="4" w15:restartNumberingAfterBreak="0">
     <w:nsid w:val="2CB900BA"/>
     <w:multiLevelType w:val="hybridMultilevel"/>
     <w:tmpl w:val="7174CED4"/>
@@ -9745,7 +12999,7 @@
       </w:pPr>
     </w:lvl>
   </w:abstractNum>
-  <w:abstractNum w:abstractNumId="4" w15:restartNumberingAfterBreak="0">
+  <w:abstractNum w:abstractNumId="5" w15:restartNumberingAfterBreak="0">
     <w:nsid w:val="2D2C3096"/>
     <w:multiLevelType w:val="hybridMultilevel"/>
     <w:tmpl w:val="27A2B9A6"/>
@@ -9858,20 +13112,207 @@
       </w:rPr>
     </w:lvl>
   </w:abstractNum>
+  <w:abstractNum w:abstractNumId="6" w15:restartNumberingAfterBreak="0">
+    <w:nsid w:val="35DA2C51"/>
+    <w:multiLevelType w:val="hybridMultilevel"/>
+    <w:tmpl w:val="1414BDA4"/>
+    <w:lvl w:ilvl="0" w:tplc="0C09000F">
+      <w:start w:val="1"/>
+      <w:numFmt w:val="decimal"/>
+      <w:lvlText w:val="%1."/>
+      <w:lvlJc w:val="left"/>
+      <w:pPr>
+        <w:ind w:left="1440" w:hanging="360"/>
+      </w:pPr>
+      <w:rPr>
+        <w:rFonts w:hint="default"/>
+      </w:rPr>
+    </w:lvl>
+    <w:lvl w:ilvl="1" w:tplc="0C090019" w:tentative="1">
+      <w:start w:val="1"/>
+      <w:numFmt w:val="lowerLetter"/>
+      <w:lvlText w:val="%2."/>
+      <w:lvlJc w:val="left"/>
+      <w:pPr>
+        <w:ind w:left="2160" w:hanging="360"/>
+      </w:pPr>
+    </w:lvl>
+    <w:lvl w:ilvl="2" w:tplc="0C09001B" w:tentative="1">
+      <w:start w:val="1"/>
+      <w:numFmt w:val="lowerRoman"/>
+      <w:lvlText w:val="%3."/>
+      <w:lvlJc w:val="right"/>
+      <w:pPr>
+        <w:ind w:left="2880" w:hanging="180"/>
+      </w:pPr>
+    </w:lvl>
+    <w:lvl w:ilvl="3" w:tplc="0C09000F" w:tentative="1">
+      <w:start w:val="1"/>
+      <w:numFmt w:val="decimal"/>
+      <w:lvlText w:val="%4."/>
+      <w:lvlJc w:val="left"/>
+      <w:pPr>
+        <w:ind w:left="3600" w:hanging="360"/>
+      </w:pPr>
+    </w:lvl>
+    <w:lvl w:ilvl="4" w:tplc="0C090019" w:tentative="1">
+      <w:start w:val="1"/>
+      <w:numFmt w:val="lowerLetter"/>
+      <w:lvlText w:val="%5."/>
+      <w:lvlJc w:val="left"/>
+      <w:pPr>
+        <w:ind w:left="4320" w:hanging="360"/>
+      </w:pPr>
+    </w:lvl>
+    <w:lvl w:ilvl="5" w:tplc="0C09001B" w:tentative="1">
+      <w:start w:val="1"/>
+      <w:numFmt w:val="lowerRoman"/>
+      <w:lvlText w:val="%6."/>
+      <w:lvlJc w:val="right"/>
+      <w:pPr>
+        <w:ind w:left="5040" w:hanging="180"/>
+      </w:pPr>
+    </w:lvl>
+    <w:lvl w:ilvl="6" w:tplc="0C09000F" w:tentative="1">
+      <w:start w:val="1"/>
+      <w:numFmt w:val="decimal"/>
+      <w:lvlText w:val="%7."/>
+      <w:lvlJc w:val="left"/>
+      <w:pPr>
+        <w:ind w:left="5760" w:hanging="360"/>
+      </w:pPr>
+    </w:lvl>
+    <w:lvl w:ilvl="7" w:tplc="0C090019" w:tentative="1">
+      <w:start w:val="1"/>
+      <w:numFmt w:val="lowerLetter"/>
+      <w:lvlText w:val="%8."/>
+      <w:lvlJc w:val="left"/>
+      <w:pPr>
+        <w:ind w:left="6480" w:hanging="360"/>
+      </w:pPr>
+    </w:lvl>
+    <w:lvl w:ilvl="8" w:tplc="0C09001B" w:tentative="1">
+      <w:start w:val="1"/>
+      <w:numFmt w:val="lowerRoman"/>
+      <w:lvlText w:val="%9."/>
+      <w:lvlJc w:val="right"/>
+      <w:pPr>
+        <w:ind w:left="7200" w:hanging="180"/>
+      </w:pPr>
+    </w:lvl>
+  </w:abstractNum>
+  <w:abstractNum w:abstractNumId="7" w15:restartNumberingAfterBreak="0">
+    <w:nsid w:val="73DC7EC8"/>
+    <w:multiLevelType w:val="hybridMultilevel"/>
+    <w:tmpl w:val="B70011B4"/>
+    <w:lvl w:ilvl="0" w:tplc="1BAAD0BE">
+      <w:start w:val="1"/>
+      <w:numFmt w:val="decimal"/>
+      <w:lvlText w:val="%1."/>
+      <w:lvlJc w:val="left"/>
+      <w:pPr>
+        <w:ind w:left="1440" w:hanging="360"/>
+      </w:pPr>
+      <w:rPr>
+        <w:rFonts w:hint="default"/>
+      </w:rPr>
+    </w:lvl>
+    <w:lvl w:ilvl="1" w:tplc="0C090019" w:tentative="1">
+      <w:start w:val="1"/>
+      <w:numFmt w:val="lowerLetter"/>
+      <w:lvlText w:val="%2."/>
+      <w:lvlJc w:val="left"/>
+      <w:pPr>
+        <w:ind w:left="2160" w:hanging="360"/>
+      </w:pPr>
+    </w:lvl>
+    <w:lvl w:ilvl="2" w:tplc="0C09001B" w:tentative="1">
+      <w:start w:val="1"/>
+      <w:numFmt w:val="lowerRoman"/>
+      <w:lvlText w:val="%3."/>
+      <w:lvlJc w:val="right"/>
+      <w:pPr>
+        <w:ind w:left="2880" w:hanging="180"/>
+      </w:pPr>
+    </w:lvl>
+    <w:lvl w:ilvl="3" w:tplc="0C09000F" w:tentative="1">
+      <w:start w:val="1"/>
+      <w:numFmt w:val="decimal"/>
+      <w:lvlText w:val="%4."/>
+      <w:lvlJc w:val="left"/>
+      <w:pPr>
+        <w:ind w:left="3600" w:hanging="360"/>
+      </w:pPr>
+    </w:lvl>
+    <w:lvl w:ilvl="4" w:tplc="0C090019" w:tentative="1">
+      <w:start w:val="1"/>
+      <w:numFmt w:val="lowerLetter"/>
+      <w:lvlText w:val="%5."/>
+      <w:lvlJc w:val="left"/>
+      <w:pPr>
+        <w:ind w:left="4320" w:hanging="360"/>
+      </w:pPr>
+    </w:lvl>
+    <w:lvl w:ilvl="5" w:tplc="0C09001B" w:tentative="1">
+      <w:start w:val="1"/>
+      <w:numFmt w:val="lowerRoman"/>
+      <w:lvlText w:val="%6."/>
+      <w:lvlJc w:val="right"/>
+      <w:pPr>
+        <w:ind w:left="5040" w:hanging="180"/>
+      </w:pPr>
+    </w:lvl>
+    <w:lvl w:ilvl="6" w:tplc="0C09000F" w:tentative="1">
+      <w:start w:val="1"/>
+      <w:numFmt w:val="decimal"/>
+      <w:lvlText w:val="%7."/>
+      <w:lvlJc w:val="left"/>
+      <w:pPr>
+        <w:ind w:left="5760" w:hanging="360"/>
+      </w:pPr>
+    </w:lvl>
+    <w:lvl w:ilvl="7" w:tplc="0C090019" w:tentative="1">
+      <w:start w:val="1"/>
+      <w:numFmt w:val="lowerLetter"/>
+      <w:lvlText w:val="%8."/>
+      <w:lvlJc w:val="left"/>
+      <w:pPr>
+        <w:ind w:left="6480" w:hanging="360"/>
+      </w:pPr>
+    </w:lvl>
+    <w:lvl w:ilvl="8" w:tplc="0C09001B" w:tentative="1">
+      <w:start w:val="1"/>
+      <w:numFmt w:val="lowerRoman"/>
+      <w:lvlText w:val="%9."/>
+      <w:lvlJc w:val="right"/>
+      <w:pPr>
+        <w:ind w:left="7200" w:hanging="180"/>
+      </w:pPr>
+    </w:lvl>
+  </w:abstractNum>
   <w:num w:numId="1" w16cid:durableId="1296064783">
-    <w:abstractNumId w:val="1"/>
+    <w:abstractNumId w:val="2"/>
   </w:num>
   <w:num w:numId="2" w16cid:durableId="1478885678">
-    <w:abstractNumId w:val="4"/>
+    <w:abstractNumId w:val="5"/>
   </w:num>
   <w:num w:numId="3" w16cid:durableId="1644848150">
-    <w:abstractNumId w:val="3"/>
+    <w:abstractNumId w:val="4"/>
   </w:num>
   <w:num w:numId="4" w16cid:durableId="613830854">
     <w:abstractNumId w:val="0"/>
   </w:num>
   <w:num w:numId="5" w16cid:durableId="462816241">
-    <w:abstractNumId w:val="2"/>
+    <w:abstractNumId w:val="3"/>
+  </w:num>
+  <w:num w:numId="6" w16cid:durableId="1269461950">
+    <w:abstractNumId w:val="7"/>
+  </w:num>
+  <w:num w:numId="7" w16cid:durableId="2038846323">
+    <w:abstractNumId w:val="1"/>
+  </w:num>
+  <w:num w:numId="8" w16cid:durableId="449664425">
+    <w:abstractNumId w:val="6"/>
   </w:num>
 </w:numbering>
 </file>

</xml_diff>

<commit_message>
Added results of Bayes LGBM
</commit_message>
<xml_diff>
--- a/Report.docx
+++ b/Report.docx
@@ -3072,27 +3072,7 @@
           <w:szCs w:val="24"/>
           <w:lang w:val="en-US"/>
         </w:rPr>
-        <w:t xml:space="preserve">Changing the weight of the labels: As the dataset is unbalanced (the number of patients that expired is 8.9 times those who didn’t. Therefore, the number of negative labels will be much larger than the number of positive ones. </w:t>
-      </w:r>
-      <w:proofErr w:type="gramStart"/>
-      <w:r>
-        <w:rPr>
-          <w:rFonts w:ascii="Arial" w:hAnsi="Arial" w:cs="Arial"/>
-          <w:sz w:val="24"/>
-          <w:szCs w:val="24"/>
-          <w:lang w:val="en-US"/>
-        </w:rPr>
-        <w:t>So</w:t>
-      </w:r>
-      <w:proofErr w:type="gramEnd"/>
-      <w:r>
-        <w:rPr>
-          <w:rFonts w:ascii="Arial" w:hAnsi="Arial" w:cs="Arial"/>
-          <w:sz w:val="24"/>
-          <w:szCs w:val="24"/>
-          <w:lang w:val="en-US"/>
-        </w:rPr>
-        <w:t xml:space="preserve"> I had to use this line code to calculate the scale.</w:t>
+        <w:t>Changing the weight of the labels: As the dataset is unbalanced (the number of patients that expired is 8.9 times those who didn’t. Therefore, the number of negative labels will be much larger than the number of positive ones. So I had to use this line code to calculate the scale.</w:t>
       </w:r>
     </w:p>
     <w:p>
@@ -3536,7 +3516,6 @@
         <w:t xml:space="preserve"> from the </w:t>
       </w:r>
       <w:proofErr w:type="spellStart"/>
-      <w:proofErr w:type="gramStart"/>
       <w:r>
         <w:rPr>
           <w:rFonts w:ascii="Arial" w:hAnsi="Arial" w:cs="Arial"/>
@@ -3546,19 +3525,7 @@
           <w:szCs w:val="24"/>
           <w:lang w:val="en-US"/>
         </w:rPr>
-        <w:t>sklearn.model</w:t>
-      </w:r>
-      <w:proofErr w:type="gramEnd"/>
-      <w:r>
-        <w:rPr>
-          <w:rFonts w:ascii="Arial" w:hAnsi="Arial" w:cs="Arial"/>
-          <w:i/>
-          <w:iCs/>
-          <w:sz w:val="24"/>
-          <w:szCs w:val="24"/>
-          <w:lang w:val="en-US"/>
-        </w:rPr>
-        <w:t>_selection</w:t>
+        <w:t>sklearn.model_selection</w:t>
       </w:r>
       <w:proofErr w:type="spellEnd"/>
       <w:r>
@@ -4172,6 +4139,8 @@
       <w:r>
         <w:rPr>
           <w:rFonts w:ascii="Arial" w:hAnsi="Arial" w:cs="Arial"/>
+          <w:b/>
+          <w:bCs/>
           <w:sz w:val="24"/>
           <w:szCs w:val="24"/>
           <w:lang w:val="en-US"/>
@@ -4225,6 +4194,8 @@
       <w:r>
         <w:rPr>
           <w:rFonts w:ascii="Arial" w:hAnsi="Arial" w:cs="Arial"/>
+          <w:b/>
+          <w:bCs/>
           <w:sz w:val="24"/>
           <w:szCs w:val="24"/>
           <w:lang w:val="en-US"/>
@@ -4242,7 +4213,6 @@
         <w:t xml:space="preserve"> from </w:t>
       </w:r>
       <w:proofErr w:type="spellStart"/>
-      <w:proofErr w:type="gramStart"/>
       <w:r>
         <w:rPr>
           <w:rFonts w:ascii="Arial" w:hAnsi="Arial" w:cs="Arial"/>
@@ -4266,7 +4236,6 @@
         <w:t>.ensemble</w:t>
       </w:r>
       <w:proofErr w:type="spellEnd"/>
-      <w:proofErr w:type="gramEnd"/>
       <w:r>
         <w:rPr>
           <w:rFonts w:ascii="Arial" w:hAnsi="Arial" w:cs="Arial"/>
@@ -4289,6 +4258,8 @@
       <w:r>
         <w:rPr>
           <w:rFonts w:ascii="Arial" w:hAnsi="Arial" w:cs="Arial"/>
+          <w:b/>
+          <w:bCs/>
           <w:sz w:val="24"/>
           <w:szCs w:val="24"/>
           <w:lang w:val="en-US"/>
@@ -4418,6 +4389,8 @@
       <w:r>
         <w:rPr>
           <w:rFonts w:ascii="Arial" w:hAnsi="Arial" w:cs="Arial"/>
+          <w:b/>
+          <w:bCs/>
           <w:i/>
           <w:iCs/>
           <w:sz w:val="24"/>
@@ -4451,6 +4424,8 @@
       <w:r>
         <w:rPr>
           <w:rFonts w:ascii="Arial" w:hAnsi="Arial" w:cs="Arial"/>
+          <w:b/>
+          <w:bCs/>
           <w:i/>
           <w:iCs/>
           <w:sz w:val="24"/>
@@ -4627,8 +4602,8 @@
           <w:lang w:val="en-US"/>
         </w:rPr>
         <w:drawing>
-          <wp:inline distT="0" distB="0" distL="0" distR="0" wp14:anchorId="77D3ACB8" wp14:editId="0E960622">
-            <wp:extent cx="5578323" cy="1912786"/>
+          <wp:inline distT="0" distB="0" distL="0" distR="0" wp14:anchorId="77D3ACB8" wp14:editId="71B78D03">
+            <wp:extent cx="5578323" cy="1794764"/>
             <wp:effectExtent l="0" t="0" r="3810" b="0"/>
             <wp:docPr id="103583542" name="Picture 1"/>
             <wp:cNvGraphicFramePr>
@@ -4638,11 +4613,17 @@
               <a:graphicData uri="http://schemas.openxmlformats.org/drawingml/2006/picture">
                 <pic:pic xmlns:pic="http://schemas.openxmlformats.org/drawingml/2006/picture">
                   <pic:nvPicPr>
-                    <pic:cNvPr id="103583542" name=""/>
+                    <pic:cNvPr id="103583542" name="Picture 1"/>
                     <pic:cNvPicPr/>
                   </pic:nvPicPr>
                   <pic:blipFill>
-                    <a:blip r:embed="rId19"/>
+                    <a:blip r:embed="rId19">
+                      <a:extLst>
+                        <a:ext uri="{28A0092B-C50C-407E-A947-70E740481C1C}">
+                          <a14:useLocalDpi xmlns:a14="http://schemas.microsoft.com/office/drawing/2010/main" val="0"/>
+                        </a:ext>
+                      </a:extLst>
+                    </a:blip>
                     <a:stretch>
                       <a:fillRect/>
                     </a:stretch>
@@ -4650,7 +4631,7 @@
                   <pic:spPr>
                     <a:xfrm>
                       <a:off x="0" y="0"/>
-                      <a:ext cx="5578323" cy="1912786"/>
+                      <a:ext cx="5578323" cy="1794764"/>
                     </a:xfrm>
                     <a:prstGeom prst="rect">
                       <a:avLst/>
@@ -4666,6 +4647,27 @@
     <w:p>
       <w:pPr>
         <w:pStyle w:val="ListParagraph"/>
+        <w:ind w:left="1440"/>
+        <w:rPr>
+          <w:rFonts w:ascii="Arial" w:hAnsi="Arial" w:cs="Arial"/>
+          <w:sz w:val="24"/>
+          <w:szCs w:val="24"/>
+          <w:lang w:val="en-US"/>
+        </w:rPr>
+      </w:pPr>
+      <w:r>
+        <w:rPr>
+          <w:rFonts w:ascii="Arial" w:hAnsi="Arial" w:cs="Arial"/>
+          <w:sz w:val="24"/>
+          <w:szCs w:val="24"/>
+          <w:lang w:val="en-US"/>
+        </w:rPr>
+        <w:t>I experimented with different train-test sizes, and using only 10% of the data to train seems the give me the best results on this classifier.</w:t>
+      </w:r>
+    </w:p>
+    <w:p>
+      <w:pPr>
+        <w:pStyle w:val="ListParagraph"/>
         <w:ind w:left="1080"/>
         <w:rPr>
           <w:rFonts w:ascii="Arial" w:hAnsi="Arial" w:cs="Arial"/>
@@ -4696,7 +4698,6 @@
           <w:szCs w:val="24"/>
           <w:lang w:val="en-US"/>
         </w:rPr>
-        <w:lastRenderedPageBreak/>
         <w:t>The results:</w:t>
       </w:r>
     </w:p>
@@ -4720,9 +4721,9 @@
           <w:lang w:val="en-US"/>
         </w:rPr>
         <w:drawing>
-          <wp:inline distT="0" distB="0" distL="0" distR="0" wp14:anchorId="33C2954D" wp14:editId="4AE687A9">
-            <wp:extent cx="4244708" cy="1950889"/>
-            <wp:effectExtent l="0" t="0" r="3810" b="0"/>
+          <wp:inline distT="0" distB="0" distL="0" distR="0" wp14:anchorId="33C2954D" wp14:editId="4C3F6494">
+            <wp:extent cx="4244708" cy="1748727"/>
+            <wp:effectExtent l="0" t="0" r="3810" b="4445"/>
             <wp:docPr id="1795189355" name="Picture 1"/>
             <wp:cNvGraphicFramePr>
               <a:graphicFrameLocks xmlns:a="http://schemas.openxmlformats.org/drawingml/2006/main" noChangeAspect="1"/>
@@ -4731,11 +4732,17 @@
               <a:graphicData uri="http://schemas.openxmlformats.org/drawingml/2006/picture">
                 <pic:pic xmlns:pic="http://schemas.openxmlformats.org/drawingml/2006/picture">
                   <pic:nvPicPr>
-                    <pic:cNvPr id="1795189355" name=""/>
+                    <pic:cNvPr id="1795189355" name="Picture 1"/>
                     <pic:cNvPicPr/>
                   </pic:nvPicPr>
                   <pic:blipFill>
-                    <a:blip r:embed="rId20"/>
+                    <a:blip r:embed="rId20">
+                      <a:extLst>
+                        <a:ext uri="{28A0092B-C50C-407E-A947-70E740481C1C}">
+                          <a14:useLocalDpi xmlns:a14="http://schemas.microsoft.com/office/drawing/2010/main" val="0"/>
+                        </a:ext>
+                      </a:extLst>
+                    </a:blip>
                     <a:stretch>
                       <a:fillRect/>
                     </a:stretch>
@@ -4743,7 +4750,7 @@
                   <pic:spPr>
                     <a:xfrm>
                       <a:off x="0" y="0"/>
-                      <a:ext cx="4244708" cy="1950889"/>
+                      <a:ext cx="4244708" cy="1748727"/>
                     </a:xfrm>
                     <a:prstGeom prst="rect">
                       <a:avLst/>
@@ -4771,31 +4778,58 @@
     <w:p>
       <w:pPr>
         <w:pStyle w:val="ListParagraph"/>
-        <w:ind w:left="1080"/>
-        <w:rPr>
-          <w:rFonts w:ascii="Arial" w:hAnsi="Arial" w:cs="Arial"/>
-          <w:sz w:val="24"/>
-          <w:szCs w:val="24"/>
-          <w:lang w:val="en-US"/>
-        </w:rPr>
-      </w:pPr>
-      <w:r>
-        <w:rPr>
-          <w:rFonts w:ascii="Arial" w:hAnsi="Arial" w:cs="Arial"/>
-          <w:sz w:val="24"/>
-          <w:szCs w:val="24"/>
-          <w:lang w:val="en-US"/>
-        </w:rPr>
-        <w:t>As you can see from the results, this was my worst classifier</w:t>
-      </w:r>
-      <w:r>
-        <w:rPr>
-          <w:rFonts w:ascii="Arial" w:hAnsi="Arial" w:cs="Arial"/>
-          <w:sz w:val="24"/>
-          <w:szCs w:val="24"/>
-          <w:lang w:val="en-US"/>
-        </w:rPr>
-        <w:t xml:space="preserve"> with only 0.67 on the f1 macro score</w:t>
+        <w:ind w:left="1440"/>
+        <w:rPr>
+          <w:rFonts w:ascii="Arial" w:hAnsi="Arial" w:cs="Arial"/>
+          <w:sz w:val="24"/>
+          <w:szCs w:val="24"/>
+          <w:lang w:val="en-US"/>
+        </w:rPr>
+      </w:pPr>
+      <w:r>
+        <w:rPr>
+          <w:rFonts w:ascii="Arial" w:hAnsi="Arial" w:cs="Arial"/>
+          <w:sz w:val="24"/>
+          <w:szCs w:val="24"/>
+          <w:lang w:val="en-US"/>
+        </w:rPr>
+        <w:t>As you can see from the results, this</w:t>
+      </w:r>
+      <w:r>
+        <w:rPr>
+          <w:rFonts w:ascii="Arial" w:hAnsi="Arial" w:cs="Arial"/>
+          <w:sz w:val="24"/>
+          <w:szCs w:val="24"/>
+          <w:lang w:val="en-US"/>
+        </w:rPr>
+        <w:t xml:space="preserve"> model only scored</w:t>
+      </w:r>
+      <w:r>
+        <w:rPr>
+          <w:rFonts w:ascii="Arial" w:hAnsi="Arial" w:cs="Arial"/>
+          <w:sz w:val="24"/>
+          <w:szCs w:val="24"/>
+          <w:lang w:val="en-US"/>
+        </w:rPr>
+        <w:t xml:space="preserve"> 0.</w:t>
+      </w:r>
+      <w:r>
+        <w:rPr>
+          <w:rFonts w:ascii="Arial" w:hAnsi="Arial" w:cs="Arial"/>
+          <w:sz w:val="24"/>
+          <w:szCs w:val="24"/>
+          <w:lang w:val="en-US"/>
+        </w:rPr>
+        <w:t>71</w:t>
+      </w:r>
+      <w:r>
+        <w:rPr>
+          <w:rFonts w:ascii="Arial" w:hAnsi="Arial" w:cs="Arial"/>
+          <w:sz w:val="24"/>
+          <w:szCs w:val="24"/>
+          <w:lang w:val="en-US"/>
+        </w:rPr>
+        <w:t xml:space="preserve"> on the f1 macro score</w:t>
       </w:r>
       <w:r>
         <w:rPr>
@@ -4822,27 +4856,7 @@
           <w:szCs w:val="24"/>
           <w:lang w:val="en-US"/>
         </w:rPr>
-        <w:t xml:space="preserve"> because I didn’t bother optimizing the classifier, mainly because the default model didn’t do as well as the ensemble classifiers. </w:t>
-      </w:r>
-      <w:proofErr w:type="gramStart"/>
-      <w:r>
-        <w:rPr>
-          <w:rFonts w:ascii="Arial" w:hAnsi="Arial" w:cs="Arial"/>
-          <w:sz w:val="24"/>
-          <w:szCs w:val="24"/>
-          <w:lang w:val="en-US"/>
-        </w:rPr>
-        <w:t>So</w:t>
-      </w:r>
-      <w:proofErr w:type="gramEnd"/>
-      <w:r>
-        <w:rPr>
-          <w:rFonts w:ascii="Arial" w:hAnsi="Arial" w:cs="Arial"/>
-          <w:sz w:val="24"/>
-          <w:szCs w:val="24"/>
-          <w:lang w:val="en-US"/>
-        </w:rPr>
-        <w:t xml:space="preserve"> I thought my time would be better spent on experimenting with those.</w:t>
+        <w:t xml:space="preserve"> because I didn’t bother optimizing the classifier, mainly because the default model didn’t do as well as the ensemble classifiers. So I thought my time would be better spent on experimenting with those.</w:t>
       </w:r>
     </w:p>
     <w:p>
@@ -4903,7 +4917,25 @@
           <w:szCs w:val="24"/>
           <w:lang w:val="en-US"/>
         </w:rPr>
-        <w:t xml:space="preserve">KNN performed better than </w:t>
+        <w:t>KNN performed</w:t>
+      </w:r>
+      <w:r>
+        <w:rPr>
+          <w:rFonts w:ascii="Arial" w:hAnsi="Arial" w:cs="Arial"/>
+          <w:sz w:val="24"/>
+          <w:szCs w:val="24"/>
+          <w:lang w:val="en-US"/>
+        </w:rPr>
+        <w:t xml:space="preserve"> about the same as</w:t>
+      </w:r>
+      <w:r>
+        <w:rPr>
+          <w:rFonts w:ascii="Arial" w:hAnsi="Arial" w:cs="Arial"/>
+          <w:sz w:val="24"/>
+          <w:szCs w:val="24"/>
+          <w:lang w:val="en-US"/>
+        </w:rPr>
+        <w:t xml:space="preserve"> </w:t>
       </w:r>
       <w:proofErr w:type="spellStart"/>
       <w:r>
@@ -4923,7 +4955,25 @@
           <w:szCs w:val="24"/>
           <w:lang w:val="en-US"/>
         </w:rPr>
-        <w:t>, but still not enough to be considered good</w:t>
+        <w:t>,</w:t>
+      </w:r>
+      <w:r>
+        <w:rPr>
+          <w:rFonts w:ascii="Arial" w:hAnsi="Arial" w:cs="Arial"/>
+          <w:sz w:val="24"/>
+          <w:szCs w:val="24"/>
+          <w:lang w:val="en-US"/>
+        </w:rPr>
+        <w:t xml:space="preserve"> which is</w:t>
+      </w:r>
+      <w:r>
+        <w:rPr>
+          <w:rFonts w:ascii="Arial" w:hAnsi="Arial" w:cs="Arial"/>
+          <w:sz w:val="24"/>
+          <w:szCs w:val="24"/>
+          <w:lang w:val="en-US"/>
+        </w:rPr>
+        <w:t xml:space="preserve"> not enough to be considered good</w:t>
       </w:r>
       <w:r>
         <w:rPr>
@@ -5092,10 +5142,10 @@
           <w:lang w:val="en-US"/>
         </w:rPr>
         <w:drawing>
-          <wp:inline distT="0" distB="0" distL="0" distR="0" wp14:anchorId="3078FAEB" wp14:editId="2C3ED7AC">
-            <wp:extent cx="4267570" cy="1699407"/>
-            <wp:effectExtent l="0" t="0" r="0" b="0"/>
-            <wp:docPr id="1113647256" name="Picture 1" descr="A screenshot of a computer&#10;&#10;Description automatically generated"/>
+          <wp:inline distT="0" distB="0" distL="0" distR="0" wp14:anchorId="3078FAEB" wp14:editId="2A3325CA">
+            <wp:extent cx="4263556" cy="1699407"/>
+            <wp:effectExtent l="0" t="0" r="3810" b="0"/>
+            <wp:docPr id="1113647256" name="Picture 1"/>
             <wp:cNvGraphicFramePr>
               <a:graphicFrameLocks xmlns:a="http://schemas.openxmlformats.org/drawingml/2006/main" noChangeAspect="1"/>
             </wp:cNvGraphicFramePr>
@@ -5103,11 +5153,17 @@
               <a:graphicData uri="http://schemas.openxmlformats.org/drawingml/2006/picture">
                 <pic:pic xmlns:pic="http://schemas.openxmlformats.org/drawingml/2006/picture">
                   <pic:nvPicPr>
-                    <pic:cNvPr id="1113647256" name="Picture 1" descr="A screenshot of a computer&#10;&#10;Description automatically generated"/>
+                    <pic:cNvPr id="1113647256" name="Picture 1"/>
                     <pic:cNvPicPr/>
                   </pic:nvPicPr>
                   <pic:blipFill>
-                    <a:blip r:embed="rId22"/>
+                    <a:blip r:embed="rId22">
+                      <a:extLst>
+                        <a:ext uri="{28A0092B-C50C-407E-A947-70E740481C1C}">
+                          <a14:useLocalDpi xmlns:a14="http://schemas.microsoft.com/office/drawing/2010/main" val="0"/>
+                        </a:ext>
+                      </a:extLst>
+                    </a:blip>
                     <a:stretch>
                       <a:fillRect/>
                     </a:stretch>
@@ -5115,7 +5171,7 @@
                   <pic:spPr>
                     <a:xfrm>
                       <a:off x="0" y="0"/>
-                      <a:ext cx="4267570" cy="1699407"/>
+                      <a:ext cx="4263556" cy="1699407"/>
                     </a:xfrm>
                     <a:prstGeom prst="rect">
                       <a:avLst/>
@@ -5165,7 +5221,54 @@
           <w:szCs w:val="24"/>
           <w:lang w:val="en-US"/>
         </w:rPr>
-        <w:t>model scored only 0.7 on f1 macro.</w:t>
+        <w:t>model scored only 0.7</w:t>
+      </w:r>
+      <w:r>
+        <w:rPr>
+          <w:rFonts w:ascii="Arial" w:hAnsi="Arial" w:cs="Arial"/>
+          <w:sz w:val="24"/>
+          <w:szCs w:val="24"/>
+          <w:lang w:val="en-US"/>
+        </w:rPr>
+        <w:t>1</w:t>
+      </w:r>
+      <w:r>
+        <w:rPr>
+          <w:rFonts w:ascii="Arial" w:hAnsi="Arial" w:cs="Arial"/>
+          <w:sz w:val="24"/>
+          <w:szCs w:val="24"/>
+          <w:lang w:val="en-US"/>
+        </w:rPr>
+        <w:t xml:space="preserve"> on f1 macro</w:t>
+      </w:r>
+      <w:r>
+        <w:rPr>
+          <w:rFonts w:ascii="Arial" w:hAnsi="Arial" w:cs="Arial"/>
+          <w:sz w:val="24"/>
+          <w:szCs w:val="24"/>
+          <w:lang w:val="en-US"/>
+        </w:rPr>
+        <w:t xml:space="preserve">, and most models get scored 0.7, which is about as good as </w:t>
+      </w:r>
+      <w:proofErr w:type="spellStart"/>
+      <w:r>
+        <w:rPr>
+          <w:rFonts w:ascii="Arial" w:hAnsi="Arial" w:cs="Arial"/>
+          <w:sz w:val="24"/>
+          <w:szCs w:val="24"/>
+          <w:lang w:val="en-US"/>
+        </w:rPr>
+        <w:t>LinearSVC</w:t>
+      </w:r>
+      <w:proofErr w:type="spellEnd"/>
+      <w:r>
+        <w:rPr>
+          <w:rFonts w:ascii="Arial" w:hAnsi="Arial" w:cs="Arial"/>
+          <w:sz w:val="24"/>
+          <w:szCs w:val="24"/>
+          <w:lang w:val="en-US"/>
+        </w:rPr>
+        <w:t>.</w:t>
       </w:r>
     </w:p>
     <w:p>
@@ -5273,9 +5376,9 @@
           <w:lang w:val="en-US"/>
         </w:rPr>
         <w:drawing>
-          <wp:inline distT="0" distB="0" distL="0" distR="0" wp14:anchorId="7F60C29D" wp14:editId="15CC9A4B">
-            <wp:extent cx="3839832" cy="1808019"/>
-            <wp:effectExtent l="0" t="0" r="8890" b="1905"/>
+          <wp:inline distT="0" distB="0" distL="0" distR="0" wp14:anchorId="7F60C29D" wp14:editId="1DE70FE7">
+            <wp:extent cx="3774734" cy="1809804"/>
+            <wp:effectExtent l="0" t="0" r="0" b="0"/>
             <wp:docPr id="551046030" name="Picture 1"/>
             <wp:cNvGraphicFramePr>
               <a:graphicFrameLocks xmlns:a="http://schemas.openxmlformats.org/drawingml/2006/main" noChangeAspect="1"/>
@@ -5302,7 +5405,7 @@
                   <pic:spPr>
                     <a:xfrm>
                       <a:off x="0" y="0"/>
-                      <a:ext cx="3843624" cy="1809804"/>
+                      <a:ext cx="3774734" cy="1809804"/>
                     </a:xfrm>
                     <a:prstGeom prst="rect">
                       <a:avLst/>
@@ -5323,10 +5426,10 @@
           <w:lang w:val="en-US"/>
         </w:rPr>
         <w:drawing>
-          <wp:inline distT="0" distB="0" distL="0" distR="0" wp14:anchorId="11E26691" wp14:editId="35858F42">
-            <wp:extent cx="3299460" cy="3568786"/>
-            <wp:effectExtent l="0" t="0" r="0" b="0"/>
-            <wp:docPr id="1440153309" name="Picture 1" descr="A diagram of a software process&#10;&#10;Description automatically generated"/>
+          <wp:inline distT="0" distB="0" distL="0" distR="0" wp14:anchorId="11E26691" wp14:editId="60356401">
+            <wp:extent cx="3119029" cy="3572899"/>
+            <wp:effectExtent l="0" t="0" r="5715" b="8890"/>
+            <wp:docPr id="1440153309" name="Picture 1"/>
             <wp:cNvGraphicFramePr>
               <a:graphicFrameLocks xmlns:a="http://schemas.openxmlformats.org/drawingml/2006/main" noChangeAspect="1"/>
             </wp:cNvGraphicFramePr>
@@ -5334,7 +5437,7 @@
               <a:graphicData uri="http://schemas.openxmlformats.org/drawingml/2006/picture">
                 <pic:pic xmlns:pic="http://schemas.openxmlformats.org/drawingml/2006/picture">
                   <pic:nvPicPr>
-                    <pic:cNvPr id="1440153309" name="Picture 1" descr="A diagram of a software process&#10;&#10;Description automatically generated"/>
+                    <pic:cNvPr id="1440153309" name="Picture 1"/>
                     <pic:cNvPicPr/>
                   </pic:nvPicPr>
                   <pic:blipFill>
@@ -5352,7 +5455,7 @@
                   <pic:spPr>
                     <a:xfrm>
                       <a:off x="0" y="0"/>
-                      <a:ext cx="3303263" cy="3572899"/>
+                      <a:ext cx="3119029" cy="3572899"/>
                     </a:xfrm>
                     <a:prstGeom prst="rect">
                       <a:avLst/>
@@ -5376,6 +5479,27 @@
           <w:lang w:val="en-US"/>
         </w:rPr>
       </w:pPr>
+      <w:r>
+        <w:rPr>
+          <w:rFonts w:ascii="Arial" w:hAnsi="Arial" w:cs="Arial"/>
+          <w:sz w:val="24"/>
+          <w:szCs w:val="24"/>
+          <w:lang w:val="en-US"/>
+        </w:rPr>
+        <w:t>To elaborate on some part of the structure:</w:t>
+      </w:r>
+    </w:p>
+    <w:p>
+      <w:pPr>
+        <w:pStyle w:val="ListParagraph"/>
+        <w:ind w:left="1800"/>
+        <w:rPr>
+          <w:rFonts w:ascii="Arial" w:hAnsi="Arial" w:cs="Arial"/>
+          <w:sz w:val="24"/>
+          <w:szCs w:val="24"/>
+          <w:lang w:val="en-US"/>
+        </w:rPr>
+      </w:pPr>
     </w:p>
     <w:p>
       <w:pPr>
@@ -5501,7 +5625,7 @@
           <w:szCs w:val="24"/>
           <w:lang w:val="en-US"/>
         </w:rPr>
-        <w:t xml:space="preserve">Because the NN can’t interpret categorical data even when encoded, I had to run the categorical features through a process called “embedding”. Embedding is essentially turning different classes in a feature into vectors of numbers, </w:t>
+        <w:t xml:space="preserve">Because the NN can’t interpret categorical data even when encoded, I had to run the categorical features through a process called “embedding”. Embedding is essentially </w:t>
       </w:r>
       <w:r>
         <w:rPr>
@@ -5511,7 +5635,7 @@
           <w:lang w:val="en-US"/>
         </w:rPr>
         <w:lastRenderedPageBreak/>
-        <w:t>making it possible for the NN to interpret. The embeddings will then go through a linear layer.</w:t>
+        <w:t>turning different classes in a feature into vectors of numbers, making it possible for the NN to interpret.</w:t>
       </w:r>
     </w:p>
     <w:p>
@@ -5535,7 +5659,43 @@
           <w:szCs w:val="24"/>
           <w:lang w:val="en-US"/>
         </w:rPr>
-        <w:t>For the numeric features, because the NN is being trained in batches, it’s best to normalize the values in that batch to not create any bias.</w:t>
+        <w:t>After the NN has finished</w:t>
+      </w:r>
+      <w:r>
+        <w:rPr>
+          <w:rFonts w:ascii="Arial" w:hAnsi="Arial" w:cs="Arial"/>
+          <w:sz w:val="24"/>
+          <w:szCs w:val="24"/>
+          <w:lang w:val="en-US"/>
+        </w:rPr>
+        <w:t xml:space="preserve"> embedding the categorical features</w:t>
+      </w:r>
+      <w:r>
+        <w:rPr>
+          <w:rFonts w:ascii="Arial" w:hAnsi="Arial" w:cs="Arial"/>
+          <w:sz w:val="24"/>
+          <w:szCs w:val="24"/>
+          <w:lang w:val="en-US"/>
+        </w:rPr>
+        <w:t>,</w:t>
+      </w:r>
+      <w:r>
+        <w:rPr>
+          <w:rFonts w:ascii="Arial" w:hAnsi="Arial" w:cs="Arial"/>
+          <w:sz w:val="24"/>
+          <w:szCs w:val="24"/>
+          <w:lang w:val="en-US"/>
+        </w:rPr>
+        <w:t xml:space="preserve"> both types of features</w:t>
+      </w:r>
+      <w:r>
+        <w:rPr>
+          <w:rFonts w:ascii="Arial" w:hAnsi="Arial" w:cs="Arial"/>
+          <w:sz w:val="24"/>
+          <w:szCs w:val="24"/>
+          <w:lang w:val="en-US"/>
+        </w:rPr>
+        <w:t xml:space="preserve"> will be combined into a single input.</w:t>
       </w:r>
     </w:p>
     <w:p>
@@ -5559,7 +5719,34 @@
           <w:szCs w:val="24"/>
           <w:lang w:val="en-US"/>
         </w:rPr>
-        <w:t>After the NN has finished preprocessing both types of features, the 2 inputs will be combined into a single input.</w:t>
+        <w:t>The concatenated input will go through a linear layer</w:t>
+      </w:r>
+      <w:r>
+        <w:rPr>
+          <w:rFonts w:ascii="Arial" w:hAnsi="Arial" w:cs="Arial"/>
+          <w:sz w:val="24"/>
+          <w:szCs w:val="24"/>
+          <w:lang w:val="en-US"/>
+        </w:rPr>
+        <w:t xml:space="preserve"> and</w:t>
+      </w:r>
+      <w:r>
+        <w:rPr>
+          <w:rFonts w:ascii="Arial" w:hAnsi="Arial" w:cs="Arial"/>
+          <w:sz w:val="24"/>
+          <w:szCs w:val="24"/>
+          <w:lang w:val="en-US"/>
+        </w:rPr>
+        <w:t xml:space="preserve"> a dropout layer</w:t>
+      </w:r>
+      <w:r>
+        <w:rPr>
+          <w:rFonts w:ascii="Arial" w:hAnsi="Arial" w:cs="Arial"/>
+          <w:sz w:val="24"/>
+          <w:szCs w:val="24"/>
+          <w:lang w:val="en-US"/>
+        </w:rPr>
+        <w:t>. The dropout layer randomly drops a certain percentage of the input (in this case, 20% of the input). This is to prevent the NN from overfitting.</w:t>
       </w:r>
     </w:p>
     <w:p>
@@ -5583,34 +5770,25 @@
           <w:szCs w:val="24"/>
           <w:lang w:val="en-US"/>
         </w:rPr>
-        <w:t>The concatenated input will go through a linear layer</w:t>
-      </w:r>
-      <w:r>
-        <w:rPr>
-          <w:rFonts w:ascii="Arial" w:hAnsi="Arial" w:cs="Arial"/>
-          <w:sz w:val="24"/>
-          <w:szCs w:val="24"/>
-          <w:lang w:val="en-US"/>
-        </w:rPr>
-        <w:t xml:space="preserve"> and</w:t>
-      </w:r>
-      <w:r>
-        <w:rPr>
-          <w:rFonts w:ascii="Arial" w:hAnsi="Arial" w:cs="Arial"/>
-          <w:sz w:val="24"/>
-          <w:szCs w:val="24"/>
-          <w:lang w:val="en-US"/>
-        </w:rPr>
-        <w:t xml:space="preserve"> a dropout layer</w:t>
-      </w:r>
-      <w:r>
-        <w:rPr>
-          <w:rFonts w:ascii="Arial" w:hAnsi="Arial" w:cs="Arial"/>
-          <w:sz w:val="24"/>
-          <w:szCs w:val="24"/>
-          <w:lang w:val="en-US"/>
-        </w:rPr>
-        <w:t>. The dropout layer randomly drops a certain percentage of the input (in this case, 20% of the input). This is to prevent the NN from overfitting.</w:t>
+        <w:t xml:space="preserve">After dropping out, the data will undergo a process called “batch normalization”. </w:t>
+      </w:r>
+      <w:r>
+        <w:rPr>
+          <w:rFonts w:ascii="Arial" w:hAnsi="Arial" w:cs="Arial"/>
+          <w:sz w:val="24"/>
+          <w:szCs w:val="24"/>
+          <w:lang w:val="en-US"/>
+        </w:rPr>
+        <w:t>Batch normalization has several benefits, including faster convergence during training, improved generalization performance, and reduced sensitivity to hyperparameters</w:t>
+      </w:r>
+      <w:r>
+        <w:rPr>
+          <w:rFonts w:ascii="Arial" w:hAnsi="Arial" w:cs="Arial"/>
+          <w:sz w:val="24"/>
+          <w:szCs w:val="24"/>
+          <w:lang w:val="en-US"/>
+        </w:rPr>
+        <w:t>.</w:t>
       </w:r>
     </w:p>
     <w:p>
@@ -5634,27 +5812,25 @@
           <w:szCs w:val="24"/>
           <w:lang w:val="en-US"/>
         </w:rPr>
-        <w:t xml:space="preserve">Lastly, after dropping out, the input will go </w:t>
-      </w:r>
-      <w:proofErr w:type="spellStart"/>
-      <w:r>
-        <w:rPr>
-          <w:rFonts w:ascii="Arial" w:hAnsi="Arial" w:cs="Arial"/>
-          <w:sz w:val="24"/>
-          <w:szCs w:val="24"/>
-          <w:lang w:val="en-US"/>
-        </w:rPr>
-        <w:t>though</w:t>
-      </w:r>
-      <w:proofErr w:type="spellEnd"/>
-      <w:r>
-        <w:rPr>
-          <w:rFonts w:ascii="Arial" w:hAnsi="Arial" w:cs="Arial"/>
-          <w:sz w:val="24"/>
-          <w:szCs w:val="24"/>
-          <w:lang w:val="en-US"/>
-        </w:rPr>
-        <w:t xml:space="preserve"> another linear layer, and then finally output.</w:t>
+        <w:t>Lastly, the input will go th</w:t>
+      </w:r>
+      <w:r>
+        <w:rPr>
+          <w:rFonts w:ascii="Arial" w:hAnsi="Arial" w:cs="Arial"/>
+          <w:sz w:val="24"/>
+          <w:szCs w:val="24"/>
+          <w:lang w:val="en-US"/>
+        </w:rPr>
+        <w:t>r</w:t>
+      </w:r>
+      <w:r>
+        <w:rPr>
+          <w:rFonts w:ascii="Arial" w:hAnsi="Arial" w:cs="Arial"/>
+          <w:sz w:val="24"/>
+          <w:szCs w:val="24"/>
+          <w:lang w:val="en-US"/>
+        </w:rPr>
+        <w:t>ough another linear layer, and then finally output.</w:t>
       </w:r>
     </w:p>
     <w:p>
@@ -6039,6 +6215,7 @@
           <w:szCs w:val="24"/>
           <w:lang w:val="en-US"/>
         </w:rPr>
+        <w:lastRenderedPageBreak/>
         <w:drawing>
           <wp:inline distT="0" distB="0" distL="0" distR="0" wp14:anchorId="0650A500" wp14:editId="3E9C7F8B">
             <wp:extent cx="4567864" cy="2819400"/>
@@ -6093,7 +6270,6 @@
           <w:szCs w:val="24"/>
           <w:lang w:val="en-US"/>
         </w:rPr>
-        <w:lastRenderedPageBreak/>
         <w:t>Simply put, this function performs the forward and backpropagation phase of the NN and returns the loss.</w:t>
       </w:r>
     </w:p>
@@ -6312,7 +6488,17 @@
           <w:szCs w:val="24"/>
           <w:lang w:val="en-US"/>
         </w:rPr>
-        <w:t>We can see that the NN didn’t do too well on the F1 macro score, but it at least performed better than the baseline. This could be because I didn’t spend too much time on the NN as I didn’t think it could perform as well as other classifiers.</w:t>
+        <w:t xml:space="preserve">We can see that the NN didn’t do too well on the F1 macro score, but it at least performed better than the baseline. This could be </w:t>
+      </w:r>
+      <w:r>
+        <w:rPr>
+          <w:rFonts w:ascii="Arial" w:hAnsi="Arial" w:cs="Arial"/>
+          <w:sz w:val="24"/>
+          <w:szCs w:val="24"/>
+          <w:lang w:val="en-US"/>
+        </w:rPr>
+        <w:lastRenderedPageBreak/>
+        <w:t>because I didn’t spend too much time on the NN as I didn’t think it could perform as well as other classifiers.</w:t>
       </w:r>
     </w:p>
     <w:p>
@@ -6595,7 +6781,6 @@
           <w:szCs w:val="24"/>
           <w:lang w:val="en-US"/>
         </w:rPr>
-        <w:lastRenderedPageBreak/>
         <w:drawing>
           <wp:inline distT="0" distB="0" distL="0" distR="0" wp14:anchorId="46335D35" wp14:editId="3B8BA6FA">
             <wp:extent cx="3124471" cy="1371719"/>
@@ -7119,7 +7304,6 @@
         <w:t xml:space="preserve">’: </w:t>
       </w:r>
       <w:proofErr w:type="spellStart"/>
-      <w:proofErr w:type="gramStart"/>
       <w:r>
         <w:rPr>
           <w:rFonts w:ascii="Arial" w:hAnsi="Arial" w:cs="Arial"/>
@@ -7141,9 +7325,8 @@
           <w:szCs w:val="24"/>
           <w:lang w:val="en-US"/>
         </w:rPr>
-        <w:t>(</w:t>
-      </w:r>
-      <w:proofErr w:type="gramEnd"/>
+        <w:t xml:space="preserve">(50, </w:t>
+      </w:r>
       <w:r>
         <w:rPr>
           <w:rFonts w:ascii="Arial" w:hAnsi="Arial" w:cs="Arial"/>
@@ -7153,7 +7336,7 @@
           <w:szCs w:val="24"/>
           <w:lang w:val="en-US"/>
         </w:rPr>
-        <w:t xml:space="preserve">50, </w:t>
+        <w:t>2</w:t>
       </w:r>
       <w:r>
         <w:rPr>
@@ -7164,40 +7347,29 @@
           <w:szCs w:val="24"/>
           <w:lang w:val="en-US"/>
         </w:rPr>
+        <w:t>00)</w:t>
+      </w:r>
+      <w:r>
+        <w:rPr>
+          <w:rFonts w:ascii="Arial" w:hAnsi="Arial" w:cs="Arial"/>
+          <w:sz w:val="24"/>
+          <w:szCs w:val="24"/>
+          <w:lang w:val="en-US"/>
+        </w:rPr>
+        <w:t xml:space="preserve"> means the search can choose a random value between 50 and </w:t>
+      </w:r>
+      <w:r>
+        <w:rPr>
+          <w:rFonts w:ascii="Arial" w:hAnsi="Arial" w:cs="Arial"/>
+          <w:sz w:val="24"/>
+          <w:szCs w:val="24"/>
+          <w:lang w:val="en-US"/>
+        </w:rPr>
         <w:t>2</w:t>
       </w:r>
       <w:r>
         <w:rPr>
           <w:rFonts w:ascii="Arial" w:hAnsi="Arial" w:cs="Arial"/>
-          <w:i/>
-          <w:iCs/>
-          <w:sz w:val="24"/>
-          <w:szCs w:val="24"/>
-          <w:lang w:val="en-US"/>
-        </w:rPr>
-        <w:t>00)</w:t>
-      </w:r>
-      <w:r>
-        <w:rPr>
-          <w:rFonts w:ascii="Arial" w:hAnsi="Arial" w:cs="Arial"/>
-          <w:sz w:val="24"/>
-          <w:szCs w:val="24"/>
-          <w:lang w:val="en-US"/>
-        </w:rPr>
-        <w:t xml:space="preserve"> means the search can choose a random value between 50 and </w:t>
-      </w:r>
-      <w:r>
-        <w:rPr>
-          <w:rFonts w:ascii="Arial" w:hAnsi="Arial" w:cs="Arial"/>
-          <w:sz w:val="24"/>
-          <w:szCs w:val="24"/>
-          <w:lang w:val="en-US"/>
-        </w:rPr>
-        <w:t>2</w:t>
-      </w:r>
-      <w:r>
-        <w:rPr>
-          <w:rFonts w:ascii="Arial" w:hAnsi="Arial" w:cs="Arial"/>
           <w:sz w:val="24"/>
           <w:szCs w:val="24"/>
           <w:lang w:val="en-US"/>
@@ -7232,6 +7404,7 @@
           <w:noProof/>
           <w:lang w:val="en-US"/>
         </w:rPr>
+        <w:lastRenderedPageBreak/>
         <w:drawing>
           <wp:inline distT="0" distB="0" distL="0" distR="0" wp14:anchorId="4BDA5AA3" wp14:editId="5C0AB9A0">
             <wp:extent cx="4902226" cy="942109"/>
@@ -7470,7 +7643,6 @@
           <w:szCs w:val="24"/>
           <w:lang w:val="en-US"/>
         </w:rPr>
-        <w:lastRenderedPageBreak/>
         <w:t>Results evaluation</w:t>
       </w:r>
       <w:r>
@@ -7929,6 +8101,7 @@
           <w:szCs w:val="24"/>
           <w:lang w:val="en-US"/>
         </w:rPr>
+        <w:lastRenderedPageBreak/>
         <w:t xml:space="preserve">The steps in making an </w:t>
       </w:r>
       <w:proofErr w:type="spellStart"/>
@@ -8126,7 +8299,6 @@
           <w:szCs w:val="24"/>
           <w:lang w:val="en-US"/>
         </w:rPr>
-        <w:lastRenderedPageBreak/>
         <w:drawing>
           <wp:inline distT="0" distB="0" distL="0" distR="0" wp14:anchorId="3D30C6E3" wp14:editId="3F0AE61F">
             <wp:extent cx="2734504" cy="1634836"/>
@@ -8345,7 +8517,6 @@
         <w:t>objective': '</w:t>
       </w:r>
       <w:proofErr w:type="spellStart"/>
-      <w:proofErr w:type="gramStart"/>
       <w:r>
         <w:rPr>
           <w:rFonts w:ascii="Arial" w:hAnsi="Arial" w:cs="Arial"/>
@@ -8358,7 +8529,6 @@
         <w:t>binary:logistic</w:t>
       </w:r>
       <w:proofErr w:type="spellEnd"/>
-      <w:proofErr w:type="gramEnd"/>
       <w:r>
         <w:rPr>
           <w:rFonts w:ascii="Arial" w:hAnsi="Arial" w:cs="Arial"/>
@@ -8408,7 +8578,6 @@
         <w:t>'</w:t>
       </w:r>
       <w:proofErr w:type="spellStart"/>
-      <w:proofErr w:type="gramStart"/>
       <w:r>
         <w:rPr>
           <w:rFonts w:ascii="Arial" w:hAnsi="Arial" w:cs="Arial"/>
@@ -8418,19 +8587,7 @@
           <w:szCs w:val="24"/>
           <w:lang w:val="en-US"/>
         </w:rPr>
-        <w:t>scale</w:t>
-      </w:r>
-      <w:proofErr w:type="gramEnd"/>
-      <w:r>
-        <w:rPr>
-          <w:rFonts w:ascii="Arial" w:hAnsi="Arial" w:cs="Arial"/>
-          <w:i/>
-          <w:iCs/>
-          <w:sz w:val="24"/>
-          <w:szCs w:val="24"/>
-          <w:lang w:val="en-US"/>
-        </w:rPr>
-        <w:t>_pos_weight</w:t>
+        <w:t>scale_pos_weight</w:t>
       </w:r>
       <w:proofErr w:type="spellEnd"/>
       <w:r>
@@ -8679,6 +8836,7 @@
           <w:szCs w:val="24"/>
           <w:lang w:val="en-US"/>
         </w:rPr>
+        <w:lastRenderedPageBreak/>
         <w:drawing>
           <wp:inline distT="0" distB="0" distL="0" distR="0" wp14:anchorId="562FD171" wp14:editId="0382BE5C">
             <wp:extent cx="5219968" cy="1714588"/>
@@ -8782,11 +8940,11 @@
       <w:r>
         <w:rPr>
           <w:rFonts w:ascii="Arial" w:hAnsi="Arial" w:cs="Arial"/>
-          <w:sz w:val="24"/>
-          <w:szCs w:val="24"/>
-          <w:lang w:val="en-US"/>
-        </w:rPr>
-        <w:lastRenderedPageBreak/>
+          <w:noProof/>
+          <w:sz w:val="24"/>
+          <w:szCs w:val="24"/>
+          <w:lang w:val="en-US"/>
+        </w:rPr>
         <w:drawing>
           <wp:inline distT="0" distB="0" distL="0" distR="0" wp14:anchorId="3CA3449C" wp14:editId="5E8BE5C8">
             <wp:extent cx="3482642" cy="1531753"/>
@@ -9018,27 +9176,7 @@
           <w:szCs w:val="24"/>
           <w:lang w:val="en-US"/>
         </w:rPr>
-        <w:t xml:space="preserve">The f1 macro score on this classifier </w:t>
-      </w:r>
-      <w:proofErr w:type="gramStart"/>
-      <w:r>
-        <w:rPr>
-          <w:rFonts w:ascii="Arial" w:hAnsi="Arial" w:cs="Arial"/>
-          <w:sz w:val="24"/>
-          <w:szCs w:val="24"/>
-          <w:lang w:val="en-US"/>
-        </w:rPr>
-        <w:t>in</w:t>
-      </w:r>
-      <w:proofErr w:type="gramEnd"/>
-      <w:r>
-        <w:rPr>
-          <w:rFonts w:ascii="Arial" w:hAnsi="Arial" w:cs="Arial"/>
-          <w:sz w:val="24"/>
-          <w:szCs w:val="24"/>
-          <w:lang w:val="en-US"/>
-        </w:rPr>
-        <w:t xml:space="preserve"> 0.81, this might not seem like a big </w:t>
+        <w:t xml:space="preserve">The f1 macro score on this classifier in 0.81, this might not seem like a big </w:t>
       </w:r>
       <w:r>
         <w:rPr>
@@ -9172,6 +9310,7 @@
         <w:rPr>
           <w:noProof/>
         </w:rPr>
+        <w:lastRenderedPageBreak/>
         <w:drawing>
           <wp:inline distT="0" distB="0" distL="0" distR="0" wp14:anchorId="048146A4" wp14:editId="4FC37EF6">
             <wp:extent cx="5274310" cy="1610458"/>
@@ -9310,7 +9449,6 @@
           <w:szCs w:val="24"/>
           <w:lang w:val="en-US"/>
         </w:rPr>
-        <w:lastRenderedPageBreak/>
         <w:t xml:space="preserve">The steps to make a </w:t>
       </w:r>
       <w:proofErr w:type="spellStart"/>
@@ -9360,47 +9498,7 @@
           <w:szCs w:val="24"/>
           <w:lang w:val="en-US"/>
         </w:rPr>
-        <w:t xml:space="preserve"> </w:t>
-      </w:r>
-      <w:proofErr w:type="gramStart"/>
-      <w:r>
-        <w:rPr>
-          <w:rFonts w:ascii="Arial" w:hAnsi="Arial" w:cs="Arial"/>
-          <w:sz w:val="24"/>
-          <w:szCs w:val="24"/>
-          <w:lang w:val="en-US"/>
-        </w:rPr>
-        <w:t>is</w:t>
-      </w:r>
-      <w:proofErr w:type="gramEnd"/>
-      <w:r>
-        <w:rPr>
-          <w:rFonts w:ascii="Arial" w:hAnsi="Arial" w:cs="Arial"/>
-          <w:sz w:val="24"/>
-          <w:szCs w:val="24"/>
-          <w:lang w:val="en-US"/>
-        </w:rPr>
-        <w:t xml:space="preserve"> </w:t>
-      </w:r>
-      <w:proofErr w:type="gramStart"/>
-      <w:r>
-        <w:rPr>
-          <w:rFonts w:ascii="Arial" w:hAnsi="Arial" w:cs="Arial"/>
-          <w:sz w:val="24"/>
-          <w:szCs w:val="24"/>
-          <w:lang w:val="en-US"/>
-        </w:rPr>
-        <w:t>similar to</w:t>
-      </w:r>
-      <w:proofErr w:type="gramEnd"/>
-      <w:r>
-        <w:rPr>
-          <w:rFonts w:ascii="Arial" w:hAnsi="Arial" w:cs="Arial"/>
-          <w:sz w:val="24"/>
-          <w:szCs w:val="24"/>
-          <w:lang w:val="en-US"/>
-        </w:rPr>
-        <w:t xml:space="preserve"> </w:t>
+        <w:t xml:space="preserve"> is similar to </w:t>
       </w:r>
       <w:proofErr w:type="spellStart"/>
       <w:r>
@@ -9672,6 +9770,7 @@
           <w:lang w:val="en-US"/>
         </w:rPr>
       </w:pPr>
+      <w:bookmarkStart w:id="0" w:name="_Hlk149724259"/>
       <w:r>
         <w:rPr>
           <w:rFonts w:ascii="Arial" w:hAnsi="Arial" w:cs="Arial"/>
@@ -9851,6 +9950,7 @@
         </w:drawing>
       </w:r>
     </w:p>
+    <w:bookmarkEnd w:id="0"/>
     <w:p>
       <w:pPr>
         <w:rPr>
@@ -10308,6 +10408,7 @@
       <w:r>
         <w:rPr>
           <w:rFonts w:ascii="Arial" w:hAnsi="Arial" w:cs="Arial"/>
+          <w:noProof/>
           <w:sz w:val="24"/>
           <w:szCs w:val="24"/>
           <w:lang w:val="en-US"/>
@@ -10409,6 +10510,7 @@
       <w:r>
         <w:rPr>
           <w:rFonts w:ascii="Arial" w:hAnsi="Arial" w:cs="Arial"/>
+          <w:noProof/>
           <w:sz w:val="24"/>
           <w:szCs w:val="24"/>
           <w:lang w:val="en-US"/>
@@ -10538,6 +10640,7 @@
       <w:r>
         <w:rPr>
           <w:rFonts w:ascii="Arial" w:hAnsi="Arial" w:cs="Arial"/>
+          <w:noProof/>
           <w:sz w:val="24"/>
           <w:szCs w:val="24"/>
           <w:lang w:val="en-US"/>
@@ -10627,6 +10730,7 @@
       <w:r>
         <w:rPr>
           <w:rFonts w:ascii="Arial" w:hAnsi="Arial" w:cs="Arial"/>
+          <w:noProof/>
           <w:sz w:val="24"/>
           <w:szCs w:val="24"/>
           <w:lang w:val="en-US"/>
@@ -10723,17 +10827,7 @@
           <w:szCs w:val="24"/>
           <w:lang w:val="en-US"/>
         </w:rPr>
-        <w:t>"objective": "binary"</w:t>
-      </w:r>
-      <w:r>
-        <w:rPr>
-          <w:rFonts w:ascii="Arial" w:hAnsi="Arial" w:cs="Arial"/>
-          <w:i/>
-          <w:sz w:val="24"/>
-          <w:szCs w:val="24"/>
-          <w:lang w:val="en-US"/>
-        </w:rPr>
-        <w:t xml:space="preserve"> </w:t>
+        <w:t xml:space="preserve">"objective": "binary" </w:t>
       </w:r>
       <w:r>
         <w:rPr>
@@ -10804,7 +10898,6 @@
         <w:t>"</w:t>
       </w:r>
       <w:proofErr w:type="spellStart"/>
-      <w:proofErr w:type="gramStart"/>
       <w:r>
         <w:rPr>
           <w:rFonts w:ascii="Arial" w:hAnsi="Arial" w:cs="Arial"/>
@@ -10813,18 +10906,7 @@
           <w:szCs w:val="24"/>
           <w:lang w:val="en-US"/>
         </w:rPr>
-        <w:t>scale</w:t>
-      </w:r>
-      <w:proofErr w:type="gramEnd"/>
-      <w:r>
-        <w:rPr>
-          <w:rFonts w:ascii="Arial" w:hAnsi="Arial" w:cs="Arial"/>
-          <w:i/>
-          <w:sz w:val="24"/>
-          <w:szCs w:val="24"/>
-          <w:lang w:val="en-US"/>
-        </w:rPr>
-        <w:t>_pos_weight</w:t>
+        <w:t>scale_pos_weight</w:t>
       </w:r>
       <w:proofErr w:type="spellEnd"/>
       <w:r>
@@ -10887,7 +10969,6 @@
         <w:t xml:space="preserve">The parameters with </w:t>
       </w:r>
       <w:proofErr w:type="spellStart"/>
-      <w:proofErr w:type="gramStart"/>
       <w:r>
         <w:rPr>
           <w:rFonts w:ascii="Arial" w:hAnsi="Arial" w:cs="Arial"/>
@@ -10897,19 +10978,7 @@
           <w:szCs w:val="24"/>
           <w:lang w:val="en-US"/>
         </w:rPr>
-        <w:t>trial.suggest</w:t>
-      </w:r>
-      <w:proofErr w:type="gramEnd"/>
-      <w:r>
-        <w:rPr>
-          <w:rFonts w:ascii="Arial" w:hAnsi="Arial" w:cs="Arial"/>
-          <w:i/>
-          <w:iCs/>
-          <w:sz w:val="24"/>
-          <w:szCs w:val="24"/>
-          <w:lang w:val="en-US"/>
-        </w:rPr>
-        <w:t>_float</w:t>
+        <w:t>trial.suggest_float</w:t>
       </w:r>
       <w:proofErr w:type="spellEnd"/>
       <w:r>
@@ -10996,7 +11065,6 @@
         <w:t>"</w:t>
       </w:r>
       <w:proofErr w:type="spellStart"/>
-      <w:proofErr w:type="gramStart"/>
       <w:r>
         <w:rPr>
           <w:rFonts w:ascii="Arial" w:hAnsi="Arial" w:cs="Arial"/>
@@ -11006,19 +11074,7 @@
           <w:szCs w:val="24"/>
           <w:lang w:val="en-US"/>
         </w:rPr>
-        <w:t>learning</w:t>
-      </w:r>
-      <w:proofErr w:type="gramEnd"/>
-      <w:r>
-        <w:rPr>
-          <w:rFonts w:ascii="Arial" w:hAnsi="Arial" w:cs="Arial"/>
-          <w:i/>
-          <w:iCs/>
-          <w:sz w:val="24"/>
-          <w:szCs w:val="24"/>
-          <w:lang w:val="en-US"/>
-        </w:rPr>
-        <w:t>_rate</w:t>
+        <w:t>learning_rate</w:t>
       </w:r>
       <w:proofErr w:type="spellEnd"/>
       <w:r>
@@ -11081,7 +11137,6 @@
         <w:t>"</w:t>
       </w:r>
       <w:proofErr w:type="spellStart"/>
-      <w:proofErr w:type="gramStart"/>
       <w:r>
         <w:rPr>
           <w:rFonts w:ascii="Arial" w:hAnsi="Arial" w:cs="Arial"/>
@@ -11091,19 +11146,7 @@
           <w:szCs w:val="24"/>
           <w:lang w:val="en-US"/>
         </w:rPr>
-        <w:t>num</w:t>
-      </w:r>
-      <w:proofErr w:type="gramEnd"/>
-      <w:r>
-        <w:rPr>
-          <w:rFonts w:ascii="Arial" w:hAnsi="Arial" w:cs="Arial"/>
-          <w:i/>
-          <w:iCs/>
-          <w:sz w:val="24"/>
-          <w:szCs w:val="24"/>
-          <w:lang w:val="en-US"/>
-        </w:rPr>
-        <w:t>_leaves</w:t>
+        <w:t>num_leaves</w:t>
       </w:r>
       <w:proofErr w:type="spellEnd"/>
       <w:r>
@@ -11166,7 +11209,6 @@
         <w:t>"</w:t>
       </w:r>
       <w:proofErr w:type="spellStart"/>
-      <w:proofErr w:type="gramStart"/>
       <w:r>
         <w:rPr>
           <w:rFonts w:ascii="Arial" w:hAnsi="Arial" w:cs="Arial"/>
@@ -11176,19 +11218,7 @@
           <w:szCs w:val="24"/>
           <w:lang w:val="en-US"/>
         </w:rPr>
-        <w:t>bagging</w:t>
-      </w:r>
-      <w:proofErr w:type="gramEnd"/>
-      <w:r>
-        <w:rPr>
-          <w:rFonts w:ascii="Arial" w:hAnsi="Arial" w:cs="Arial"/>
-          <w:i/>
-          <w:iCs/>
-          <w:sz w:val="24"/>
-          <w:szCs w:val="24"/>
-          <w:lang w:val="en-US"/>
-        </w:rPr>
-        <w:t>_fraction</w:t>
+        <w:t>bagging_fraction</w:t>
       </w:r>
       <w:proofErr w:type="spellEnd"/>
       <w:r>
@@ -11305,7 +11335,6 @@
         <w:t>"</w:t>
       </w:r>
       <w:proofErr w:type="spellStart"/>
-      <w:proofErr w:type="gramStart"/>
       <w:r>
         <w:rPr>
           <w:rFonts w:ascii="Arial" w:hAnsi="Arial" w:cs="Arial"/>
@@ -11315,19 +11344,7 @@
           <w:szCs w:val="24"/>
           <w:lang w:val="en-US"/>
         </w:rPr>
-        <w:t>bagging</w:t>
-      </w:r>
-      <w:proofErr w:type="gramEnd"/>
-      <w:r>
-        <w:rPr>
-          <w:rFonts w:ascii="Arial" w:hAnsi="Arial" w:cs="Arial"/>
-          <w:i/>
-          <w:iCs/>
-          <w:sz w:val="24"/>
-          <w:szCs w:val="24"/>
-          <w:lang w:val="en-US"/>
-        </w:rPr>
-        <w:t>_freq</w:t>
+        <w:t>bagging_freq</w:t>
       </w:r>
       <w:proofErr w:type="spellEnd"/>
       <w:r>
@@ -11390,7 +11407,6 @@
         <w:t>"</w:t>
       </w:r>
       <w:proofErr w:type="spellStart"/>
-      <w:proofErr w:type="gramStart"/>
       <w:r>
         <w:rPr>
           <w:rFonts w:ascii="Arial" w:hAnsi="Arial" w:cs="Arial"/>
@@ -11400,9 +11416,9 @@
           <w:szCs w:val="24"/>
           <w:lang w:val="en-US"/>
         </w:rPr>
-        <w:t>min</w:t>
-      </w:r>
-      <w:proofErr w:type="gramEnd"/>
+        <w:t>min_child_samples</w:t>
+      </w:r>
+      <w:proofErr w:type="spellEnd"/>
       <w:r>
         <w:rPr>
           <w:rFonts w:ascii="Arial" w:hAnsi="Arial" w:cs="Arial"/>
@@ -11412,9 +11428,8 @@
           <w:szCs w:val="24"/>
           <w:lang w:val="en-US"/>
         </w:rPr>
-        <w:t>_child_samples</w:t>
-      </w:r>
-      <w:proofErr w:type="spellEnd"/>
+        <w:t>"</w:t>
+      </w:r>
       <w:r>
         <w:rPr>
           <w:rFonts w:ascii="Arial" w:hAnsi="Arial" w:cs="Arial"/>
@@ -11424,9 +11439,20 @@
           <w:szCs w:val="24"/>
           <w:lang w:val="en-US"/>
         </w:rPr>
-        <w:t>"</w:t>
-      </w:r>
-      <w:r>
+        <w:t xml:space="preserve"> </w:t>
+      </w:r>
+      <w:r>
+        <w:rPr>
+          <w:rFonts w:ascii="Arial" w:hAnsi="Arial" w:cs="Arial"/>
+          <w:sz w:val="24"/>
+          <w:szCs w:val="24"/>
+          <w:lang w:val="en-US"/>
+        </w:rPr>
+        <w:t>– the minimum number of data in one leaf, used to deal with overfitting.</w:t>
+      </w:r>
+    </w:p>
+    <w:p>
+      <w:pPr>
         <w:rPr>
           <w:rFonts w:ascii="Arial" w:hAnsi="Arial" w:cs="Arial"/>
           <w:i/>
@@ -11435,28 +11461,6 @@
           <w:szCs w:val="24"/>
           <w:lang w:val="en-US"/>
         </w:rPr>
-        <w:t xml:space="preserve"> </w:t>
-      </w:r>
-      <w:r>
-        <w:rPr>
-          <w:rFonts w:ascii="Arial" w:hAnsi="Arial" w:cs="Arial"/>
-          <w:sz w:val="24"/>
-          <w:szCs w:val="24"/>
-          <w:lang w:val="en-US"/>
-        </w:rPr>
-        <w:t>– the minimum number of data in one leaf, used to deal with overfitting.</w:t>
-      </w:r>
-    </w:p>
-    <w:p>
-      <w:pPr>
-        <w:rPr>
-          <w:rFonts w:ascii="Arial" w:hAnsi="Arial" w:cs="Arial"/>
-          <w:i/>
-          <w:iCs/>
-          <w:sz w:val="24"/>
-          <w:szCs w:val="24"/>
-          <w:lang w:val="en-US"/>
-        </w:rPr>
       </w:pPr>
     </w:p>
     <w:p>
@@ -11493,6 +11497,7 @@
       <w:r>
         <w:rPr>
           <w:rFonts w:ascii="Arial" w:hAnsi="Arial" w:cs="Arial"/>
+          <w:noProof/>
           <w:sz w:val="24"/>
           <w:szCs w:val="24"/>
           <w:lang w:val="en-US"/>
@@ -11972,27 +11977,7 @@
           <w:szCs w:val="24"/>
           <w:lang w:val="en-US"/>
         </w:rPr>
-        <w:t xml:space="preserve">After the study has gone through </w:t>
-      </w:r>
-      <w:proofErr w:type="gramStart"/>
-      <w:r>
-        <w:rPr>
-          <w:rFonts w:ascii="Arial" w:hAnsi="Arial" w:cs="Arial"/>
-          <w:sz w:val="24"/>
-          <w:szCs w:val="24"/>
-          <w:lang w:val="en-US"/>
-        </w:rPr>
-        <w:t>all of</w:t>
-      </w:r>
-      <w:proofErr w:type="gramEnd"/>
-      <w:r>
-        <w:rPr>
-          <w:rFonts w:ascii="Arial" w:hAnsi="Arial" w:cs="Arial"/>
-          <w:sz w:val="24"/>
-          <w:szCs w:val="24"/>
-          <w:lang w:val="en-US"/>
-        </w:rPr>
-        <w:t xml:space="preserve"> the trials, the model with the best parameters will be returned. </w:t>
+        <w:t xml:space="preserve">After the study has gone through all of the trials, the model with the best parameters will be returned. </w:t>
       </w:r>
     </w:p>
     <w:p>
@@ -12008,6 +11993,7 @@
       <w:r>
         <w:rPr>
           <w:rFonts w:ascii="Arial" w:hAnsi="Arial" w:cs="Arial"/>
+          <w:noProof/>
           <w:sz w:val="24"/>
           <w:szCs w:val="24"/>
           <w:lang w:val="en-US"/>
@@ -12151,6 +12137,7 @@
       <w:r>
         <w:rPr>
           <w:rFonts w:ascii="Arial" w:hAnsi="Arial" w:cs="Arial"/>
+          <w:noProof/>
           <w:sz w:val="24"/>
           <w:szCs w:val="24"/>
           <w:lang w:val="en-US"/>
@@ -12383,6 +12370,20 @@
     <w:p>
       <w:pPr>
         <w:pStyle w:val="ListParagraph"/>
+        <w:ind w:left="1080"/>
+        <w:rPr>
+          <w:rFonts w:ascii="Arial" w:hAnsi="Arial" w:cs="Arial"/>
+          <w:b/>
+          <w:bCs/>
+          <w:sz w:val="24"/>
+          <w:szCs w:val="24"/>
+          <w:lang w:val="en-US"/>
+        </w:rPr>
+      </w:pPr>
+    </w:p>
+    <w:p>
+      <w:pPr>
+        <w:pStyle w:val="ListParagraph"/>
         <w:numPr>
           <w:ilvl w:val="0"/>
           <w:numId w:val="8"/>
@@ -12407,6 +12408,705 @@
     <w:p>
       <w:pPr>
         <w:pStyle w:val="ListParagraph"/>
+        <w:ind w:left="1440"/>
+        <w:rPr>
+          <w:rFonts w:ascii="Arial" w:hAnsi="Arial" w:cs="Arial"/>
+          <w:sz w:val="24"/>
+          <w:szCs w:val="24"/>
+          <w:lang w:val="en-US"/>
+        </w:rPr>
+      </w:pPr>
+    </w:p>
+    <w:p>
+      <w:pPr>
+        <w:pStyle w:val="ListParagraph"/>
+        <w:ind w:left="1440"/>
+        <w:rPr>
+          <w:rFonts w:ascii="Arial" w:hAnsi="Arial" w:cs="Arial"/>
+          <w:sz w:val="24"/>
+          <w:szCs w:val="24"/>
+          <w:lang w:val="en-US"/>
+        </w:rPr>
+      </w:pPr>
+      <w:r>
+        <w:rPr>
+          <w:rFonts w:ascii="Arial" w:hAnsi="Arial" w:cs="Arial"/>
+          <w:sz w:val="24"/>
+          <w:szCs w:val="24"/>
+          <w:lang w:val="en-US"/>
+        </w:rPr>
+        <w:t xml:space="preserve">Import </w:t>
+      </w:r>
+      <w:proofErr w:type="spellStart"/>
+      <w:r>
+        <w:rPr>
+          <w:rFonts w:ascii="Arial" w:hAnsi="Arial" w:cs="Arial"/>
+          <w:b/>
+          <w:bCs/>
+          <w:sz w:val="24"/>
+          <w:szCs w:val="24"/>
+          <w:lang w:val="en-US"/>
+        </w:rPr>
+        <w:t>BayesSearchCV</w:t>
+      </w:r>
+      <w:proofErr w:type="spellEnd"/>
+      <w:r>
+        <w:rPr>
+          <w:rFonts w:ascii="Arial" w:hAnsi="Arial" w:cs="Arial"/>
+          <w:i/>
+          <w:iCs/>
+          <w:sz w:val="24"/>
+          <w:szCs w:val="24"/>
+          <w:lang w:val="en-US"/>
+        </w:rPr>
+        <w:t xml:space="preserve"> </w:t>
+      </w:r>
+      <w:r>
+        <w:rPr>
+          <w:rFonts w:ascii="Arial" w:hAnsi="Arial" w:cs="Arial"/>
+          <w:sz w:val="24"/>
+          <w:szCs w:val="24"/>
+          <w:lang w:val="en-US"/>
+        </w:rPr>
+        <w:t xml:space="preserve">from the </w:t>
+      </w:r>
+      <w:proofErr w:type="spellStart"/>
+      <w:r>
+        <w:rPr>
+          <w:rFonts w:ascii="Arial" w:hAnsi="Arial" w:cs="Arial"/>
+          <w:i/>
+          <w:iCs/>
+          <w:sz w:val="24"/>
+          <w:szCs w:val="24"/>
+          <w:u w:val="single"/>
+          <w:lang w:val="en-US"/>
+        </w:rPr>
+        <w:t>skopt</w:t>
+      </w:r>
+      <w:proofErr w:type="spellEnd"/>
+      <w:r>
+        <w:rPr>
+          <w:rFonts w:ascii="Arial" w:hAnsi="Arial" w:cs="Arial"/>
+          <w:sz w:val="24"/>
+          <w:szCs w:val="24"/>
+          <w:lang w:val="en-US"/>
+        </w:rPr>
+        <w:t xml:space="preserve"> package</w:t>
+      </w:r>
+      <w:r>
+        <w:rPr>
+          <w:rFonts w:ascii="Arial" w:hAnsi="Arial" w:cs="Arial"/>
+          <w:i/>
+          <w:iCs/>
+          <w:sz w:val="24"/>
+          <w:szCs w:val="24"/>
+          <w:lang w:val="en-US"/>
+        </w:rPr>
+        <w:t xml:space="preserve"> </w:t>
+      </w:r>
+      <w:r>
+        <w:rPr>
+          <w:rFonts w:ascii="Arial" w:hAnsi="Arial" w:cs="Arial"/>
+          <w:sz w:val="24"/>
+          <w:szCs w:val="24"/>
+          <w:lang w:val="en-US"/>
+        </w:rPr>
+        <w:t xml:space="preserve">and </w:t>
+      </w:r>
+      <w:proofErr w:type="spellStart"/>
+      <w:r>
+        <w:rPr>
+          <w:rFonts w:ascii="Arial" w:hAnsi="Arial" w:cs="Arial"/>
+          <w:i/>
+          <w:iCs/>
+          <w:sz w:val="24"/>
+          <w:szCs w:val="24"/>
+          <w:lang w:val="en-US"/>
+        </w:rPr>
+        <w:t>lightgbm</w:t>
+      </w:r>
+      <w:proofErr w:type="spellEnd"/>
+      <w:r>
+        <w:rPr>
+          <w:rFonts w:ascii="Arial" w:hAnsi="Arial" w:cs="Arial"/>
+          <w:i/>
+          <w:iCs/>
+          <w:sz w:val="24"/>
+          <w:szCs w:val="24"/>
+          <w:lang w:val="en-US"/>
+        </w:rPr>
+        <w:t>:</w:t>
+      </w:r>
+    </w:p>
+    <w:p>
+      <w:pPr>
+        <w:pStyle w:val="ListParagraph"/>
+        <w:ind w:left="1440"/>
+        <w:rPr>
+          <w:rFonts w:ascii="Arial" w:hAnsi="Arial" w:cs="Arial"/>
+          <w:sz w:val="24"/>
+          <w:szCs w:val="24"/>
+          <w:lang w:val="en-US"/>
+        </w:rPr>
+      </w:pPr>
+      <w:r>
+        <w:rPr>
+          <w:rFonts w:ascii="Arial" w:hAnsi="Arial" w:cs="Arial"/>
+          <w:noProof/>
+          <w:sz w:val="24"/>
+          <w:szCs w:val="24"/>
+          <w:lang w:val="en-US"/>
+        </w:rPr>
+        <w:drawing>
+          <wp:inline distT="0" distB="0" distL="0" distR="0" wp14:anchorId="1F36A209" wp14:editId="0DF2E3AD">
+            <wp:extent cx="2979678" cy="708721"/>
+            <wp:effectExtent l="0" t="0" r="0" b="0"/>
+            <wp:docPr id="1565299817" name="Picture 1"/>
+            <wp:cNvGraphicFramePr>
+              <a:graphicFrameLocks xmlns:a="http://schemas.openxmlformats.org/drawingml/2006/main" noChangeAspect="1"/>
+            </wp:cNvGraphicFramePr>
+            <a:graphic xmlns:a="http://schemas.openxmlformats.org/drawingml/2006/main">
+              <a:graphicData uri="http://schemas.openxmlformats.org/drawingml/2006/picture">
+                <pic:pic xmlns:pic="http://schemas.openxmlformats.org/drawingml/2006/picture">
+                  <pic:nvPicPr>
+                    <pic:cNvPr id="1565299817" name=""/>
+                    <pic:cNvPicPr/>
+                  </pic:nvPicPr>
+                  <pic:blipFill>
+                    <a:blip r:embed="rId55"/>
+                    <a:stretch>
+                      <a:fillRect/>
+                    </a:stretch>
+                  </pic:blipFill>
+                  <pic:spPr>
+                    <a:xfrm>
+                      <a:off x="0" y="0"/>
+                      <a:ext cx="2979678" cy="708721"/>
+                    </a:xfrm>
+                    <a:prstGeom prst="rect">
+                      <a:avLst/>
+                    </a:prstGeom>
+                  </pic:spPr>
+                </pic:pic>
+              </a:graphicData>
+            </a:graphic>
+          </wp:inline>
+        </w:drawing>
+      </w:r>
+    </w:p>
+    <w:p>
+      <w:pPr>
+        <w:pStyle w:val="ListParagraph"/>
+        <w:ind w:left="1440"/>
+        <w:rPr>
+          <w:rFonts w:ascii="Arial" w:hAnsi="Arial" w:cs="Arial"/>
+          <w:sz w:val="24"/>
+          <w:szCs w:val="24"/>
+          <w:lang w:val="en-US"/>
+        </w:rPr>
+      </w:pPr>
+      <w:r>
+        <w:rPr>
+          <w:rFonts w:ascii="Arial" w:hAnsi="Arial" w:cs="Arial"/>
+          <w:sz w:val="24"/>
+          <w:szCs w:val="24"/>
+          <w:lang w:val="en-US"/>
+        </w:rPr>
+        <w:t xml:space="preserve">Import </w:t>
+      </w:r>
+      <w:r>
+        <w:rPr>
+          <w:rFonts w:ascii="Arial" w:hAnsi="Arial" w:cs="Arial"/>
+          <w:b/>
+          <w:bCs/>
+          <w:sz w:val="24"/>
+          <w:szCs w:val="24"/>
+          <w:lang w:val="en-US"/>
+        </w:rPr>
+        <w:t>Real, Integer</w:t>
+      </w:r>
+      <w:r>
+        <w:rPr>
+          <w:rFonts w:ascii="Arial" w:hAnsi="Arial" w:cs="Arial"/>
+          <w:sz w:val="24"/>
+          <w:szCs w:val="24"/>
+          <w:lang w:val="en-US"/>
+        </w:rPr>
+        <w:t xml:space="preserve"> from </w:t>
+      </w:r>
+      <w:proofErr w:type="spellStart"/>
+      <w:r>
+        <w:rPr>
+          <w:rFonts w:ascii="Arial" w:hAnsi="Arial" w:cs="Arial"/>
+          <w:i/>
+          <w:iCs/>
+          <w:sz w:val="24"/>
+          <w:szCs w:val="24"/>
+          <w:lang w:val="en-US"/>
+        </w:rPr>
+        <w:t>skopt.space</w:t>
+      </w:r>
+      <w:proofErr w:type="spellEnd"/>
+      <w:r>
+        <w:rPr>
+          <w:rFonts w:ascii="Arial" w:hAnsi="Arial" w:cs="Arial"/>
+          <w:i/>
+          <w:iCs/>
+          <w:sz w:val="24"/>
+          <w:szCs w:val="24"/>
+          <w:lang w:val="en-US"/>
+        </w:rPr>
+        <w:t xml:space="preserve"> </w:t>
+      </w:r>
+      <w:r>
+        <w:rPr>
+          <w:rFonts w:ascii="Arial" w:hAnsi="Arial" w:cs="Arial"/>
+          <w:sz w:val="24"/>
+          <w:szCs w:val="24"/>
+          <w:lang w:val="en-US"/>
+        </w:rPr>
+        <w:t>so we can later define the parameter distributions for the hyperparameters tuning process.</w:t>
+      </w:r>
+    </w:p>
+    <w:p>
+      <w:pPr>
+        <w:pStyle w:val="ListParagraph"/>
+        <w:ind w:left="1440"/>
+        <w:rPr>
+          <w:rFonts w:ascii="Arial" w:hAnsi="Arial" w:cs="Arial"/>
+          <w:sz w:val="24"/>
+          <w:szCs w:val="24"/>
+          <w:lang w:val="en-US"/>
+        </w:rPr>
+      </w:pPr>
+    </w:p>
+    <w:p>
+      <w:pPr>
+        <w:pStyle w:val="ListParagraph"/>
+        <w:ind w:left="1440"/>
+        <w:rPr>
+          <w:rFonts w:ascii="Arial" w:hAnsi="Arial" w:cs="Arial"/>
+          <w:sz w:val="24"/>
+          <w:szCs w:val="24"/>
+          <w:lang w:val="en-US"/>
+        </w:rPr>
+      </w:pPr>
+      <w:r>
+        <w:rPr>
+          <w:rFonts w:ascii="Arial" w:hAnsi="Arial" w:cs="Arial"/>
+          <w:sz w:val="24"/>
+          <w:szCs w:val="24"/>
+          <w:lang w:val="en-US"/>
+        </w:rPr>
+        <w:t xml:space="preserve">Initializing the </w:t>
+      </w:r>
+      <w:proofErr w:type="spellStart"/>
+      <w:r>
+        <w:rPr>
+          <w:rFonts w:ascii="Arial" w:hAnsi="Arial" w:cs="Arial"/>
+          <w:b/>
+          <w:bCs/>
+          <w:sz w:val="24"/>
+          <w:szCs w:val="24"/>
+          <w:lang w:val="en-US"/>
+        </w:rPr>
+        <w:t>LGBMClassifier</w:t>
+      </w:r>
+      <w:proofErr w:type="spellEnd"/>
+      <w:r>
+        <w:rPr>
+          <w:rFonts w:ascii="Arial" w:hAnsi="Arial" w:cs="Arial"/>
+          <w:b/>
+          <w:bCs/>
+          <w:sz w:val="24"/>
+          <w:szCs w:val="24"/>
+          <w:lang w:val="en-US"/>
+        </w:rPr>
+        <w:t>()</w:t>
+      </w:r>
+      <w:r>
+        <w:rPr>
+          <w:rFonts w:ascii="Arial" w:hAnsi="Arial" w:cs="Arial"/>
+          <w:b/>
+          <w:bCs/>
+          <w:sz w:val="24"/>
+          <w:szCs w:val="24"/>
+          <w:lang w:val="en-US"/>
+        </w:rPr>
+        <w:t xml:space="preserve"> </w:t>
+      </w:r>
+      <w:r>
+        <w:rPr>
+          <w:rFonts w:ascii="Arial" w:hAnsi="Arial" w:cs="Arial"/>
+          <w:sz w:val="24"/>
+          <w:szCs w:val="24"/>
+          <w:lang w:val="en-US"/>
+        </w:rPr>
+        <w:t xml:space="preserve">with </w:t>
+      </w:r>
+      <w:r>
+        <w:rPr>
+          <w:rFonts w:ascii="Arial" w:hAnsi="Arial" w:cs="Arial"/>
+          <w:sz w:val="24"/>
+          <w:szCs w:val="24"/>
+          <w:lang w:val="en-US"/>
+        </w:rPr>
+        <w:t xml:space="preserve">some </w:t>
+      </w:r>
+      <w:r>
+        <w:rPr>
+          <w:rFonts w:ascii="Arial" w:hAnsi="Arial" w:cs="Arial"/>
+          <w:sz w:val="24"/>
+          <w:szCs w:val="24"/>
+          <w:lang w:val="en-US"/>
+        </w:rPr>
+        <w:t>fixed parameters.</w:t>
+      </w:r>
+    </w:p>
+    <w:p>
+      <w:pPr>
+        <w:pStyle w:val="ListParagraph"/>
+        <w:ind w:left="1440"/>
+        <w:rPr>
+          <w:rFonts w:ascii="Arial" w:hAnsi="Arial" w:cs="Arial"/>
+          <w:sz w:val="24"/>
+          <w:szCs w:val="24"/>
+          <w:lang w:val="en-US"/>
+        </w:rPr>
+      </w:pPr>
+      <w:r>
+        <w:rPr>
+          <w:rFonts w:ascii="Arial" w:hAnsi="Arial" w:cs="Arial"/>
+          <w:noProof/>
+          <w:sz w:val="24"/>
+          <w:szCs w:val="24"/>
+          <w:lang w:val="en-US"/>
+        </w:rPr>
+        <w:drawing>
+          <wp:inline distT="0" distB="0" distL="0" distR="0" wp14:anchorId="1AB491EB" wp14:editId="0B93680E">
+            <wp:extent cx="2377646" cy="1697250"/>
+            <wp:effectExtent l="0" t="0" r="3810" b="0"/>
+            <wp:docPr id="669656553" name="Picture 1"/>
+            <wp:cNvGraphicFramePr>
+              <a:graphicFrameLocks xmlns:a="http://schemas.openxmlformats.org/drawingml/2006/main" noChangeAspect="1"/>
+            </wp:cNvGraphicFramePr>
+            <a:graphic xmlns:a="http://schemas.openxmlformats.org/drawingml/2006/main">
+              <a:graphicData uri="http://schemas.openxmlformats.org/drawingml/2006/picture">
+                <pic:pic xmlns:pic="http://schemas.openxmlformats.org/drawingml/2006/picture">
+                  <pic:nvPicPr>
+                    <pic:cNvPr id="669656553" name="Picture 1"/>
+                    <pic:cNvPicPr/>
+                  </pic:nvPicPr>
+                  <pic:blipFill>
+                    <a:blip r:embed="rId56">
+                      <a:extLst>
+                        <a:ext uri="{28A0092B-C50C-407E-A947-70E740481C1C}">
+                          <a14:useLocalDpi xmlns:a14="http://schemas.microsoft.com/office/drawing/2010/main" val="0"/>
+                        </a:ext>
+                      </a:extLst>
+                    </a:blip>
+                    <a:stretch>
+                      <a:fillRect/>
+                    </a:stretch>
+                  </pic:blipFill>
+                  <pic:spPr>
+                    <a:xfrm>
+                      <a:off x="0" y="0"/>
+                      <a:ext cx="2377646" cy="1697250"/>
+                    </a:xfrm>
+                    <a:prstGeom prst="rect">
+                      <a:avLst/>
+                    </a:prstGeom>
+                  </pic:spPr>
+                </pic:pic>
+              </a:graphicData>
+            </a:graphic>
+          </wp:inline>
+        </w:drawing>
+      </w:r>
+    </w:p>
+    <w:p>
+      <w:pPr>
+        <w:pStyle w:val="ListParagraph"/>
+        <w:ind w:left="1440"/>
+        <w:rPr>
+          <w:rFonts w:ascii="Arial" w:hAnsi="Arial" w:cs="Arial"/>
+          <w:sz w:val="24"/>
+          <w:szCs w:val="24"/>
+          <w:lang w:val="en-US"/>
+        </w:rPr>
+      </w:pPr>
+      <w:r>
+        <w:rPr>
+          <w:rFonts w:ascii="Arial" w:hAnsi="Arial" w:cs="Arial"/>
+          <w:noProof/>
+          <w:sz w:val="24"/>
+          <w:szCs w:val="24"/>
+          <w:lang w:val="en-US"/>
+        </w:rPr>
+        <w:drawing>
+          <wp:inline distT="0" distB="0" distL="0" distR="0" wp14:anchorId="76EB898B" wp14:editId="45089833">
+            <wp:extent cx="3261643" cy="190517"/>
+            <wp:effectExtent l="0" t="0" r="0" b="0"/>
+            <wp:docPr id="889390283" name="Picture 1"/>
+            <wp:cNvGraphicFramePr>
+              <a:graphicFrameLocks xmlns:a="http://schemas.openxmlformats.org/drawingml/2006/main" noChangeAspect="1"/>
+            </wp:cNvGraphicFramePr>
+            <a:graphic xmlns:a="http://schemas.openxmlformats.org/drawingml/2006/main">
+              <a:graphicData uri="http://schemas.openxmlformats.org/drawingml/2006/picture">
+                <pic:pic xmlns:pic="http://schemas.openxmlformats.org/drawingml/2006/picture">
+                  <pic:nvPicPr>
+                    <pic:cNvPr id="889390283" name=""/>
+                    <pic:cNvPicPr/>
+                  </pic:nvPicPr>
+                  <pic:blipFill>
+                    <a:blip r:embed="rId57"/>
+                    <a:stretch>
+                      <a:fillRect/>
+                    </a:stretch>
+                  </pic:blipFill>
+                  <pic:spPr>
+                    <a:xfrm>
+                      <a:off x="0" y="0"/>
+                      <a:ext cx="3261643" cy="190517"/>
+                    </a:xfrm>
+                    <a:prstGeom prst="rect">
+                      <a:avLst/>
+                    </a:prstGeom>
+                  </pic:spPr>
+                </pic:pic>
+              </a:graphicData>
+            </a:graphic>
+          </wp:inline>
+        </w:drawing>
+      </w:r>
+    </w:p>
+    <w:p>
+      <w:pPr>
+        <w:pStyle w:val="ListParagraph"/>
+        <w:numPr>
+          <w:ilvl w:val="1"/>
+          <w:numId w:val="2"/>
+        </w:numPr>
+        <w:rPr>
+          <w:rFonts w:ascii="Arial" w:hAnsi="Arial" w:cs="Arial"/>
+          <w:sz w:val="24"/>
+          <w:szCs w:val="24"/>
+          <w:lang w:val="en-US"/>
+        </w:rPr>
+      </w:pPr>
+      <w:r>
+        <w:rPr>
+          <w:rFonts w:ascii="Arial" w:hAnsi="Arial" w:cs="Arial"/>
+          <w:i/>
+          <w:sz w:val="24"/>
+          <w:szCs w:val="24"/>
+          <w:lang w:val="en-US"/>
+        </w:rPr>
+        <w:t xml:space="preserve">"objective": "binary" </w:t>
+      </w:r>
+      <w:r>
+        <w:rPr>
+          <w:rFonts w:ascii="Arial" w:hAnsi="Arial" w:cs="Arial"/>
+          <w:sz w:val="24"/>
+          <w:szCs w:val="24"/>
+          <w:lang w:val="en-US"/>
+        </w:rPr>
+        <w:t>– because we’re doing binary classification.</w:t>
+      </w:r>
+    </w:p>
+    <w:p>
+      <w:pPr>
+        <w:pStyle w:val="ListParagraph"/>
+        <w:numPr>
+          <w:ilvl w:val="1"/>
+          <w:numId w:val="2"/>
+        </w:numPr>
+        <w:rPr>
+          <w:rFonts w:ascii="Arial" w:hAnsi="Arial" w:cs="Arial"/>
+          <w:sz w:val="24"/>
+          <w:szCs w:val="24"/>
+          <w:lang w:val="en-US"/>
+        </w:rPr>
+      </w:pPr>
+      <w:r>
+        <w:rPr>
+          <w:rFonts w:ascii="Arial" w:hAnsi="Arial" w:cs="Arial"/>
+          <w:i/>
+          <w:sz w:val="24"/>
+          <w:szCs w:val="24"/>
+          <w:lang w:val="en-US"/>
+        </w:rPr>
+        <w:t>"metric": "f1_macro"</w:t>
+      </w:r>
+      <w:r>
+        <w:rPr>
+          <w:rFonts w:ascii="Arial" w:hAnsi="Arial" w:cs="Arial"/>
+          <w:sz w:val="24"/>
+          <w:szCs w:val="24"/>
+          <w:lang w:val="en-US"/>
+        </w:rPr>
+        <w:t xml:space="preserve"> – to match the scoring of the specification.</w:t>
+      </w:r>
+    </w:p>
+    <w:p>
+      <w:pPr>
+        <w:pStyle w:val="ListParagraph"/>
+        <w:numPr>
+          <w:ilvl w:val="1"/>
+          <w:numId w:val="2"/>
+        </w:numPr>
+        <w:rPr>
+          <w:rFonts w:ascii="Arial" w:hAnsi="Arial" w:cs="Arial"/>
+          <w:sz w:val="24"/>
+          <w:szCs w:val="24"/>
+          <w:lang w:val="en-US"/>
+        </w:rPr>
+      </w:pPr>
+      <w:r>
+        <w:rPr>
+          <w:rFonts w:ascii="Arial" w:hAnsi="Arial" w:cs="Arial"/>
+          <w:i/>
+          <w:sz w:val="24"/>
+          <w:szCs w:val="24"/>
+          <w:lang w:val="en-US"/>
+        </w:rPr>
+        <w:t>"</w:t>
+      </w:r>
+      <w:proofErr w:type="spellStart"/>
+      <w:r>
+        <w:rPr>
+          <w:rFonts w:ascii="Arial" w:hAnsi="Arial" w:cs="Arial"/>
+          <w:i/>
+          <w:sz w:val="24"/>
+          <w:szCs w:val="24"/>
+          <w:lang w:val="en-US"/>
+        </w:rPr>
+        <w:t>scale_pos_weight</w:t>
+      </w:r>
+      <w:proofErr w:type="spellEnd"/>
+      <w:r>
+        <w:rPr>
+          <w:rFonts w:ascii="Arial" w:hAnsi="Arial" w:cs="Arial"/>
+          <w:i/>
+          <w:sz w:val="24"/>
+          <w:szCs w:val="24"/>
+          <w:lang w:val="en-US"/>
+        </w:rPr>
+        <w:t>":</w:t>
+      </w:r>
+      <w:r>
+        <w:rPr>
+          <w:rFonts w:ascii="Arial" w:hAnsi="Arial" w:cs="Arial"/>
+          <w:sz w:val="24"/>
+          <w:szCs w:val="24"/>
+          <w:lang w:val="en-US"/>
+        </w:rPr>
+        <w:t xml:space="preserve"> </w:t>
+      </w:r>
+      <w:r>
+        <w:rPr>
+          <w:rFonts w:ascii="Arial" w:hAnsi="Arial" w:cs="Arial"/>
+          <w:i/>
+          <w:iCs/>
+          <w:sz w:val="24"/>
+          <w:szCs w:val="24"/>
+          <w:lang w:val="en-US"/>
+        </w:rPr>
+        <w:t>scale</w:t>
+      </w:r>
+      <w:r>
+        <w:rPr>
+          <w:rFonts w:ascii="Arial" w:hAnsi="Arial" w:cs="Arial"/>
+          <w:sz w:val="24"/>
+          <w:szCs w:val="24"/>
+          <w:lang w:val="en-US"/>
+        </w:rPr>
+        <w:t xml:space="preserve"> – to address the unbalanced dataset.</w:t>
+      </w:r>
+    </w:p>
+    <w:p>
+      <w:pPr>
+        <w:pStyle w:val="ListParagraph"/>
+        <w:numPr>
+          <w:ilvl w:val="1"/>
+          <w:numId w:val="2"/>
+        </w:numPr>
+        <w:rPr>
+          <w:rFonts w:ascii="Arial" w:hAnsi="Arial" w:cs="Arial"/>
+          <w:sz w:val="24"/>
+          <w:szCs w:val="24"/>
+          <w:lang w:val="en-US"/>
+        </w:rPr>
+      </w:pPr>
+      <w:r>
+        <w:rPr>
+          <w:rFonts w:ascii="Arial" w:hAnsi="Arial" w:cs="Arial"/>
+          <w:i/>
+          <w:sz w:val="24"/>
+          <w:szCs w:val="24"/>
+          <w:lang w:val="en-US"/>
+        </w:rPr>
+        <w:t>“</w:t>
+      </w:r>
+      <w:proofErr w:type="spellStart"/>
+      <w:r>
+        <w:rPr>
+          <w:rFonts w:ascii="Arial" w:hAnsi="Arial" w:cs="Arial"/>
+          <w:i/>
+          <w:sz w:val="24"/>
+          <w:szCs w:val="24"/>
+          <w:lang w:val="en-US"/>
+        </w:rPr>
+        <w:t>bagging_freq</w:t>
+      </w:r>
+      <w:proofErr w:type="spellEnd"/>
+      <w:r>
+        <w:rPr>
+          <w:rFonts w:ascii="Arial" w:hAnsi="Arial" w:cs="Arial"/>
+          <w:i/>
+          <w:sz w:val="24"/>
+          <w:szCs w:val="24"/>
+          <w:lang w:val="en-US"/>
+        </w:rPr>
+        <w:t>”</w:t>
+      </w:r>
+      <w:r>
+        <w:rPr>
+          <w:rFonts w:ascii="Arial" w:hAnsi="Arial" w:cs="Arial"/>
+          <w:i/>
+          <w:iCs/>
+          <w:sz w:val="24"/>
+          <w:szCs w:val="24"/>
+          <w:lang w:val="en-US"/>
+        </w:rPr>
+        <w:t>: 1</w:t>
+      </w:r>
+      <w:r>
+        <w:rPr>
+          <w:rFonts w:ascii="Arial" w:hAnsi="Arial" w:cs="Arial"/>
+          <w:sz w:val="24"/>
+          <w:szCs w:val="24"/>
+          <w:lang w:val="en-US"/>
+        </w:rPr>
+        <w:t xml:space="preserve"> – Apply bagging on all iterations, deals with overfitting.</w:t>
+      </w:r>
+    </w:p>
+    <w:p>
+      <w:pPr>
+        <w:pStyle w:val="ListParagraph"/>
+        <w:ind w:left="1440"/>
+        <w:rPr>
+          <w:rFonts w:ascii="Arial" w:hAnsi="Arial" w:cs="Arial"/>
+          <w:sz w:val="24"/>
+          <w:szCs w:val="24"/>
+          <w:lang w:val="en-US"/>
+        </w:rPr>
+      </w:pPr>
+    </w:p>
+    <w:p>
+      <w:pPr>
+        <w:pStyle w:val="ListParagraph"/>
         <w:numPr>
           <w:ilvl w:val="0"/>
           <w:numId w:val="8"/>
@@ -12431,6 +13131,1474 @@
     <w:p>
       <w:pPr>
         <w:pStyle w:val="ListParagraph"/>
+        <w:ind w:left="1440"/>
+        <w:rPr>
+          <w:rFonts w:ascii="Arial" w:hAnsi="Arial" w:cs="Arial"/>
+          <w:sz w:val="24"/>
+          <w:szCs w:val="24"/>
+          <w:lang w:val="en-US"/>
+        </w:rPr>
+      </w:pPr>
+    </w:p>
+    <w:p>
+      <w:pPr>
+        <w:pStyle w:val="ListParagraph"/>
+        <w:ind w:left="1440"/>
+        <w:rPr>
+          <w:rFonts w:ascii="Arial" w:hAnsi="Arial" w:cs="Arial"/>
+          <w:sz w:val="24"/>
+          <w:szCs w:val="24"/>
+          <w:lang w:val="en-US"/>
+        </w:rPr>
+      </w:pPr>
+      <w:r>
+        <w:rPr>
+          <w:rFonts w:ascii="Arial" w:hAnsi="Arial" w:cs="Arial"/>
+          <w:sz w:val="24"/>
+          <w:szCs w:val="24"/>
+          <w:lang w:val="en-US"/>
+        </w:rPr>
+        <w:t xml:space="preserve">First, we create the parameter distributions for all of the parameters we want to tune. </w:t>
+      </w:r>
+    </w:p>
+    <w:p>
+      <w:pPr>
+        <w:pStyle w:val="ListParagraph"/>
+        <w:ind w:left="1440"/>
+        <w:rPr>
+          <w:rFonts w:ascii="Arial" w:hAnsi="Arial" w:cs="Arial"/>
+          <w:sz w:val="24"/>
+          <w:szCs w:val="24"/>
+          <w:lang w:val="en-US"/>
+        </w:rPr>
+      </w:pPr>
+      <w:r>
+        <w:rPr>
+          <w:rFonts w:ascii="Arial" w:hAnsi="Arial" w:cs="Arial"/>
+          <w:noProof/>
+          <w:sz w:val="24"/>
+          <w:szCs w:val="24"/>
+          <w:lang w:val="en-US"/>
+        </w:rPr>
+        <w:drawing>
+          <wp:inline distT="0" distB="0" distL="0" distR="0" wp14:anchorId="097CCB5F" wp14:editId="13929E35">
+            <wp:extent cx="4092295" cy="1882303"/>
+            <wp:effectExtent l="0" t="0" r="3810" b="3810"/>
+            <wp:docPr id="128950159" name="Picture 1"/>
+            <wp:cNvGraphicFramePr>
+              <a:graphicFrameLocks xmlns:a="http://schemas.openxmlformats.org/drawingml/2006/main" noChangeAspect="1"/>
+            </wp:cNvGraphicFramePr>
+            <a:graphic xmlns:a="http://schemas.openxmlformats.org/drawingml/2006/main">
+              <a:graphicData uri="http://schemas.openxmlformats.org/drawingml/2006/picture">
+                <pic:pic xmlns:pic="http://schemas.openxmlformats.org/drawingml/2006/picture">
+                  <pic:nvPicPr>
+                    <pic:cNvPr id="128950159" name=""/>
+                    <pic:cNvPicPr/>
+                  </pic:nvPicPr>
+                  <pic:blipFill>
+                    <a:blip r:embed="rId58"/>
+                    <a:stretch>
+                      <a:fillRect/>
+                    </a:stretch>
+                  </pic:blipFill>
+                  <pic:spPr>
+                    <a:xfrm>
+                      <a:off x="0" y="0"/>
+                      <a:ext cx="4092295" cy="1882303"/>
+                    </a:xfrm>
+                    <a:prstGeom prst="rect">
+                      <a:avLst/>
+                    </a:prstGeom>
+                  </pic:spPr>
+                </pic:pic>
+              </a:graphicData>
+            </a:graphic>
+          </wp:inline>
+        </w:drawing>
+      </w:r>
+    </w:p>
+    <w:p>
+      <w:pPr>
+        <w:pStyle w:val="ListParagraph"/>
+        <w:ind w:left="1440"/>
+        <w:rPr>
+          <w:rFonts w:ascii="Arial" w:hAnsi="Arial" w:cs="Arial"/>
+          <w:sz w:val="24"/>
+          <w:szCs w:val="24"/>
+          <w:lang w:val="en-US"/>
+        </w:rPr>
+      </w:pPr>
+      <w:r>
+        <w:rPr>
+          <w:rFonts w:ascii="Arial" w:hAnsi="Arial" w:cs="Arial"/>
+          <w:sz w:val="24"/>
+          <w:szCs w:val="24"/>
+          <w:lang w:val="en-US"/>
+        </w:rPr>
+        <w:lastRenderedPageBreak/>
+        <w:t>An explanation on these parameters:</w:t>
+      </w:r>
+    </w:p>
+    <w:p>
+      <w:pPr>
+        <w:pStyle w:val="ListParagraph"/>
+        <w:numPr>
+          <w:ilvl w:val="1"/>
+          <w:numId w:val="2"/>
+        </w:numPr>
+        <w:rPr>
+          <w:rFonts w:ascii="Arial" w:hAnsi="Arial" w:cs="Arial"/>
+          <w:i/>
+          <w:iCs/>
+          <w:sz w:val="24"/>
+          <w:szCs w:val="24"/>
+          <w:lang w:val="en-US"/>
+        </w:rPr>
+      </w:pPr>
+      <w:r>
+        <w:rPr>
+          <w:rFonts w:ascii="Arial" w:hAnsi="Arial" w:cs="Arial"/>
+          <w:i/>
+          <w:iCs/>
+          <w:sz w:val="24"/>
+          <w:szCs w:val="24"/>
+          <w:lang w:val="en-US"/>
+        </w:rPr>
+        <w:t>"</w:t>
+      </w:r>
+      <w:proofErr w:type="spellStart"/>
+      <w:r>
+        <w:rPr>
+          <w:rFonts w:ascii="Arial" w:hAnsi="Arial" w:cs="Arial"/>
+          <w:i/>
+          <w:iCs/>
+          <w:sz w:val="24"/>
+          <w:szCs w:val="24"/>
+          <w:lang w:val="en-US"/>
+        </w:rPr>
+        <w:t>learning_rate</w:t>
+      </w:r>
+      <w:proofErr w:type="spellEnd"/>
+      <w:r>
+        <w:rPr>
+          <w:rFonts w:ascii="Arial" w:hAnsi="Arial" w:cs="Arial"/>
+          <w:i/>
+          <w:iCs/>
+          <w:sz w:val="24"/>
+          <w:szCs w:val="24"/>
+          <w:lang w:val="en-US"/>
+        </w:rPr>
+        <w:t>"</w:t>
+      </w:r>
+      <w:r>
+        <w:rPr>
+          <w:rFonts w:ascii="Arial" w:hAnsi="Arial" w:cs="Arial"/>
+          <w:i/>
+          <w:iCs/>
+          <w:sz w:val="24"/>
+          <w:szCs w:val="24"/>
+          <w:lang w:val="en-US"/>
+        </w:rPr>
+        <w:t xml:space="preserve"> </w:t>
+      </w:r>
+      <w:r>
+        <w:rPr>
+          <w:rFonts w:ascii="Arial" w:hAnsi="Arial" w:cs="Arial"/>
+          <w:sz w:val="24"/>
+          <w:szCs w:val="24"/>
+          <w:lang w:val="en-US"/>
+        </w:rPr>
+        <w:t>– the learning rate of the model</w:t>
+      </w:r>
+    </w:p>
+    <w:p>
+      <w:pPr>
+        <w:pStyle w:val="ListParagraph"/>
+        <w:numPr>
+          <w:ilvl w:val="1"/>
+          <w:numId w:val="2"/>
+        </w:numPr>
+        <w:rPr>
+          <w:rFonts w:ascii="Arial" w:hAnsi="Arial" w:cs="Arial"/>
+          <w:i/>
+          <w:iCs/>
+          <w:sz w:val="24"/>
+          <w:szCs w:val="24"/>
+          <w:lang w:val="en-US"/>
+        </w:rPr>
+      </w:pPr>
+      <w:r>
+        <w:rPr>
+          <w:rFonts w:ascii="Arial" w:hAnsi="Arial" w:cs="Arial"/>
+          <w:i/>
+          <w:iCs/>
+          <w:sz w:val="24"/>
+          <w:szCs w:val="24"/>
+          <w:lang w:val="en-US"/>
+        </w:rPr>
+        <w:t>"</w:t>
+      </w:r>
+      <w:proofErr w:type="spellStart"/>
+      <w:r>
+        <w:rPr>
+          <w:rFonts w:ascii="Arial" w:hAnsi="Arial" w:cs="Arial"/>
+          <w:i/>
+          <w:iCs/>
+          <w:sz w:val="24"/>
+          <w:szCs w:val="24"/>
+          <w:lang w:val="en-US"/>
+        </w:rPr>
+        <w:t>n_estimators</w:t>
+      </w:r>
+      <w:proofErr w:type="spellEnd"/>
+      <w:r>
+        <w:rPr>
+          <w:rFonts w:ascii="Arial" w:hAnsi="Arial" w:cs="Arial"/>
+          <w:i/>
+          <w:iCs/>
+          <w:sz w:val="24"/>
+          <w:szCs w:val="24"/>
+          <w:lang w:val="en-US"/>
+        </w:rPr>
+        <w:t>"</w:t>
+      </w:r>
+      <w:r>
+        <w:rPr>
+          <w:rFonts w:ascii="Arial" w:hAnsi="Arial" w:cs="Arial"/>
+          <w:i/>
+          <w:iCs/>
+          <w:sz w:val="24"/>
+          <w:szCs w:val="24"/>
+          <w:lang w:val="en-US"/>
+        </w:rPr>
+        <w:t xml:space="preserve"> </w:t>
+      </w:r>
+      <w:r>
+        <w:rPr>
+          <w:rFonts w:ascii="Arial" w:hAnsi="Arial" w:cs="Arial"/>
+          <w:sz w:val="24"/>
+          <w:szCs w:val="24"/>
+          <w:lang w:val="en-US"/>
+        </w:rPr>
+        <w:t>– the number of trees used to make the model.</w:t>
+      </w:r>
+      <w:r>
+        <w:rPr>
+          <w:rFonts w:ascii="Arial" w:hAnsi="Arial" w:cs="Arial"/>
+          <w:i/>
+          <w:iCs/>
+          <w:sz w:val="24"/>
+          <w:szCs w:val="24"/>
+          <w:lang w:val="en-US"/>
+        </w:rPr>
+        <w:t xml:space="preserve"> </w:t>
+      </w:r>
+    </w:p>
+    <w:p>
+      <w:pPr>
+        <w:pStyle w:val="ListParagraph"/>
+        <w:numPr>
+          <w:ilvl w:val="1"/>
+          <w:numId w:val="2"/>
+        </w:numPr>
+        <w:rPr>
+          <w:rFonts w:ascii="Arial" w:hAnsi="Arial" w:cs="Arial"/>
+          <w:i/>
+          <w:iCs/>
+          <w:sz w:val="24"/>
+          <w:szCs w:val="24"/>
+          <w:lang w:val="en-US"/>
+        </w:rPr>
+      </w:pPr>
+      <w:r>
+        <w:rPr>
+          <w:rFonts w:ascii="Arial" w:hAnsi="Arial" w:cs="Arial"/>
+          <w:i/>
+          <w:iCs/>
+          <w:sz w:val="24"/>
+          <w:szCs w:val="24"/>
+          <w:lang w:val="en-US"/>
+        </w:rPr>
+        <w:t>"</w:t>
+      </w:r>
+      <w:proofErr w:type="spellStart"/>
+      <w:r>
+        <w:rPr>
+          <w:rFonts w:ascii="Arial" w:hAnsi="Arial" w:cs="Arial"/>
+          <w:i/>
+          <w:iCs/>
+          <w:sz w:val="24"/>
+          <w:szCs w:val="24"/>
+          <w:lang w:val="en-US"/>
+        </w:rPr>
+        <w:t>num_leaves</w:t>
+      </w:r>
+      <w:proofErr w:type="spellEnd"/>
+      <w:r>
+        <w:rPr>
+          <w:rFonts w:ascii="Arial" w:hAnsi="Arial" w:cs="Arial"/>
+          <w:i/>
+          <w:iCs/>
+          <w:sz w:val="24"/>
+          <w:szCs w:val="24"/>
+          <w:lang w:val="en-US"/>
+        </w:rPr>
+        <w:t>"</w:t>
+      </w:r>
+      <w:r>
+        <w:rPr>
+          <w:rFonts w:ascii="Arial" w:hAnsi="Arial" w:cs="Arial"/>
+          <w:i/>
+          <w:iCs/>
+          <w:sz w:val="24"/>
+          <w:szCs w:val="24"/>
+          <w:lang w:val="en-US"/>
+        </w:rPr>
+        <w:t xml:space="preserve"> </w:t>
+      </w:r>
+      <w:r>
+        <w:rPr>
+          <w:rFonts w:ascii="Arial" w:hAnsi="Arial" w:cs="Arial"/>
+          <w:sz w:val="24"/>
+          <w:szCs w:val="24"/>
+          <w:lang w:val="en-US"/>
+        </w:rPr>
+        <w:t>– the maximum number of leaves in one tree.</w:t>
+      </w:r>
+    </w:p>
+    <w:p>
+      <w:pPr>
+        <w:pStyle w:val="ListParagraph"/>
+        <w:numPr>
+          <w:ilvl w:val="1"/>
+          <w:numId w:val="2"/>
+        </w:numPr>
+        <w:rPr>
+          <w:rFonts w:ascii="Arial" w:hAnsi="Arial" w:cs="Arial"/>
+          <w:i/>
+          <w:iCs/>
+          <w:sz w:val="24"/>
+          <w:szCs w:val="24"/>
+          <w:lang w:val="en-US"/>
+        </w:rPr>
+      </w:pPr>
+      <w:r>
+        <w:rPr>
+          <w:rFonts w:ascii="Arial" w:hAnsi="Arial" w:cs="Arial"/>
+          <w:i/>
+          <w:iCs/>
+          <w:sz w:val="24"/>
+          <w:szCs w:val="24"/>
+          <w:lang w:val="en-US"/>
+        </w:rPr>
+        <w:t>"</w:t>
+      </w:r>
+      <w:proofErr w:type="spellStart"/>
+      <w:r>
+        <w:rPr>
+          <w:rFonts w:ascii="Arial" w:hAnsi="Arial" w:cs="Arial"/>
+          <w:i/>
+          <w:iCs/>
+          <w:sz w:val="24"/>
+          <w:szCs w:val="24"/>
+          <w:lang w:val="en-US"/>
+        </w:rPr>
+        <w:t>bagging_fraction</w:t>
+      </w:r>
+      <w:proofErr w:type="spellEnd"/>
+      <w:r>
+        <w:rPr>
+          <w:rFonts w:ascii="Arial" w:hAnsi="Arial" w:cs="Arial"/>
+          <w:i/>
+          <w:iCs/>
+          <w:sz w:val="24"/>
+          <w:szCs w:val="24"/>
+          <w:lang w:val="en-US"/>
+        </w:rPr>
+        <w:t>"</w:t>
+      </w:r>
+      <w:r>
+        <w:rPr>
+          <w:rFonts w:ascii="Arial" w:hAnsi="Arial" w:cs="Arial"/>
+          <w:i/>
+          <w:iCs/>
+          <w:sz w:val="24"/>
+          <w:szCs w:val="24"/>
+          <w:lang w:val="en-US"/>
+        </w:rPr>
+        <w:t xml:space="preserve"> </w:t>
+      </w:r>
+      <w:r>
+        <w:rPr>
+          <w:rFonts w:ascii="Arial" w:hAnsi="Arial" w:cs="Arial"/>
+          <w:sz w:val="24"/>
+          <w:szCs w:val="24"/>
+          <w:lang w:val="en-US"/>
+        </w:rPr>
+        <w:t>– only</w:t>
+      </w:r>
+      <w:r>
+        <w:rPr>
+          <w:rFonts w:ascii="Arial" w:hAnsi="Arial" w:cs="Arial"/>
+          <w:sz w:val="24"/>
+          <w:szCs w:val="24"/>
+          <w:lang w:val="en-US"/>
+        </w:rPr>
+        <w:t xml:space="preserve"> select</w:t>
+      </w:r>
+      <w:r>
+        <w:rPr>
+          <w:rFonts w:ascii="Arial" w:hAnsi="Arial" w:cs="Arial"/>
+          <w:sz w:val="24"/>
+          <w:szCs w:val="24"/>
+          <w:lang w:val="en-US"/>
+        </w:rPr>
+        <w:t xml:space="preserve"> this fraction</w:t>
+      </w:r>
+      <w:r>
+        <w:rPr>
+          <w:rFonts w:ascii="Arial" w:hAnsi="Arial" w:cs="Arial"/>
+          <w:sz w:val="24"/>
+          <w:szCs w:val="24"/>
+          <w:lang w:val="en-US"/>
+        </w:rPr>
+        <w:t xml:space="preserve"> of </w:t>
+      </w:r>
+      <w:r>
+        <w:rPr>
+          <w:rFonts w:ascii="Arial" w:hAnsi="Arial" w:cs="Arial"/>
+          <w:sz w:val="24"/>
+          <w:szCs w:val="24"/>
+          <w:lang w:val="en-US"/>
+        </w:rPr>
+        <w:t xml:space="preserve">the </w:t>
+      </w:r>
+      <w:r>
+        <w:rPr>
+          <w:rFonts w:ascii="Arial" w:hAnsi="Arial" w:cs="Arial"/>
+          <w:sz w:val="24"/>
+          <w:szCs w:val="24"/>
+          <w:lang w:val="en-US"/>
+        </w:rPr>
+        <w:t>data</w:t>
+      </w:r>
+      <w:r>
+        <w:rPr>
+          <w:rFonts w:ascii="Arial" w:hAnsi="Arial" w:cs="Arial"/>
+          <w:sz w:val="24"/>
+          <w:szCs w:val="24"/>
+          <w:lang w:val="en-US"/>
+        </w:rPr>
+        <w:t>, used deal with overfitting.</w:t>
+      </w:r>
+    </w:p>
+    <w:p>
+      <w:pPr>
+        <w:pStyle w:val="ListParagraph"/>
+        <w:numPr>
+          <w:ilvl w:val="1"/>
+          <w:numId w:val="2"/>
+        </w:numPr>
+        <w:rPr>
+          <w:rFonts w:ascii="Arial" w:hAnsi="Arial" w:cs="Arial"/>
+          <w:i/>
+          <w:iCs/>
+          <w:sz w:val="24"/>
+          <w:szCs w:val="24"/>
+          <w:lang w:val="en-US"/>
+        </w:rPr>
+      </w:pPr>
+      <w:r>
+        <w:rPr>
+          <w:rFonts w:ascii="Arial" w:hAnsi="Arial" w:cs="Arial"/>
+          <w:i/>
+          <w:iCs/>
+          <w:sz w:val="24"/>
+          <w:szCs w:val="24"/>
+          <w:lang w:val="en-US"/>
+        </w:rPr>
+        <w:t>"</w:t>
+      </w:r>
+      <w:proofErr w:type="spellStart"/>
+      <w:r>
+        <w:rPr>
+          <w:rFonts w:ascii="Arial" w:hAnsi="Arial" w:cs="Arial"/>
+          <w:i/>
+          <w:iCs/>
+          <w:sz w:val="24"/>
+          <w:szCs w:val="24"/>
+          <w:lang w:val="en-US"/>
+        </w:rPr>
+        <w:t>bagging_freq</w:t>
+      </w:r>
+      <w:proofErr w:type="spellEnd"/>
+      <w:r>
+        <w:rPr>
+          <w:rFonts w:ascii="Arial" w:hAnsi="Arial" w:cs="Arial"/>
+          <w:i/>
+          <w:iCs/>
+          <w:sz w:val="24"/>
+          <w:szCs w:val="24"/>
+          <w:lang w:val="en-US"/>
+        </w:rPr>
+        <w:t>"</w:t>
+      </w:r>
+      <w:r>
+        <w:rPr>
+          <w:rFonts w:ascii="Arial" w:hAnsi="Arial" w:cs="Arial"/>
+          <w:i/>
+          <w:iCs/>
+          <w:sz w:val="24"/>
+          <w:szCs w:val="24"/>
+          <w:lang w:val="en-US"/>
+        </w:rPr>
+        <w:t xml:space="preserve"> </w:t>
+      </w:r>
+      <w:r>
+        <w:rPr>
+          <w:rFonts w:ascii="Arial" w:hAnsi="Arial" w:cs="Arial"/>
+          <w:sz w:val="24"/>
+          <w:szCs w:val="24"/>
+          <w:lang w:val="en-US"/>
+        </w:rPr>
+        <w:t>– determines how frequent the bagging will happen.</w:t>
+      </w:r>
+    </w:p>
+    <w:p>
+      <w:pPr>
+        <w:pStyle w:val="ListParagraph"/>
+        <w:numPr>
+          <w:ilvl w:val="1"/>
+          <w:numId w:val="2"/>
+        </w:numPr>
+        <w:rPr>
+          <w:rFonts w:ascii="Arial" w:hAnsi="Arial" w:cs="Arial"/>
+          <w:i/>
+          <w:iCs/>
+          <w:sz w:val="24"/>
+          <w:szCs w:val="24"/>
+          <w:lang w:val="en-US"/>
+        </w:rPr>
+      </w:pPr>
+      <w:r>
+        <w:rPr>
+          <w:rFonts w:ascii="Arial" w:hAnsi="Arial" w:cs="Arial"/>
+          <w:i/>
+          <w:iCs/>
+          <w:sz w:val="24"/>
+          <w:szCs w:val="24"/>
+          <w:lang w:val="en-US"/>
+        </w:rPr>
+        <w:t>"</w:t>
+      </w:r>
+      <w:proofErr w:type="spellStart"/>
+      <w:r>
+        <w:rPr>
+          <w:rFonts w:ascii="Arial" w:hAnsi="Arial" w:cs="Arial"/>
+          <w:i/>
+          <w:iCs/>
+          <w:sz w:val="24"/>
+          <w:szCs w:val="24"/>
+          <w:lang w:val="en-US"/>
+        </w:rPr>
+        <w:t>min_child_samples</w:t>
+      </w:r>
+      <w:proofErr w:type="spellEnd"/>
+      <w:r>
+        <w:rPr>
+          <w:rFonts w:ascii="Arial" w:hAnsi="Arial" w:cs="Arial"/>
+          <w:i/>
+          <w:iCs/>
+          <w:sz w:val="24"/>
+          <w:szCs w:val="24"/>
+          <w:lang w:val="en-US"/>
+        </w:rPr>
+        <w:t>"</w:t>
+      </w:r>
+      <w:r>
+        <w:rPr>
+          <w:rFonts w:ascii="Arial" w:hAnsi="Arial" w:cs="Arial"/>
+          <w:i/>
+          <w:iCs/>
+          <w:sz w:val="24"/>
+          <w:szCs w:val="24"/>
+          <w:lang w:val="en-US"/>
+        </w:rPr>
+        <w:t xml:space="preserve"> </w:t>
+      </w:r>
+      <w:r>
+        <w:rPr>
+          <w:rFonts w:ascii="Arial" w:hAnsi="Arial" w:cs="Arial"/>
+          <w:sz w:val="24"/>
+          <w:szCs w:val="24"/>
+          <w:lang w:val="en-US"/>
+        </w:rPr>
+        <w:t>– the minimum number of data in one leaf, used to deal with overfitting.</w:t>
+      </w:r>
+    </w:p>
+    <w:p>
+      <w:pPr>
+        <w:pStyle w:val="ListParagraph"/>
+        <w:numPr>
+          <w:ilvl w:val="1"/>
+          <w:numId w:val="2"/>
+        </w:numPr>
+        <w:rPr>
+          <w:rFonts w:ascii="Arial" w:hAnsi="Arial" w:cs="Arial"/>
+          <w:i/>
+          <w:iCs/>
+          <w:sz w:val="24"/>
+          <w:szCs w:val="24"/>
+          <w:lang w:val="en-US"/>
+        </w:rPr>
+      </w:pPr>
+      <w:r>
+        <w:rPr>
+          <w:rFonts w:ascii="Arial" w:hAnsi="Arial" w:cs="Arial"/>
+          <w:i/>
+          <w:iCs/>
+          <w:sz w:val="24"/>
+          <w:szCs w:val="24"/>
+          <w:lang w:val="en-US"/>
+        </w:rPr>
+        <w:t>"</w:t>
+      </w:r>
+      <w:proofErr w:type="spellStart"/>
+      <w:r>
+        <w:rPr>
+          <w:rFonts w:ascii="Arial" w:hAnsi="Arial" w:cs="Arial"/>
+          <w:i/>
+          <w:iCs/>
+          <w:sz w:val="24"/>
+          <w:szCs w:val="24"/>
+          <w:lang w:val="en-US"/>
+        </w:rPr>
+        <w:t>reg_alpha</w:t>
+      </w:r>
+      <w:proofErr w:type="spellEnd"/>
+      <w:r>
+        <w:rPr>
+          <w:rFonts w:ascii="Arial" w:hAnsi="Arial" w:cs="Arial"/>
+          <w:i/>
+          <w:iCs/>
+          <w:sz w:val="24"/>
+          <w:szCs w:val="24"/>
+          <w:lang w:val="en-US"/>
+        </w:rPr>
+        <w:t>"</w:t>
+      </w:r>
+      <w:r>
+        <w:rPr>
+          <w:rFonts w:ascii="Arial" w:hAnsi="Arial" w:cs="Arial"/>
+          <w:i/>
+          <w:iCs/>
+          <w:sz w:val="24"/>
+          <w:szCs w:val="24"/>
+          <w:lang w:val="en-US"/>
+        </w:rPr>
+        <w:t xml:space="preserve"> </w:t>
+      </w:r>
+      <w:r>
+        <w:rPr>
+          <w:rFonts w:ascii="Arial" w:hAnsi="Arial" w:cs="Arial"/>
+          <w:sz w:val="24"/>
+          <w:szCs w:val="24"/>
+          <w:lang w:val="en-US"/>
+        </w:rPr>
+        <w:t>–</w:t>
+      </w:r>
+      <w:r>
+        <w:rPr>
+          <w:rFonts w:ascii="Arial" w:hAnsi="Arial" w:cs="Arial"/>
+          <w:i/>
+          <w:iCs/>
+          <w:sz w:val="24"/>
+          <w:szCs w:val="24"/>
+          <w:lang w:val="en-US"/>
+        </w:rPr>
+        <w:t xml:space="preserve"> </w:t>
+      </w:r>
+      <w:r>
+        <w:rPr>
+          <w:rFonts w:ascii="Arial" w:hAnsi="Arial" w:cs="Arial"/>
+          <w:sz w:val="24"/>
+          <w:szCs w:val="24"/>
+          <w:lang w:val="en-US"/>
+        </w:rPr>
+        <w:t>L1 regularization,</w:t>
+      </w:r>
+      <w:r>
+        <w:rPr>
+          <w:rFonts w:ascii="Arial" w:hAnsi="Arial" w:cs="Arial"/>
+          <w:sz w:val="24"/>
+          <w:szCs w:val="24"/>
+          <w:lang w:val="en-US"/>
+        </w:rPr>
+        <w:t xml:space="preserve"> helps generalize the model.</w:t>
+      </w:r>
+    </w:p>
+    <w:p>
+      <w:pPr>
+        <w:pStyle w:val="ListParagraph"/>
+        <w:numPr>
+          <w:ilvl w:val="1"/>
+          <w:numId w:val="2"/>
+        </w:numPr>
+        <w:spacing w:before="240"/>
+        <w:rPr>
+          <w:rFonts w:ascii="Arial" w:hAnsi="Arial" w:cs="Arial"/>
+          <w:i/>
+          <w:iCs/>
+          <w:sz w:val="24"/>
+          <w:szCs w:val="24"/>
+          <w:lang w:val="en-US"/>
+        </w:rPr>
+      </w:pPr>
+      <w:r>
+        <w:rPr>
+          <w:rFonts w:ascii="Arial" w:hAnsi="Arial" w:cs="Arial"/>
+          <w:i/>
+          <w:iCs/>
+          <w:sz w:val="24"/>
+          <w:szCs w:val="24"/>
+          <w:lang w:val="en-US"/>
+        </w:rPr>
+        <w:t>"</w:t>
+      </w:r>
+      <w:proofErr w:type="spellStart"/>
+      <w:r>
+        <w:rPr>
+          <w:rFonts w:ascii="Arial" w:hAnsi="Arial" w:cs="Arial"/>
+          <w:i/>
+          <w:iCs/>
+          <w:sz w:val="24"/>
+          <w:szCs w:val="24"/>
+          <w:lang w:val="en-US"/>
+        </w:rPr>
+        <w:t>reg_lambda</w:t>
+      </w:r>
+      <w:proofErr w:type="spellEnd"/>
+      <w:r>
+        <w:rPr>
+          <w:rFonts w:ascii="Arial" w:hAnsi="Arial" w:cs="Arial"/>
+          <w:i/>
+          <w:iCs/>
+          <w:sz w:val="24"/>
+          <w:szCs w:val="24"/>
+          <w:lang w:val="en-US"/>
+        </w:rPr>
+        <w:t>"</w:t>
+      </w:r>
+      <w:r>
+        <w:rPr>
+          <w:rFonts w:ascii="Arial" w:hAnsi="Arial" w:cs="Arial"/>
+          <w:i/>
+          <w:iCs/>
+          <w:sz w:val="24"/>
+          <w:szCs w:val="24"/>
+          <w:lang w:val="en-US"/>
+        </w:rPr>
+        <w:t xml:space="preserve"> </w:t>
+      </w:r>
+      <w:r>
+        <w:rPr>
+          <w:rFonts w:ascii="Arial" w:hAnsi="Arial" w:cs="Arial"/>
+          <w:sz w:val="24"/>
+          <w:szCs w:val="24"/>
+          <w:lang w:val="en-US"/>
+        </w:rPr>
+        <w:t>–</w:t>
+      </w:r>
+      <w:r>
+        <w:rPr>
+          <w:rFonts w:ascii="Arial" w:hAnsi="Arial" w:cs="Arial"/>
+          <w:i/>
+          <w:iCs/>
+          <w:sz w:val="24"/>
+          <w:szCs w:val="24"/>
+          <w:lang w:val="en-US"/>
+        </w:rPr>
+        <w:t xml:space="preserve"> </w:t>
+      </w:r>
+      <w:r>
+        <w:rPr>
+          <w:rFonts w:ascii="Arial" w:hAnsi="Arial" w:cs="Arial"/>
+          <w:sz w:val="24"/>
+          <w:szCs w:val="24"/>
+          <w:lang w:val="en-US"/>
+        </w:rPr>
+        <w:t xml:space="preserve">L2 regularization, </w:t>
+      </w:r>
+      <w:r>
+        <w:rPr>
+          <w:rFonts w:ascii="Arial" w:hAnsi="Arial" w:cs="Arial"/>
+          <w:sz w:val="24"/>
+          <w:szCs w:val="24"/>
+          <w:lang w:val="en-US"/>
+        </w:rPr>
+        <w:t>also helps generalize the model.</w:t>
+      </w:r>
+    </w:p>
+    <w:p>
+      <w:pPr>
+        <w:pStyle w:val="ListParagraph"/>
+        <w:spacing w:before="240"/>
+        <w:ind w:left="1800"/>
+        <w:rPr>
+          <w:rFonts w:ascii="Arial" w:hAnsi="Arial" w:cs="Arial"/>
+          <w:i/>
+          <w:iCs/>
+          <w:sz w:val="24"/>
+          <w:szCs w:val="24"/>
+          <w:lang w:val="en-US"/>
+        </w:rPr>
+      </w:pPr>
+    </w:p>
+    <w:p>
+      <w:pPr>
+        <w:spacing w:before="240"/>
+        <w:ind w:left="1440"/>
+        <w:rPr>
+          <w:rFonts w:ascii="Arial" w:hAnsi="Arial" w:cs="Arial"/>
+          <w:sz w:val="24"/>
+          <w:szCs w:val="24"/>
+          <w:lang w:val="en-US"/>
+        </w:rPr>
+      </w:pPr>
+      <w:r>
+        <w:rPr>
+          <w:rFonts w:ascii="Arial" w:hAnsi="Arial" w:cs="Arial"/>
+          <w:sz w:val="24"/>
+          <w:szCs w:val="24"/>
+          <w:lang w:val="en-US"/>
+        </w:rPr>
+        <w:t xml:space="preserve">After that, we define the </w:t>
+      </w:r>
+      <w:proofErr w:type="spellStart"/>
+      <w:r>
+        <w:rPr>
+          <w:rFonts w:ascii="Arial" w:hAnsi="Arial" w:cs="Arial"/>
+          <w:b/>
+          <w:bCs/>
+          <w:sz w:val="24"/>
+          <w:szCs w:val="24"/>
+          <w:lang w:val="en-US"/>
+        </w:rPr>
+        <w:t>BayesSearchCV</w:t>
+      </w:r>
+      <w:proofErr w:type="spellEnd"/>
+      <w:r>
+        <w:rPr>
+          <w:rFonts w:ascii="Arial" w:hAnsi="Arial" w:cs="Arial"/>
+          <w:sz w:val="24"/>
+          <w:szCs w:val="24"/>
+          <w:lang w:val="en-US"/>
+        </w:rPr>
+        <w:t>:</w:t>
+      </w:r>
+    </w:p>
+    <w:p>
+      <w:pPr>
+        <w:spacing w:before="240"/>
+        <w:ind w:left="1440"/>
+        <w:rPr>
+          <w:rFonts w:ascii="Arial" w:hAnsi="Arial" w:cs="Arial"/>
+          <w:sz w:val="24"/>
+          <w:szCs w:val="24"/>
+          <w:lang w:val="en-US"/>
+        </w:rPr>
+      </w:pPr>
+      <w:r>
+        <w:rPr>
+          <w:rFonts w:ascii="Arial" w:hAnsi="Arial" w:cs="Arial"/>
+          <w:noProof/>
+          <w:sz w:val="24"/>
+          <w:szCs w:val="24"/>
+          <w:lang w:val="en-US"/>
+        </w:rPr>
+        <w:drawing>
+          <wp:inline distT="0" distB="0" distL="0" distR="0" wp14:anchorId="39EFBCCD" wp14:editId="3D2ADC32">
+            <wp:extent cx="3581710" cy="2728196"/>
+            <wp:effectExtent l="0" t="0" r="0" b="0"/>
+            <wp:docPr id="72022101" name="Picture 1"/>
+            <wp:cNvGraphicFramePr>
+              <a:graphicFrameLocks xmlns:a="http://schemas.openxmlformats.org/drawingml/2006/main" noChangeAspect="1"/>
+            </wp:cNvGraphicFramePr>
+            <a:graphic xmlns:a="http://schemas.openxmlformats.org/drawingml/2006/main">
+              <a:graphicData uri="http://schemas.openxmlformats.org/drawingml/2006/picture">
+                <pic:pic xmlns:pic="http://schemas.openxmlformats.org/drawingml/2006/picture">
+                  <pic:nvPicPr>
+                    <pic:cNvPr id="72022101" name=""/>
+                    <pic:cNvPicPr/>
+                  </pic:nvPicPr>
+                  <pic:blipFill>
+                    <a:blip r:embed="rId59"/>
+                    <a:stretch>
+                      <a:fillRect/>
+                    </a:stretch>
+                  </pic:blipFill>
+                  <pic:spPr>
+                    <a:xfrm>
+                      <a:off x="0" y="0"/>
+                      <a:ext cx="3581710" cy="2728196"/>
+                    </a:xfrm>
+                    <a:prstGeom prst="rect">
+                      <a:avLst/>
+                    </a:prstGeom>
+                  </pic:spPr>
+                </pic:pic>
+              </a:graphicData>
+            </a:graphic>
+          </wp:inline>
+        </w:drawing>
+      </w:r>
+    </w:p>
+    <w:p>
+      <w:pPr>
+        <w:spacing w:before="240"/>
+        <w:ind w:left="1440"/>
+        <w:rPr>
+          <w:rFonts w:ascii="Arial" w:hAnsi="Arial" w:cs="Arial"/>
+          <w:sz w:val="24"/>
+          <w:szCs w:val="24"/>
+          <w:lang w:val="en-US"/>
+        </w:rPr>
+      </w:pPr>
+      <w:r>
+        <w:rPr>
+          <w:rFonts w:ascii="Arial" w:hAnsi="Arial" w:cs="Arial"/>
+          <w:sz w:val="24"/>
+          <w:szCs w:val="24"/>
+          <w:lang w:val="en-US"/>
+        </w:rPr>
+        <w:t xml:space="preserve">The </w:t>
+      </w:r>
+      <w:proofErr w:type="spellStart"/>
+      <w:r>
+        <w:rPr>
+          <w:rFonts w:ascii="Arial" w:hAnsi="Arial" w:cs="Arial"/>
+          <w:sz w:val="24"/>
+          <w:szCs w:val="24"/>
+          <w:lang w:val="en-US"/>
+        </w:rPr>
+        <w:t>BayesSearchCV</w:t>
+      </w:r>
+      <w:proofErr w:type="spellEnd"/>
+      <w:r>
+        <w:rPr>
+          <w:rFonts w:ascii="Arial" w:hAnsi="Arial" w:cs="Arial"/>
+          <w:sz w:val="24"/>
+          <w:szCs w:val="24"/>
+          <w:lang w:val="en-US"/>
+        </w:rPr>
+        <w:t xml:space="preserve"> will use the model and the parameter distributions that were created prior. </w:t>
+      </w:r>
+    </w:p>
+    <w:p>
+      <w:pPr>
+        <w:spacing w:before="240"/>
+        <w:ind w:left="1440"/>
+        <w:rPr>
+          <w:rFonts w:ascii="Arial" w:hAnsi="Arial" w:cs="Arial"/>
+          <w:sz w:val="24"/>
+          <w:szCs w:val="24"/>
+          <w:lang w:val="en-US"/>
+        </w:rPr>
+      </w:pPr>
+      <w:r>
+        <w:rPr>
+          <w:rFonts w:ascii="Arial" w:hAnsi="Arial" w:cs="Arial"/>
+          <w:sz w:val="24"/>
+          <w:szCs w:val="24"/>
+          <w:lang w:val="en-US"/>
+        </w:rPr>
+        <w:t>The metric score will be “f1_macro”, and the number of folds will be 5</w:t>
+      </w:r>
+      <w:r>
+        <w:rPr>
+          <w:rFonts w:ascii="Arial" w:hAnsi="Arial" w:cs="Arial"/>
+          <w:sz w:val="24"/>
+          <w:szCs w:val="24"/>
+          <w:lang w:val="en-US"/>
+        </w:rPr>
+        <w:t xml:space="preserve">. </w:t>
+      </w:r>
+    </w:p>
+    <w:p>
+      <w:pPr>
+        <w:spacing w:before="240"/>
+        <w:ind w:left="1440"/>
+        <w:rPr>
+          <w:rFonts w:ascii="Arial" w:hAnsi="Arial" w:cs="Arial"/>
+          <w:sz w:val="24"/>
+          <w:szCs w:val="24"/>
+          <w:lang w:val="en-US"/>
+        </w:rPr>
+      </w:pPr>
+      <w:r>
+        <w:rPr>
+          <w:rFonts w:ascii="Arial" w:hAnsi="Arial" w:cs="Arial"/>
+          <w:sz w:val="24"/>
+          <w:szCs w:val="24"/>
+          <w:lang w:val="en-US"/>
+        </w:rPr>
+        <w:t xml:space="preserve">It is also using the </w:t>
+      </w:r>
+      <w:r>
+        <w:rPr>
+          <w:rFonts w:ascii="Arial" w:hAnsi="Arial" w:cs="Arial"/>
+          <w:sz w:val="24"/>
+          <w:szCs w:val="24"/>
+          <w:lang w:val="en-US"/>
+        </w:rPr>
+        <w:t>Gaussian Process (GP)</w:t>
+      </w:r>
+      <w:r>
+        <w:rPr>
+          <w:rFonts w:ascii="Arial" w:hAnsi="Arial" w:cs="Arial"/>
+          <w:sz w:val="24"/>
+          <w:szCs w:val="24"/>
+          <w:lang w:val="en-US"/>
+        </w:rPr>
+        <w:t xml:space="preserve"> as part of the optimization process</w:t>
+      </w:r>
+      <w:r>
+        <w:rPr>
+          <w:rFonts w:ascii="Arial" w:hAnsi="Arial" w:cs="Arial"/>
+          <w:sz w:val="24"/>
+          <w:szCs w:val="24"/>
+          <w:lang w:val="en-US"/>
+        </w:rPr>
+        <w:t xml:space="preserve">. Therefore the number of iterations is lower than </w:t>
+      </w:r>
+      <w:proofErr w:type="spellStart"/>
+      <w:r>
+        <w:rPr>
+          <w:rFonts w:ascii="Arial" w:hAnsi="Arial" w:cs="Arial"/>
+          <w:b/>
+          <w:bCs/>
+          <w:sz w:val="24"/>
+          <w:szCs w:val="24"/>
+          <w:lang w:val="en-US"/>
+        </w:rPr>
+        <w:t>RandomizedSearchCV</w:t>
+      </w:r>
+      <w:proofErr w:type="spellEnd"/>
+      <w:r>
+        <w:rPr>
+          <w:rFonts w:ascii="Arial" w:hAnsi="Arial" w:cs="Arial"/>
+          <w:sz w:val="24"/>
+          <w:szCs w:val="24"/>
+          <w:lang w:val="en-US"/>
+        </w:rPr>
+        <w:t>.</w:t>
+      </w:r>
+    </w:p>
+    <w:p>
+      <w:pPr>
+        <w:spacing w:before="240"/>
+        <w:ind w:left="1440"/>
+        <w:rPr>
+          <w:rFonts w:ascii="Arial" w:hAnsi="Arial" w:cs="Arial"/>
+          <w:sz w:val="24"/>
+          <w:szCs w:val="24"/>
+          <w:lang w:val="en-US"/>
+        </w:rPr>
+      </w:pPr>
+    </w:p>
+    <w:p>
+      <w:pPr>
+        <w:spacing w:before="240"/>
+        <w:ind w:left="1440"/>
+        <w:rPr>
+          <w:rFonts w:ascii="Arial" w:hAnsi="Arial" w:cs="Arial"/>
+          <w:sz w:val="24"/>
+          <w:szCs w:val="24"/>
+          <w:lang w:val="en-US"/>
+        </w:rPr>
+      </w:pPr>
+      <w:r>
+        <w:rPr>
+          <w:rFonts w:ascii="Arial" w:hAnsi="Arial" w:cs="Arial"/>
+          <w:sz w:val="24"/>
+          <w:szCs w:val="24"/>
+          <w:lang w:val="en-US"/>
+        </w:rPr>
+        <w:t>Now we can start the tuning process.</w:t>
+      </w:r>
+    </w:p>
+    <w:p>
+      <w:pPr>
+        <w:pStyle w:val="ListParagraph"/>
+        <w:ind w:left="1440"/>
+        <w:rPr>
+          <w:rFonts w:ascii="Arial" w:hAnsi="Arial" w:cs="Arial"/>
+          <w:sz w:val="24"/>
+          <w:szCs w:val="24"/>
+          <w:lang w:val="en-US"/>
+        </w:rPr>
+      </w:pPr>
+      <w:r>
+        <w:rPr>
+          <w:rFonts w:ascii="Arial" w:hAnsi="Arial" w:cs="Arial"/>
+          <w:noProof/>
+          <w:sz w:val="24"/>
+          <w:szCs w:val="24"/>
+          <w:lang w:val="en-US"/>
+        </w:rPr>
+        <w:drawing>
+          <wp:inline distT="0" distB="0" distL="0" distR="0" wp14:anchorId="74AEBBAE" wp14:editId="6E62F047">
+            <wp:extent cx="3566469" cy="228620"/>
+            <wp:effectExtent l="0" t="0" r="0" b="0"/>
+            <wp:docPr id="1745487736" name="Picture 1"/>
+            <wp:cNvGraphicFramePr>
+              <a:graphicFrameLocks xmlns:a="http://schemas.openxmlformats.org/drawingml/2006/main" noChangeAspect="1"/>
+            </wp:cNvGraphicFramePr>
+            <a:graphic xmlns:a="http://schemas.openxmlformats.org/drawingml/2006/main">
+              <a:graphicData uri="http://schemas.openxmlformats.org/drawingml/2006/picture">
+                <pic:pic xmlns:pic="http://schemas.openxmlformats.org/drawingml/2006/picture">
+                  <pic:nvPicPr>
+                    <pic:cNvPr id="1745487736" name=""/>
+                    <pic:cNvPicPr/>
+                  </pic:nvPicPr>
+                  <pic:blipFill>
+                    <a:blip r:embed="rId60"/>
+                    <a:stretch>
+                      <a:fillRect/>
+                    </a:stretch>
+                  </pic:blipFill>
+                  <pic:spPr>
+                    <a:xfrm>
+                      <a:off x="0" y="0"/>
+                      <a:ext cx="3566469" cy="228620"/>
+                    </a:xfrm>
+                    <a:prstGeom prst="rect">
+                      <a:avLst/>
+                    </a:prstGeom>
+                  </pic:spPr>
+                </pic:pic>
+              </a:graphicData>
+            </a:graphic>
+          </wp:inline>
+        </w:drawing>
+      </w:r>
+    </w:p>
+    <w:p>
+      <w:pPr>
+        <w:pStyle w:val="ListParagraph"/>
+        <w:ind w:left="1440"/>
+        <w:rPr>
+          <w:rFonts w:ascii="Arial" w:hAnsi="Arial" w:cs="Arial"/>
+          <w:sz w:val="24"/>
+          <w:szCs w:val="24"/>
+          <w:lang w:val="en-US"/>
+        </w:rPr>
+      </w:pPr>
+      <w:r>
+        <w:rPr>
+          <w:rFonts w:ascii="Arial" w:hAnsi="Arial" w:cs="Arial"/>
+          <w:sz w:val="24"/>
+          <w:szCs w:val="24"/>
+          <w:lang w:val="en-US"/>
+        </w:rPr>
+        <w:t>After the optimizer has finished tuning, the best parameters will be returned using this line of code.</w:t>
+      </w:r>
+    </w:p>
+    <w:p>
+      <w:pPr>
+        <w:pStyle w:val="ListParagraph"/>
+        <w:ind w:left="1440"/>
+        <w:rPr>
+          <w:rFonts w:ascii="Arial" w:hAnsi="Arial" w:cs="Arial"/>
+          <w:sz w:val="24"/>
+          <w:szCs w:val="24"/>
+          <w:lang w:val="en-US"/>
+        </w:rPr>
+      </w:pPr>
+      <w:r>
+        <w:rPr>
+          <w:rFonts w:ascii="Arial" w:hAnsi="Arial" w:cs="Arial"/>
+          <w:noProof/>
+          <w:sz w:val="24"/>
+          <w:szCs w:val="24"/>
+          <w:lang w:val="en-US"/>
+        </w:rPr>
+        <w:drawing>
+          <wp:inline distT="0" distB="0" distL="0" distR="0" wp14:anchorId="3C329A98" wp14:editId="7C6180B2">
+            <wp:extent cx="2872989" cy="198137"/>
+            <wp:effectExtent l="0" t="0" r="3810" b="0"/>
+            <wp:docPr id="418642558" name="Picture 1"/>
+            <wp:cNvGraphicFramePr>
+              <a:graphicFrameLocks xmlns:a="http://schemas.openxmlformats.org/drawingml/2006/main" noChangeAspect="1"/>
+            </wp:cNvGraphicFramePr>
+            <a:graphic xmlns:a="http://schemas.openxmlformats.org/drawingml/2006/main">
+              <a:graphicData uri="http://schemas.openxmlformats.org/drawingml/2006/picture">
+                <pic:pic xmlns:pic="http://schemas.openxmlformats.org/drawingml/2006/picture">
+                  <pic:nvPicPr>
+                    <pic:cNvPr id="418642558" name=""/>
+                    <pic:cNvPicPr/>
+                  </pic:nvPicPr>
+                  <pic:blipFill>
+                    <a:blip r:embed="rId61"/>
+                    <a:stretch>
+                      <a:fillRect/>
+                    </a:stretch>
+                  </pic:blipFill>
+                  <pic:spPr>
+                    <a:xfrm>
+                      <a:off x="0" y="0"/>
+                      <a:ext cx="2872989" cy="198137"/>
+                    </a:xfrm>
+                    <a:prstGeom prst="rect">
+                      <a:avLst/>
+                    </a:prstGeom>
+                  </pic:spPr>
+                </pic:pic>
+              </a:graphicData>
+            </a:graphic>
+          </wp:inline>
+        </w:drawing>
+      </w:r>
+    </w:p>
+    <w:p>
+      <w:pPr>
+        <w:pStyle w:val="ListParagraph"/>
+        <w:ind w:left="1440"/>
+        <w:rPr>
+          <w:rFonts w:ascii="Arial" w:hAnsi="Arial" w:cs="Arial"/>
+          <w:sz w:val="24"/>
+          <w:szCs w:val="24"/>
+          <w:lang w:val="en-US"/>
+        </w:rPr>
+      </w:pPr>
+      <w:r>
+        <w:rPr>
+          <w:rFonts w:ascii="Arial" w:hAnsi="Arial" w:cs="Arial"/>
+          <w:sz w:val="24"/>
+          <w:szCs w:val="24"/>
+          <w:lang w:val="en-US"/>
+        </w:rPr>
+        <w:lastRenderedPageBreak/>
+        <w:t xml:space="preserve">We then create a new </w:t>
+      </w:r>
+      <w:proofErr w:type="spellStart"/>
+      <w:r>
+        <w:rPr>
+          <w:rFonts w:ascii="Arial" w:hAnsi="Arial" w:cs="Arial"/>
+          <w:b/>
+          <w:bCs/>
+          <w:sz w:val="24"/>
+          <w:szCs w:val="24"/>
+          <w:lang w:val="en-US"/>
+        </w:rPr>
+        <w:t>LGBMClassifier</w:t>
+      </w:r>
+      <w:proofErr w:type="spellEnd"/>
+      <w:r>
+        <w:rPr>
+          <w:rFonts w:ascii="Arial" w:hAnsi="Arial" w:cs="Arial"/>
+          <w:b/>
+          <w:bCs/>
+          <w:sz w:val="24"/>
+          <w:szCs w:val="24"/>
+          <w:lang w:val="en-US"/>
+        </w:rPr>
+        <w:t xml:space="preserve"> </w:t>
+      </w:r>
+      <w:r>
+        <w:rPr>
+          <w:rFonts w:ascii="Arial" w:hAnsi="Arial" w:cs="Arial"/>
+          <w:sz w:val="24"/>
+          <w:szCs w:val="24"/>
+          <w:lang w:val="en-US"/>
+        </w:rPr>
+        <w:t>using the best hyperparameters after tuning, along with the fixed parameters.</w:t>
+      </w:r>
+    </w:p>
+    <w:p>
+      <w:pPr>
+        <w:pStyle w:val="ListParagraph"/>
+        <w:ind w:left="1440"/>
+        <w:rPr>
+          <w:rFonts w:ascii="Arial" w:hAnsi="Arial" w:cs="Arial"/>
+          <w:sz w:val="24"/>
+          <w:szCs w:val="24"/>
+          <w:lang w:val="en-US"/>
+        </w:rPr>
+      </w:pPr>
+      <w:r>
+        <w:rPr>
+          <w:rFonts w:ascii="Arial" w:hAnsi="Arial" w:cs="Arial"/>
+          <w:noProof/>
+          <w:sz w:val="24"/>
+          <w:szCs w:val="24"/>
+          <w:lang w:val="en-US"/>
+        </w:rPr>
+        <w:drawing>
+          <wp:inline distT="0" distB="0" distL="0" distR="0" wp14:anchorId="43F5B9AF" wp14:editId="44E15740">
+            <wp:extent cx="3673158" cy="853514"/>
+            <wp:effectExtent l="0" t="0" r="3810" b="3810"/>
+            <wp:docPr id="1348128821" name="Picture 1" descr="A black screen with white text&#10;&#10;Description automatically generated"/>
+            <wp:cNvGraphicFramePr>
+              <a:graphicFrameLocks xmlns:a="http://schemas.openxmlformats.org/drawingml/2006/main" noChangeAspect="1"/>
+            </wp:cNvGraphicFramePr>
+            <a:graphic xmlns:a="http://schemas.openxmlformats.org/drawingml/2006/main">
+              <a:graphicData uri="http://schemas.openxmlformats.org/drawingml/2006/picture">
+                <pic:pic xmlns:pic="http://schemas.openxmlformats.org/drawingml/2006/picture">
+                  <pic:nvPicPr>
+                    <pic:cNvPr id="1348128821" name="Picture 1" descr="A black screen with white text&#10;&#10;Description automatically generated"/>
+                    <pic:cNvPicPr/>
+                  </pic:nvPicPr>
+                  <pic:blipFill>
+                    <a:blip r:embed="rId62"/>
+                    <a:stretch>
+                      <a:fillRect/>
+                    </a:stretch>
+                  </pic:blipFill>
+                  <pic:spPr>
+                    <a:xfrm>
+                      <a:off x="0" y="0"/>
+                      <a:ext cx="3673158" cy="853514"/>
+                    </a:xfrm>
+                    <a:prstGeom prst="rect">
+                      <a:avLst/>
+                    </a:prstGeom>
+                  </pic:spPr>
+                </pic:pic>
+              </a:graphicData>
+            </a:graphic>
+          </wp:inline>
+        </w:drawing>
+      </w:r>
+    </w:p>
+    <w:p>
+      <w:pPr>
+        <w:pStyle w:val="ListParagraph"/>
+        <w:ind w:left="1440"/>
+        <w:rPr>
+          <w:rFonts w:ascii="Arial" w:hAnsi="Arial" w:cs="Arial"/>
+          <w:sz w:val="24"/>
+          <w:szCs w:val="24"/>
+          <w:lang w:val="en-US"/>
+        </w:rPr>
+      </w:pPr>
+    </w:p>
+    <w:p>
+      <w:pPr>
+        <w:pStyle w:val="ListParagraph"/>
+        <w:ind w:left="1440"/>
+        <w:rPr>
+          <w:rFonts w:ascii="Arial" w:hAnsi="Arial" w:cs="Arial"/>
+          <w:sz w:val="24"/>
+          <w:szCs w:val="24"/>
+          <w:lang w:val="en-US"/>
+        </w:rPr>
+      </w:pPr>
+      <w:r>
+        <w:rPr>
+          <w:rFonts w:ascii="Arial" w:hAnsi="Arial" w:cs="Arial"/>
+          <w:sz w:val="24"/>
+          <w:szCs w:val="24"/>
+          <w:lang w:val="en-US"/>
+        </w:rPr>
+        <w:t>Now this model will be evaluated.</w:t>
+      </w:r>
+    </w:p>
+    <w:p>
+      <w:pPr>
+        <w:pStyle w:val="ListParagraph"/>
+        <w:ind w:left="1440"/>
+        <w:rPr>
+          <w:rFonts w:ascii="Arial" w:hAnsi="Arial" w:cs="Arial"/>
+          <w:sz w:val="24"/>
+          <w:szCs w:val="24"/>
+          <w:lang w:val="en-US"/>
+        </w:rPr>
+      </w:pPr>
+      <w:r>
+        <w:rPr>
+          <w:rFonts w:ascii="Arial" w:hAnsi="Arial" w:cs="Arial"/>
+          <w:noProof/>
+          <w:sz w:val="24"/>
+          <w:szCs w:val="24"/>
+          <w:lang w:val="en-US"/>
+        </w:rPr>
+        <w:drawing>
+          <wp:inline distT="0" distB="0" distL="0" distR="0" wp14:anchorId="5F6C20AC" wp14:editId="522E4591">
+            <wp:extent cx="3787468" cy="807790"/>
+            <wp:effectExtent l="0" t="0" r="3810" b="0"/>
+            <wp:docPr id="1263646603" name="Picture 1"/>
+            <wp:cNvGraphicFramePr>
+              <a:graphicFrameLocks xmlns:a="http://schemas.openxmlformats.org/drawingml/2006/main" noChangeAspect="1"/>
+            </wp:cNvGraphicFramePr>
+            <a:graphic xmlns:a="http://schemas.openxmlformats.org/drawingml/2006/main">
+              <a:graphicData uri="http://schemas.openxmlformats.org/drawingml/2006/picture">
+                <pic:pic xmlns:pic="http://schemas.openxmlformats.org/drawingml/2006/picture">
+                  <pic:nvPicPr>
+                    <pic:cNvPr id="1263646603" name=""/>
+                    <pic:cNvPicPr/>
+                  </pic:nvPicPr>
+                  <pic:blipFill>
+                    <a:blip r:embed="rId63"/>
+                    <a:stretch>
+                      <a:fillRect/>
+                    </a:stretch>
+                  </pic:blipFill>
+                  <pic:spPr>
+                    <a:xfrm>
+                      <a:off x="0" y="0"/>
+                      <a:ext cx="3787468" cy="807790"/>
+                    </a:xfrm>
+                    <a:prstGeom prst="rect">
+                      <a:avLst/>
+                    </a:prstGeom>
+                  </pic:spPr>
+                </pic:pic>
+              </a:graphicData>
+            </a:graphic>
+          </wp:inline>
+        </w:drawing>
+      </w:r>
+    </w:p>
+    <w:p>
+      <w:pPr>
+        <w:pStyle w:val="ListParagraph"/>
+        <w:ind w:left="1440"/>
+        <w:rPr>
+          <w:rFonts w:ascii="Arial" w:hAnsi="Arial" w:cs="Arial"/>
+          <w:sz w:val="24"/>
+          <w:szCs w:val="24"/>
+          <w:lang w:val="en-US"/>
+        </w:rPr>
+      </w:pPr>
+    </w:p>
+    <w:p>
+      <w:pPr>
+        <w:pStyle w:val="ListParagraph"/>
+        <w:ind w:left="1440"/>
+        <w:rPr>
+          <w:rFonts w:ascii="Arial" w:hAnsi="Arial" w:cs="Arial"/>
+          <w:sz w:val="24"/>
+          <w:szCs w:val="24"/>
+          <w:lang w:val="en-US"/>
+        </w:rPr>
+      </w:pPr>
+    </w:p>
+    <w:p>
+      <w:pPr>
+        <w:pStyle w:val="ListParagraph"/>
+        <w:ind w:left="1440"/>
+        <w:rPr>
+          <w:rFonts w:ascii="Arial" w:hAnsi="Arial" w:cs="Arial"/>
+          <w:sz w:val="24"/>
+          <w:szCs w:val="24"/>
+          <w:lang w:val="en-US"/>
+        </w:rPr>
+      </w:pPr>
+    </w:p>
+    <w:p>
+      <w:pPr>
+        <w:pStyle w:val="ListParagraph"/>
         <w:numPr>
           <w:ilvl w:val="0"/>
           <w:numId w:val="8"/>
@@ -12455,6 +14623,61 @@
     <w:p>
       <w:pPr>
         <w:pStyle w:val="ListParagraph"/>
+        <w:ind w:left="1440"/>
+        <w:rPr>
+          <w:rFonts w:ascii="Arial" w:hAnsi="Arial" w:cs="Arial"/>
+          <w:sz w:val="24"/>
+          <w:szCs w:val="24"/>
+          <w:lang w:val="en-US"/>
+        </w:rPr>
+      </w:pPr>
+      <w:r>
+        <w:rPr>
+          <w:rFonts w:ascii="Arial" w:hAnsi="Arial" w:cs="Arial"/>
+          <w:sz w:val="24"/>
+          <w:szCs w:val="24"/>
+          <w:lang w:val="en-US"/>
+        </w:rPr>
+        <w:drawing>
+          <wp:inline distT="0" distB="0" distL="0" distR="0" wp14:anchorId="71634374" wp14:editId="081F9D06">
+            <wp:extent cx="4320914" cy="2080440"/>
+            <wp:effectExtent l="0" t="0" r="3810" b="0"/>
+            <wp:docPr id="1343790257" name="Picture 1" descr="A screenshot of a computer&#10;&#10;Description automatically generated"/>
+            <wp:cNvGraphicFramePr>
+              <a:graphicFrameLocks xmlns:a="http://schemas.openxmlformats.org/drawingml/2006/main" noChangeAspect="1"/>
+            </wp:cNvGraphicFramePr>
+            <a:graphic xmlns:a="http://schemas.openxmlformats.org/drawingml/2006/main">
+              <a:graphicData uri="http://schemas.openxmlformats.org/drawingml/2006/picture">
+                <pic:pic xmlns:pic="http://schemas.openxmlformats.org/drawingml/2006/picture">
+                  <pic:nvPicPr>
+                    <pic:cNvPr id="1343790257" name="Picture 1" descr="A screenshot of a computer&#10;&#10;Description automatically generated"/>
+                    <pic:cNvPicPr/>
+                  </pic:nvPicPr>
+                  <pic:blipFill>
+                    <a:blip r:embed="rId64"/>
+                    <a:stretch>
+                      <a:fillRect/>
+                    </a:stretch>
+                  </pic:blipFill>
+                  <pic:spPr>
+                    <a:xfrm>
+                      <a:off x="0" y="0"/>
+                      <a:ext cx="4320914" cy="2080440"/>
+                    </a:xfrm>
+                    <a:prstGeom prst="rect">
+                      <a:avLst/>
+                    </a:prstGeom>
+                  </pic:spPr>
+                </pic:pic>
+              </a:graphicData>
+            </a:graphic>
+          </wp:inline>
+        </w:drawing>
+      </w:r>
+    </w:p>
+    <w:p>
+      <w:pPr>
+        <w:pStyle w:val="ListParagraph"/>
         <w:ind w:left="1080"/>
         <w:rPr>
           <w:rFonts w:ascii="Arial" w:hAnsi="Arial" w:cs="Arial"/>
@@ -12513,6 +14736,1149 @@
         </w:rPr>
         <w:t>The best classifier and how it works:</w:t>
       </w:r>
+    </w:p>
+    <w:p>
+      <w:pPr>
+        <w:pStyle w:val="ListParagraph"/>
+        <w:rPr>
+          <w:rFonts w:ascii="Arial" w:hAnsi="Arial" w:cs="Arial"/>
+          <w:b/>
+          <w:bCs/>
+          <w:sz w:val="24"/>
+          <w:szCs w:val="24"/>
+          <w:lang w:val="en-US"/>
+        </w:rPr>
+      </w:pPr>
+    </w:p>
+    <w:p>
+      <w:pPr>
+        <w:pStyle w:val="ListParagraph"/>
+        <w:rPr>
+          <w:rFonts w:ascii="Arial" w:hAnsi="Arial" w:cs="Arial"/>
+          <w:sz w:val="24"/>
+          <w:szCs w:val="24"/>
+          <w:lang w:val="en-US"/>
+        </w:rPr>
+      </w:pPr>
+      <w:r>
+        <w:rPr>
+          <w:rFonts w:ascii="Arial" w:hAnsi="Arial" w:cs="Arial"/>
+          <w:sz w:val="24"/>
+          <w:szCs w:val="24"/>
+          <w:lang w:val="en-US"/>
+        </w:rPr>
+        <w:t>Here’s a table detailing the results of all the classifiers that I used.</w:t>
+      </w:r>
+    </w:p>
+    <w:tbl>
+      <w:tblPr>
+        <w:tblStyle w:val="TableGrid"/>
+        <w:tblW w:w="9103" w:type="dxa"/>
+        <w:tblInd w:w="720" w:type="dxa"/>
+        <w:tblLook w:val="04A0" w:firstRow="1" w:lastRow="0" w:firstColumn="1" w:lastColumn="0" w:noHBand="0" w:noVBand="1"/>
+      </w:tblPr>
+      <w:tblGrid>
+        <w:gridCol w:w="2046"/>
+        <w:gridCol w:w="1755"/>
+        <w:gridCol w:w="1778"/>
+        <w:gridCol w:w="1772"/>
+        <w:gridCol w:w="1752"/>
+      </w:tblGrid>
+      <w:tr>
+        <w:trPr>
+          <w:trHeight w:val="669"/>
+        </w:trPr>
+        <w:tc>
+          <w:tcPr>
+            <w:tcW w:w="2046" w:type="dxa"/>
+          </w:tcPr>
+          <w:p>
+            <w:pPr>
+              <w:pStyle w:val="ListParagraph"/>
+              <w:ind w:left="0"/>
+              <w:rPr>
+                <w:rFonts w:ascii="Arial" w:hAnsi="Arial" w:cs="Arial"/>
+                <w:sz w:val="24"/>
+                <w:szCs w:val="24"/>
+                <w:lang w:val="en-US"/>
+              </w:rPr>
+            </w:pPr>
+            <w:r>
+              <w:rPr>
+                <w:rFonts w:ascii="Arial" w:hAnsi="Arial" w:cs="Arial"/>
+                <w:sz w:val="24"/>
+                <w:szCs w:val="24"/>
+                <w:lang w:val="en-US"/>
+              </w:rPr>
+              <w:t>Classifier/Score</w:t>
+            </w:r>
+          </w:p>
+        </w:tc>
+        <w:tc>
+          <w:tcPr>
+            <w:tcW w:w="1755" w:type="dxa"/>
+          </w:tcPr>
+          <w:p>
+            <w:pPr>
+              <w:pStyle w:val="ListParagraph"/>
+              <w:ind w:left="0"/>
+              <w:rPr>
+                <w:rFonts w:ascii="Arial" w:hAnsi="Arial" w:cs="Arial"/>
+                <w:sz w:val="24"/>
+                <w:szCs w:val="24"/>
+                <w:lang w:val="en-US"/>
+              </w:rPr>
+            </w:pPr>
+            <w:r>
+              <w:rPr>
+                <w:rFonts w:ascii="Arial" w:hAnsi="Arial" w:cs="Arial"/>
+                <w:sz w:val="24"/>
+                <w:szCs w:val="24"/>
+                <w:lang w:val="en-US"/>
+              </w:rPr>
+              <w:t>F1 macro</w:t>
+            </w:r>
+          </w:p>
+        </w:tc>
+        <w:tc>
+          <w:tcPr>
+            <w:tcW w:w="1778" w:type="dxa"/>
+          </w:tcPr>
+          <w:p>
+            <w:pPr>
+              <w:pStyle w:val="ListParagraph"/>
+              <w:ind w:left="0"/>
+              <w:rPr>
+                <w:rFonts w:ascii="Arial" w:hAnsi="Arial" w:cs="Arial"/>
+                <w:sz w:val="24"/>
+                <w:szCs w:val="24"/>
+                <w:lang w:val="en-US"/>
+              </w:rPr>
+            </w:pPr>
+            <w:r>
+              <w:rPr>
+                <w:rFonts w:ascii="Arial" w:hAnsi="Arial" w:cs="Arial"/>
+                <w:sz w:val="24"/>
+                <w:szCs w:val="24"/>
+                <w:lang w:val="en-US"/>
+              </w:rPr>
+              <w:t>Accuracy</w:t>
+            </w:r>
+          </w:p>
+        </w:tc>
+        <w:tc>
+          <w:tcPr>
+            <w:tcW w:w="1772" w:type="dxa"/>
+          </w:tcPr>
+          <w:p>
+            <w:pPr>
+              <w:pStyle w:val="ListParagraph"/>
+              <w:ind w:left="0"/>
+              <w:rPr>
+                <w:rFonts w:ascii="Arial" w:hAnsi="Arial" w:cs="Arial"/>
+                <w:sz w:val="24"/>
+                <w:szCs w:val="24"/>
+                <w:lang w:val="en-US"/>
+              </w:rPr>
+            </w:pPr>
+            <w:r>
+              <w:rPr>
+                <w:rFonts w:ascii="Arial" w:hAnsi="Arial" w:cs="Arial"/>
+                <w:sz w:val="24"/>
+                <w:szCs w:val="24"/>
+                <w:lang w:val="en-US"/>
+              </w:rPr>
+              <w:t>Precision macro</w:t>
+            </w:r>
+          </w:p>
+        </w:tc>
+        <w:tc>
+          <w:tcPr>
+            <w:tcW w:w="1752" w:type="dxa"/>
+          </w:tcPr>
+          <w:p>
+            <w:pPr>
+              <w:pStyle w:val="ListParagraph"/>
+              <w:ind w:left="0"/>
+              <w:rPr>
+                <w:rFonts w:ascii="Arial" w:hAnsi="Arial" w:cs="Arial"/>
+                <w:sz w:val="24"/>
+                <w:szCs w:val="24"/>
+                <w:lang w:val="en-US"/>
+              </w:rPr>
+            </w:pPr>
+            <w:r>
+              <w:rPr>
+                <w:rFonts w:ascii="Arial" w:hAnsi="Arial" w:cs="Arial"/>
+                <w:sz w:val="24"/>
+                <w:szCs w:val="24"/>
+                <w:lang w:val="en-US"/>
+              </w:rPr>
+              <w:t>Recall macro</w:t>
+            </w:r>
+          </w:p>
+        </w:tc>
+      </w:tr>
+      <w:tr>
+        <w:trPr>
+          <w:trHeight w:val="669"/>
+        </w:trPr>
+        <w:tc>
+          <w:tcPr>
+            <w:tcW w:w="2046" w:type="dxa"/>
+          </w:tcPr>
+          <w:p>
+            <w:pPr>
+              <w:pStyle w:val="ListParagraph"/>
+              <w:ind w:left="0"/>
+              <w:rPr>
+                <w:rFonts w:ascii="Arial" w:hAnsi="Arial" w:cs="Arial"/>
+                <w:sz w:val="24"/>
+                <w:szCs w:val="24"/>
+                <w:lang w:val="en-US"/>
+              </w:rPr>
+            </w:pPr>
+            <w:proofErr w:type="spellStart"/>
+            <w:r>
+              <w:rPr>
+                <w:rFonts w:ascii="Arial" w:hAnsi="Arial" w:cs="Arial"/>
+                <w:sz w:val="24"/>
+                <w:szCs w:val="24"/>
+                <w:lang w:val="en-US"/>
+              </w:rPr>
+              <w:t>LinearSVC</w:t>
+            </w:r>
+            <w:proofErr w:type="spellEnd"/>
+          </w:p>
+        </w:tc>
+        <w:tc>
+          <w:tcPr>
+            <w:tcW w:w="1755" w:type="dxa"/>
+          </w:tcPr>
+          <w:p>
+            <w:pPr>
+              <w:pStyle w:val="ListParagraph"/>
+              <w:ind w:left="0"/>
+              <w:rPr>
+                <w:rFonts w:ascii="Arial" w:hAnsi="Arial" w:cs="Arial"/>
+                <w:sz w:val="24"/>
+                <w:szCs w:val="24"/>
+                <w:lang w:val="en-US"/>
+              </w:rPr>
+            </w:pPr>
+            <w:r>
+              <w:rPr>
+                <w:rFonts w:ascii="Arial" w:hAnsi="Arial" w:cs="Arial"/>
+                <w:sz w:val="24"/>
+                <w:szCs w:val="24"/>
+                <w:lang w:val="en-US"/>
+              </w:rPr>
+              <w:t>0.71</w:t>
+            </w:r>
+          </w:p>
+        </w:tc>
+        <w:tc>
+          <w:tcPr>
+            <w:tcW w:w="1778" w:type="dxa"/>
+          </w:tcPr>
+          <w:p>
+            <w:pPr>
+              <w:pStyle w:val="ListParagraph"/>
+              <w:ind w:left="0"/>
+              <w:rPr>
+                <w:rFonts w:ascii="Arial" w:hAnsi="Arial" w:cs="Arial"/>
+                <w:sz w:val="24"/>
+                <w:szCs w:val="24"/>
+                <w:lang w:val="en-US"/>
+              </w:rPr>
+            </w:pPr>
+            <w:r>
+              <w:rPr>
+                <w:rFonts w:ascii="Arial" w:hAnsi="Arial" w:cs="Arial"/>
+                <w:sz w:val="24"/>
+                <w:szCs w:val="24"/>
+                <w:lang w:val="en-US"/>
+              </w:rPr>
+              <w:t>0.92</w:t>
+            </w:r>
+          </w:p>
+        </w:tc>
+        <w:tc>
+          <w:tcPr>
+            <w:tcW w:w="1772" w:type="dxa"/>
+          </w:tcPr>
+          <w:p>
+            <w:pPr>
+              <w:pStyle w:val="ListParagraph"/>
+              <w:ind w:left="0"/>
+              <w:rPr>
+                <w:rFonts w:ascii="Arial" w:hAnsi="Arial" w:cs="Arial"/>
+                <w:sz w:val="24"/>
+                <w:szCs w:val="24"/>
+                <w:lang w:val="en-US"/>
+              </w:rPr>
+            </w:pPr>
+            <w:r>
+              <w:rPr>
+                <w:rFonts w:ascii="Arial" w:hAnsi="Arial" w:cs="Arial"/>
+                <w:sz w:val="24"/>
+                <w:szCs w:val="24"/>
+                <w:lang w:val="en-US"/>
+              </w:rPr>
+              <w:t>0.86</w:t>
+            </w:r>
+          </w:p>
+        </w:tc>
+        <w:tc>
+          <w:tcPr>
+            <w:tcW w:w="1752" w:type="dxa"/>
+          </w:tcPr>
+          <w:p>
+            <w:pPr>
+              <w:pStyle w:val="ListParagraph"/>
+              <w:ind w:left="0"/>
+              <w:rPr>
+                <w:rFonts w:ascii="Arial" w:hAnsi="Arial" w:cs="Arial"/>
+                <w:sz w:val="24"/>
+                <w:szCs w:val="24"/>
+                <w:lang w:val="en-US"/>
+              </w:rPr>
+            </w:pPr>
+            <w:r>
+              <w:rPr>
+                <w:rFonts w:ascii="Arial" w:hAnsi="Arial" w:cs="Arial"/>
+                <w:sz w:val="24"/>
+                <w:szCs w:val="24"/>
+                <w:lang w:val="en-US"/>
+              </w:rPr>
+              <w:t>0.66</w:t>
+            </w:r>
+          </w:p>
+        </w:tc>
+      </w:tr>
+      <w:tr>
+        <w:trPr>
+          <w:trHeight w:val="696"/>
+        </w:trPr>
+        <w:tc>
+          <w:tcPr>
+            <w:tcW w:w="2046" w:type="dxa"/>
+          </w:tcPr>
+          <w:p>
+            <w:pPr>
+              <w:pStyle w:val="ListParagraph"/>
+              <w:ind w:left="0"/>
+              <w:rPr>
+                <w:rFonts w:ascii="Arial" w:hAnsi="Arial" w:cs="Arial"/>
+                <w:sz w:val="24"/>
+                <w:szCs w:val="24"/>
+                <w:lang w:val="en-US"/>
+              </w:rPr>
+            </w:pPr>
+            <w:r>
+              <w:rPr>
+                <w:rFonts w:ascii="Arial" w:hAnsi="Arial" w:cs="Arial"/>
+                <w:sz w:val="24"/>
+                <w:szCs w:val="24"/>
+                <w:lang w:val="en-US"/>
+              </w:rPr>
+              <w:t>KNN</w:t>
+            </w:r>
+          </w:p>
+        </w:tc>
+        <w:tc>
+          <w:tcPr>
+            <w:tcW w:w="1755" w:type="dxa"/>
+          </w:tcPr>
+          <w:p>
+            <w:pPr>
+              <w:pStyle w:val="ListParagraph"/>
+              <w:ind w:left="0"/>
+              <w:rPr>
+                <w:rFonts w:ascii="Arial" w:hAnsi="Arial" w:cs="Arial"/>
+                <w:sz w:val="24"/>
+                <w:szCs w:val="24"/>
+                <w:lang w:val="en-US"/>
+              </w:rPr>
+            </w:pPr>
+            <w:r>
+              <w:rPr>
+                <w:rFonts w:ascii="Arial" w:hAnsi="Arial" w:cs="Arial"/>
+                <w:sz w:val="24"/>
+                <w:szCs w:val="24"/>
+                <w:lang w:val="en-US"/>
+              </w:rPr>
+              <w:t>0.71</w:t>
+            </w:r>
+          </w:p>
+        </w:tc>
+        <w:tc>
+          <w:tcPr>
+            <w:tcW w:w="1778" w:type="dxa"/>
+          </w:tcPr>
+          <w:p>
+            <w:pPr>
+              <w:pStyle w:val="ListParagraph"/>
+              <w:ind w:left="0"/>
+              <w:rPr>
+                <w:rFonts w:ascii="Arial" w:hAnsi="Arial" w:cs="Arial"/>
+                <w:sz w:val="24"/>
+                <w:szCs w:val="24"/>
+                <w:lang w:val="en-US"/>
+              </w:rPr>
+            </w:pPr>
+            <w:r>
+              <w:rPr>
+                <w:rFonts w:ascii="Arial" w:hAnsi="Arial" w:cs="Arial"/>
+                <w:sz w:val="24"/>
+                <w:szCs w:val="24"/>
+                <w:lang w:val="en-US"/>
+              </w:rPr>
+              <w:t>0.92</w:t>
+            </w:r>
+          </w:p>
+        </w:tc>
+        <w:tc>
+          <w:tcPr>
+            <w:tcW w:w="1772" w:type="dxa"/>
+          </w:tcPr>
+          <w:p>
+            <w:pPr>
+              <w:pStyle w:val="ListParagraph"/>
+              <w:ind w:left="0"/>
+              <w:rPr>
+                <w:rFonts w:ascii="Arial" w:hAnsi="Arial" w:cs="Arial"/>
+                <w:sz w:val="24"/>
+                <w:szCs w:val="24"/>
+                <w:lang w:val="en-US"/>
+              </w:rPr>
+            </w:pPr>
+            <w:r>
+              <w:rPr>
+                <w:rFonts w:ascii="Arial" w:hAnsi="Arial" w:cs="Arial"/>
+                <w:sz w:val="24"/>
+                <w:szCs w:val="24"/>
+                <w:lang w:val="en-US"/>
+              </w:rPr>
+              <w:t>0.78</w:t>
+            </w:r>
+          </w:p>
+        </w:tc>
+        <w:tc>
+          <w:tcPr>
+            <w:tcW w:w="1752" w:type="dxa"/>
+          </w:tcPr>
+          <w:p>
+            <w:pPr>
+              <w:pStyle w:val="ListParagraph"/>
+              <w:ind w:left="0"/>
+              <w:rPr>
+                <w:rFonts w:ascii="Arial" w:hAnsi="Arial" w:cs="Arial"/>
+                <w:sz w:val="24"/>
+                <w:szCs w:val="24"/>
+                <w:lang w:val="en-US"/>
+              </w:rPr>
+            </w:pPr>
+            <w:r>
+              <w:rPr>
+                <w:rFonts w:ascii="Arial" w:hAnsi="Arial" w:cs="Arial"/>
+                <w:sz w:val="24"/>
+                <w:szCs w:val="24"/>
+                <w:lang w:val="en-US"/>
+              </w:rPr>
+              <w:t>0.67</w:t>
+            </w:r>
+          </w:p>
+        </w:tc>
+      </w:tr>
+      <w:tr>
+        <w:trPr>
+          <w:trHeight w:val="669"/>
+        </w:trPr>
+        <w:tc>
+          <w:tcPr>
+            <w:tcW w:w="2046" w:type="dxa"/>
+          </w:tcPr>
+          <w:p>
+            <w:pPr>
+              <w:pStyle w:val="ListParagraph"/>
+              <w:ind w:left="0"/>
+              <w:rPr>
+                <w:rFonts w:ascii="Arial" w:hAnsi="Arial" w:cs="Arial"/>
+                <w:sz w:val="24"/>
+                <w:szCs w:val="24"/>
+                <w:lang w:val="en-US"/>
+              </w:rPr>
+            </w:pPr>
+            <w:r>
+              <w:rPr>
+                <w:rFonts w:ascii="Arial" w:hAnsi="Arial" w:cs="Arial"/>
+                <w:sz w:val="24"/>
+                <w:szCs w:val="24"/>
+                <w:lang w:val="en-US"/>
+              </w:rPr>
+              <w:t>Neural Network</w:t>
+            </w:r>
+          </w:p>
+        </w:tc>
+        <w:tc>
+          <w:tcPr>
+            <w:tcW w:w="1755" w:type="dxa"/>
+          </w:tcPr>
+          <w:p>
+            <w:pPr>
+              <w:pStyle w:val="ListParagraph"/>
+              <w:ind w:left="0"/>
+              <w:rPr>
+                <w:rFonts w:ascii="Arial" w:hAnsi="Arial" w:cs="Arial"/>
+                <w:sz w:val="24"/>
+                <w:szCs w:val="24"/>
+                <w:lang w:val="en-US"/>
+              </w:rPr>
+            </w:pPr>
+            <w:r>
+              <w:rPr>
+                <w:rFonts w:ascii="Arial" w:hAnsi="Arial" w:cs="Arial"/>
+                <w:sz w:val="24"/>
+                <w:szCs w:val="24"/>
+                <w:lang w:val="en-US"/>
+              </w:rPr>
+              <w:t>0.73</w:t>
+            </w:r>
+          </w:p>
+        </w:tc>
+        <w:tc>
+          <w:tcPr>
+            <w:tcW w:w="1778" w:type="dxa"/>
+          </w:tcPr>
+          <w:p>
+            <w:pPr>
+              <w:pStyle w:val="ListParagraph"/>
+              <w:ind w:left="0"/>
+              <w:rPr>
+                <w:rFonts w:ascii="Arial" w:hAnsi="Arial" w:cs="Arial"/>
+                <w:sz w:val="24"/>
+                <w:szCs w:val="24"/>
+                <w:lang w:val="en-US"/>
+              </w:rPr>
+            </w:pPr>
+            <w:r>
+              <w:rPr>
+                <w:rFonts w:ascii="Arial" w:hAnsi="Arial" w:cs="Arial"/>
+                <w:sz w:val="24"/>
+                <w:szCs w:val="24"/>
+                <w:lang w:val="en-US"/>
+              </w:rPr>
+              <w:t>0.85</w:t>
+            </w:r>
+          </w:p>
+        </w:tc>
+        <w:tc>
+          <w:tcPr>
+            <w:tcW w:w="1772" w:type="dxa"/>
+          </w:tcPr>
+          <w:p>
+            <w:pPr>
+              <w:pStyle w:val="ListParagraph"/>
+              <w:ind w:left="0"/>
+              <w:rPr>
+                <w:rFonts w:ascii="Arial" w:hAnsi="Arial" w:cs="Arial"/>
+                <w:sz w:val="24"/>
+                <w:szCs w:val="24"/>
+                <w:lang w:val="en-US"/>
+              </w:rPr>
+            </w:pPr>
+            <w:r>
+              <w:rPr>
+                <w:rFonts w:ascii="Arial" w:hAnsi="Arial" w:cs="Arial"/>
+                <w:sz w:val="24"/>
+                <w:szCs w:val="24"/>
+                <w:lang w:val="en-US"/>
+              </w:rPr>
+              <w:t>0.69</w:t>
+            </w:r>
+          </w:p>
+        </w:tc>
+        <w:tc>
+          <w:tcPr>
+            <w:tcW w:w="1752" w:type="dxa"/>
+          </w:tcPr>
+          <w:p>
+            <w:pPr>
+              <w:pStyle w:val="ListParagraph"/>
+              <w:ind w:left="0"/>
+              <w:rPr>
+                <w:rFonts w:ascii="Arial" w:hAnsi="Arial" w:cs="Arial"/>
+                <w:sz w:val="24"/>
+                <w:szCs w:val="24"/>
+                <w:lang w:val="en-US"/>
+              </w:rPr>
+            </w:pPr>
+            <w:r>
+              <w:rPr>
+                <w:rFonts w:ascii="Arial" w:hAnsi="Arial" w:cs="Arial"/>
+                <w:sz w:val="24"/>
+                <w:szCs w:val="24"/>
+                <w:lang w:val="en-US"/>
+              </w:rPr>
+              <w:t>0.85</w:t>
+            </w:r>
+          </w:p>
+        </w:tc>
+      </w:tr>
+      <w:tr>
+        <w:trPr>
+          <w:trHeight w:val="669"/>
+        </w:trPr>
+        <w:tc>
+          <w:tcPr>
+            <w:tcW w:w="2046" w:type="dxa"/>
+          </w:tcPr>
+          <w:p>
+            <w:pPr>
+              <w:pStyle w:val="ListParagraph"/>
+              <w:ind w:left="0"/>
+              <w:rPr>
+                <w:rFonts w:ascii="Arial" w:hAnsi="Arial" w:cs="Arial"/>
+                <w:sz w:val="24"/>
+                <w:szCs w:val="24"/>
+                <w:lang w:val="en-US"/>
+              </w:rPr>
+            </w:pPr>
+            <w:r>
+              <w:rPr>
+                <w:rFonts w:ascii="Arial" w:hAnsi="Arial" w:cs="Arial"/>
+                <w:sz w:val="24"/>
+                <w:szCs w:val="24"/>
+                <w:lang w:val="en-US"/>
+              </w:rPr>
+              <w:t>Random Forest</w:t>
+            </w:r>
+          </w:p>
+        </w:tc>
+        <w:tc>
+          <w:tcPr>
+            <w:tcW w:w="1755" w:type="dxa"/>
+          </w:tcPr>
+          <w:p>
+            <w:pPr>
+              <w:pStyle w:val="ListParagraph"/>
+              <w:ind w:left="0"/>
+              <w:rPr>
+                <w:rFonts w:ascii="Arial" w:hAnsi="Arial" w:cs="Arial"/>
+                <w:sz w:val="24"/>
+                <w:szCs w:val="24"/>
+                <w:lang w:val="en-US"/>
+              </w:rPr>
+            </w:pPr>
+            <w:r>
+              <w:rPr>
+                <w:rFonts w:ascii="Arial" w:hAnsi="Arial" w:cs="Arial"/>
+                <w:sz w:val="24"/>
+                <w:szCs w:val="24"/>
+                <w:lang w:val="en-US"/>
+              </w:rPr>
+              <w:t>0.80</w:t>
+            </w:r>
+          </w:p>
+        </w:tc>
+        <w:tc>
+          <w:tcPr>
+            <w:tcW w:w="1778" w:type="dxa"/>
+          </w:tcPr>
+          <w:p>
+            <w:pPr>
+              <w:pStyle w:val="ListParagraph"/>
+              <w:ind w:left="0"/>
+              <w:rPr>
+                <w:rFonts w:ascii="Arial" w:hAnsi="Arial" w:cs="Arial"/>
+                <w:sz w:val="24"/>
+                <w:szCs w:val="24"/>
+                <w:lang w:val="en-US"/>
+              </w:rPr>
+            </w:pPr>
+            <w:r>
+              <w:rPr>
+                <w:rFonts w:ascii="Arial" w:hAnsi="Arial" w:cs="Arial"/>
+                <w:sz w:val="24"/>
+                <w:szCs w:val="24"/>
+                <w:lang w:val="en-US"/>
+              </w:rPr>
+              <w:t>0.93</w:t>
+            </w:r>
+          </w:p>
+        </w:tc>
+        <w:tc>
+          <w:tcPr>
+            <w:tcW w:w="1772" w:type="dxa"/>
+          </w:tcPr>
+          <w:p>
+            <w:pPr>
+              <w:pStyle w:val="ListParagraph"/>
+              <w:ind w:left="0"/>
+              <w:rPr>
+                <w:rFonts w:ascii="Arial" w:hAnsi="Arial" w:cs="Arial"/>
+                <w:sz w:val="24"/>
+                <w:szCs w:val="24"/>
+                <w:lang w:val="en-US"/>
+              </w:rPr>
+            </w:pPr>
+            <w:r>
+              <w:rPr>
+                <w:rFonts w:ascii="Arial" w:hAnsi="Arial" w:cs="Arial"/>
+                <w:sz w:val="24"/>
+                <w:szCs w:val="24"/>
+                <w:lang w:val="en-US"/>
+              </w:rPr>
+              <w:t>0.84</w:t>
+            </w:r>
+          </w:p>
+        </w:tc>
+        <w:tc>
+          <w:tcPr>
+            <w:tcW w:w="1752" w:type="dxa"/>
+          </w:tcPr>
+          <w:p>
+            <w:pPr>
+              <w:pStyle w:val="ListParagraph"/>
+              <w:ind w:left="0"/>
+              <w:rPr>
+                <w:rFonts w:ascii="Arial" w:hAnsi="Arial" w:cs="Arial"/>
+                <w:sz w:val="24"/>
+                <w:szCs w:val="24"/>
+                <w:lang w:val="en-US"/>
+              </w:rPr>
+            </w:pPr>
+            <w:r>
+              <w:rPr>
+                <w:rFonts w:ascii="Arial" w:hAnsi="Arial" w:cs="Arial"/>
+                <w:sz w:val="24"/>
+                <w:szCs w:val="24"/>
+                <w:lang w:val="en-US"/>
+              </w:rPr>
+              <w:t>0.77</w:t>
+            </w:r>
+          </w:p>
+        </w:tc>
+      </w:tr>
+      <w:tr>
+        <w:trPr>
+          <w:trHeight w:val="669"/>
+        </w:trPr>
+        <w:tc>
+          <w:tcPr>
+            <w:tcW w:w="2046" w:type="dxa"/>
+          </w:tcPr>
+          <w:p>
+            <w:pPr>
+              <w:pStyle w:val="ListParagraph"/>
+              <w:ind w:left="0"/>
+              <w:rPr>
+                <w:rFonts w:ascii="Arial" w:hAnsi="Arial" w:cs="Arial"/>
+                <w:sz w:val="24"/>
+                <w:szCs w:val="24"/>
+                <w:lang w:val="en-US"/>
+              </w:rPr>
+            </w:pPr>
+            <w:proofErr w:type="spellStart"/>
+            <w:r>
+              <w:rPr>
+                <w:rFonts w:ascii="Arial" w:hAnsi="Arial" w:cs="Arial"/>
+                <w:sz w:val="24"/>
+                <w:szCs w:val="24"/>
+                <w:lang w:val="en-US"/>
+              </w:rPr>
+              <w:t>XGBoost</w:t>
+            </w:r>
+            <w:proofErr w:type="spellEnd"/>
+          </w:p>
+        </w:tc>
+        <w:tc>
+          <w:tcPr>
+            <w:tcW w:w="1755" w:type="dxa"/>
+          </w:tcPr>
+          <w:p>
+            <w:pPr>
+              <w:pStyle w:val="ListParagraph"/>
+              <w:ind w:left="0"/>
+              <w:rPr>
+                <w:rFonts w:ascii="Arial" w:hAnsi="Arial" w:cs="Arial"/>
+                <w:sz w:val="24"/>
+                <w:szCs w:val="24"/>
+                <w:lang w:val="en-US"/>
+              </w:rPr>
+            </w:pPr>
+            <w:r>
+              <w:rPr>
+                <w:rFonts w:ascii="Arial" w:hAnsi="Arial" w:cs="Arial"/>
+                <w:sz w:val="24"/>
+                <w:szCs w:val="24"/>
+                <w:lang w:val="en-US"/>
+              </w:rPr>
+              <w:t>0.81</w:t>
+            </w:r>
+          </w:p>
+        </w:tc>
+        <w:tc>
+          <w:tcPr>
+            <w:tcW w:w="1778" w:type="dxa"/>
+          </w:tcPr>
+          <w:p>
+            <w:pPr>
+              <w:pStyle w:val="ListParagraph"/>
+              <w:ind w:left="0"/>
+              <w:rPr>
+                <w:rFonts w:ascii="Arial" w:hAnsi="Arial" w:cs="Arial"/>
+                <w:sz w:val="24"/>
+                <w:szCs w:val="24"/>
+                <w:lang w:val="en-US"/>
+              </w:rPr>
+            </w:pPr>
+            <w:r>
+              <w:rPr>
+                <w:rFonts w:ascii="Arial" w:hAnsi="Arial" w:cs="Arial"/>
+                <w:sz w:val="24"/>
+                <w:szCs w:val="24"/>
+                <w:lang w:val="en-US"/>
+              </w:rPr>
+              <w:t>0.94</w:t>
+            </w:r>
+          </w:p>
+        </w:tc>
+        <w:tc>
+          <w:tcPr>
+            <w:tcW w:w="1772" w:type="dxa"/>
+          </w:tcPr>
+          <w:p>
+            <w:pPr>
+              <w:pStyle w:val="ListParagraph"/>
+              <w:ind w:left="0"/>
+              <w:rPr>
+                <w:rFonts w:ascii="Arial" w:hAnsi="Arial" w:cs="Arial"/>
+                <w:sz w:val="24"/>
+                <w:szCs w:val="24"/>
+                <w:lang w:val="en-US"/>
+              </w:rPr>
+            </w:pPr>
+            <w:r>
+              <w:rPr>
+                <w:rFonts w:ascii="Arial" w:hAnsi="Arial" w:cs="Arial"/>
+                <w:sz w:val="24"/>
+                <w:szCs w:val="24"/>
+                <w:lang w:val="en-US"/>
+              </w:rPr>
+              <w:t>0.87</w:t>
+            </w:r>
+          </w:p>
+        </w:tc>
+        <w:tc>
+          <w:tcPr>
+            <w:tcW w:w="1752" w:type="dxa"/>
+          </w:tcPr>
+          <w:p>
+            <w:pPr>
+              <w:pStyle w:val="ListParagraph"/>
+              <w:ind w:left="0"/>
+              <w:rPr>
+                <w:rFonts w:ascii="Arial" w:hAnsi="Arial" w:cs="Arial"/>
+                <w:sz w:val="24"/>
+                <w:szCs w:val="24"/>
+                <w:lang w:val="en-US"/>
+              </w:rPr>
+            </w:pPr>
+            <w:r>
+              <w:rPr>
+                <w:rFonts w:ascii="Arial" w:hAnsi="Arial" w:cs="Arial"/>
+                <w:sz w:val="24"/>
+                <w:szCs w:val="24"/>
+                <w:lang w:val="en-US"/>
+              </w:rPr>
+              <w:t>0.77</w:t>
+            </w:r>
+          </w:p>
+        </w:tc>
+      </w:tr>
+      <w:tr>
+        <w:trPr>
+          <w:trHeight w:val="669"/>
+        </w:trPr>
+        <w:tc>
+          <w:tcPr>
+            <w:tcW w:w="2046" w:type="dxa"/>
+          </w:tcPr>
+          <w:p>
+            <w:pPr>
+              <w:pStyle w:val="ListParagraph"/>
+              <w:ind w:left="0"/>
+              <w:rPr>
+                <w:rFonts w:ascii="Arial" w:hAnsi="Arial" w:cs="Arial"/>
+                <w:sz w:val="24"/>
+                <w:szCs w:val="24"/>
+                <w:lang w:val="en-US"/>
+              </w:rPr>
+            </w:pPr>
+            <w:r>
+              <w:rPr>
+                <w:rFonts w:ascii="Arial" w:hAnsi="Arial" w:cs="Arial"/>
+                <w:sz w:val="24"/>
+                <w:szCs w:val="24"/>
+                <w:lang w:val="en-US"/>
+              </w:rPr>
+              <w:lastRenderedPageBreak/>
+              <w:t xml:space="preserve">LGBM with </w:t>
+            </w:r>
+            <w:proofErr w:type="spellStart"/>
+            <w:r>
+              <w:rPr>
+                <w:rFonts w:ascii="Arial" w:hAnsi="Arial" w:cs="Arial"/>
+                <w:sz w:val="24"/>
+                <w:szCs w:val="24"/>
+                <w:lang w:val="en-US"/>
+              </w:rPr>
+              <w:t>Optuna</w:t>
+            </w:r>
+            <w:proofErr w:type="spellEnd"/>
+          </w:p>
+        </w:tc>
+        <w:tc>
+          <w:tcPr>
+            <w:tcW w:w="1755" w:type="dxa"/>
+          </w:tcPr>
+          <w:p>
+            <w:pPr>
+              <w:pStyle w:val="ListParagraph"/>
+              <w:ind w:left="0"/>
+              <w:rPr>
+                <w:rFonts w:ascii="Arial" w:hAnsi="Arial" w:cs="Arial"/>
+                <w:sz w:val="24"/>
+                <w:szCs w:val="24"/>
+                <w:lang w:val="en-US"/>
+              </w:rPr>
+            </w:pPr>
+            <w:r>
+              <w:rPr>
+                <w:rFonts w:ascii="Arial" w:hAnsi="Arial" w:cs="Arial"/>
+                <w:sz w:val="24"/>
+                <w:szCs w:val="24"/>
+                <w:lang w:val="en-US"/>
+              </w:rPr>
+              <w:t>0.80</w:t>
+            </w:r>
+          </w:p>
+        </w:tc>
+        <w:tc>
+          <w:tcPr>
+            <w:tcW w:w="1778" w:type="dxa"/>
+          </w:tcPr>
+          <w:p>
+            <w:pPr>
+              <w:pStyle w:val="ListParagraph"/>
+              <w:ind w:left="0"/>
+              <w:rPr>
+                <w:rFonts w:ascii="Arial" w:hAnsi="Arial" w:cs="Arial"/>
+                <w:sz w:val="24"/>
+                <w:szCs w:val="24"/>
+                <w:lang w:val="en-US"/>
+              </w:rPr>
+            </w:pPr>
+            <w:r>
+              <w:rPr>
+                <w:rFonts w:ascii="Arial" w:hAnsi="Arial" w:cs="Arial"/>
+                <w:sz w:val="24"/>
+                <w:szCs w:val="24"/>
+                <w:lang w:val="en-US"/>
+              </w:rPr>
+              <w:t>0.94</w:t>
+            </w:r>
+          </w:p>
+        </w:tc>
+        <w:tc>
+          <w:tcPr>
+            <w:tcW w:w="1772" w:type="dxa"/>
+          </w:tcPr>
+          <w:p>
+            <w:pPr>
+              <w:pStyle w:val="ListParagraph"/>
+              <w:ind w:left="0"/>
+              <w:rPr>
+                <w:rFonts w:ascii="Arial" w:hAnsi="Arial" w:cs="Arial"/>
+                <w:sz w:val="24"/>
+                <w:szCs w:val="24"/>
+                <w:lang w:val="en-US"/>
+              </w:rPr>
+            </w:pPr>
+            <w:r>
+              <w:rPr>
+                <w:rFonts w:ascii="Arial" w:hAnsi="Arial" w:cs="Arial"/>
+                <w:sz w:val="24"/>
+                <w:szCs w:val="24"/>
+                <w:lang w:val="en-US"/>
+              </w:rPr>
+              <w:t>0.88</w:t>
+            </w:r>
+          </w:p>
+        </w:tc>
+        <w:tc>
+          <w:tcPr>
+            <w:tcW w:w="1752" w:type="dxa"/>
+          </w:tcPr>
+          <w:p>
+            <w:pPr>
+              <w:pStyle w:val="ListParagraph"/>
+              <w:ind w:left="0"/>
+              <w:rPr>
+                <w:rFonts w:ascii="Arial" w:hAnsi="Arial" w:cs="Arial"/>
+                <w:sz w:val="24"/>
+                <w:szCs w:val="24"/>
+                <w:lang w:val="en-US"/>
+              </w:rPr>
+            </w:pPr>
+            <w:r>
+              <w:rPr>
+                <w:rFonts w:ascii="Arial" w:hAnsi="Arial" w:cs="Arial"/>
+                <w:sz w:val="24"/>
+                <w:szCs w:val="24"/>
+                <w:lang w:val="en-US"/>
+              </w:rPr>
+              <w:t>0.75</w:t>
+            </w:r>
+          </w:p>
+        </w:tc>
+      </w:tr>
+      <w:tr>
+        <w:trPr>
+          <w:trHeight w:val="669"/>
+        </w:trPr>
+        <w:tc>
+          <w:tcPr>
+            <w:tcW w:w="2046" w:type="dxa"/>
+          </w:tcPr>
+          <w:p>
+            <w:pPr>
+              <w:pStyle w:val="ListParagraph"/>
+              <w:ind w:left="0"/>
+              <w:rPr>
+                <w:rFonts w:ascii="Arial" w:hAnsi="Arial" w:cs="Arial"/>
+                <w:sz w:val="24"/>
+                <w:szCs w:val="24"/>
+                <w:lang w:val="en-US"/>
+              </w:rPr>
+            </w:pPr>
+            <w:r>
+              <w:rPr>
+                <w:rFonts w:ascii="Arial" w:hAnsi="Arial" w:cs="Arial"/>
+                <w:sz w:val="24"/>
+                <w:szCs w:val="24"/>
+                <w:lang w:val="en-US"/>
+              </w:rPr>
+              <w:t xml:space="preserve">LGBM with </w:t>
+            </w:r>
+            <w:proofErr w:type="spellStart"/>
+            <w:r>
+              <w:rPr>
+                <w:rFonts w:ascii="Arial" w:hAnsi="Arial" w:cs="Arial"/>
+                <w:sz w:val="24"/>
+                <w:szCs w:val="24"/>
+                <w:lang w:val="en-US"/>
+              </w:rPr>
+              <w:t>BayesSearchCV</w:t>
+            </w:r>
+            <w:proofErr w:type="spellEnd"/>
+          </w:p>
+        </w:tc>
+        <w:tc>
+          <w:tcPr>
+            <w:tcW w:w="1755" w:type="dxa"/>
+          </w:tcPr>
+          <w:p>
+            <w:pPr>
+              <w:pStyle w:val="ListParagraph"/>
+              <w:ind w:left="0"/>
+              <w:rPr>
+                <w:rFonts w:ascii="Arial" w:hAnsi="Arial" w:cs="Arial"/>
+                <w:sz w:val="24"/>
+                <w:szCs w:val="24"/>
+                <w:lang w:val="en-US"/>
+              </w:rPr>
+            </w:pPr>
+          </w:p>
+        </w:tc>
+        <w:tc>
+          <w:tcPr>
+            <w:tcW w:w="1778" w:type="dxa"/>
+          </w:tcPr>
+          <w:p>
+            <w:pPr>
+              <w:pStyle w:val="ListParagraph"/>
+              <w:ind w:left="0"/>
+              <w:rPr>
+                <w:rFonts w:ascii="Arial" w:hAnsi="Arial" w:cs="Arial"/>
+                <w:sz w:val="24"/>
+                <w:szCs w:val="24"/>
+                <w:lang w:val="en-US"/>
+              </w:rPr>
+            </w:pPr>
+          </w:p>
+        </w:tc>
+        <w:tc>
+          <w:tcPr>
+            <w:tcW w:w="1772" w:type="dxa"/>
+          </w:tcPr>
+          <w:p>
+            <w:pPr>
+              <w:pStyle w:val="ListParagraph"/>
+              <w:ind w:left="0"/>
+              <w:rPr>
+                <w:rFonts w:ascii="Arial" w:hAnsi="Arial" w:cs="Arial"/>
+                <w:sz w:val="24"/>
+                <w:szCs w:val="24"/>
+                <w:lang w:val="en-US"/>
+              </w:rPr>
+            </w:pPr>
+          </w:p>
+        </w:tc>
+        <w:tc>
+          <w:tcPr>
+            <w:tcW w:w="1752" w:type="dxa"/>
+          </w:tcPr>
+          <w:p>
+            <w:pPr>
+              <w:pStyle w:val="ListParagraph"/>
+              <w:ind w:left="0"/>
+              <w:rPr>
+                <w:rFonts w:ascii="Arial" w:hAnsi="Arial" w:cs="Arial"/>
+                <w:sz w:val="24"/>
+                <w:szCs w:val="24"/>
+                <w:lang w:val="en-US"/>
+              </w:rPr>
+            </w:pPr>
+          </w:p>
+        </w:tc>
+      </w:tr>
+    </w:tbl>
+    <w:p>
+      <w:pPr>
+        <w:pStyle w:val="ListParagraph"/>
+        <w:rPr>
+          <w:rFonts w:ascii="Arial" w:hAnsi="Arial" w:cs="Arial"/>
+          <w:sz w:val="24"/>
+          <w:szCs w:val="24"/>
+          <w:lang w:val="en-US"/>
+        </w:rPr>
+      </w:pPr>
+    </w:p>
+    <w:p>
+      <w:pPr>
+        <w:pStyle w:val="ListParagraph"/>
+        <w:rPr>
+          <w:rFonts w:ascii="Arial" w:hAnsi="Arial" w:cs="Arial"/>
+          <w:b/>
+          <w:bCs/>
+          <w:sz w:val="24"/>
+          <w:szCs w:val="24"/>
+          <w:lang w:val="en-US"/>
+        </w:rPr>
+      </w:pPr>
     </w:p>
     <w:p>
       <w:pPr>
@@ -13756,6 +17122,25 @@
       <w:contextualSpacing/>
     </w:pPr>
   </w:style>
+  <w:style w:type="table" w:styleId="TableGrid">
+    <w:name w:val="Table Grid"/>
+    <w:basedOn w:val="TableNormal"/>
+    <w:uiPriority w:val="39"/>
+    <w:rsid w:val="002D3326"/>
+    <w:pPr>
+      <w:spacing w:after="0" w:line="240" w:lineRule="auto"/>
+    </w:pPr>
+    <w:tblPr>
+      <w:tblBorders>
+        <w:top w:val="single" w:sz="4" w:space="0" w:color="auto"/>
+        <w:left w:val="single" w:sz="4" w:space="0" w:color="auto"/>
+        <w:bottom w:val="single" w:sz="4" w:space="0" w:color="auto"/>
+        <w:right w:val="single" w:sz="4" w:space="0" w:color="auto"/>
+        <w:insideH w:val="single" w:sz="4" w:space="0" w:color="auto"/>
+        <w:insideV w:val="single" w:sz="4" w:space="0" w:color="auto"/>
+      </w:tblBorders>
+    </w:tblPr>
+  </w:style>
 </w:styles>
 </file>
 

</xml_diff>

<commit_message>
Done? Consider adding DT
</commit_message>
<xml_diff>
--- a/Report.docx
+++ b/Report.docx
@@ -782,7 +782,6 @@
         <w:t xml:space="preserve"> Number of </w:t>
       </w:r>
       <w:proofErr w:type="spellStart"/>
-      <w:proofErr w:type="gramStart"/>
       <w:r>
         <w:rPr>
           <w:rFonts w:ascii="Arial" w:hAnsi="Arial" w:cs="Arial"/>
@@ -793,7 +792,6 @@
         <w:t>inputs.In</w:t>
       </w:r>
       <w:proofErr w:type="spellEnd"/>
-      <w:proofErr w:type="gramEnd"/>
       <w:r>
         <w:rPr>
           <w:rFonts w:ascii="Arial" w:hAnsi="Arial" w:cs="Arial"/>
@@ -1516,8 +1514,28 @@
           <w:szCs w:val="24"/>
           <w:lang w:val="en-US"/>
         </w:rPr>
-        <w:t>Here are all of the data preprocessing I did for the classifiers:</w:t>
-      </w:r>
+        <w:t xml:space="preserve">Before we preprocess the data, we need to fully explore it first. Here are some interesting </w:t>
+      </w:r>
+      <w:r>
+        <w:rPr>
+          <w:rFonts w:ascii="Arial" w:hAnsi="Arial" w:cs="Arial"/>
+          <w:sz w:val="24"/>
+          <w:szCs w:val="24"/>
+          <w:lang w:val="en-US"/>
+        </w:rPr>
+        <w:t>findings:</w:t>
+      </w:r>
+    </w:p>
+    <w:p>
+      <w:pPr>
+        <w:pStyle w:val="ListParagraph"/>
+        <w:rPr>
+          <w:rFonts w:ascii="Arial" w:hAnsi="Arial" w:cs="Arial"/>
+          <w:sz w:val="24"/>
+          <w:szCs w:val="24"/>
+          <w:lang w:val="en-US"/>
+        </w:rPr>
+      </w:pPr>
     </w:p>
     <w:p>
       <w:pPr>
@@ -1540,25 +1558,755 @@
           <w:szCs w:val="24"/>
           <w:lang w:val="en-US"/>
         </w:rPr>
-        <w:t xml:space="preserve">Dropping the </w:t>
-      </w:r>
-      <w:r>
-        <w:rPr>
-          <w:rFonts w:ascii="Arial" w:hAnsi="Arial" w:cs="Arial"/>
-          <w:i/>
-          <w:iCs/>
-          <w:sz w:val="24"/>
-          <w:szCs w:val="24"/>
-          <w:lang w:val="en-US"/>
-        </w:rPr>
-        <w:t>‘</w:t>
+        <w:t>Feature importance:</w:t>
+      </w:r>
+    </w:p>
+    <w:p>
+      <w:pPr>
+        <w:pStyle w:val="ListParagraph"/>
+        <w:ind w:left="1080"/>
+        <w:rPr>
+          <w:rFonts w:ascii="Arial" w:hAnsi="Arial" w:cs="Arial"/>
+          <w:sz w:val="24"/>
+          <w:szCs w:val="24"/>
+          <w:lang w:val="en-US"/>
+        </w:rPr>
+      </w:pPr>
+    </w:p>
+    <w:p>
+      <w:pPr>
+        <w:pStyle w:val="ListParagraph"/>
+        <w:ind w:left="1080"/>
+        <w:rPr>
+          <w:rFonts w:ascii="Arial" w:hAnsi="Arial" w:cs="Arial"/>
+          <w:sz w:val="24"/>
+          <w:szCs w:val="24"/>
+          <w:lang w:val="en-US"/>
+        </w:rPr>
+      </w:pPr>
+      <w:r>
+        <w:rPr>
+          <w:rFonts w:ascii="Arial" w:hAnsi="Arial" w:cs="Arial"/>
+          <w:sz w:val="24"/>
+          <w:szCs w:val="24"/>
+          <w:lang w:val="en-US"/>
+        </w:rPr>
+        <w:t>The correlation table of the features in the data.</w:t>
+      </w:r>
+    </w:p>
+    <w:p>
+      <w:pPr>
+        <w:rPr>
+          <w:rFonts w:ascii="Arial" w:hAnsi="Arial" w:cs="Arial"/>
+          <w:sz w:val="24"/>
+          <w:szCs w:val="24"/>
+          <w:lang w:val="en-US"/>
+        </w:rPr>
+      </w:pPr>
+      <w:r>
+        <w:rPr>
+          <w:noProof/>
+          <w:lang w:val="en-US"/>
+        </w:rPr>
+        <w:drawing>
+          <wp:inline distT="0" distB="0" distL="0" distR="0" wp14:anchorId="2570D9E3" wp14:editId="7563A13E">
+            <wp:extent cx="6057827" cy="2705100"/>
+            <wp:effectExtent l="0" t="0" r="635" b="0"/>
+            <wp:docPr id="134708330" name="Picture 1"/>
+            <wp:cNvGraphicFramePr>
+              <a:graphicFrameLocks xmlns:a="http://schemas.openxmlformats.org/drawingml/2006/main" noChangeAspect="1"/>
+            </wp:cNvGraphicFramePr>
+            <a:graphic xmlns:a="http://schemas.openxmlformats.org/drawingml/2006/main">
+              <a:graphicData uri="http://schemas.openxmlformats.org/drawingml/2006/picture">
+                <pic:pic xmlns:pic="http://schemas.openxmlformats.org/drawingml/2006/picture">
+                  <pic:nvPicPr>
+                    <pic:cNvPr id="134708330" name="Picture 1"/>
+                    <pic:cNvPicPr/>
+                  </pic:nvPicPr>
+                  <pic:blipFill>
+                    <a:blip r:embed="rId5">
+                      <a:extLst>
+                        <a:ext uri="{28A0092B-C50C-407E-A947-70E740481C1C}">
+                          <a14:useLocalDpi xmlns:a14="http://schemas.microsoft.com/office/drawing/2010/main" val="0"/>
+                        </a:ext>
+                      </a:extLst>
+                    </a:blip>
+                    <a:stretch>
+                      <a:fillRect/>
+                    </a:stretch>
+                  </pic:blipFill>
+                  <pic:spPr>
+                    <a:xfrm>
+                      <a:off x="0" y="0"/>
+                      <a:ext cx="6123901" cy="2734605"/>
+                    </a:xfrm>
+                    <a:prstGeom prst="rect">
+                      <a:avLst/>
+                    </a:prstGeom>
+                  </pic:spPr>
+                </pic:pic>
+              </a:graphicData>
+            </a:graphic>
+          </wp:inline>
+        </w:drawing>
+      </w:r>
+    </w:p>
+    <w:p>
+      <w:pPr>
+        <w:pStyle w:val="ListParagraph"/>
+        <w:ind w:left="1440" w:hanging="360"/>
+        <w:rPr>
+          <w:rFonts w:ascii="Arial" w:hAnsi="Arial" w:cs="Arial"/>
+          <w:sz w:val="24"/>
+          <w:szCs w:val="24"/>
+          <w:lang w:val="en-US"/>
+        </w:rPr>
+      </w:pPr>
+      <w:r>
+        <w:rPr>
+          <w:rFonts w:ascii="Arial" w:hAnsi="Arial" w:cs="Arial"/>
+          <w:sz w:val="24"/>
+          <w:szCs w:val="24"/>
+          <w:lang w:val="en-US"/>
+        </w:rPr>
+        <w:t>Some interesting points:</w:t>
+      </w:r>
+    </w:p>
+    <w:p>
+      <w:pPr>
+        <w:pStyle w:val="ListParagraph"/>
+        <w:numPr>
+          <w:ilvl w:val="1"/>
+          <w:numId w:val="2"/>
+        </w:numPr>
+        <w:rPr>
+          <w:rFonts w:ascii="Arial" w:hAnsi="Arial" w:cs="Arial"/>
+          <w:sz w:val="24"/>
+          <w:szCs w:val="24"/>
+          <w:lang w:val="en-US"/>
+        </w:rPr>
+      </w:pPr>
+      <w:r>
+        <w:rPr>
+          <w:rFonts w:ascii="Arial" w:hAnsi="Arial" w:cs="Arial"/>
+          <w:sz w:val="24"/>
+          <w:szCs w:val="24"/>
+          <w:lang w:val="en-US"/>
+        </w:rPr>
+        <w:t>Most of the features are not highly correlated, with the exception of “</w:t>
       </w:r>
       <w:proofErr w:type="spellStart"/>
       <w:r>
         <w:rPr>
           <w:rFonts w:ascii="Arial" w:hAnsi="Arial" w:cs="Arial"/>
-          <w:i/>
-          <w:iCs/>
+          <w:sz w:val="24"/>
+          <w:szCs w:val="24"/>
+          <w:lang w:val="en-US"/>
+        </w:rPr>
+        <w:t>TotalNumberInteract</w:t>
+      </w:r>
+      <w:proofErr w:type="spellEnd"/>
+      <w:r>
+        <w:rPr>
+          <w:rFonts w:ascii="Arial" w:hAnsi="Arial" w:cs="Arial"/>
+          <w:sz w:val="24"/>
+          <w:szCs w:val="24"/>
+          <w:lang w:val="en-US"/>
+        </w:rPr>
+        <w:t>” – “</w:t>
+      </w:r>
+      <w:proofErr w:type="spellStart"/>
+      <w:r>
+        <w:rPr>
+          <w:rFonts w:ascii="Arial" w:hAnsi="Arial" w:cs="Arial"/>
+          <w:sz w:val="24"/>
+          <w:szCs w:val="24"/>
+          <w:lang w:val="en-US"/>
+        </w:rPr>
+        <w:t>NumChartEvents</w:t>
+      </w:r>
+      <w:proofErr w:type="spellEnd"/>
+      <w:r>
+        <w:rPr>
+          <w:rFonts w:ascii="Arial" w:hAnsi="Arial" w:cs="Arial"/>
+          <w:sz w:val="24"/>
+          <w:szCs w:val="24"/>
+          <w:lang w:val="en-US"/>
+        </w:rPr>
+        <w:t>”. That also means most of the features are not redundant, so we don’t have to remove any features due to similarity.</w:t>
+      </w:r>
+    </w:p>
+    <w:p>
+      <w:pPr>
+        <w:pStyle w:val="ListParagraph"/>
+        <w:numPr>
+          <w:ilvl w:val="1"/>
+          <w:numId w:val="2"/>
+        </w:numPr>
+        <w:rPr>
+          <w:rFonts w:ascii="Arial" w:hAnsi="Arial" w:cs="Arial"/>
+          <w:sz w:val="24"/>
+          <w:szCs w:val="24"/>
+          <w:lang w:val="en-US"/>
+        </w:rPr>
+      </w:pPr>
+      <w:r>
+        <w:rPr>
+          <w:rFonts w:ascii="Arial" w:hAnsi="Arial" w:cs="Arial"/>
+          <w:sz w:val="24"/>
+          <w:szCs w:val="24"/>
+          <w:lang w:val="en-US"/>
+        </w:rPr>
+        <w:t>We can see the correlations between the target feature (“</w:t>
+      </w:r>
+      <w:proofErr w:type="spellStart"/>
+      <w:r>
+        <w:rPr>
+          <w:rFonts w:ascii="Arial" w:hAnsi="Arial" w:cs="Arial"/>
+          <w:sz w:val="24"/>
+          <w:szCs w:val="24"/>
+          <w:lang w:val="en-US"/>
+        </w:rPr>
+        <w:t>ExpiredHospital</w:t>
+      </w:r>
+      <w:proofErr w:type="spellEnd"/>
+      <w:r>
+        <w:rPr>
+          <w:rFonts w:ascii="Arial" w:hAnsi="Arial" w:cs="Arial"/>
+          <w:sz w:val="24"/>
+          <w:szCs w:val="24"/>
+          <w:lang w:val="en-US"/>
+        </w:rPr>
+        <w:t>”) with the other feature:</w:t>
+      </w:r>
+    </w:p>
+    <w:p>
+      <w:pPr>
+        <w:pStyle w:val="ListParagraph"/>
+        <w:ind w:left="1440" w:firstLine="360"/>
+        <w:rPr>
+          <w:rFonts w:ascii="Arial" w:hAnsi="Arial" w:cs="Arial"/>
+          <w:sz w:val="24"/>
+          <w:szCs w:val="24"/>
+          <w:lang w:val="en-US"/>
+        </w:rPr>
+      </w:pPr>
+      <w:r>
+        <w:rPr>
+          <w:rFonts w:ascii="Arial" w:hAnsi="Arial" w:cs="Arial"/>
+          <w:noProof/>
+          <w:sz w:val="24"/>
+          <w:szCs w:val="24"/>
+          <w:lang w:val="en-US"/>
+        </w:rPr>
+        <w:drawing>
+          <wp:inline distT="0" distB="0" distL="0" distR="0" wp14:anchorId="0A2DC82E" wp14:editId="19653B8B">
+            <wp:extent cx="1612222" cy="3508375"/>
+            <wp:effectExtent l="0" t="0" r="7620" b="0"/>
+            <wp:docPr id="198683312" name="Picture 1"/>
+            <wp:cNvGraphicFramePr>
+              <a:graphicFrameLocks xmlns:a="http://schemas.openxmlformats.org/drawingml/2006/main" noChangeAspect="1"/>
+            </wp:cNvGraphicFramePr>
+            <a:graphic xmlns:a="http://schemas.openxmlformats.org/drawingml/2006/main">
+              <a:graphicData uri="http://schemas.openxmlformats.org/drawingml/2006/picture">
+                <pic:pic xmlns:pic="http://schemas.openxmlformats.org/drawingml/2006/picture">
+                  <pic:nvPicPr>
+                    <pic:cNvPr id="198683312" name="Picture 1"/>
+                    <pic:cNvPicPr/>
+                  </pic:nvPicPr>
+                  <pic:blipFill rotWithShape="1">
+                    <a:blip r:embed="rId6">
+                      <a:extLst>
+                        <a:ext uri="{28A0092B-C50C-407E-A947-70E740481C1C}">
+                          <a14:useLocalDpi xmlns:a14="http://schemas.microsoft.com/office/drawing/2010/main" val="0"/>
+                        </a:ext>
+                      </a:extLst>
+                    </a:blip>
+                    <a:srcRect t="897"/>
+                    <a:stretch/>
+                  </pic:blipFill>
+                  <pic:spPr bwMode="auto">
+                    <a:xfrm>
+                      <a:off x="0" y="0"/>
+                      <a:ext cx="1612271" cy="3508482"/>
+                    </a:xfrm>
+                    <a:prstGeom prst="rect">
+                      <a:avLst/>
+                    </a:prstGeom>
+                    <a:ln>
+                      <a:noFill/>
+                    </a:ln>
+                    <a:extLst>
+                      <a:ext uri="{53640926-AAD7-44D8-BBD7-CCE9431645EC}">
+                        <a14:shadowObscured xmlns:a14="http://schemas.microsoft.com/office/drawing/2010/main"/>
+                      </a:ext>
+                    </a:extLst>
+                  </pic:spPr>
+                </pic:pic>
+              </a:graphicData>
+            </a:graphic>
+          </wp:inline>
+        </w:drawing>
+      </w:r>
+    </w:p>
+    <w:p>
+      <w:pPr>
+        <w:pStyle w:val="ListParagraph"/>
+        <w:ind w:left="1800"/>
+        <w:rPr>
+          <w:rFonts w:ascii="Arial" w:hAnsi="Arial" w:cs="Arial"/>
+          <w:sz w:val="24"/>
+          <w:szCs w:val="24"/>
+          <w:lang w:val="en-US"/>
+        </w:rPr>
+      </w:pPr>
+      <w:r>
+        <w:rPr>
+          <w:rFonts w:ascii="Arial" w:hAnsi="Arial" w:cs="Arial"/>
+          <w:sz w:val="24"/>
+          <w:szCs w:val="24"/>
+          <w:lang w:val="en-US"/>
+        </w:rPr>
+        <w:t>As illustrated, some features have a much stronger correlation to “</w:t>
+      </w:r>
+      <w:proofErr w:type="spellStart"/>
+      <w:r>
+        <w:rPr>
+          <w:rFonts w:ascii="Arial" w:hAnsi="Arial" w:cs="Arial"/>
+          <w:sz w:val="24"/>
+          <w:szCs w:val="24"/>
+          <w:lang w:val="en-US"/>
+        </w:rPr>
+        <w:t>ExpiredHospital</w:t>
+      </w:r>
+      <w:proofErr w:type="spellEnd"/>
+      <w:r>
+        <w:rPr>
+          <w:rFonts w:ascii="Arial" w:hAnsi="Arial" w:cs="Arial"/>
+          <w:sz w:val="24"/>
+          <w:szCs w:val="24"/>
+          <w:lang w:val="en-US"/>
+        </w:rPr>
+        <w:t xml:space="preserve">” than others. </w:t>
+      </w:r>
+      <w:r>
+        <w:rPr>
+          <w:rFonts w:ascii="Arial" w:hAnsi="Arial" w:cs="Arial"/>
+          <w:sz w:val="24"/>
+          <w:szCs w:val="24"/>
+          <w:lang w:val="en-US"/>
+        </w:rPr>
+        <w:t>Therefore, feature importance will vary a lot depending on the feature</w:t>
+      </w:r>
+      <w:r>
+        <w:rPr>
+          <w:rFonts w:ascii="Arial" w:hAnsi="Arial" w:cs="Arial"/>
+          <w:sz w:val="24"/>
+          <w:szCs w:val="24"/>
+          <w:lang w:val="en-US"/>
+        </w:rPr>
+        <w:t>.</w:t>
+      </w:r>
+    </w:p>
+    <w:p>
+      <w:pPr>
+        <w:pStyle w:val="ListParagraph"/>
+        <w:ind w:left="1440"/>
+        <w:rPr>
+          <w:rFonts w:ascii="Arial" w:hAnsi="Arial" w:cs="Arial"/>
+          <w:sz w:val="24"/>
+          <w:szCs w:val="24"/>
+          <w:lang w:val="en-US"/>
+        </w:rPr>
+      </w:pPr>
+      <w:r>
+        <w:rPr>
+          <w:rFonts w:ascii="Arial" w:hAnsi="Arial" w:cs="Arial"/>
+          <w:sz w:val="24"/>
+          <w:szCs w:val="24"/>
+          <w:lang w:val="en-US"/>
+        </w:rPr>
+        <w:lastRenderedPageBreak/>
+        <w:t>Some features with very low correlation like “gender” can be removed entirely if the classifier can’t handle low-importance features well.</w:t>
+      </w:r>
+    </w:p>
+    <w:p>
+      <w:pPr>
+        <w:pStyle w:val="ListParagraph"/>
+        <w:ind w:left="1440"/>
+        <w:rPr>
+          <w:rFonts w:ascii="Arial" w:hAnsi="Arial" w:cs="Arial"/>
+          <w:sz w:val="24"/>
+          <w:szCs w:val="24"/>
+          <w:lang w:val="en-US"/>
+        </w:rPr>
+      </w:pPr>
+    </w:p>
+    <w:p>
+      <w:pPr>
+        <w:pStyle w:val="ListParagraph"/>
+        <w:numPr>
+          <w:ilvl w:val="0"/>
+          <w:numId w:val="2"/>
+        </w:numPr>
+        <w:rPr>
+          <w:rFonts w:ascii="Arial" w:hAnsi="Arial" w:cs="Arial"/>
+          <w:sz w:val="24"/>
+          <w:szCs w:val="24"/>
+          <w:lang w:val="en-US"/>
+        </w:rPr>
+      </w:pPr>
+      <w:r>
+        <w:rPr>
+          <w:rFonts w:ascii="Arial" w:hAnsi="Arial" w:cs="Arial"/>
+          <w:sz w:val="24"/>
+          <w:szCs w:val="24"/>
+          <w:lang w:val="en-US"/>
+        </w:rPr>
+        <w:t>Outliers:</w:t>
+      </w:r>
+    </w:p>
+    <w:p>
+      <w:pPr>
+        <w:pStyle w:val="ListParagraph"/>
+        <w:ind w:left="1080"/>
+        <w:rPr>
+          <w:rFonts w:ascii="Arial" w:hAnsi="Arial" w:cs="Arial"/>
+          <w:sz w:val="24"/>
+          <w:szCs w:val="24"/>
+          <w:lang w:val="en-US"/>
+        </w:rPr>
+      </w:pPr>
+    </w:p>
+    <w:p>
+      <w:pPr>
+        <w:pStyle w:val="ListParagraph"/>
+        <w:ind w:left="1080"/>
+        <w:rPr>
+          <w:rFonts w:ascii="Arial" w:hAnsi="Arial" w:cs="Arial"/>
+          <w:sz w:val="24"/>
+          <w:szCs w:val="24"/>
+          <w:lang w:val="en-US"/>
+        </w:rPr>
+      </w:pPr>
+      <w:r>
+        <w:rPr>
+          <w:rFonts w:ascii="Arial" w:hAnsi="Arial" w:cs="Arial"/>
+          <w:noProof/>
+          <w:sz w:val="24"/>
+          <w:szCs w:val="24"/>
+          <w:lang w:val="en-US"/>
+        </w:rPr>
+        <w:drawing>
+          <wp:inline distT="0" distB="0" distL="0" distR="0" wp14:anchorId="05DE6E78" wp14:editId="383CE4DB">
+            <wp:extent cx="5712708" cy="3034146"/>
+            <wp:effectExtent l="0" t="0" r="2540" b="0"/>
+            <wp:docPr id="435994929" name="Picture 1" descr="A screenshot of a graph&#10;&#10;Description automatically generated"/>
+            <wp:cNvGraphicFramePr>
+              <a:graphicFrameLocks xmlns:a="http://schemas.openxmlformats.org/drawingml/2006/main" noChangeAspect="1"/>
+            </wp:cNvGraphicFramePr>
+            <a:graphic xmlns:a="http://schemas.openxmlformats.org/drawingml/2006/main">
+              <a:graphicData uri="http://schemas.openxmlformats.org/drawingml/2006/picture">
+                <pic:pic xmlns:pic="http://schemas.openxmlformats.org/drawingml/2006/picture">
+                  <pic:nvPicPr>
+                    <pic:cNvPr id="435994929" name="Picture 1" descr="A screenshot of a graph&#10;&#10;Description automatically generated"/>
+                    <pic:cNvPicPr/>
+                  </pic:nvPicPr>
+                  <pic:blipFill>
+                    <a:blip r:embed="rId7" cstate="print">
+                      <a:extLst>
+                        <a:ext uri="{28A0092B-C50C-407E-A947-70E740481C1C}">
+                          <a14:useLocalDpi xmlns:a14="http://schemas.microsoft.com/office/drawing/2010/main" val="0"/>
+                        </a:ext>
+                      </a:extLst>
+                    </a:blip>
+                    <a:stretch>
+                      <a:fillRect/>
+                    </a:stretch>
+                  </pic:blipFill>
+                  <pic:spPr>
+                    <a:xfrm>
+                      <a:off x="0" y="0"/>
+                      <a:ext cx="5713933" cy="3034797"/>
+                    </a:xfrm>
+                    <a:prstGeom prst="rect">
+                      <a:avLst/>
+                    </a:prstGeom>
+                  </pic:spPr>
+                </pic:pic>
+              </a:graphicData>
+            </a:graphic>
+          </wp:inline>
+        </w:drawing>
+      </w:r>
+    </w:p>
+    <w:p>
+      <w:pPr>
+        <w:pStyle w:val="ListParagraph"/>
+        <w:ind w:left="1080"/>
+        <w:rPr>
+          <w:rFonts w:ascii="Arial" w:hAnsi="Arial" w:cs="Arial"/>
+          <w:sz w:val="24"/>
+          <w:szCs w:val="24"/>
+          <w:lang w:val="en-US"/>
+        </w:rPr>
+      </w:pPr>
+      <w:r>
+        <w:rPr>
+          <w:rFonts w:ascii="Arial" w:hAnsi="Arial" w:cs="Arial"/>
+          <w:sz w:val="24"/>
+          <w:szCs w:val="24"/>
+          <w:lang w:val="en-US"/>
+        </w:rPr>
+        <w:t>This image illustrates the box plot of all the numerical data. The main thing to take away from this image is that the numerical attributes have a lot of outliers. Therefore, it is important to normalize the data for models that can’t handle outliers.</w:t>
+      </w:r>
+    </w:p>
+    <w:p>
+      <w:pPr>
+        <w:pStyle w:val="ListParagraph"/>
+        <w:ind w:left="1080"/>
+        <w:rPr>
+          <w:rFonts w:ascii="Arial" w:hAnsi="Arial" w:cs="Arial"/>
+          <w:sz w:val="24"/>
+          <w:szCs w:val="24"/>
+          <w:lang w:val="en-US"/>
+        </w:rPr>
+      </w:pPr>
+    </w:p>
+    <w:p>
+      <w:pPr>
+        <w:pStyle w:val="ListParagraph"/>
+        <w:numPr>
+          <w:ilvl w:val="0"/>
+          <w:numId w:val="2"/>
+        </w:numPr>
+        <w:rPr>
+          <w:rFonts w:ascii="Arial" w:hAnsi="Arial" w:cs="Arial"/>
+          <w:sz w:val="24"/>
+          <w:szCs w:val="24"/>
+          <w:lang w:val="en-US"/>
+        </w:rPr>
+      </w:pPr>
+      <w:r>
+        <w:rPr>
+          <w:rFonts w:ascii="Arial" w:hAnsi="Arial" w:cs="Arial"/>
+          <w:sz w:val="24"/>
+          <w:szCs w:val="24"/>
+          <w:lang w:val="en-US"/>
+        </w:rPr>
+        <w:t>Missing values:</w:t>
+      </w:r>
+    </w:p>
+    <w:p>
+      <w:pPr>
+        <w:pStyle w:val="ListParagraph"/>
+        <w:ind w:left="1080"/>
+        <w:rPr>
+          <w:rFonts w:ascii="Arial" w:hAnsi="Arial" w:cs="Arial"/>
+          <w:sz w:val="24"/>
+          <w:szCs w:val="24"/>
+          <w:lang w:val="en-US"/>
+        </w:rPr>
+      </w:pPr>
+      <w:r>
+        <w:rPr>
+          <w:rFonts w:ascii="Arial" w:hAnsi="Arial" w:cs="Arial"/>
+          <w:sz w:val="24"/>
+          <w:szCs w:val="24"/>
+          <w:lang w:val="en-US"/>
+        </w:rPr>
+        <w:t>Here’s a list of all the features with missing values, and how many values are missing in that feature.</w:t>
+      </w:r>
+    </w:p>
+    <w:p>
+      <w:pPr>
+        <w:pStyle w:val="ListParagraph"/>
+        <w:ind w:left="1080"/>
+        <w:rPr>
+          <w:rFonts w:ascii="Arial" w:hAnsi="Arial" w:cs="Arial"/>
+          <w:sz w:val="24"/>
+          <w:szCs w:val="24"/>
+          <w:lang w:val="en-US"/>
+        </w:rPr>
+      </w:pPr>
+      <w:r>
+        <w:rPr>
+          <w:rFonts w:ascii="Arial" w:hAnsi="Arial" w:cs="Arial"/>
+          <w:sz w:val="24"/>
+          <w:szCs w:val="24"/>
+          <w:lang w:val="en-US"/>
+        </w:rPr>
+        <w:drawing>
+          <wp:inline distT="0" distB="0" distL="0" distR="0" wp14:anchorId="5B0FA9C8" wp14:editId="02F140CA">
+            <wp:extent cx="2034716" cy="1234547"/>
+            <wp:effectExtent l="0" t="0" r="3810" b="3810"/>
+            <wp:docPr id="1231407077" name="Picture 1" descr="A screenshot of a computer&#10;&#10;Description automatically generated"/>
+            <wp:cNvGraphicFramePr>
+              <a:graphicFrameLocks xmlns:a="http://schemas.openxmlformats.org/drawingml/2006/main" noChangeAspect="1"/>
+            </wp:cNvGraphicFramePr>
+            <a:graphic xmlns:a="http://schemas.openxmlformats.org/drawingml/2006/main">
+              <a:graphicData uri="http://schemas.openxmlformats.org/drawingml/2006/picture">
+                <pic:pic xmlns:pic="http://schemas.openxmlformats.org/drawingml/2006/picture">
+                  <pic:nvPicPr>
+                    <pic:cNvPr id="1231407077" name="Picture 1" descr="A screenshot of a computer&#10;&#10;Description automatically generated"/>
+                    <pic:cNvPicPr/>
+                  </pic:nvPicPr>
+                  <pic:blipFill>
+                    <a:blip r:embed="rId8"/>
+                    <a:stretch>
+                      <a:fillRect/>
+                    </a:stretch>
+                  </pic:blipFill>
+                  <pic:spPr>
+                    <a:xfrm>
+                      <a:off x="0" y="0"/>
+                      <a:ext cx="2034716" cy="1234547"/>
+                    </a:xfrm>
+                    <a:prstGeom prst="rect">
+                      <a:avLst/>
+                    </a:prstGeom>
+                  </pic:spPr>
+                </pic:pic>
+              </a:graphicData>
+            </a:graphic>
+          </wp:inline>
+        </w:drawing>
+      </w:r>
+    </w:p>
+    <w:p>
+      <w:pPr>
+        <w:pStyle w:val="ListParagraph"/>
+        <w:ind w:left="1080"/>
+        <w:rPr>
+          <w:rFonts w:ascii="Arial" w:hAnsi="Arial" w:cs="Arial"/>
+          <w:sz w:val="24"/>
+          <w:szCs w:val="24"/>
+          <w:lang w:val="en-US"/>
+        </w:rPr>
+      </w:pPr>
+      <w:r>
+        <w:rPr>
+          <w:rFonts w:ascii="Arial" w:hAnsi="Arial" w:cs="Arial"/>
+          <w:sz w:val="24"/>
+          <w:szCs w:val="24"/>
+          <w:lang w:val="en-US"/>
+        </w:rPr>
+        <w:t>This helps in deciding which features are “bad”.</w:t>
+      </w:r>
+    </w:p>
+    <w:p>
+      <w:pPr>
+        <w:pStyle w:val="ListParagraph"/>
+        <w:rPr>
+          <w:rFonts w:ascii="Arial" w:hAnsi="Arial" w:cs="Arial"/>
+          <w:b/>
+          <w:bCs/>
+          <w:sz w:val="24"/>
+          <w:szCs w:val="24"/>
+          <w:lang w:val="en-US"/>
+        </w:rPr>
+      </w:pPr>
+    </w:p>
+    <w:p>
+      <w:pPr>
+        <w:pStyle w:val="ListParagraph"/>
+        <w:rPr>
+          <w:rFonts w:ascii="Arial" w:hAnsi="Arial" w:cs="Arial"/>
+          <w:sz w:val="24"/>
+          <w:szCs w:val="24"/>
+          <w:lang w:val="en-US"/>
+        </w:rPr>
+      </w:pPr>
+      <w:r>
+        <w:rPr>
+          <w:rFonts w:ascii="Arial" w:hAnsi="Arial" w:cs="Arial"/>
+          <w:sz w:val="24"/>
+          <w:szCs w:val="24"/>
+          <w:lang w:val="en-US"/>
+        </w:rPr>
+        <w:t>Here are all of the data preprocessing I did for the classifiers:</w:t>
+      </w:r>
+    </w:p>
+    <w:p>
+      <w:pPr>
+        <w:pStyle w:val="ListParagraph"/>
+        <w:rPr>
+          <w:rFonts w:ascii="Arial" w:hAnsi="Arial" w:cs="Arial"/>
+          <w:sz w:val="24"/>
+          <w:szCs w:val="24"/>
+          <w:lang w:val="en-US"/>
+        </w:rPr>
+      </w:pPr>
+    </w:p>
+    <w:p>
+      <w:pPr>
+        <w:pStyle w:val="ListParagraph"/>
+        <w:numPr>
+          <w:ilvl w:val="0"/>
+          <w:numId w:val="2"/>
+        </w:numPr>
+        <w:rPr>
+          <w:rFonts w:ascii="Arial" w:hAnsi="Arial" w:cs="Arial"/>
+          <w:sz w:val="24"/>
+          <w:szCs w:val="24"/>
+          <w:lang w:val="en-US"/>
+        </w:rPr>
+      </w:pPr>
+      <w:r>
+        <w:rPr>
+          <w:rFonts w:ascii="Arial" w:hAnsi="Arial" w:cs="Arial"/>
+          <w:sz w:val="24"/>
+          <w:szCs w:val="24"/>
+          <w:lang w:val="en-US"/>
+        </w:rPr>
+        <w:t>Dropping the</w:t>
+      </w:r>
+      <w:r>
+        <w:rPr>
+          <w:rFonts w:ascii="Arial" w:hAnsi="Arial" w:cs="Arial"/>
+          <w:sz w:val="24"/>
+          <w:szCs w:val="24"/>
+          <w:lang w:val="en-US"/>
+        </w:rPr>
+        <w:t xml:space="preserve"> “bad” features</w:t>
+      </w:r>
+      <w:r>
+        <w:rPr>
+          <w:rFonts w:ascii="Arial" w:hAnsi="Arial" w:cs="Arial"/>
+          <w:sz w:val="24"/>
+          <w:szCs w:val="24"/>
+          <w:lang w:val="en-US"/>
+        </w:rPr>
+        <w:t xml:space="preserve">: </w:t>
+      </w:r>
+    </w:p>
+    <w:p>
+      <w:pPr>
+        <w:pStyle w:val="ListParagraph"/>
+        <w:numPr>
+          <w:ilvl w:val="1"/>
+          <w:numId w:val="2"/>
+        </w:numPr>
+        <w:rPr>
+          <w:rFonts w:ascii="Arial" w:hAnsi="Arial" w:cs="Arial"/>
+          <w:sz w:val="24"/>
+          <w:szCs w:val="24"/>
+          <w:lang w:val="en-US"/>
+        </w:rPr>
+      </w:pPr>
+      <w:r>
+        <w:rPr>
+          <w:rFonts w:ascii="Arial" w:hAnsi="Arial" w:cs="Arial"/>
+          <w:sz w:val="24"/>
+          <w:szCs w:val="24"/>
+          <w:lang w:val="en-US"/>
+        </w:rPr>
+        <w:t>“</w:t>
+      </w:r>
+      <w:proofErr w:type="spellStart"/>
+      <w:r>
+        <w:rPr>
+          <w:rFonts w:ascii="Arial" w:hAnsi="Arial" w:cs="Arial"/>
           <w:sz w:val="24"/>
           <w:szCs w:val="24"/>
           <w:lang w:val="en-US"/>
@@ -1569,28 +2317,17 @@
       <w:r>
         <w:rPr>
           <w:rFonts w:ascii="Arial" w:hAnsi="Arial" w:cs="Arial"/>
-          <w:i/>
-          <w:iCs/>
-          <w:sz w:val="24"/>
-          <w:szCs w:val="24"/>
-          <w:lang w:val="en-US"/>
-        </w:rPr>
-        <w:t>’</w:t>
-      </w:r>
-      <w:r>
-        <w:rPr>
-          <w:rFonts w:ascii="Arial" w:hAnsi="Arial" w:cs="Arial"/>
-          <w:sz w:val="24"/>
-          <w:szCs w:val="24"/>
-          <w:lang w:val="en-US"/>
-        </w:rPr>
-        <w:t xml:space="preserve"> column: </w:t>
-      </w:r>
-    </w:p>
-    <w:p>
-      <w:pPr>
-        <w:pStyle w:val="ListParagraph"/>
-        <w:ind w:left="1080"/>
+          <w:sz w:val="24"/>
+          <w:szCs w:val="24"/>
+          <w:lang w:val="en-US"/>
+        </w:rPr>
+        <w:t>”:</w:t>
+      </w:r>
+    </w:p>
+    <w:p>
+      <w:pPr>
+        <w:pStyle w:val="ListParagraph"/>
+        <w:ind w:left="1440"/>
         <w:rPr>
           <w:rFonts w:ascii="Arial" w:hAnsi="Arial" w:cs="Arial"/>
           <w:sz w:val="24"/>
@@ -1632,8 +2369,23 @@
           <w:szCs w:val="24"/>
           <w:lang w:val="en-US"/>
         </w:rPr>
-        <w:t xml:space="preserve"> Furthermore, </w:t>
-      </w:r>
+        <w:t xml:space="preserve"> Furthermore, because of how little information we have on this feature, using it during the training process can make the classifiers overfit. Therefore, I thought it would be better to drop it altogether.</w:t>
+      </w:r>
+    </w:p>
+    <w:p>
+      <w:pPr>
+        <w:pStyle w:val="ListParagraph"/>
+        <w:numPr>
+          <w:ilvl w:val="1"/>
+          <w:numId w:val="2"/>
+        </w:numPr>
+        <w:rPr>
+          <w:rFonts w:ascii="Arial" w:hAnsi="Arial" w:cs="Arial"/>
+          <w:sz w:val="24"/>
+          <w:szCs w:val="24"/>
+          <w:lang w:val="en-US"/>
+        </w:rPr>
+      </w:pPr>
       <w:r>
         <w:rPr>
           <w:rFonts w:ascii="Arial" w:hAnsi="Arial" w:cs="Arial"/>
@@ -1642,8 +2394,59 @@
           <w:lang w:val="en-US"/>
         </w:rPr>
         <w:lastRenderedPageBreak/>
-        <w:t>because of how little information we have on this feature, using it during the training process can make the classifiers overfit. Therefore, I thought it would be better to drop it altogether.</w:t>
-      </w:r>
+        <w:t>“religion”:</w:t>
+      </w:r>
+    </w:p>
+    <w:p>
+      <w:pPr>
+        <w:ind w:left="1440"/>
+        <w:rPr>
+          <w:rFonts w:ascii="Arial" w:hAnsi="Arial" w:cs="Arial"/>
+          <w:sz w:val="24"/>
+          <w:szCs w:val="24"/>
+          <w:lang w:val="en-US"/>
+        </w:rPr>
+      </w:pPr>
+      <w:r>
+        <w:rPr>
+          <w:rFonts w:ascii="Arial" w:hAnsi="Arial" w:cs="Arial"/>
+          <w:sz w:val="24"/>
+          <w:szCs w:val="24"/>
+          <w:lang w:val="en-US"/>
+        </w:rPr>
+        <w:t>Although this feature is only missing 372 values, its correlation to “</w:t>
+      </w:r>
+      <w:proofErr w:type="spellStart"/>
+      <w:r>
+        <w:rPr>
+          <w:rFonts w:ascii="Arial" w:hAnsi="Arial" w:cs="Arial"/>
+          <w:sz w:val="24"/>
+          <w:szCs w:val="24"/>
+          <w:lang w:val="en-US"/>
+        </w:rPr>
+        <w:t>ExpiredHospital</w:t>
+      </w:r>
+      <w:proofErr w:type="spellEnd"/>
+      <w:r>
+        <w:rPr>
+          <w:rFonts w:ascii="Arial" w:hAnsi="Arial" w:cs="Arial"/>
+          <w:sz w:val="24"/>
+          <w:szCs w:val="24"/>
+          <w:lang w:val="en-US"/>
+        </w:rPr>
+        <w:t>” is very weak, only 0.006. So when using a classifier that can’t handle missing values, I think it would be better to drop this feature as well.</w:t>
+      </w:r>
+    </w:p>
+    <w:p>
+      <w:pPr>
+        <w:ind w:left="1440"/>
+        <w:rPr>
+          <w:rFonts w:ascii="Arial" w:hAnsi="Arial" w:cs="Arial"/>
+          <w:sz w:val="24"/>
+          <w:szCs w:val="24"/>
+          <w:lang w:val="en-US"/>
+        </w:rPr>
+      </w:pPr>
     </w:p>
     <w:p>
       <w:pPr>
@@ -1701,7 +2504,7 @@
                     <pic:cNvPicPr/>
                   </pic:nvPicPr>
                   <pic:blipFill>
-                    <a:blip r:embed="rId5"/>
+                    <a:blip r:embed="rId9"/>
                     <a:stretch>
                       <a:fillRect/>
                     </a:stretch>
@@ -1776,7 +2579,46 @@
           <w:szCs w:val="24"/>
           <w:lang w:val="en-US"/>
         </w:rPr>
-        <w:t>Because the dataset has two types of data: numerical and categorical, and both types have missing values. Therefore, I had to employ two approaches:</w:t>
+        <w:t>For classifiers that can’t handle missing values, the data preprocessing needs to fill in those missing values.</w:t>
+      </w:r>
+    </w:p>
+    <w:p>
+      <w:pPr>
+        <w:pStyle w:val="ListParagraph"/>
+        <w:ind w:left="1080"/>
+        <w:rPr>
+          <w:rFonts w:ascii="Arial" w:hAnsi="Arial" w:cs="Arial"/>
+          <w:sz w:val="24"/>
+          <w:szCs w:val="24"/>
+          <w:lang w:val="en-US"/>
+        </w:rPr>
+      </w:pPr>
+      <w:r>
+        <w:rPr>
+          <w:rFonts w:ascii="Arial" w:hAnsi="Arial" w:cs="Arial"/>
+          <w:sz w:val="24"/>
+          <w:szCs w:val="24"/>
+          <w:lang w:val="en-US"/>
+        </w:rPr>
+        <w:t>Because the dataset has two types of data: numerical and categorical, and both types have missing values</w:t>
+      </w:r>
+      <w:r>
+        <w:rPr>
+          <w:rFonts w:ascii="Arial" w:hAnsi="Arial" w:cs="Arial"/>
+          <w:sz w:val="24"/>
+          <w:szCs w:val="24"/>
+          <w:lang w:val="en-US"/>
+        </w:rPr>
+        <w:t xml:space="preserve">, </w:t>
+      </w:r>
+      <w:r>
+        <w:rPr>
+          <w:rFonts w:ascii="Arial" w:hAnsi="Arial" w:cs="Arial"/>
+          <w:sz w:val="24"/>
+          <w:szCs w:val="24"/>
+          <w:lang w:val="en-US"/>
+        </w:rPr>
+        <w:t>I had to employ two approaches:</w:t>
       </w:r>
     </w:p>
     <w:p>
@@ -1985,7 +2827,7 @@
                     <pic:cNvPicPr/>
                   </pic:nvPicPr>
                   <pic:blipFill>
-                    <a:blip r:embed="rId6"/>
+                    <a:blip r:embed="rId10"/>
                     <a:stretch>
                       <a:fillRect/>
                     </a:stretch>
@@ -2107,7 +2949,7 @@
                     <pic:cNvPicPr/>
                   </pic:nvPicPr>
                   <pic:blipFill>
-                    <a:blip r:embed="rId7">
+                    <a:blip r:embed="rId11">
                       <a:extLst>
                         <a:ext uri="{28A0092B-C50C-407E-A947-70E740481C1C}">
                           <a14:useLocalDpi xmlns:a14="http://schemas.microsoft.com/office/drawing/2010/main" val="0"/>
@@ -2209,27 +3051,43 @@
           <w:szCs w:val="24"/>
           <w:lang w:val="en-US"/>
         </w:rPr>
-        <w:t xml:space="preserve">Because classifiers can’t interpret human language, classes that are written in words/letters will have to be encoded into numbers. Where each number will represent a class of that feature. This can be done using </w:t>
-      </w:r>
-      <w:proofErr w:type="gramStart"/>
-      <w:r>
-        <w:rPr>
-          <w:rFonts w:ascii="Arial" w:hAnsi="Arial" w:cs="Arial"/>
-          <w:sz w:val="24"/>
-          <w:szCs w:val="24"/>
-          <w:lang w:val="en-US"/>
-        </w:rPr>
-        <w:t>the .factorize</w:t>
-      </w:r>
-      <w:proofErr w:type="gramEnd"/>
-      <w:r>
-        <w:rPr>
-          <w:rFonts w:ascii="Arial" w:hAnsi="Arial" w:cs="Arial"/>
-          <w:sz w:val="24"/>
-          <w:szCs w:val="24"/>
-          <w:lang w:val="en-US"/>
-        </w:rPr>
-        <w:t xml:space="preserve">() function from the </w:t>
+        <w:t>Because classifiers can’t interpret human language, classes that are written in words/letters will have to be encoded into numbers. Where each number represent</w:t>
+      </w:r>
+      <w:r>
+        <w:rPr>
+          <w:rFonts w:ascii="Arial" w:hAnsi="Arial" w:cs="Arial"/>
+          <w:sz w:val="24"/>
+          <w:szCs w:val="24"/>
+          <w:lang w:val="en-US"/>
+        </w:rPr>
+        <w:t>s</w:t>
+      </w:r>
+      <w:r>
+        <w:rPr>
+          <w:rFonts w:ascii="Arial" w:hAnsi="Arial" w:cs="Arial"/>
+          <w:sz w:val="24"/>
+          <w:szCs w:val="24"/>
+          <w:lang w:val="en-US"/>
+        </w:rPr>
+        <w:t xml:space="preserve"> a class of that feature. This can be done using the</w:t>
+      </w:r>
+      <w:r>
+        <w:rPr>
+          <w:rFonts w:ascii="Arial" w:hAnsi="Arial" w:cs="Arial"/>
+          <w:sz w:val="24"/>
+          <w:szCs w:val="24"/>
+          <w:lang w:val="en-US"/>
+        </w:rPr>
+        <w:t xml:space="preserve"> </w:t>
+      </w:r>
+      <w:r>
+        <w:rPr>
+          <w:rFonts w:ascii="Arial" w:hAnsi="Arial" w:cs="Arial"/>
+          <w:sz w:val="24"/>
+          <w:szCs w:val="24"/>
+          <w:lang w:val="en-US"/>
+        </w:rPr>
+        <w:t xml:space="preserve">.factorize() function from the </w:t>
       </w:r>
       <w:r>
         <w:rPr>
@@ -2262,6 +3120,27 @@
         </w:rPr>
         <w:t>package.</w:t>
       </w:r>
+      <w:r>
+        <w:rPr>
+          <w:rFonts w:ascii="Arial" w:hAnsi="Arial" w:cs="Arial"/>
+          <w:sz w:val="24"/>
+          <w:szCs w:val="24"/>
+          <w:lang w:val="en-US"/>
+        </w:rPr>
+        <w:t xml:space="preserve"> This function will convert each class in the feature into an integer, and missing values will be converted to -1.</w:t>
+      </w:r>
+    </w:p>
+    <w:p>
+      <w:pPr>
+        <w:pStyle w:val="ListParagraph"/>
+        <w:ind w:left="1080"/>
+        <w:rPr>
+          <w:rFonts w:ascii="Arial" w:hAnsi="Arial" w:cs="Arial"/>
+          <w:sz w:val="24"/>
+          <w:szCs w:val="24"/>
+          <w:lang w:val="en-US"/>
+        </w:rPr>
+      </w:pPr>
     </w:p>
     <w:p>
       <w:pPr>
@@ -2298,7 +3177,7 @@
                     <pic:cNvPicPr/>
                   </pic:nvPicPr>
                   <pic:blipFill>
-                    <a:blip r:embed="rId8"/>
+                    <a:blip r:embed="rId12"/>
                     <a:stretch>
                       <a:fillRect/>
                     </a:stretch>
@@ -2317,6 +3196,27 @@
             </a:graphic>
           </wp:inline>
         </w:drawing>
+      </w:r>
+    </w:p>
+    <w:p>
+      <w:pPr>
+        <w:pStyle w:val="ListParagraph"/>
+        <w:ind w:left="1080"/>
+        <w:rPr>
+          <w:rFonts w:ascii="Arial" w:hAnsi="Arial" w:cs="Arial"/>
+          <w:sz w:val="24"/>
+          <w:szCs w:val="24"/>
+          <w:lang w:val="en-US"/>
+        </w:rPr>
+      </w:pPr>
+      <w:r>
+        <w:rPr>
+          <w:rFonts w:ascii="Arial" w:hAnsi="Arial" w:cs="Arial"/>
+          <w:sz w:val="24"/>
+          <w:szCs w:val="24"/>
+          <w:lang w:val="en-US"/>
+        </w:rPr>
+        <w:t>Where x2 are the categorical attributes.</w:t>
       </w:r>
     </w:p>
     <w:p>
@@ -2382,7 +3282,7 @@
                     <pic:cNvPicPr/>
                   </pic:nvPicPr>
                   <pic:blipFill>
-                    <a:blip r:embed="rId9">
+                    <a:blip r:embed="rId13">
                       <a:extLst>
                         <a:ext uri="{28A0092B-C50C-407E-A947-70E740481C1C}">
                           <a14:useLocalDpi xmlns:a14="http://schemas.microsoft.com/office/drawing/2010/main" val="0"/>
@@ -2440,7 +3340,7 @@
                     <pic:cNvPicPr/>
                   </pic:nvPicPr>
                   <pic:blipFill>
-                    <a:blip r:embed="rId10">
+                    <a:blip r:embed="rId14">
                       <a:extLst>
                         <a:ext uri="{28A0092B-C50C-407E-A947-70E740481C1C}">
                           <a14:useLocalDpi xmlns:a14="http://schemas.microsoft.com/office/drawing/2010/main" val="0"/>
@@ -2626,7 +3526,6 @@
           <w:szCs w:val="24"/>
           <w:lang w:val="en-US"/>
         </w:rPr>
-        <w:lastRenderedPageBreak/>
         <w:t>Because this dataset has a lot of outliers, normalization reduces the emphasis placed on those outliers and prevents overfitting.</w:t>
       </w:r>
     </w:p>
@@ -2654,7 +3553,6 @@
         <w:t xml:space="preserve">I used the </w:t>
       </w:r>
       <w:proofErr w:type="spellStart"/>
-      <w:proofErr w:type="gramStart"/>
       <w:r>
         <w:rPr>
           <w:rFonts w:ascii="Arial" w:hAnsi="Arial" w:cs="Arial"/>
@@ -2676,19 +3574,7 @@
           <w:szCs w:val="24"/>
           <w:lang w:val="en-US"/>
         </w:rPr>
-        <w:t>(</w:t>
-      </w:r>
-      <w:proofErr w:type="gramEnd"/>
-      <w:r>
-        <w:rPr>
-          <w:rFonts w:ascii="Arial" w:hAnsi="Arial" w:cs="Arial"/>
-          <w:i/>
-          <w:iCs/>
-          <w:sz w:val="24"/>
-          <w:szCs w:val="24"/>
-          <w:lang w:val="en-US"/>
-        </w:rPr>
-        <w:t>)</w:t>
+        <w:t>()</w:t>
       </w:r>
       <w:r>
         <w:rPr>
@@ -2786,7 +3672,7 @@
                     <pic:cNvPicPr/>
                   </pic:nvPicPr>
                   <pic:blipFill>
-                    <a:blip r:embed="rId11"/>
+                    <a:blip r:embed="rId15"/>
                     <a:stretch>
                       <a:fillRect/>
                     </a:stretch>
@@ -2842,7 +3728,7 @@
                     <pic:cNvPicPr/>
                   </pic:nvPicPr>
                   <pic:blipFill>
-                    <a:blip r:embed="rId12"/>
+                    <a:blip r:embed="rId16"/>
                     <a:stretch>
                       <a:fillRect/>
                     </a:stretch>
@@ -2878,424 +3764,6 @@
     <w:p>
       <w:pPr>
         <w:pStyle w:val="ListParagraph"/>
-        <w:numPr>
-          <w:ilvl w:val="0"/>
-          <w:numId w:val="2"/>
-        </w:numPr>
-        <w:rPr>
-          <w:rFonts w:ascii="Arial" w:hAnsi="Arial" w:cs="Arial"/>
-          <w:sz w:val="24"/>
-          <w:szCs w:val="24"/>
-          <w:lang w:val="en-US"/>
-        </w:rPr>
-      </w:pPr>
-      <w:r>
-        <w:rPr>
-          <w:rFonts w:ascii="Arial" w:hAnsi="Arial" w:cs="Arial"/>
-          <w:sz w:val="24"/>
-          <w:szCs w:val="24"/>
-          <w:lang w:val="en-US"/>
-        </w:rPr>
-        <w:t>Feature importance:</w:t>
-      </w:r>
-    </w:p>
-    <w:p>
-      <w:pPr>
-        <w:pStyle w:val="ListParagraph"/>
-        <w:ind w:left="1080"/>
-        <w:rPr>
-          <w:rFonts w:ascii="Arial" w:hAnsi="Arial" w:cs="Arial"/>
-          <w:sz w:val="24"/>
-          <w:szCs w:val="24"/>
-          <w:lang w:val="en-US"/>
-        </w:rPr>
-      </w:pPr>
-    </w:p>
-    <w:p>
-      <w:pPr>
-        <w:pStyle w:val="ListParagraph"/>
-        <w:ind w:left="1080"/>
-        <w:rPr>
-          <w:rFonts w:ascii="Arial" w:hAnsi="Arial" w:cs="Arial"/>
-          <w:sz w:val="24"/>
-          <w:szCs w:val="24"/>
-          <w:lang w:val="en-US"/>
-        </w:rPr>
-      </w:pPr>
-      <w:r>
-        <w:rPr>
-          <w:rFonts w:ascii="Arial" w:hAnsi="Arial" w:cs="Arial"/>
-          <w:sz w:val="24"/>
-          <w:szCs w:val="24"/>
-          <w:lang w:val="en-US"/>
-        </w:rPr>
-        <w:t>The correlation table of the features in the data.</w:t>
-      </w:r>
-    </w:p>
-    <w:p>
-      <w:pPr>
-        <w:rPr>
-          <w:rFonts w:ascii="Arial" w:hAnsi="Arial" w:cs="Arial"/>
-          <w:sz w:val="24"/>
-          <w:szCs w:val="24"/>
-          <w:lang w:val="en-US"/>
-        </w:rPr>
-      </w:pPr>
-      <w:r>
-        <w:rPr>
-          <w:lang w:val="en-US"/>
-        </w:rPr>
-        <w:drawing>
-          <wp:inline distT="0" distB="0" distL="0" distR="0" wp14:anchorId="578494BF" wp14:editId="54E1D016">
-            <wp:extent cx="6057827" cy="2705100"/>
-            <wp:effectExtent l="0" t="0" r="635" b="0"/>
-            <wp:docPr id="134708330" name="Picture 1"/>
-            <wp:cNvGraphicFramePr>
-              <a:graphicFrameLocks xmlns:a="http://schemas.openxmlformats.org/drawingml/2006/main" noChangeAspect="1"/>
-            </wp:cNvGraphicFramePr>
-            <a:graphic xmlns:a="http://schemas.openxmlformats.org/drawingml/2006/main">
-              <a:graphicData uri="http://schemas.openxmlformats.org/drawingml/2006/picture">
-                <pic:pic xmlns:pic="http://schemas.openxmlformats.org/drawingml/2006/picture">
-                  <pic:nvPicPr>
-                    <pic:cNvPr id="134708330" name="Picture 1"/>
-                    <pic:cNvPicPr/>
-                  </pic:nvPicPr>
-                  <pic:blipFill>
-                    <a:blip r:embed="rId13">
-                      <a:extLst>
-                        <a:ext uri="{28A0092B-C50C-407E-A947-70E740481C1C}">
-                          <a14:useLocalDpi xmlns:a14="http://schemas.microsoft.com/office/drawing/2010/main" val="0"/>
-                        </a:ext>
-                      </a:extLst>
-                    </a:blip>
-                    <a:stretch>
-                      <a:fillRect/>
-                    </a:stretch>
-                  </pic:blipFill>
-                  <pic:spPr>
-                    <a:xfrm>
-                      <a:off x="0" y="0"/>
-                      <a:ext cx="6123901" cy="2734605"/>
-                    </a:xfrm>
-                    <a:prstGeom prst="rect">
-                      <a:avLst/>
-                    </a:prstGeom>
-                  </pic:spPr>
-                </pic:pic>
-              </a:graphicData>
-            </a:graphic>
-          </wp:inline>
-        </w:drawing>
-      </w:r>
-    </w:p>
-    <w:p>
-      <w:pPr>
-        <w:pStyle w:val="ListParagraph"/>
-        <w:ind w:left="1440" w:hanging="360"/>
-        <w:rPr>
-          <w:rFonts w:ascii="Arial" w:hAnsi="Arial" w:cs="Arial"/>
-          <w:sz w:val="24"/>
-          <w:szCs w:val="24"/>
-          <w:lang w:val="en-US"/>
-        </w:rPr>
-      </w:pPr>
-      <w:r>
-        <w:rPr>
-          <w:rFonts w:ascii="Arial" w:hAnsi="Arial" w:cs="Arial"/>
-          <w:sz w:val="24"/>
-          <w:szCs w:val="24"/>
-          <w:lang w:val="en-US"/>
-        </w:rPr>
-        <w:t>Some interesting points:</w:t>
-      </w:r>
-    </w:p>
-    <w:p>
-      <w:pPr>
-        <w:pStyle w:val="ListParagraph"/>
-        <w:numPr>
-          <w:ilvl w:val="1"/>
-          <w:numId w:val="2"/>
-        </w:numPr>
-        <w:rPr>
-          <w:rFonts w:ascii="Arial" w:hAnsi="Arial" w:cs="Arial"/>
-          <w:sz w:val="24"/>
-          <w:szCs w:val="24"/>
-          <w:lang w:val="en-US"/>
-        </w:rPr>
-      </w:pPr>
-      <w:r>
-        <w:rPr>
-          <w:rFonts w:ascii="Arial" w:hAnsi="Arial" w:cs="Arial"/>
-          <w:sz w:val="24"/>
-          <w:szCs w:val="24"/>
-          <w:lang w:val="en-US"/>
-        </w:rPr>
-        <w:t>Most of the features are not highly correlated, with the exception of “</w:t>
-      </w:r>
-      <w:proofErr w:type="spellStart"/>
-      <w:r>
-        <w:rPr>
-          <w:rFonts w:ascii="Arial" w:hAnsi="Arial" w:cs="Arial"/>
-          <w:sz w:val="24"/>
-          <w:szCs w:val="24"/>
-          <w:lang w:val="en-US"/>
-        </w:rPr>
-        <w:t>TotalNumberInteract</w:t>
-      </w:r>
-      <w:proofErr w:type="spellEnd"/>
-      <w:r>
-        <w:rPr>
-          <w:rFonts w:ascii="Arial" w:hAnsi="Arial" w:cs="Arial"/>
-          <w:sz w:val="24"/>
-          <w:szCs w:val="24"/>
-          <w:lang w:val="en-US"/>
-        </w:rPr>
-        <w:t>” – “</w:t>
-      </w:r>
-      <w:proofErr w:type="spellStart"/>
-      <w:r>
-        <w:rPr>
-          <w:rFonts w:ascii="Arial" w:hAnsi="Arial" w:cs="Arial"/>
-          <w:sz w:val="24"/>
-          <w:szCs w:val="24"/>
-          <w:lang w:val="en-US"/>
-        </w:rPr>
-        <w:t>NumChartEvents</w:t>
-      </w:r>
-      <w:proofErr w:type="spellEnd"/>
-      <w:r>
-        <w:rPr>
-          <w:rFonts w:ascii="Arial" w:hAnsi="Arial" w:cs="Arial"/>
-          <w:sz w:val="24"/>
-          <w:szCs w:val="24"/>
-          <w:lang w:val="en-US"/>
-        </w:rPr>
-        <w:t>”. That also means most of the features are not redundan</w:t>
-      </w:r>
-      <w:r>
-        <w:rPr>
-          <w:rFonts w:ascii="Arial" w:hAnsi="Arial" w:cs="Arial"/>
-          <w:sz w:val="24"/>
-          <w:szCs w:val="24"/>
-          <w:lang w:val="en-US"/>
-        </w:rPr>
-        <w:t>t</w:t>
-      </w:r>
-      <w:r>
-        <w:rPr>
-          <w:rFonts w:ascii="Arial" w:hAnsi="Arial" w:cs="Arial"/>
-          <w:sz w:val="24"/>
-          <w:szCs w:val="24"/>
-          <w:lang w:val="en-US"/>
-        </w:rPr>
-        <w:t>, so we don’t have to remove any features due to similarity</w:t>
-      </w:r>
-      <w:r>
-        <w:rPr>
-          <w:rFonts w:ascii="Arial" w:hAnsi="Arial" w:cs="Arial"/>
-          <w:sz w:val="24"/>
-          <w:szCs w:val="24"/>
-          <w:lang w:val="en-US"/>
-        </w:rPr>
-        <w:t>.</w:t>
-      </w:r>
-    </w:p>
-    <w:p>
-      <w:pPr>
-        <w:pStyle w:val="ListParagraph"/>
-        <w:numPr>
-          <w:ilvl w:val="1"/>
-          <w:numId w:val="2"/>
-        </w:numPr>
-        <w:rPr>
-          <w:rFonts w:ascii="Arial" w:hAnsi="Arial" w:cs="Arial"/>
-          <w:sz w:val="24"/>
-          <w:szCs w:val="24"/>
-          <w:lang w:val="en-US"/>
-        </w:rPr>
-      </w:pPr>
-      <w:r>
-        <w:rPr>
-          <w:rFonts w:ascii="Arial" w:hAnsi="Arial" w:cs="Arial"/>
-          <w:sz w:val="24"/>
-          <w:szCs w:val="24"/>
-          <w:lang w:val="en-US"/>
-        </w:rPr>
-        <w:t>We can see the correlations between the target feature (“</w:t>
-      </w:r>
-      <w:proofErr w:type="spellStart"/>
-      <w:r>
-        <w:rPr>
-          <w:rFonts w:ascii="Arial" w:hAnsi="Arial" w:cs="Arial"/>
-          <w:sz w:val="24"/>
-          <w:szCs w:val="24"/>
-          <w:lang w:val="en-US"/>
-        </w:rPr>
-        <w:t>ExpiredHospital</w:t>
-      </w:r>
-      <w:proofErr w:type="spellEnd"/>
-      <w:r>
-        <w:rPr>
-          <w:rFonts w:ascii="Arial" w:hAnsi="Arial" w:cs="Arial"/>
-          <w:sz w:val="24"/>
-          <w:szCs w:val="24"/>
-          <w:lang w:val="en-US"/>
-        </w:rPr>
-        <w:t>”) with the other feature:</w:t>
-      </w:r>
-    </w:p>
-    <w:p>
-      <w:pPr>
-        <w:pStyle w:val="ListParagraph"/>
-        <w:ind w:left="1080" w:firstLine="360"/>
-        <w:rPr>
-          <w:rFonts w:ascii="Arial" w:hAnsi="Arial" w:cs="Arial"/>
-          <w:sz w:val="24"/>
-          <w:szCs w:val="24"/>
-          <w:lang w:val="en-US"/>
-        </w:rPr>
-      </w:pPr>
-      <w:r>
-        <w:rPr>
-          <w:rFonts w:ascii="Arial" w:hAnsi="Arial" w:cs="Arial"/>
-          <w:sz w:val="24"/>
-          <w:szCs w:val="24"/>
-          <w:lang w:val="en-US"/>
-        </w:rPr>
-        <w:lastRenderedPageBreak/>
-        <w:drawing>
-          <wp:inline distT="0" distB="0" distL="0" distR="0" wp14:anchorId="3EA41F2A" wp14:editId="29AD2C2D">
-            <wp:extent cx="1612222" cy="3508375"/>
-            <wp:effectExtent l="0" t="0" r="7620" b="0"/>
-            <wp:docPr id="198683312" name="Picture 1"/>
-            <wp:cNvGraphicFramePr>
-              <a:graphicFrameLocks xmlns:a="http://schemas.openxmlformats.org/drawingml/2006/main" noChangeAspect="1"/>
-            </wp:cNvGraphicFramePr>
-            <a:graphic xmlns:a="http://schemas.openxmlformats.org/drawingml/2006/main">
-              <a:graphicData uri="http://schemas.openxmlformats.org/drawingml/2006/picture">
-                <pic:pic xmlns:pic="http://schemas.openxmlformats.org/drawingml/2006/picture">
-                  <pic:nvPicPr>
-                    <pic:cNvPr id="198683312" name="Picture 1"/>
-                    <pic:cNvPicPr/>
-                  </pic:nvPicPr>
-                  <pic:blipFill rotWithShape="1">
-                    <a:blip r:embed="rId14">
-                      <a:extLst>
-                        <a:ext uri="{28A0092B-C50C-407E-A947-70E740481C1C}">
-                          <a14:useLocalDpi xmlns:a14="http://schemas.microsoft.com/office/drawing/2010/main" val="0"/>
-                        </a:ext>
-                      </a:extLst>
-                    </a:blip>
-                    <a:srcRect t="897"/>
-                    <a:stretch/>
-                  </pic:blipFill>
-                  <pic:spPr bwMode="auto">
-                    <a:xfrm>
-                      <a:off x="0" y="0"/>
-                      <a:ext cx="1612271" cy="3508482"/>
-                    </a:xfrm>
-                    <a:prstGeom prst="rect">
-                      <a:avLst/>
-                    </a:prstGeom>
-                    <a:ln>
-                      <a:noFill/>
-                    </a:ln>
-                    <a:extLst>
-                      <a:ext uri="{53640926-AAD7-44D8-BBD7-CCE9431645EC}">
-                        <a14:shadowObscured xmlns:a14="http://schemas.microsoft.com/office/drawing/2010/main"/>
-                      </a:ext>
-                    </a:extLst>
-                  </pic:spPr>
-                </pic:pic>
-              </a:graphicData>
-            </a:graphic>
-          </wp:inline>
-        </w:drawing>
-      </w:r>
-    </w:p>
-    <w:p>
-      <w:pPr>
-        <w:pStyle w:val="ListParagraph"/>
-        <w:ind w:left="1440"/>
-        <w:rPr>
-          <w:rFonts w:ascii="Arial" w:hAnsi="Arial" w:cs="Arial"/>
-          <w:sz w:val="24"/>
-          <w:szCs w:val="24"/>
-          <w:lang w:val="en-US"/>
-        </w:rPr>
-      </w:pPr>
-      <w:r>
-        <w:rPr>
-          <w:rFonts w:ascii="Arial" w:hAnsi="Arial" w:cs="Arial"/>
-          <w:sz w:val="24"/>
-          <w:szCs w:val="24"/>
-          <w:lang w:val="en-US"/>
-        </w:rPr>
-        <w:t>As illustrated, some features have a much stronger correlation to “</w:t>
-      </w:r>
-      <w:proofErr w:type="spellStart"/>
-      <w:r>
-        <w:rPr>
-          <w:rFonts w:ascii="Arial" w:hAnsi="Arial" w:cs="Arial"/>
-          <w:sz w:val="24"/>
-          <w:szCs w:val="24"/>
-          <w:lang w:val="en-US"/>
-        </w:rPr>
-        <w:t>ExpiredHospital</w:t>
-      </w:r>
-      <w:proofErr w:type="spellEnd"/>
-      <w:r>
-        <w:rPr>
-          <w:rFonts w:ascii="Arial" w:hAnsi="Arial" w:cs="Arial"/>
-          <w:sz w:val="24"/>
-          <w:szCs w:val="24"/>
-          <w:lang w:val="en-US"/>
-        </w:rPr>
-        <w:t xml:space="preserve">” than others. </w:t>
-      </w:r>
-      <w:r>
-        <w:rPr>
-          <w:rFonts w:ascii="Arial" w:hAnsi="Arial" w:cs="Arial"/>
-          <w:sz w:val="24"/>
-          <w:szCs w:val="24"/>
-          <w:lang w:val="en-US"/>
-        </w:rPr>
-        <w:t>Therefore, feature importance will vary a lot depending on the feature</w:t>
-      </w:r>
-      <w:r>
-        <w:rPr>
-          <w:rFonts w:ascii="Arial" w:hAnsi="Arial" w:cs="Arial"/>
-          <w:sz w:val="24"/>
-          <w:szCs w:val="24"/>
-          <w:lang w:val="en-US"/>
-        </w:rPr>
-        <w:t>.</w:t>
-      </w:r>
-    </w:p>
-    <w:p>
-      <w:pPr>
-        <w:pStyle w:val="ListParagraph"/>
-        <w:ind w:left="1440"/>
-        <w:rPr>
-          <w:rFonts w:ascii="Arial" w:hAnsi="Arial" w:cs="Arial"/>
-          <w:sz w:val="24"/>
-          <w:szCs w:val="24"/>
-          <w:lang w:val="en-US"/>
-        </w:rPr>
-      </w:pPr>
-      <w:r>
-        <w:rPr>
-          <w:rFonts w:ascii="Arial" w:hAnsi="Arial" w:cs="Arial"/>
-          <w:sz w:val="24"/>
-          <w:szCs w:val="24"/>
-          <w:lang w:val="en-US"/>
-        </w:rPr>
-        <w:t>Some features with very low correlation like “gender” can be removed entirely if the classifier can’t handle low-importance features well.</w:t>
-      </w:r>
-    </w:p>
-    <w:p>
-      <w:pPr>
-        <w:pStyle w:val="ListParagraph"/>
         <w:ind w:left="1800"/>
         <w:rPr>
           <w:rFonts w:ascii="Arial" w:hAnsi="Arial" w:cs="Arial"/>
@@ -3391,7 +3859,7 @@
                     <pic:cNvPicPr/>
                   </pic:nvPicPr>
                   <pic:blipFill>
-                    <a:blip r:embed="rId15"/>
+                    <a:blip r:embed="rId17"/>
                     <a:stretch>
                       <a:fillRect/>
                     </a:stretch>
@@ -3558,7 +4026,7 @@
                     <pic:cNvPicPr/>
                   </pic:nvPicPr>
                   <pic:blipFill>
-                    <a:blip r:embed="rId16"/>
+                    <a:blip r:embed="rId18"/>
                     <a:stretch>
                       <a:fillRect/>
                     </a:stretch>
@@ -3664,7 +4132,7 @@
                     <pic:cNvPicPr/>
                   </pic:nvPicPr>
                   <pic:blipFill>
-                    <a:blip r:embed="rId17"/>
+                    <a:blip r:embed="rId19"/>
                     <a:stretch>
                       <a:fillRect/>
                     </a:stretch>
@@ -3703,7 +4171,6 @@
           <w:szCs w:val="24"/>
           <w:lang w:val="en-US"/>
         </w:rPr>
-        <w:lastRenderedPageBreak/>
         <w:t>T</w:t>
       </w:r>
       <w:r>
@@ -3796,7 +4263,7 @@
                     <pic:cNvPicPr/>
                   </pic:nvPicPr>
                   <pic:blipFill>
-                    <a:blip r:embed="rId18"/>
+                    <a:blip r:embed="rId20"/>
                     <a:stretch>
                       <a:fillRect/>
                     </a:stretch>
@@ -3871,6 +4338,7 @@
           <w:szCs w:val="24"/>
           <w:lang w:val="en-US"/>
         </w:rPr>
+        <w:lastRenderedPageBreak/>
         <w:t xml:space="preserve">For the classifiers that performed well by default, I started tuning the hyperparameters of those classifiers. These classifiers include: Random Forest, </w:t>
       </w:r>
       <w:proofErr w:type="spellStart"/>
@@ -4087,7 +4555,7 @@
                     <pic:cNvPicPr/>
                   </pic:nvPicPr>
                   <pic:blipFill rotWithShape="1">
-                    <a:blip r:embed="rId19"/>
+                    <a:blip r:embed="rId21"/>
                     <a:srcRect t="-3496" r="25867"/>
                     <a:stretch/>
                   </pic:blipFill>
@@ -4159,7 +4627,25 @@
           <w:szCs w:val="24"/>
           <w:lang w:val="en-US"/>
         </w:rPr>
-        <w:t xml:space="preserve"> were tuned using </w:t>
+        <w:t xml:space="preserve"> </w:t>
+      </w:r>
+      <w:r>
+        <w:rPr>
+          <w:rFonts w:ascii="Arial" w:hAnsi="Arial" w:cs="Arial"/>
+          <w:sz w:val="24"/>
+          <w:szCs w:val="24"/>
+          <w:lang w:val="en-US"/>
+        </w:rPr>
+        <w:t>was</w:t>
+      </w:r>
+      <w:r>
+        <w:rPr>
+          <w:rFonts w:ascii="Arial" w:hAnsi="Arial" w:cs="Arial"/>
+          <w:sz w:val="24"/>
+          <w:szCs w:val="24"/>
+          <w:lang w:val="en-US"/>
+        </w:rPr>
+        <w:t xml:space="preserve"> tuned using </w:t>
       </w:r>
       <w:proofErr w:type="spellStart"/>
       <w:r>
@@ -4263,7 +4749,7 @@
                     <pic:cNvPicPr/>
                   </pic:nvPicPr>
                   <pic:blipFill>
-                    <a:blip r:embed="rId20"/>
+                    <a:blip r:embed="rId22"/>
                     <a:stretch>
                       <a:fillRect/>
                     </a:stretch>
@@ -4712,7 +5198,6 @@
         <w:t xml:space="preserve"> from </w:t>
       </w:r>
       <w:proofErr w:type="spellStart"/>
-      <w:proofErr w:type="gramStart"/>
       <w:r>
         <w:rPr>
           <w:rFonts w:ascii="Arial" w:hAnsi="Arial" w:cs="Arial"/>
@@ -4736,7 +5221,6 @@
         <w:t>.ensemble</w:t>
       </w:r>
       <w:proofErr w:type="spellEnd"/>
-      <w:proofErr w:type="gramEnd"/>
       <w:r>
         <w:rPr>
           <w:rFonts w:ascii="Arial" w:hAnsi="Arial" w:cs="Arial"/>
@@ -5080,6 +5564,7 @@
           <w:szCs w:val="24"/>
           <w:lang w:val="en-US"/>
         </w:rPr>
+        <w:lastRenderedPageBreak/>
         <w:t>The code:</w:t>
       </w:r>
     </w:p>
@@ -5118,7 +5603,7 @@
                     <pic:cNvPicPr/>
                   </pic:nvPicPr>
                   <pic:blipFill>
-                    <a:blip r:embed="rId21">
+                    <a:blip r:embed="rId23">
                       <a:extLst>
                         <a:ext uri="{28A0092B-C50C-407E-A947-70E740481C1C}">
                           <a14:useLocalDpi xmlns:a14="http://schemas.microsoft.com/office/drawing/2010/main" val="0"/>
@@ -5163,7 +5648,25 @@
           <w:szCs w:val="24"/>
           <w:lang w:val="en-US"/>
         </w:rPr>
-        <w:t>I experimented with different train-test sizes, and using only 10% of the data to train seems the give me the best results on this classifier.</w:t>
+        <w:t xml:space="preserve">I experimented with different train-test sizes, and using only 10% of the data to train seems </w:t>
+      </w:r>
+      <w:r>
+        <w:rPr>
+          <w:rFonts w:ascii="Arial" w:hAnsi="Arial" w:cs="Arial"/>
+          <w:sz w:val="24"/>
+          <w:szCs w:val="24"/>
+          <w:lang w:val="en-US"/>
+        </w:rPr>
+        <w:t>to</w:t>
+      </w:r>
+      <w:r>
+        <w:rPr>
+          <w:rFonts w:ascii="Arial" w:hAnsi="Arial" w:cs="Arial"/>
+          <w:sz w:val="24"/>
+          <w:szCs w:val="24"/>
+          <w:lang w:val="en-US"/>
+        </w:rPr>
+        <w:t xml:space="preserve"> give me the best results on this classifier.</w:t>
       </w:r>
     </w:p>
     <w:p>
@@ -5237,7 +5740,7 @@
                     <pic:cNvPicPr/>
                   </pic:nvPicPr>
                   <pic:blipFill>
-                    <a:blip r:embed="rId22">
+                    <a:blip r:embed="rId24">
                       <a:extLst>
                         <a:ext uri="{28A0092B-C50C-407E-A947-70E740481C1C}">
                           <a14:useLocalDpi xmlns:a14="http://schemas.microsoft.com/office/drawing/2010/main" val="0"/>
@@ -5558,7 +6061,7 @@
                     <pic:cNvPicPr/>
                   </pic:nvPicPr>
                   <pic:blipFill>
-                    <a:blip r:embed="rId23"/>
+                    <a:blip r:embed="rId25"/>
                     <a:stretch>
                       <a:fillRect/>
                     </a:stretch>
@@ -5659,7 +6162,7 @@
                     <pic:cNvPicPr/>
                   </pic:nvPicPr>
                   <pic:blipFill>
-                    <a:blip r:embed="rId24">
+                    <a:blip r:embed="rId26">
                       <a:extLst>
                         <a:ext uri="{28A0092B-C50C-407E-A947-70E740481C1C}">
                           <a14:useLocalDpi xmlns:a14="http://schemas.microsoft.com/office/drawing/2010/main" val="0"/>
@@ -5749,7 +6252,7 @@
           <w:szCs w:val="24"/>
           <w:lang w:val="en-US"/>
         </w:rPr>
-        <w:t xml:space="preserve">, and most models get scored 0.7, which is about as good as </w:t>
+        <w:t xml:space="preserve">, and most models scored 0.7, which is about as good as </w:t>
       </w:r>
       <w:proofErr w:type="spellStart"/>
       <w:r>
@@ -5904,7 +6407,7 @@
                     <pic:cNvPicPr/>
                   </pic:nvPicPr>
                   <pic:blipFill>
-                    <a:blip r:embed="rId25">
+                    <a:blip r:embed="rId27">
                       <a:extLst>
                         <a:ext uri="{28A0092B-C50C-407E-A947-70E740481C1C}">
                           <a14:useLocalDpi xmlns:a14="http://schemas.microsoft.com/office/drawing/2010/main" val="0"/>
@@ -5967,7 +6470,7 @@
                     <pic:cNvPicPr/>
                   </pic:nvPicPr>
                   <pic:blipFill>
-                    <a:blip r:embed="rId26">
+                    <a:blip r:embed="rId28">
                       <a:extLst>
                         <a:ext uri="{28A0092B-C50C-407E-A947-70E740481C1C}">
                           <a14:useLocalDpi xmlns:a14="http://schemas.microsoft.com/office/drawing/2010/main" val="0"/>
@@ -6504,7 +7007,7 @@
                     <pic:cNvPicPr/>
                   </pic:nvPicPr>
                   <pic:blipFill>
-                    <a:blip r:embed="rId27"/>
+                    <a:blip r:embed="rId29"/>
                     <a:stretch>
                       <a:fillRect/>
                     </a:stretch>
@@ -6601,7 +7104,7 @@
                     <pic:cNvPicPr/>
                   </pic:nvPicPr>
                   <pic:blipFill>
-                    <a:blip r:embed="rId28">
+                    <a:blip r:embed="rId30">
                       <a:extLst>
                         <a:ext uri="{28A0092B-C50C-407E-A947-70E740481C1C}">
                           <a14:useLocalDpi xmlns:a14="http://schemas.microsoft.com/office/drawing/2010/main" val="0"/>
@@ -6662,7 +7165,7 @@
                     <pic:cNvPicPr/>
                   </pic:nvPicPr>
                   <pic:blipFill>
-                    <a:blip r:embed="rId29"/>
+                    <a:blip r:embed="rId31"/>
                     <a:stretch>
                       <a:fillRect/>
                     </a:stretch>
@@ -6748,7 +7251,7 @@
                     <pic:cNvPicPr/>
                   </pic:nvPicPr>
                   <pic:blipFill>
-                    <a:blip r:embed="rId30"/>
+                    <a:blip r:embed="rId32"/>
                     <a:stretch>
                       <a:fillRect/>
                     </a:stretch>
@@ -6786,7 +7289,43 @@
           <w:szCs w:val="24"/>
           <w:lang w:val="en-US"/>
         </w:rPr>
-        <w:t>Simply put, this function performs the forward and backpropagation phase of the NN and returns the loss.</w:t>
+        <w:t xml:space="preserve">Simply put, this function performs the </w:t>
+      </w:r>
+      <w:r>
+        <w:rPr>
+          <w:rFonts w:ascii="Arial" w:hAnsi="Arial" w:cs="Arial"/>
+          <w:sz w:val="24"/>
+          <w:szCs w:val="24"/>
+          <w:lang w:val="en-US"/>
+        </w:rPr>
+        <w:t xml:space="preserve">feed </w:t>
+      </w:r>
+      <w:r>
+        <w:rPr>
+          <w:rFonts w:ascii="Arial" w:hAnsi="Arial" w:cs="Arial"/>
+          <w:sz w:val="24"/>
+          <w:szCs w:val="24"/>
+          <w:lang w:val="en-US"/>
+        </w:rPr>
+        <w:t>forward and back</w:t>
+      </w:r>
+      <w:r>
+        <w:rPr>
+          <w:rFonts w:ascii="Arial" w:hAnsi="Arial" w:cs="Arial"/>
+          <w:sz w:val="24"/>
+          <w:szCs w:val="24"/>
+          <w:lang w:val="en-US"/>
+        </w:rPr>
+        <w:t xml:space="preserve"> </w:t>
+      </w:r>
+      <w:r>
+        <w:rPr>
+          <w:rFonts w:ascii="Arial" w:hAnsi="Arial" w:cs="Arial"/>
+          <w:sz w:val="24"/>
+          <w:szCs w:val="24"/>
+          <w:lang w:val="en-US"/>
+        </w:rPr>
+        <w:t>propagation phase of the NN and returns the loss.</w:t>
       </w:r>
     </w:p>
     <w:p>
@@ -6907,7 +7446,7 @@
                     <pic:cNvPicPr/>
                   </pic:nvPicPr>
                   <pic:blipFill>
-                    <a:blip r:embed="rId18"/>
+                    <a:blip r:embed="rId20"/>
                     <a:stretch>
                       <a:fillRect/>
                     </a:stretch>
@@ -7034,7 +7573,7 @@
                     <pic:cNvPicPr/>
                   </pic:nvPicPr>
                   <pic:blipFill>
-                    <a:blip r:embed="rId31"/>
+                    <a:blip r:embed="rId33"/>
                     <a:stretch>
                       <a:fillRect/>
                     </a:stretch>
@@ -7145,7 +7684,7 @@
                     <pic:cNvPicPr/>
                   </pic:nvPicPr>
                   <pic:blipFill>
-                    <a:blip r:embed="rId32"/>
+                    <a:blip r:embed="rId34"/>
                     <a:stretch>
                       <a:fillRect/>
                     </a:stretch>
@@ -7420,7 +7959,7 @@
                     <pic:cNvPicPr/>
                   </pic:nvPicPr>
                   <pic:blipFill>
-                    <a:blip r:embed="rId33"/>
+                    <a:blip r:embed="rId35"/>
                     <a:stretch>
                       <a:fillRect/>
                     </a:stretch>
@@ -7513,7 +8052,7 @@
                     <pic:cNvPicPr/>
                   </pic:nvPicPr>
                   <pic:blipFill>
-                    <a:blip r:embed="rId34"/>
+                    <a:blip r:embed="rId36"/>
                     <a:stretch>
                       <a:fillRect/>
                     </a:stretch>
@@ -7565,7 +8104,7 @@
                     <pic:cNvPicPr/>
                   </pic:nvPicPr>
                   <pic:blipFill rotWithShape="1">
-                    <a:blip r:embed="rId35"/>
+                    <a:blip r:embed="rId37"/>
                     <a:srcRect t="45431"/>
                     <a:stretch/>
                   </pic:blipFill>
@@ -8136,7 +8675,7 @@
                     <pic:cNvPicPr/>
                   </pic:nvPicPr>
                   <pic:blipFill rotWithShape="1">
-                    <a:blip r:embed="rId36"/>
+                    <a:blip r:embed="rId38"/>
                     <a:srcRect b="42849"/>
                     <a:stretch/>
                   </pic:blipFill>
@@ -8264,7 +8803,7 @@
                     <pic:cNvPicPr/>
                   </pic:nvPicPr>
                   <pic:blipFill rotWithShape="1">
-                    <a:blip r:embed="rId36"/>
+                    <a:blip r:embed="rId38"/>
                     <a:srcRect t="57571"/>
                     <a:stretch/>
                   </pic:blipFill>
@@ -8539,7 +9078,7 @@
                     <pic:cNvPicPr/>
                   </pic:nvPicPr>
                   <pic:blipFill>
-                    <a:blip r:embed="rId37"/>
+                    <a:blip r:embed="rId39"/>
                     <a:stretch>
                       <a:fillRect/>
                     </a:stretch>
@@ -8626,7 +9165,7 @@
                     <pic:cNvPicPr/>
                   </pic:nvPicPr>
                   <pic:blipFill>
-                    <a:blip r:embed="rId38">
+                    <a:blip r:embed="rId40">
                       <a:extLst>
                         <a:ext uri="{28A0092B-C50C-407E-A947-70E740481C1C}">
                           <a14:useLocalDpi xmlns:a14="http://schemas.microsoft.com/office/drawing/2010/main" val="0"/>
@@ -8726,7 +9265,7 @@
                     <pic:cNvPicPr/>
                   </pic:nvPicPr>
                   <pic:blipFill>
-                    <a:blip r:embed="rId39"/>
+                    <a:blip r:embed="rId41"/>
                     <a:stretch>
                       <a:fillRect/>
                     </a:stretch>
@@ -8837,7 +9376,25 @@
           <w:szCs w:val="24"/>
           <w:lang w:val="en-US"/>
         </w:rPr>
-        <w:t xml:space="preserve"> classifier is similar to making the </w:t>
+        <w:t xml:space="preserve"> classifier </w:t>
+      </w:r>
+      <w:r>
+        <w:rPr>
+          <w:rFonts w:ascii="Arial" w:hAnsi="Arial" w:cs="Arial"/>
+          <w:sz w:val="24"/>
+          <w:szCs w:val="24"/>
+          <w:lang w:val="en-US"/>
+        </w:rPr>
+        <w:t>are</w:t>
+      </w:r>
+      <w:r>
+        <w:rPr>
+          <w:rFonts w:ascii="Arial" w:hAnsi="Arial" w:cs="Arial"/>
+          <w:sz w:val="24"/>
+          <w:szCs w:val="24"/>
+          <w:lang w:val="en-US"/>
+        </w:rPr>
+        <w:t xml:space="preserve"> similar to making the </w:t>
       </w:r>
       <w:r>
         <w:rPr>
@@ -8941,7 +9498,7 @@
                     <pic:cNvPicPr/>
                   </pic:nvPicPr>
                   <pic:blipFill>
-                    <a:blip r:embed="rId40"/>
+                    <a:blip r:embed="rId42"/>
                     <a:stretch>
                       <a:fillRect/>
                     </a:stretch>
@@ -9031,7 +9588,7 @@
                     <pic:cNvPicPr/>
                   </pic:nvPicPr>
                   <pic:blipFill>
-                    <a:blip r:embed="rId41"/>
+                    <a:blip r:embed="rId43"/>
                     <a:stretch>
                       <a:fillRect/>
                     </a:stretch>
@@ -9479,7 +10036,7 @@
                     <pic:cNvPicPr/>
                   </pic:nvPicPr>
                   <pic:blipFill>
-                    <a:blip r:embed="rId42"/>
+                    <a:blip r:embed="rId44"/>
                     <a:stretch>
                       <a:fillRect/>
                     </a:stretch>
@@ -9568,7 +10125,7 @@
                     <pic:cNvPicPr/>
                   </pic:nvPicPr>
                   <pic:blipFill>
-                    <a:blip r:embed="rId43"/>
+                    <a:blip r:embed="rId45"/>
                     <a:stretch>
                       <a:fillRect/>
                     </a:stretch>
@@ -9677,7 +10234,7 @@
                     <pic:cNvPicPr/>
                   </pic:nvPicPr>
                   <pic:blipFill>
-                    <a:blip r:embed="rId44"/>
+                    <a:blip r:embed="rId46"/>
                     <a:stretch>
                       <a:fillRect/>
                     </a:stretch>
@@ -9716,7 +10273,25 @@
           <w:szCs w:val="24"/>
           <w:lang w:val="en-US"/>
         </w:rPr>
-        <w:t xml:space="preserve">A new Random Forest model will be fit with the best parameters and be evaluated. </w:t>
+        <w:t xml:space="preserve">A new Random Forest model will be </w:t>
+      </w:r>
+      <w:r>
+        <w:rPr>
+          <w:rFonts w:ascii="Arial" w:hAnsi="Arial" w:cs="Arial"/>
+          <w:sz w:val="24"/>
+          <w:szCs w:val="24"/>
+          <w:lang w:val="en-US"/>
+        </w:rPr>
+        <w:t>built</w:t>
+      </w:r>
+      <w:r>
+        <w:rPr>
+          <w:rFonts w:ascii="Arial" w:hAnsi="Arial" w:cs="Arial"/>
+          <w:sz w:val="24"/>
+          <w:szCs w:val="24"/>
+          <w:lang w:val="en-US"/>
+        </w:rPr>
+        <w:t xml:space="preserve"> with the best parameters and be evaluated. </w:t>
       </w:r>
     </w:p>
     <w:p>
@@ -9773,7 +10348,25 @@
           <w:szCs w:val="24"/>
           <w:lang w:val="en-US"/>
         </w:rPr>
-        <w:t>Similar process to the Random Forest, where the parameter distribution will be tweak to be closer to the parameters that performed well.</w:t>
+        <w:t>Similar process to the Random Forest, where the parameter distribution will be tweak</w:t>
+      </w:r>
+      <w:r>
+        <w:rPr>
+          <w:rFonts w:ascii="Arial" w:hAnsi="Arial" w:cs="Arial"/>
+          <w:sz w:val="24"/>
+          <w:szCs w:val="24"/>
+          <w:lang w:val="en-US"/>
+        </w:rPr>
+        <w:t>ed</w:t>
+      </w:r>
+      <w:r>
+        <w:rPr>
+          <w:rFonts w:ascii="Arial" w:hAnsi="Arial" w:cs="Arial"/>
+          <w:sz w:val="24"/>
+          <w:szCs w:val="24"/>
+          <w:lang w:val="en-US"/>
+        </w:rPr>
+        <w:t xml:space="preserve"> to be closer to the parameters that performed well.</w:t>
       </w:r>
     </w:p>
     <w:p>
@@ -9842,7 +10435,7 @@
                     </pic:cNvPicPr>
                   </pic:nvPicPr>
                   <pic:blipFill>
-                    <a:blip r:embed="rId45">
+                    <a:blip r:embed="rId47">
                       <a:extLst>
                         <a:ext uri="{28A0092B-C50C-407E-A947-70E740481C1C}">
                           <a14:useLocalDpi xmlns:a14="http://schemas.microsoft.com/office/drawing/2010/main" val="0"/>
@@ -9892,7 +10485,25 @@
           <w:szCs w:val="24"/>
           <w:lang w:val="en-US"/>
         </w:rPr>
-        <w:t xml:space="preserve">The f1 macro score on this classifier in 0.81, this might not seem like a big </w:t>
+        <w:t>The f1 macro score on this classifier i</w:t>
+      </w:r>
+      <w:r>
+        <w:rPr>
+          <w:rFonts w:ascii="Arial" w:hAnsi="Arial" w:cs="Arial"/>
+          <w:sz w:val="24"/>
+          <w:szCs w:val="24"/>
+          <w:lang w:val="en-US"/>
+        </w:rPr>
+        <w:t>s</w:t>
+      </w:r>
+      <w:r>
+        <w:rPr>
+          <w:rFonts w:ascii="Arial" w:hAnsi="Arial" w:cs="Arial"/>
+          <w:sz w:val="24"/>
+          <w:szCs w:val="24"/>
+          <w:lang w:val="en-US"/>
+        </w:rPr>
+        <w:t xml:space="preserve"> 0.81, this might not seem like a big </w:t>
       </w:r>
       <w:r>
         <w:rPr>
@@ -10042,7 +10653,7 @@
                     <pic:cNvPicPr/>
                   </pic:nvPicPr>
                   <pic:blipFill>
-                    <a:blip r:embed="rId46"/>
+                    <a:blip r:embed="rId48"/>
                     <a:stretch>
                       <a:fillRect/>
                     </a:stretch>
@@ -10134,7 +10745,25 @@
           <w:szCs w:val="24"/>
           <w:lang w:val="en-US"/>
         </w:rPr>
-        <w:t>Lastly, this is the classifier that performed the best for my case, and it was also the one that I spent the most time on</w:t>
+        <w:t xml:space="preserve">Lastly, this is the classifier that performed the best </w:t>
+      </w:r>
+      <w:r>
+        <w:rPr>
+          <w:rFonts w:ascii="Arial" w:hAnsi="Arial" w:cs="Arial"/>
+          <w:sz w:val="24"/>
+          <w:szCs w:val="24"/>
+          <w:lang w:val="en-US"/>
+        </w:rPr>
+        <w:t>in</w:t>
+      </w:r>
+      <w:r>
+        <w:rPr>
+          <w:rFonts w:ascii="Arial" w:hAnsi="Arial" w:cs="Arial"/>
+          <w:sz w:val="24"/>
+          <w:szCs w:val="24"/>
+          <w:lang w:val="en-US"/>
+        </w:rPr>
+        <w:t xml:space="preserve"> my case, and it was also the one that I spent the most time on</w:t>
       </w:r>
       <w:r>
         <w:rPr>
@@ -10175,7 +10804,7 @@
           <w:szCs w:val="24"/>
           <w:lang w:val="en-US"/>
         </w:rPr>
-        <w:t>a</w:t>
+        <w:t>LightGBM</w:t>
       </w:r>
       <w:proofErr w:type="spellEnd"/>
       <w:r>
@@ -10185,36 +10814,34 @@
           <w:szCs w:val="24"/>
           <w:lang w:val="en-US"/>
         </w:rPr>
+        <w:t xml:space="preserve"> classifier</w:t>
+      </w:r>
+      <w:r>
+        <w:rPr>
+          <w:rFonts w:ascii="Arial" w:hAnsi="Arial" w:cs="Arial"/>
+          <w:sz w:val="24"/>
+          <w:szCs w:val="24"/>
+          <w:lang w:val="en-US"/>
+        </w:rPr>
         <w:t xml:space="preserve"> </w:t>
       </w:r>
-      <w:proofErr w:type="spellStart"/>
-      <w:r>
-        <w:rPr>
-          <w:rFonts w:ascii="Arial" w:hAnsi="Arial" w:cs="Arial"/>
-          <w:sz w:val="24"/>
-          <w:szCs w:val="24"/>
-          <w:lang w:val="en-US"/>
-        </w:rPr>
-        <w:t>LightGBM</w:t>
-      </w:r>
-      <w:proofErr w:type="spellEnd"/>
-      <w:r>
-        <w:rPr>
-          <w:rFonts w:ascii="Arial" w:hAnsi="Arial" w:cs="Arial"/>
-          <w:sz w:val="24"/>
-          <w:szCs w:val="24"/>
-          <w:lang w:val="en-US"/>
-        </w:rPr>
-        <w:t xml:space="preserve"> classifier</w:t>
-      </w:r>
-      <w:r>
-        <w:rPr>
-          <w:rFonts w:ascii="Arial" w:hAnsi="Arial" w:cs="Arial"/>
-          <w:sz w:val="24"/>
-          <w:szCs w:val="24"/>
-          <w:lang w:val="en-US"/>
-        </w:rPr>
-        <w:t xml:space="preserve"> is similar to </w:t>
+      <w:r>
+        <w:rPr>
+          <w:rFonts w:ascii="Arial" w:hAnsi="Arial" w:cs="Arial"/>
+          <w:sz w:val="24"/>
+          <w:szCs w:val="24"/>
+          <w:lang w:val="en-US"/>
+        </w:rPr>
+        <w:t>are</w:t>
+      </w:r>
+      <w:r>
+        <w:rPr>
+          <w:rFonts w:ascii="Arial" w:hAnsi="Arial" w:cs="Arial"/>
+          <w:sz w:val="24"/>
+          <w:szCs w:val="24"/>
+          <w:lang w:val="en-US"/>
+        </w:rPr>
+        <w:t xml:space="preserve"> similar to </w:t>
       </w:r>
       <w:proofErr w:type="spellStart"/>
       <w:r>
@@ -10589,7 +11216,7 @@
                     <pic:cNvPicPr/>
                   </pic:nvPicPr>
                   <pic:blipFill>
-                    <a:blip r:embed="rId47"/>
+                    <a:blip r:embed="rId49"/>
                     <a:stretch>
                       <a:fillRect/>
                     </a:stretch>
@@ -10645,7 +11272,7 @@
                     <pic:cNvPicPr/>
                   </pic:nvPicPr>
                   <pic:blipFill>
-                    <a:blip r:embed="rId48"/>
+                    <a:blip r:embed="rId50"/>
                     <a:stretch>
                       <a:fillRect/>
                     </a:stretch>
@@ -10751,7 +11378,7 @@
                     <pic:cNvPicPr/>
                   </pic:nvPicPr>
                   <pic:blipFill rotWithShape="1">
-                    <a:blip r:embed="rId49"/>
+                    <a:blip r:embed="rId51"/>
                     <a:srcRect b="48611"/>
                     <a:stretch/>
                   </pic:blipFill>
@@ -10973,7 +11600,25 @@
           <w:szCs w:val="24"/>
           <w:lang w:val="en-US"/>
         </w:rPr>
-        <w:t>The first thing to do is to define an objective function to pass it to the study.</w:t>
+        <w:t xml:space="preserve">The first thing to do is to define an objective function </w:t>
+      </w:r>
+      <w:r>
+        <w:rPr>
+          <w:rFonts w:ascii="Arial" w:hAnsi="Arial" w:cs="Arial"/>
+          <w:sz w:val="24"/>
+          <w:szCs w:val="24"/>
+          <w:lang w:val="en-US"/>
+        </w:rPr>
+        <w:t>and</w:t>
+      </w:r>
+      <w:r>
+        <w:rPr>
+          <w:rFonts w:ascii="Arial" w:hAnsi="Arial" w:cs="Arial"/>
+          <w:sz w:val="24"/>
+          <w:szCs w:val="24"/>
+          <w:lang w:val="en-US"/>
+        </w:rPr>
+        <w:t xml:space="preserve"> pass it to the study.</w:t>
       </w:r>
     </w:p>
     <w:p>
@@ -11011,7 +11656,7 @@
                     <pic:cNvPicPr/>
                   </pic:nvPicPr>
                   <pic:blipFill rotWithShape="1">
-                    <a:blip r:embed="rId49"/>
+                    <a:blip r:embed="rId51"/>
                     <a:srcRect t="51389"/>
                     <a:stretch/>
                   </pic:blipFill>
@@ -11146,7 +11791,7 @@
                     <pic:cNvPicPr/>
                   </pic:nvPicPr>
                   <pic:blipFill>
-                    <a:blip r:embed="rId50"/>
+                    <a:blip r:embed="rId52"/>
                     <a:stretch>
                       <a:fillRect/>
                     </a:stretch>
@@ -11247,7 +11892,7 @@
                     <pic:cNvPicPr/>
                   </pic:nvPicPr>
                   <pic:blipFill>
-                    <a:blip r:embed="rId51"/>
+                    <a:blip r:embed="rId53"/>
                     <a:stretch>
                       <a:fillRect/>
                     </a:stretch>
@@ -11378,7 +12023,7 @@
                     <pic:cNvPicPr/>
                   </pic:nvPicPr>
                   <pic:blipFill>
-                    <a:blip r:embed="rId52"/>
+                    <a:blip r:embed="rId54"/>
                     <a:stretch>
                       <a:fillRect/>
                     </a:stretch>
@@ -11467,7 +12112,7 @@
                     <pic:cNvPicPr/>
                   </pic:nvPicPr>
                   <pic:blipFill>
-                    <a:blip r:embed="rId53"/>
+                    <a:blip r:embed="rId55"/>
                     <a:stretch>
                       <a:fillRect/>
                     </a:stretch>
@@ -11894,7 +12539,25 @@
           <w:szCs w:val="24"/>
           <w:lang w:val="en-US"/>
         </w:rPr>
-        <w:t>– the maximum number of leaves in one tree.</w:t>
+        <w:t xml:space="preserve">– the maximum number of leaves in </w:t>
+      </w:r>
+      <w:r>
+        <w:rPr>
+          <w:rFonts w:ascii="Arial" w:hAnsi="Arial" w:cs="Arial"/>
+          <w:sz w:val="24"/>
+          <w:szCs w:val="24"/>
+          <w:lang w:val="en-US"/>
+        </w:rPr>
+        <w:t>a</w:t>
+      </w:r>
+      <w:r>
+        <w:rPr>
+          <w:rFonts w:ascii="Arial" w:hAnsi="Arial" w:cs="Arial"/>
+          <w:sz w:val="24"/>
+          <w:szCs w:val="24"/>
+          <w:lang w:val="en-US"/>
+        </w:rPr>
+        <w:t xml:space="preserve"> tree.</w:t>
       </w:r>
     </w:p>
     <w:p>
@@ -12092,7 +12755,25 @@
           <w:szCs w:val="24"/>
           <w:lang w:val="en-US"/>
         </w:rPr>
-        <w:t>– determines how frequent the bagging will happen.</w:t>
+        <w:t>– determines how frequent</w:t>
+      </w:r>
+      <w:r>
+        <w:rPr>
+          <w:rFonts w:ascii="Arial" w:hAnsi="Arial" w:cs="Arial"/>
+          <w:sz w:val="24"/>
+          <w:szCs w:val="24"/>
+          <w:lang w:val="en-US"/>
+        </w:rPr>
+        <w:t>ly</w:t>
+      </w:r>
+      <w:r>
+        <w:rPr>
+          <w:rFonts w:ascii="Arial" w:hAnsi="Arial" w:cs="Arial"/>
+          <w:sz w:val="24"/>
+          <w:szCs w:val="24"/>
+          <w:lang w:val="en-US"/>
+        </w:rPr>
+        <w:t xml:space="preserve"> the bagging will happen.</w:t>
       </w:r>
     </w:p>
     <w:p>
@@ -12164,7 +12845,25 @@
           <w:szCs w:val="24"/>
           <w:lang w:val="en-US"/>
         </w:rPr>
-        <w:t>– the minimum number of data in one leaf, used to deal with overfitting.</w:t>
+        <w:t xml:space="preserve">– the minimum number of data in </w:t>
+      </w:r>
+      <w:r>
+        <w:rPr>
+          <w:rFonts w:ascii="Arial" w:hAnsi="Arial" w:cs="Arial"/>
+          <w:sz w:val="24"/>
+          <w:szCs w:val="24"/>
+          <w:lang w:val="en-US"/>
+        </w:rPr>
+        <w:t>a</w:t>
+      </w:r>
+      <w:r>
+        <w:rPr>
+          <w:rFonts w:ascii="Arial" w:hAnsi="Arial" w:cs="Arial"/>
+          <w:sz w:val="24"/>
+          <w:szCs w:val="24"/>
+          <w:lang w:val="en-US"/>
+        </w:rPr>
+        <w:t xml:space="preserve"> leaf, used to deal with overfitting.</w:t>
       </w:r>
     </w:p>
     <w:p>
@@ -12197,7 +12896,25 @@
           <w:szCs w:val="24"/>
           <w:lang w:val="en-US"/>
         </w:rPr>
-        <w:t>After creating the model and choosing a set of parameters, the function will evaluate the model and return the f1 macro score.</w:t>
+        <w:t>After creating the model and choosing a set of parameters, the function will evaluate the model and return</w:t>
+      </w:r>
+      <w:r>
+        <w:rPr>
+          <w:rFonts w:ascii="Arial" w:hAnsi="Arial" w:cs="Arial"/>
+          <w:sz w:val="24"/>
+          <w:szCs w:val="24"/>
+          <w:lang w:val="en-US"/>
+        </w:rPr>
+        <w:t>s</w:t>
+      </w:r>
+      <w:r>
+        <w:rPr>
+          <w:rFonts w:ascii="Arial" w:hAnsi="Arial" w:cs="Arial"/>
+          <w:sz w:val="24"/>
+          <w:szCs w:val="24"/>
+          <w:lang w:val="en-US"/>
+        </w:rPr>
+        <w:t xml:space="preserve"> the f1 macro score.</w:t>
       </w:r>
     </w:p>
     <w:p>
@@ -12234,7 +12951,7 @@
                     <pic:cNvPicPr/>
                   </pic:nvPicPr>
                   <pic:blipFill>
-                    <a:blip r:embed="rId54"/>
+                    <a:blip r:embed="rId56"/>
                     <a:stretch>
                       <a:fillRect/>
                     </a:stretch>
@@ -12301,7 +13018,7 @@
           <w:szCs w:val="24"/>
           <w:lang w:val="en-US"/>
         </w:rPr>
-        <w:t xml:space="preserve"> study will use this model’s score to optimize on the next model. Each trial will look like this:</w:t>
+        <w:t xml:space="preserve"> study will use this model’s score to optimize the next model. Each trial will look like this:</w:t>
       </w:r>
     </w:p>
     <w:p>
@@ -12730,7 +13447,7 @@
                     <pic:cNvPicPr/>
                   </pic:nvPicPr>
                   <pic:blipFill>
-                    <a:blip r:embed="rId55"/>
+                    <a:blip r:embed="rId57"/>
                     <a:stretch>
                       <a:fillRect/>
                     </a:stretch>
@@ -12874,7 +13591,7 @@
                     <pic:cNvPicPr/>
                   </pic:nvPicPr>
                   <pic:blipFill>
-                    <a:blip r:embed="rId56"/>
+                    <a:blip r:embed="rId58"/>
                     <a:stretch>
                       <a:fillRect/>
                     </a:stretch>
@@ -13289,7 +14006,7 @@
                     <pic:cNvPicPr/>
                   </pic:nvPicPr>
                   <pic:blipFill>
-                    <a:blip r:embed="rId57"/>
+                    <a:blip r:embed="rId59"/>
                     <a:stretch>
                       <a:fillRect/>
                     </a:stretch>
@@ -13514,7 +14231,7 @@
                     <pic:cNvPicPr/>
                   </pic:nvPicPr>
                   <pic:blipFill>
-                    <a:blip r:embed="rId58">
+                    <a:blip r:embed="rId60">
                       <a:extLst>
                         <a:ext uri="{28A0092B-C50C-407E-A947-70E740481C1C}">
                           <a14:useLocalDpi xmlns:a14="http://schemas.microsoft.com/office/drawing/2010/main" val="0"/>
@@ -13576,7 +14293,7 @@
                     <pic:cNvPicPr/>
                   </pic:nvPicPr>
                   <pic:blipFill>
-                    <a:blip r:embed="rId59"/>
+                    <a:blip r:embed="rId61"/>
                     <a:stretch>
                       <a:fillRect/>
                     </a:stretch>
@@ -13912,7 +14629,7 @@
                     <pic:cNvPicPr/>
                   </pic:nvPicPr>
                   <pic:blipFill>
-                    <a:blip r:embed="rId60"/>
+                    <a:blip r:embed="rId62"/>
                     <a:stretch>
                       <a:fillRect/>
                     </a:stretch>
@@ -14377,7 +15094,25 @@
           <w:szCs w:val="24"/>
           <w:lang w:val="en-US"/>
         </w:rPr>
-        <w:t>– determines how frequent the bagging will happen.</w:t>
+        <w:t>– determines how frequent</w:t>
+      </w:r>
+      <w:r>
+        <w:rPr>
+          <w:rFonts w:ascii="Arial" w:hAnsi="Arial" w:cs="Arial"/>
+          <w:sz w:val="24"/>
+          <w:szCs w:val="24"/>
+          <w:lang w:val="en-US"/>
+        </w:rPr>
+        <w:t>ly</w:t>
+      </w:r>
+      <w:r>
+        <w:rPr>
+          <w:rFonts w:ascii="Arial" w:hAnsi="Arial" w:cs="Arial"/>
+          <w:sz w:val="24"/>
+          <w:szCs w:val="24"/>
+          <w:lang w:val="en-US"/>
+        </w:rPr>
+        <w:t xml:space="preserve"> the bagging will happen.</w:t>
       </w:r>
     </w:p>
     <w:p>
@@ -14748,7 +15483,7 @@
                     <pic:cNvPicPr/>
                   </pic:nvPicPr>
                   <pic:blipFill>
-                    <a:blip r:embed="rId61"/>
+                    <a:blip r:embed="rId63"/>
                     <a:stretch>
                       <a:fillRect/>
                     </a:stretch>
@@ -15009,7 +15744,7 @@
                     <pic:cNvPicPr/>
                   </pic:nvPicPr>
                   <pic:blipFill>
-                    <a:blip r:embed="rId62"/>
+                    <a:blip r:embed="rId64"/>
                     <a:stretch>
                       <a:fillRect/>
                     </a:stretch>
@@ -15070,6 +15805,7 @@
           <w:szCs w:val="24"/>
           <w:lang w:val="en-US"/>
         </w:rPr>
+        <w:lastRenderedPageBreak/>
         <w:drawing>
           <wp:inline distT="0" distB="0" distL="0" distR="0" wp14:anchorId="3C329A98" wp14:editId="7C6180B2">
             <wp:extent cx="2872989" cy="198137"/>
@@ -15086,7 +15822,7 @@
                     <pic:cNvPicPr/>
                   </pic:nvPicPr>
                   <pic:blipFill>
-                    <a:blip r:embed="rId63"/>
+                    <a:blip r:embed="rId65"/>
                     <a:stretch>
                       <a:fillRect/>
                     </a:stretch>
@@ -15125,7 +15861,6 @@
           <w:szCs w:val="24"/>
           <w:lang w:val="en-US"/>
         </w:rPr>
-        <w:lastRenderedPageBreak/>
         <w:t xml:space="preserve">We then create a new </w:t>
       </w:r>
       <w:proofErr w:type="spellStart"/>
@@ -15197,7 +15932,7 @@
                     <pic:cNvPicPr/>
                   </pic:nvPicPr>
                   <pic:blipFill>
-                    <a:blip r:embed="rId64"/>
+                    <a:blip r:embed="rId66"/>
                     <a:stretch>
                       <a:fillRect/>
                     </a:stretch>
@@ -15286,7 +16021,7 @@
                     <pic:cNvPicPr/>
                   </pic:nvPicPr>
                   <pic:blipFill>
-                    <a:blip r:embed="rId65"/>
+                    <a:blip r:embed="rId67"/>
                     <a:stretch>
                       <a:fillRect/>
                     </a:stretch>
@@ -15378,7 +16113,7 @@
                     <pic:cNvPicPr/>
                   </pic:nvPicPr>
                   <pic:blipFill>
-                    <a:blip r:embed="rId66"/>
+                    <a:blip r:embed="rId68"/>
                     <a:stretch>
                       <a:fillRect/>
                     </a:stretch>
@@ -15467,6 +16202,7 @@
       <w:r>
         <w:rPr>
           <w:rFonts w:ascii="Arial" w:hAnsi="Arial" w:cs="Arial"/>
+          <w:noProof/>
           <w:sz w:val="24"/>
           <w:szCs w:val="24"/>
           <w:lang w:val="en-US"/>
@@ -15487,7 +16223,7 @@
                     <pic:cNvPicPr/>
                   </pic:nvPicPr>
                   <pic:blipFill>
-                    <a:blip r:embed="rId67"/>
+                    <a:blip r:embed="rId69"/>
                     <a:stretch>
                       <a:fillRect/>
                     </a:stretch>
@@ -15576,10 +16312,12 @@
       <w:r>
         <w:rPr>
           <w:rFonts w:ascii="Arial" w:hAnsi="Arial" w:cs="Arial"/>
-          <w:sz w:val="24"/>
-          <w:szCs w:val="24"/>
-          <w:lang w:val="en-US"/>
-        </w:rPr>
+          <w:noProof/>
+          <w:sz w:val="24"/>
+          <w:szCs w:val="24"/>
+          <w:lang w:val="en-US"/>
+        </w:rPr>
+        <w:lastRenderedPageBreak/>
         <w:drawing>
           <wp:inline distT="0" distB="0" distL="0" distR="0" wp14:anchorId="5B9CACFB" wp14:editId="1D1403C5">
             <wp:extent cx="5555414" cy="1682750"/>
@@ -15596,7 +16334,7 @@
                     <pic:cNvPicPr/>
                   </pic:nvPicPr>
                   <pic:blipFill>
-                    <a:blip r:embed="rId68"/>
+                    <a:blip r:embed="rId70"/>
                     <a:stretch>
                       <a:fillRect/>
                     </a:stretch>
@@ -17243,6 +17981,7 @@
           <w:szCs w:val="24"/>
           <w:lang w:val="en-US"/>
         </w:rPr>
+        <w:lastRenderedPageBreak/>
         <w:t>Performance:</w:t>
       </w:r>
       <w:r>
@@ -17291,11 +18030,11 @@
           <w:rFonts w:ascii="Arial" w:hAnsi="Arial" w:cs="Arial"/>
           <w:b/>
           <w:bCs/>
-          <w:sz w:val="24"/>
-          <w:szCs w:val="24"/>
-          <w:lang w:val="en-US"/>
-        </w:rPr>
-        <w:lastRenderedPageBreak/>
+          <w:noProof/>
+          <w:sz w:val="24"/>
+          <w:szCs w:val="24"/>
+          <w:lang w:val="en-US"/>
+        </w:rPr>
         <w:drawing>
           <wp:inline distT="0" distB="0" distL="0" distR="0" wp14:anchorId="48EF3823" wp14:editId="7732DA4F">
             <wp:extent cx="5738030" cy="2235200"/>
@@ -17312,7 +18051,7 @@
                     <pic:cNvPicPr/>
                   </pic:nvPicPr>
                   <pic:blipFill>
-                    <a:blip r:embed="rId69"/>
+                    <a:blip r:embed="rId71"/>
                     <a:stretch>
                       <a:fillRect/>
                     </a:stretch>
@@ -17365,6 +18104,7 @@
           <w:rFonts w:ascii="Arial" w:hAnsi="Arial" w:cs="Arial"/>
           <w:b/>
           <w:bCs/>
+          <w:noProof/>
           <w:sz w:val="24"/>
           <w:szCs w:val="24"/>
           <w:lang w:val="en-US"/>
@@ -17385,7 +18125,7 @@
                     <pic:cNvPicPr/>
                   </pic:nvPicPr>
                   <pic:blipFill>
-                    <a:blip r:embed="rId70"/>
+                    <a:blip r:embed="rId72"/>
                     <a:stretch>
                       <a:fillRect/>
                     </a:stretch>
@@ -17808,8 +18548,37 @@
           <w:szCs w:val="24"/>
           <w:lang w:val="en-US"/>
         </w:rPr>
-        <w:t xml:space="preserve"> to the GBT algorithm. I won’t go into details of what these two ideas are, but they essentially make the GBT classifier a lot more efficient.</w:t>
-      </w:r>
+        <w:t xml:space="preserve"> to the GBT algorithm. I won’t go into details </w:t>
+      </w:r>
+      <w:r>
+        <w:rPr>
+          <w:rFonts w:ascii="Arial" w:hAnsi="Arial" w:cs="Arial"/>
+          <w:sz w:val="24"/>
+          <w:szCs w:val="24"/>
+          <w:lang w:val="en-US"/>
+        </w:rPr>
+        <w:t>on</w:t>
+      </w:r>
+      <w:r>
+        <w:rPr>
+          <w:rFonts w:ascii="Arial" w:hAnsi="Arial" w:cs="Arial"/>
+          <w:sz w:val="24"/>
+          <w:szCs w:val="24"/>
+          <w:lang w:val="en-US"/>
+        </w:rPr>
+        <w:t xml:space="preserve"> what these two ideas are, but they essentially make the GBT classifier a lot more efficient.</w:t>
+      </w:r>
+    </w:p>
+    <w:p>
+      <w:pPr>
+        <w:ind w:left="1080"/>
+        <w:rPr>
+          <w:rFonts w:ascii="Arial" w:hAnsi="Arial" w:cs="Arial"/>
+          <w:sz w:val="24"/>
+          <w:szCs w:val="24"/>
+          <w:lang w:val="en-US"/>
+        </w:rPr>
+      </w:pPr>
     </w:p>
     <w:p>
       <w:pPr>
@@ -17858,27 +18627,7 @@
           <w:szCs w:val="24"/>
           <w:lang w:val="en-US"/>
         </w:rPr>
-        <w:t xml:space="preserve">The data has both type of values: numerical and categorical. And </w:t>
-      </w:r>
-      <w:proofErr w:type="spellStart"/>
-      <w:r>
-        <w:rPr>
-          <w:rFonts w:ascii="Arial" w:hAnsi="Arial" w:cs="Arial"/>
-          <w:sz w:val="24"/>
-          <w:szCs w:val="24"/>
-          <w:lang w:val="en-US"/>
-        </w:rPr>
-        <w:t>LightGBM</w:t>
-      </w:r>
-      <w:proofErr w:type="spellEnd"/>
-      <w:r>
-        <w:rPr>
-          <w:rFonts w:ascii="Arial" w:hAnsi="Arial" w:cs="Arial"/>
-          <w:sz w:val="24"/>
-          <w:szCs w:val="24"/>
-          <w:lang w:val="en-US"/>
-        </w:rPr>
-        <w:t xml:space="preserve"> can handle both of them.</w:t>
+        <w:t>Tree-based learners work well on tabular dataset, which is what we are working on.</w:t>
       </w:r>
     </w:p>
     <w:p>
@@ -17902,8 +18651,61 @@
           <w:szCs w:val="24"/>
           <w:lang w:val="en-US"/>
         </w:rPr>
-        <w:lastRenderedPageBreak/>
-        <w:t xml:space="preserve">The dataset also has some features with a lot of missing values, which </w:t>
+        <w:t>The data</w:t>
+      </w:r>
+      <w:r>
+        <w:rPr>
+          <w:rFonts w:ascii="Arial" w:hAnsi="Arial" w:cs="Arial"/>
+          <w:sz w:val="24"/>
+          <w:szCs w:val="24"/>
+          <w:lang w:val="en-US"/>
+        </w:rPr>
+        <w:t>set</w:t>
+      </w:r>
+      <w:r>
+        <w:rPr>
+          <w:rFonts w:ascii="Arial" w:hAnsi="Arial" w:cs="Arial"/>
+          <w:sz w:val="24"/>
+          <w:szCs w:val="24"/>
+          <w:lang w:val="en-US"/>
+        </w:rPr>
+        <w:t xml:space="preserve"> has </w:t>
+      </w:r>
+      <w:r>
+        <w:rPr>
+          <w:rFonts w:ascii="Arial" w:hAnsi="Arial" w:cs="Arial"/>
+          <w:sz w:val="24"/>
+          <w:szCs w:val="24"/>
+          <w:lang w:val="en-US"/>
+        </w:rPr>
+        <w:t xml:space="preserve">two </w:t>
+      </w:r>
+      <w:r>
+        <w:rPr>
+          <w:rFonts w:ascii="Arial" w:hAnsi="Arial" w:cs="Arial"/>
+          <w:sz w:val="24"/>
+          <w:szCs w:val="24"/>
+          <w:lang w:val="en-US"/>
+        </w:rPr>
+        <w:t>type</w:t>
+      </w:r>
+      <w:r>
+        <w:rPr>
+          <w:rFonts w:ascii="Arial" w:hAnsi="Arial" w:cs="Arial"/>
+          <w:sz w:val="24"/>
+          <w:szCs w:val="24"/>
+          <w:lang w:val="en-US"/>
+        </w:rPr>
+        <w:t>s</w:t>
+      </w:r>
+      <w:r>
+        <w:rPr>
+          <w:rFonts w:ascii="Arial" w:hAnsi="Arial" w:cs="Arial"/>
+          <w:sz w:val="24"/>
+          <w:szCs w:val="24"/>
+          <w:lang w:val="en-US"/>
+        </w:rPr>
+        <w:t xml:space="preserve"> of values: numerical and categorical. And </w:t>
       </w:r>
       <w:proofErr w:type="spellStart"/>
       <w:r>
@@ -17923,7 +18725,7 @@
           <w:szCs w:val="24"/>
           <w:lang w:val="en-US"/>
         </w:rPr>
-        <w:t xml:space="preserve"> without needing to fill those missing values.</w:t>
+        <w:t xml:space="preserve"> can handle both of them.</w:t>
       </w:r>
     </w:p>
     <w:p>
@@ -17940,6 +18742,106 @@
           <w:lang w:val="en-US"/>
         </w:rPr>
       </w:pPr>
+      <w:r>
+        <w:rPr>
+          <w:rFonts w:ascii="Arial" w:hAnsi="Arial" w:cs="Arial"/>
+          <w:sz w:val="24"/>
+          <w:szCs w:val="24"/>
+          <w:lang w:val="en-US"/>
+        </w:rPr>
+        <w:t xml:space="preserve">The dataset also has some features with a lot of missing values, which </w:t>
+      </w:r>
+      <w:proofErr w:type="spellStart"/>
+      <w:r>
+        <w:rPr>
+          <w:rFonts w:ascii="Arial" w:hAnsi="Arial" w:cs="Arial"/>
+          <w:sz w:val="24"/>
+          <w:szCs w:val="24"/>
+          <w:lang w:val="en-US"/>
+        </w:rPr>
+        <w:t>LightGBM</w:t>
+      </w:r>
+      <w:proofErr w:type="spellEnd"/>
+      <w:r>
+        <w:rPr>
+          <w:rFonts w:ascii="Arial" w:hAnsi="Arial" w:cs="Arial"/>
+          <w:sz w:val="24"/>
+          <w:szCs w:val="24"/>
+          <w:lang w:val="en-US"/>
+        </w:rPr>
+        <w:t xml:space="preserve"> </w:t>
+      </w:r>
+      <w:r>
+        <w:rPr>
+          <w:rFonts w:ascii="Arial" w:hAnsi="Arial" w:cs="Arial"/>
+          <w:sz w:val="24"/>
+          <w:szCs w:val="24"/>
+          <w:lang w:val="en-US"/>
+        </w:rPr>
+        <w:t xml:space="preserve">can handle </w:t>
+      </w:r>
+      <w:r>
+        <w:rPr>
+          <w:rFonts w:ascii="Arial" w:hAnsi="Arial" w:cs="Arial"/>
+          <w:sz w:val="24"/>
+          <w:szCs w:val="24"/>
+          <w:lang w:val="en-US"/>
+        </w:rPr>
+        <w:t>without needing to fill those missing values.</w:t>
+      </w:r>
+    </w:p>
+    <w:p>
+      <w:pPr>
+        <w:pStyle w:val="ListParagraph"/>
+        <w:numPr>
+          <w:ilvl w:val="1"/>
+          <w:numId w:val="2"/>
+        </w:numPr>
+        <w:rPr>
+          <w:rFonts w:ascii="Arial" w:hAnsi="Arial" w:cs="Arial"/>
+          <w:sz w:val="24"/>
+          <w:szCs w:val="24"/>
+          <w:lang w:val="en-US"/>
+        </w:rPr>
+      </w:pPr>
+      <w:r>
+        <w:rPr>
+          <w:rFonts w:ascii="Arial" w:hAnsi="Arial" w:cs="Arial"/>
+          <w:sz w:val="24"/>
+          <w:szCs w:val="24"/>
+          <w:lang w:val="en-US"/>
+        </w:rPr>
+        <w:t xml:space="preserve">The </w:t>
+      </w:r>
+      <w:proofErr w:type="spellStart"/>
+      <w:r>
+        <w:rPr>
+          <w:rFonts w:ascii="Arial" w:hAnsi="Arial" w:cs="Arial"/>
+          <w:sz w:val="24"/>
+          <w:szCs w:val="24"/>
+          <w:lang w:val="en-US"/>
+        </w:rPr>
+        <w:t>LightGBM</w:t>
+      </w:r>
+      <w:proofErr w:type="spellEnd"/>
+      <w:r>
+        <w:rPr>
+          <w:rFonts w:ascii="Arial" w:hAnsi="Arial" w:cs="Arial"/>
+          <w:sz w:val="24"/>
+          <w:szCs w:val="24"/>
+          <w:lang w:val="en-US"/>
+        </w:rPr>
+        <w:t xml:space="preserve"> </w:t>
+      </w:r>
+      <w:r>
+        <w:rPr>
+          <w:rFonts w:ascii="Arial" w:hAnsi="Arial" w:cs="Arial"/>
+          <w:sz w:val="24"/>
+          <w:szCs w:val="24"/>
+          <w:lang w:val="en-US"/>
+        </w:rPr>
+        <w:t>framework is very fast and accurate, and many Kaggle competitions has been won with it.</w:t>
+      </w:r>
     </w:p>
     <w:p>
       <w:pPr>
@@ -17980,6 +18882,156 @@
           <w:lang w:val="en-US"/>
         </w:rPr>
         <w:t>Kaggle Submission Score:</w:t>
+      </w:r>
+    </w:p>
+    <w:p>
+      <w:pPr>
+        <w:pStyle w:val="ListParagraph"/>
+        <w:rPr>
+          <w:rFonts w:ascii="Arial" w:hAnsi="Arial" w:cs="Arial"/>
+          <w:sz w:val="24"/>
+          <w:szCs w:val="24"/>
+          <w:lang w:val="en-US"/>
+        </w:rPr>
+      </w:pPr>
+      <w:r>
+        <w:rPr>
+          <w:rFonts w:ascii="Arial" w:hAnsi="Arial" w:cs="Arial"/>
+          <w:sz w:val="24"/>
+          <w:szCs w:val="24"/>
+          <w:lang w:val="en-US"/>
+        </w:rPr>
+        <w:t>I unfortunately didn’t save my best model, so I only have the Kaggle score that I submitted using the model:</w:t>
+      </w:r>
+    </w:p>
+    <w:p>
+      <w:pPr>
+        <w:pStyle w:val="ListParagraph"/>
+        <w:rPr>
+          <w:rFonts w:ascii="Arial" w:hAnsi="Arial" w:cs="Arial"/>
+          <w:sz w:val="24"/>
+          <w:szCs w:val="24"/>
+          <w:lang w:val="en-US"/>
+        </w:rPr>
+      </w:pPr>
+      <w:r>
+        <w:rPr>
+          <w:rFonts w:ascii="Arial" w:hAnsi="Arial" w:cs="Arial"/>
+          <w:sz w:val="24"/>
+          <w:szCs w:val="24"/>
+          <w:lang w:val="en-US"/>
+        </w:rPr>
+        <w:drawing>
+          <wp:inline distT="0" distB="0" distL="0" distR="0" wp14:anchorId="69865C26" wp14:editId="70C620D3">
+            <wp:extent cx="5731510" cy="707390"/>
+            <wp:effectExtent l="0" t="0" r="2540" b="0"/>
+            <wp:docPr id="951867486" name="Picture 1"/>
+            <wp:cNvGraphicFramePr>
+              <a:graphicFrameLocks xmlns:a="http://schemas.openxmlformats.org/drawingml/2006/main" noChangeAspect="1"/>
+            </wp:cNvGraphicFramePr>
+            <a:graphic xmlns:a="http://schemas.openxmlformats.org/drawingml/2006/main">
+              <a:graphicData uri="http://schemas.openxmlformats.org/drawingml/2006/picture">
+                <pic:pic xmlns:pic="http://schemas.openxmlformats.org/drawingml/2006/picture">
+                  <pic:nvPicPr>
+                    <pic:cNvPr id="951867486" name=""/>
+                    <pic:cNvPicPr/>
+                  </pic:nvPicPr>
+                  <pic:blipFill>
+                    <a:blip r:embed="rId73"/>
+                    <a:stretch>
+                      <a:fillRect/>
+                    </a:stretch>
+                  </pic:blipFill>
+                  <pic:spPr>
+                    <a:xfrm>
+                      <a:off x="0" y="0"/>
+                      <a:ext cx="5731510" cy="707390"/>
+                    </a:xfrm>
+                    <a:prstGeom prst="rect">
+                      <a:avLst/>
+                    </a:prstGeom>
+                  </pic:spPr>
+                </pic:pic>
+              </a:graphicData>
+            </a:graphic>
+          </wp:inline>
+        </w:drawing>
+      </w:r>
+    </w:p>
+    <w:p>
+      <w:pPr>
+        <w:pStyle w:val="ListParagraph"/>
+        <w:rPr>
+          <w:rFonts w:ascii="Arial" w:hAnsi="Arial" w:cs="Arial"/>
+          <w:sz w:val="24"/>
+          <w:szCs w:val="24"/>
+          <w:lang w:val="en-US"/>
+        </w:rPr>
+      </w:pPr>
+      <w:r>
+        <w:rPr>
+          <w:rFonts w:ascii="Arial" w:hAnsi="Arial" w:cs="Arial"/>
+          <w:sz w:val="24"/>
+          <w:szCs w:val="24"/>
+          <w:lang w:val="en-US"/>
+        </w:rPr>
+        <w:t>Which, as of the 2</w:t>
+      </w:r>
+      <w:r>
+        <w:rPr>
+          <w:rFonts w:ascii="Arial" w:hAnsi="Arial" w:cs="Arial"/>
+          <w:sz w:val="24"/>
+          <w:szCs w:val="24"/>
+          <w:vertAlign w:val="superscript"/>
+          <w:lang w:val="en-US"/>
+        </w:rPr>
+        <w:t>nd</w:t>
+      </w:r>
+      <w:r>
+        <w:rPr>
+          <w:rFonts w:ascii="Arial" w:hAnsi="Arial" w:cs="Arial"/>
+          <w:sz w:val="24"/>
+          <w:szCs w:val="24"/>
+          <w:lang w:val="en-US"/>
+        </w:rPr>
+        <w:t xml:space="preserve"> of November, placed me 13</w:t>
+      </w:r>
+      <w:r>
+        <w:rPr>
+          <w:rFonts w:ascii="Arial" w:hAnsi="Arial" w:cs="Arial"/>
+          <w:sz w:val="24"/>
+          <w:szCs w:val="24"/>
+          <w:vertAlign w:val="superscript"/>
+          <w:lang w:val="en-US"/>
+        </w:rPr>
+        <w:t>th</w:t>
+      </w:r>
+      <w:r>
+        <w:rPr>
+          <w:rFonts w:ascii="Arial" w:hAnsi="Arial" w:cs="Arial"/>
+          <w:sz w:val="24"/>
+          <w:szCs w:val="24"/>
+          <w:lang w:val="en-US"/>
+        </w:rPr>
+        <w:t xml:space="preserve"> </w:t>
+      </w:r>
+      <w:r>
+        <w:rPr>
+          <w:rFonts w:ascii="Arial" w:hAnsi="Arial" w:cs="Arial"/>
+          <w:sz w:val="24"/>
+          <w:szCs w:val="24"/>
+          <w:lang w:val="en-US"/>
+        </w:rPr>
+        <w:t>o</w:t>
+      </w:r>
+      <w:r>
+        <w:rPr>
+          <w:rFonts w:ascii="Arial" w:hAnsi="Arial" w:cs="Arial"/>
+          <w:sz w:val="24"/>
+          <w:szCs w:val="24"/>
+          <w:lang w:val="en-US"/>
+        </w:rPr>
+        <w:t>n the public leaderboard of the competition.</w:t>
       </w:r>
     </w:p>
     <w:sectPr>

</xml_diff>

<commit_message>
Added DT to report
</commit_message>
<xml_diff>
--- a/Report.docx
+++ b/Report.docx
@@ -1927,7 +1927,72 @@
           <w:lang w:val="en-US"/>
         </w:rPr>
         <w:lastRenderedPageBreak/>
-        <w:t>Some features with very low correlation like “gender” can be removed entirely if the classifier can’t handle low-importance features well.</w:t>
+        <w:t xml:space="preserve">Some features with very low correlation </w:t>
+      </w:r>
+      <w:r>
+        <w:rPr>
+          <w:rFonts w:ascii="Arial" w:hAnsi="Arial" w:cs="Arial"/>
+          <w:sz w:val="24"/>
+          <w:szCs w:val="24"/>
+          <w:lang w:val="en-US"/>
+        </w:rPr>
+        <w:t>to “</w:t>
+      </w:r>
+      <w:proofErr w:type="spellStart"/>
+      <w:r>
+        <w:rPr>
+          <w:rFonts w:ascii="Arial" w:hAnsi="Arial" w:cs="Arial"/>
+          <w:sz w:val="24"/>
+          <w:szCs w:val="24"/>
+          <w:lang w:val="en-US"/>
+        </w:rPr>
+        <w:t>ExpiredHospital</w:t>
+      </w:r>
+      <w:proofErr w:type="spellEnd"/>
+      <w:r>
+        <w:rPr>
+          <w:rFonts w:ascii="Arial" w:hAnsi="Arial" w:cs="Arial"/>
+          <w:sz w:val="24"/>
+          <w:szCs w:val="24"/>
+          <w:lang w:val="en-US"/>
+        </w:rPr>
+        <w:t xml:space="preserve">” </w:t>
+      </w:r>
+      <w:r>
+        <w:rPr>
+          <w:rFonts w:ascii="Arial" w:hAnsi="Arial" w:cs="Arial"/>
+          <w:sz w:val="24"/>
+          <w:szCs w:val="24"/>
+          <w:lang w:val="en-US"/>
+        </w:rPr>
+        <w:t>like “gender”</w:t>
+      </w:r>
+      <w:r>
+        <w:rPr>
+          <w:rFonts w:ascii="Arial" w:hAnsi="Arial" w:cs="Arial"/>
+          <w:sz w:val="24"/>
+          <w:szCs w:val="24"/>
+          <w:lang w:val="en-US"/>
+        </w:rPr>
+        <w:t xml:space="preserve"> (0.0015)</w:t>
+      </w:r>
+      <w:r>
+        <w:rPr>
+          <w:rFonts w:ascii="Arial" w:hAnsi="Arial" w:cs="Arial"/>
+          <w:sz w:val="24"/>
+          <w:szCs w:val="24"/>
+          <w:lang w:val="en-US"/>
+        </w:rPr>
+        <w:t xml:space="preserve"> can be removed </w:t>
+      </w:r>
+      <w:r>
+        <w:rPr>
+          <w:rFonts w:ascii="Arial" w:hAnsi="Arial" w:cs="Arial"/>
+          <w:sz w:val="24"/>
+          <w:szCs w:val="24"/>
+          <w:lang w:val="en-US"/>
+        </w:rPr>
+        <w:t>without too much consequence.</w:t>
       </w:r>
     </w:p>
     <w:p>
@@ -2132,6 +2197,7 @@
       <w:r>
         <w:rPr>
           <w:rFonts w:ascii="Arial" w:hAnsi="Arial" w:cs="Arial"/>
+          <w:noProof/>
           <w:sz w:val="24"/>
           <w:szCs w:val="24"/>
           <w:lang w:val="en-US"/>
@@ -2369,7 +2435,7 @@
           <w:szCs w:val="24"/>
           <w:lang w:val="en-US"/>
         </w:rPr>
-        <w:t xml:space="preserve"> Furthermore, because of how little information we have on this feature, using it during the training process can make the classifiers overfit. Therefore, I thought it would be better to drop it altogether.</w:t>
+        <w:t xml:space="preserve"> Furthermore, because of how little information we have on this feature, using it during the training process can make the classifiers overfit. Therefore, it would be better to drop it altogether.</w:t>
       </w:r>
     </w:p>
     <w:p>
@@ -2434,7 +2500,25 @@
           <w:szCs w:val="24"/>
           <w:lang w:val="en-US"/>
         </w:rPr>
-        <w:t>” is very weak, only 0.006. So when using a classifier that can’t handle missing values, I think it would be better to drop this feature as well.</w:t>
+        <w:t>” is very weak, only 0.006. So when using a classifier that can’t handle missing values, I th</w:t>
+      </w:r>
+      <w:r>
+        <w:rPr>
+          <w:rFonts w:ascii="Arial" w:hAnsi="Arial" w:cs="Arial"/>
+          <w:sz w:val="24"/>
+          <w:szCs w:val="24"/>
+          <w:lang w:val="en-US"/>
+        </w:rPr>
+        <w:t>ought</w:t>
+      </w:r>
+      <w:r>
+        <w:rPr>
+          <w:rFonts w:ascii="Arial" w:hAnsi="Arial" w:cs="Arial"/>
+          <w:sz w:val="24"/>
+          <w:szCs w:val="24"/>
+          <w:lang w:val="en-US"/>
+        </w:rPr>
+        <w:t xml:space="preserve"> it would be better to drop this feature as well.</w:t>
       </w:r>
     </w:p>
     <w:p>
@@ -4339,7 +4423,25 @@
           <w:lang w:val="en-US"/>
         </w:rPr>
         <w:lastRenderedPageBreak/>
-        <w:t xml:space="preserve">For the classifiers that performed well by default, I started tuning the hyperparameters of those classifiers. These classifiers include: Random Forest, </w:t>
+        <w:t xml:space="preserve">For the classifiers that performed well by default, I started tuning the hyperparameters of those classifiers. These classifiers include: </w:t>
+      </w:r>
+      <w:r>
+        <w:rPr>
+          <w:rFonts w:ascii="Arial" w:hAnsi="Arial" w:cs="Arial"/>
+          <w:sz w:val="24"/>
+          <w:szCs w:val="24"/>
+          <w:lang w:val="en-US"/>
+        </w:rPr>
+        <w:t xml:space="preserve">Decision Tree, </w:t>
+      </w:r>
+      <w:r>
+        <w:rPr>
+          <w:rFonts w:ascii="Arial" w:hAnsi="Arial" w:cs="Arial"/>
+          <w:sz w:val="24"/>
+          <w:szCs w:val="24"/>
+          <w:lang w:val="en-US"/>
+        </w:rPr>
+        <w:t xml:space="preserve">Random Forest, </w:t>
       </w:r>
       <w:proofErr w:type="spellStart"/>
       <w:r>
@@ -4379,7 +4481,25 @@
           <w:szCs w:val="24"/>
           <w:lang w:val="en-US"/>
         </w:rPr>
-        <w:t xml:space="preserve">. And all 3 of those were tuned using </w:t>
+        <w:t xml:space="preserve">. And all </w:t>
+      </w:r>
+      <w:r>
+        <w:rPr>
+          <w:rFonts w:ascii="Arial" w:hAnsi="Arial" w:cs="Arial"/>
+          <w:sz w:val="24"/>
+          <w:szCs w:val="24"/>
+          <w:lang w:val="en-US"/>
+        </w:rPr>
+        <w:t>4</w:t>
+      </w:r>
+      <w:r>
+        <w:rPr>
+          <w:rFonts w:ascii="Arial" w:hAnsi="Arial" w:cs="Arial"/>
+          <w:sz w:val="24"/>
+          <w:szCs w:val="24"/>
+          <w:lang w:val="en-US"/>
+        </w:rPr>
+        <w:t xml:space="preserve"> of those were tuned using </w:t>
       </w:r>
       <w:r>
         <w:rPr>
@@ -4426,6 +4546,15 @@
           <w:lang w:val="en-US"/>
         </w:rPr>
       </w:pPr>
+      <w:r>
+        <w:rPr>
+          <w:rFonts w:ascii="Arial" w:hAnsi="Arial" w:cs="Arial"/>
+          <w:sz w:val="24"/>
+          <w:szCs w:val="24"/>
+          <w:lang w:val="en-US"/>
+        </w:rPr>
+        <w:t xml:space="preserve">Decision Tree, </w:t>
+      </w:r>
       <w:r>
         <w:rPr>
           <w:rFonts w:ascii="Arial" w:hAnsi="Arial" w:cs="Arial"/>
@@ -5118,7 +5247,31 @@
           <w:szCs w:val="24"/>
           <w:lang w:val="en-US"/>
         </w:rPr>
-        <w:t>Here’s a list of all of the classifiers that I used: Support Vector Classifier (</w:t>
+        <w:t xml:space="preserve">Here’s a list of all of the classifiers that I used: </w:t>
+      </w:r>
+    </w:p>
+    <w:p>
+      <w:pPr>
+        <w:pStyle w:val="ListParagraph"/>
+        <w:numPr>
+          <w:ilvl w:val="0"/>
+          <w:numId w:val="2"/>
+        </w:numPr>
+        <w:rPr>
+          <w:rFonts w:ascii="Arial" w:hAnsi="Arial" w:cs="Arial"/>
+          <w:sz w:val="24"/>
+          <w:szCs w:val="24"/>
+          <w:lang w:val="en-US"/>
+        </w:rPr>
+      </w:pPr>
+      <w:r>
+        <w:rPr>
+          <w:rFonts w:ascii="Arial" w:hAnsi="Arial" w:cs="Arial"/>
+          <w:sz w:val="24"/>
+          <w:szCs w:val="24"/>
+          <w:lang w:val="en-US"/>
+        </w:rPr>
+        <w:t>Decision Tree (</w:t>
       </w:r>
       <w:proofErr w:type="spellStart"/>
       <w:r>
@@ -5130,17 +5283,28 @@
           <w:szCs w:val="24"/>
           <w:lang w:val="en-US"/>
         </w:rPr>
-        <w:t>LinearSVC</w:t>
+        <w:t>DecisionTreeClassifier</w:t>
       </w:r>
       <w:proofErr w:type="spellEnd"/>
       <w:r>
         <w:rPr>
           <w:rFonts w:ascii="Arial" w:hAnsi="Arial" w:cs="Arial"/>
-          <w:sz w:val="24"/>
-          <w:szCs w:val="24"/>
-          <w:lang w:val="en-US"/>
-        </w:rPr>
-        <w:t xml:space="preserve"> from </w:t>
+          <w:b/>
+          <w:bCs/>
+          <w:sz w:val="24"/>
+          <w:szCs w:val="24"/>
+          <w:lang w:val="en-US"/>
+        </w:rPr>
+        <w:t xml:space="preserve"> </w:t>
+      </w:r>
+      <w:r>
+        <w:rPr>
+          <w:rFonts w:ascii="Arial" w:hAnsi="Arial" w:cs="Arial"/>
+          <w:sz w:val="24"/>
+          <w:szCs w:val="24"/>
+          <w:lang w:val="en-US"/>
+        </w:rPr>
+        <w:t xml:space="preserve">from </w:t>
       </w:r>
       <w:proofErr w:type="spellStart"/>
       <w:r>
@@ -5152,8 +5316,65 @@
           <w:szCs w:val="24"/>
           <w:lang w:val="en-US"/>
         </w:rPr>
-        <w:t>sklearn</w:t>
-      </w:r>
+        <w:t>sklearn.tree</w:t>
+      </w:r>
+      <w:proofErr w:type="spellEnd"/>
+      <w:r>
+        <w:rPr>
+          <w:rFonts w:ascii="Arial" w:hAnsi="Arial" w:cs="Arial"/>
+          <w:sz w:val="24"/>
+          <w:szCs w:val="24"/>
+          <w:lang w:val="en-US"/>
+        </w:rPr>
+        <w:t>),</w:t>
+      </w:r>
+    </w:p>
+    <w:p>
+      <w:pPr>
+        <w:pStyle w:val="ListParagraph"/>
+        <w:numPr>
+          <w:ilvl w:val="0"/>
+          <w:numId w:val="2"/>
+        </w:numPr>
+        <w:rPr>
+          <w:rFonts w:ascii="Arial" w:hAnsi="Arial" w:cs="Arial"/>
+          <w:sz w:val="24"/>
+          <w:szCs w:val="24"/>
+          <w:lang w:val="en-US"/>
+        </w:rPr>
+      </w:pPr>
+      <w:r>
+        <w:rPr>
+          <w:rFonts w:ascii="Arial" w:hAnsi="Arial" w:cs="Arial"/>
+          <w:sz w:val="24"/>
+          <w:szCs w:val="24"/>
+          <w:lang w:val="en-US"/>
+        </w:rPr>
+        <w:t>Support Vector Classifier (</w:t>
+      </w:r>
+      <w:proofErr w:type="spellStart"/>
+      <w:r>
+        <w:rPr>
+          <w:rFonts w:ascii="Arial" w:hAnsi="Arial" w:cs="Arial"/>
+          <w:b/>
+          <w:bCs/>
+          <w:sz w:val="24"/>
+          <w:szCs w:val="24"/>
+          <w:lang w:val="en-US"/>
+        </w:rPr>
+        <w:t>LinearSVC</w:t>
+      </w:r>
+      <w:proofErr w:type="spellEnd"/>
+      <w:r>
+        <w:rPr>
+          <w:rFonts w:ascii="Arial" w:hAnsi="Arial" w:cs="Arial"/>
+          <w:sz w:val="24"/>
+          <w:szCs w:val="24"/>
+          <w:lang w:val="en-US"/>
+        </w:rPr>
+        <w:t xml:space="preserve"> from </w:t>
+      </w:r>
+      <w:proofErr w:type="spellStart"/>
       <w:r>
         <w:rPr>
           <w:rFonts w:ascii="Arial" w:hAnsi="Arial" w:cs="Arial"/>
@@ -5163,6 +5384,17 @@
           <w:szCs w:val="24"/>
           <w:lang w:val="en-US"/>
         </w:rPr>
+        <w:t>sklearn</w:t>
+      </w:r>
+      <w:r>
+        <w:rPr>
+          <w:rFonts w:ascii="Arial" w:hAnsi="Arial" w:cs="Arial"/>
+          <w:i/>
+          <w:iCs/>
+          <w:sz w:val="24"/>
+          <w:szCs w:val="24"/>
+          <w:lang w:val="en-US"/>
+        </w:rPr>
         <w:t>.svm</w:t>
       </w:r>
       <w:proofErr w:type="spellEnd"/>
@@ -5173,7 +5405,31 @@
           <w:szCs w:val="24"/>
           <w:lang w:val="en-US"/>
         </w:rPr>
-        <w:t>), Random Forest (</w:t>
+        <w:t xml:space="preserve">), </w:t>
+      </w:r>
+    </w:p>
+    <w:p>
+      <w:pPr>
+        <w:pStyle w:val="ListParagraph"/>
+        <w:numPr>
+          <w:ilvl w:val="0"/>
+          <w:numId w:val="2"/>
+        </w:numPr>
+        <w:rPr>
+          <w:rFonts w:ascii="Arial" w:hAnsi="Arial" w:cs="Arial"/>
+          <w:sz w:val="24"/>
+          <w:szCs w:val="24"/>
+          <w:lang w:val="en-US"/>
+        </w:rPr>
+      </w:pPr>
+      <w:r>
+        <w:rPr>
+          <w:rFonts w:ascii="Arial" w:hAnsi="Arial" w:cs="Arial"/>
+          <w:sz w:val="24"/>
+          <w:szCs w:val="24"/>
+          <w:lang w:val="en-US"/>
+        </w:rPr>
+        <w:t>Random Forest (</w:t>
       </w:r>
       <w:proofErr w:type="spellStart"/>
       <w:r>
@@ -5228,7 +5484,31 @@
           <w:szCs w:val="24"/>
           <w:lang w:val="en-US"/>
         </w:rPr>
-        <w:t>), K-nearest-neighbors</w:t>
+        <w:t xml:space="preserve">), </w:t>
+      </w:r>
+    </w:p>
+    <w:p>
+      <w:pPr>
+        <w:pStyle w:val="ListParagraph"/>
+        <w:numPr>
+          <w:ilvl w:val="0"/>
+          <w:numId w:val="2"/>
+        </w:numPr>
+        <w:rPr>
+          <w:rFonts w:ascii="Arial" w:hAnsi="Arial" w:cs="Arial"/>
+          <w:sz w:val="24"/>
+          <w:szCs w:val="24"/>
+          <w:lang w:val="en-US"/>
+        </w:rPr>
+      </w:pPr>
+      <w:r>
+        <w:rPr>
+          <w:rFonts w:ascii="Arial" w:hAnsi="Arial" w:cs="Arial"/>
+          <w:sz w:val="24"/>
+          <w:szCs w:val="24"/>
+          <w:lang w:val="en-US"/>
+        </w:rPr>
+        <w:t>K-nearest-neighbors</w:t>
       </w:r>
       <w:r>
         <w:rPr>
@@ -5301,7 +5581,31 @@
           <w:szCs w:val="24"/>
           <w:lang w:val="en-US"/>
         </w:rPr>
-        <w:t>, Neural Network</w:t>
+        <w:t xml:space="preserve">, </w:t>
+      </w:r>
+    </w:p>
+    <w:p>
+      <w:pPr>
+        <w:pStyle w:val="ListParagraph"/>
+        <w:numPr>
+          <w:ilvl w:val="0"/>
+          <w:numId w:val="2"/>
+        </w:numPr>
+        <w:rPr>
+          <w:rFonts w:ascii="Arial" w:hAnsi="Arial" w:cs="Arial"/>
+          <w:sz w:val="24"/>
+          <w:szCs w:val="24"/>
+          <w:lang w:val="en-US"/>
+        </w:rPr>
+      </w:pPr>
+      <w:r>
+        <w:rPr>
+          <w:rFonts w:ascii="Arial" w:hAnsi="Arial" w:cs="Arial"/>
+          <w:sz w:val="24"/>
+          <w:szCs w:val="24"/>
+          <w:lang w:val="en-US"/>
+        </w:rPr>
+        <w:t>Neural Network</w:t>
       </w:r>
       <w:r>
         <w:rPr>
@@ -5341,7 +5645,31 @@
           <w:szCs w:val="24"/>
           <w:lang w:val="en-US"/>
         </w:rPr>
-        <w:t xml:space="preserve"> and Gradient Boost</w:t>
+        <w:t>,</w:t>
+      </w:r>
+    </w:p>
+    <w:p>
+      <w:pPr>
+        <w:pStyle w:val="ListParagraph"/>
+        <w:numPr>
+          <w:ilvl w:val="0"/>
+          <w:numId w:val="2"/>
+        </w:numPr>
+        <w:rPr>
+          <w:rFonts w:ascii="Arial" w:hAnsi="Arial" w:cs="Arial"/>
+          <w:sz w:val="24"/>
+          <w:szCs w:val="24"/>
+          <w:lang w:val="en-US"/>
+        </w:rPr>
+      </w:pPr>
+      <w:r>
+        <w:rPr>
+          <w:rFonts w:ascii="Arial" w:hAnsi="Arial" w:cs="Arial"/>
+          <w:sz w:val="24"/>
+          <w:szCs w:val="24"/>
+          <w:lang w:val="en-US"/>
+        </w:rPr>
+        <w:t>Gradient Boost</w:t>
       </w:r>
       <w:r>
         <w:rPr>
@@ -5516,6 +5844,7 @@
           <w:szCs w:val="24"/>
           <w:lang w:val="en-US"/>
         </w:rPr>
+        <w:lastRenderedPageBreak/>
         <w:t>LinearSVC</w:t>
       </w:r>
       <w:proofErr w:type="spellEnd"/>
@@ -5564,7 +5893,6 @@
           <w:szCs w:val="24"/>
           <w:lang w:val="en-US"/>
         </w:rPr>
-        <w:lastRenderedPageBreak/>
         <w:t>The code:</w:t>
       </w:r>
     </w:p>
@@ -6849,7 +7177,62 @@
           <w:szCs w:val="24"/>
           <w:lang w:val="en-US"/>
         </w:rPr>
-        <w:t>ough another linear layer, and then finally output.</w:t>
+        <w:t>ough another linear layer</w:t>
+      </w:r>
+      <w:r>
+        <w:rPr>
+          <w:rFonts w:ascii="Arial" w:hAnsi="Arial" w:cs="Arial"/>
+          <w:sz w:val="24"/>
+          <w:szCs w:val="24"/>
+          <w:lang w:val="en-US"/>
+        </w:rPr>
+        <w:t>.</w:t>
+      </w:r>
+    </w:p>
+    <w:p>
+      <w:pPr>
+        <w:pStyle w:val="ListParagraph"/>
+        <w:numPr>
+          <w:ilvl w:val="2"/>
+          <w:numId w:val="2"/>
+        </w:numPr>
+        <w:rPr>
+          <w:rFonts w:ascii="Arial" w:hAnsi="Arial" w:cs="Arial"/>
+          <w:sz w:val="24"/>
+          <w:szCs w:val="24"/>
+          <w:lang w:val="en-US"/>
+        </w:rPr>
+      </w:pPr>
+      <w:r>
+        <w:rPr>
+          <w:rFonts w:ascii="Arial" w:hAnsi="Arial" w:cs="Arial"/>
+          <w:sz w:val="24"/>
+          <w:szCs w:val="24"/>
+          <w:lang w:val="en-US"/>
+        </w:rPr>
+        <w:t>Since my loss function (</w:t>
+      </w:r>
+      <w:proofErr w:type="spellStart"/>
+      <w:r>
+        <w:rPr>
+          <w:rFonts w:ascii="Arial" w:hAnsi="Arial" w:cs="Arial"/>
+          <w:b/>
+          <w:bCs/>
+          <w:sz w:val="24"/>
+          <w:szCs w:val="24"/>
+          <w:lang w:val="en-US"/>
+        </w:rPr>
+        <w:t>BCEWithLogitsLoss</w:t>
+      </w:r>
+      <w:proofErr w:type="spellEnd"/>
+      <w:r>
+        <w:rPr>
+          <w:rFonts w:ascii="Arial" w:hAnsi="Arial" w:cs="Arial"/>
+          <w:sz w:val="24"/>
+          <w:szCs w:val="24"/>
+          <w:lang w:val="en-US"/>
+        </w:rPr>
+        <w:t>) already has sigmoid function, the NN can just return the output as it is.</w:t>
       </w:r>
     </w:p>
     <w:p>
@@ -6906,6 +7289,7 @@
           <w:szCs w:val="24"/>
           <w:lang w:val="en-US"/>
         </w:rPr>
+        <w:lastRenderedPageBreak/>
         <w:t xml:space="preserve">I used the </w:t>
       </w:r>
       <w:r>
@@ -6990,7 +7374,6 @@
           <w:szCs w:val="24"/>
           <w:lang w:val="en-US"/>
         </w:rPr>
-        <w:lastRenderedPageBreak/>
         <w:drawing>
           <wp:inline distT="0" distB="0" distL="0" distR="0" wp14:anchorId="5FD5B4DC" wp14:editId="24884C9E">
             <wp:extent cx="2149026" cy="167655"/>
@@ -7757,13 +8140,24 @@
     </w:p>
     <w:p>
       <w:pPr>
-        <w:rPr>
-          <w:rFonts w:ascii="Arial" w:hAnsi="Arial" w:cs="Arial"/>
-          <w:sz w:val="24"/>
-          <w:szCs w:val="24"/>
-          <w:lang w:val="en-US"/>
-        </w:rPr>
-      </w:pPr>
+        <w:pStyle w:val="ListParagraph"/>
+        <w:ind w:left="1800"/>
+        <w:rPr>
+          <w:rFonts w:ascii="Arial" w:hAnsi="Arial" w:cs="Arial"/>
+          <w:sz w:val="24"/>
+          <w:szCs w:val="24"/>
+          <w:lang w:val="en-US"/>
+        </w:rPr>
+      </w:pPr>
+      <w:r>
+        <w:rPr>
+          <w:rFonts w:ascii="Arial" w:hAnsi="Arial" w:cs="Arial"/>
+          <w:sz w:val="24"/>
+          <w:szCs w:val="24"/>
+          <w:lang w:val="en-US"/>
+        </w:rPr>
+        <w:t xml:space="preserve"> </w:t>
+      </w:r>
     </w:p>
     <w:p>
       <w:pPr>
@@ -7790,6 +8184,967 @@
           <w:szCs w:val="24"/>
           <w:lang w:val="en-US"/>
         </w:rPr>
+        <w:t>Decision Tree:</w:t>
+      </w:r>
+    </w:p>
+    <w:p>
+      <w:pPr>
+        <w:pStyle w:val="ListParagraph"/>
+        <w:ind w:left="1080"/>
+        <w:rPr>
+          <w:rFonts w:ascii="Arial" w:hAnsi="Arial" w:cs="Arial"/>
+          <w:sz w:val="24"/>
+          <w:szCs w:val="24"/>
+          <w:lang w:val="en-US"/>
+        </w:rPr>
+      </w:pPr>
+      <w:r>
+        <w:rPr>
+          <w:rFonts w:ascii="Arial" w:hAnsi="Arial" w:cs="Arial"/>
+          <w:sz w:val="24"/>
+          <w:szCs w:val="24"/>
+          <w:lang w:val="en-US"/>
+        </w:rPr>
+        <w:t>Steps to make the DT classifier:</w:t>
+      </w:r>
+    </w:p>
+    <w:p>
+      <w:pPr>
+        <w:pStyle w:val="ListParagraph"/>
+        <w:numPr>
+          <w:ilvl w:val="0"/>
+          <w:numId w:val="10"/>
+        </w:numPr>
+        <w:rPr>
+          <w:rFonts w:ascii="Arial" w:hAnsi="Arial" w:cs="Arial"/>
+          <w:sz w:val="24"/>
+          <w:szCs w:val="24"/>
+          <w:lang w:val="en-US"/>
+        </w:rPr>
+      </w:pPr>
+      <w:r>
+        <w:rPr>
+          <w:rFonts w:ascii="Arial" w:hAnsi="Arial" w:cs="Arial"/>
+          <w:sz w:val="24"/>
+          <w:szCs w:val="24"/>
+          <w:lang w:val="en-US"/>
+        </w:rPr>
+        <w:t>Initialization:</w:t>
+      </w:r>
+    </w:p>
+    <w:p>
+      <w:pPr>
+        <w:pStyle w:val="ListParagraph"/>
+        <w:ind w:left="1440"/>
+        <w:rPr>
+          <w:rFonts w:ascii="Arial" w:hAnsi="Arial" w:cs="Arial"/>
+          <w:sz w:val="24"/>
+          <w:szCs w:val="24"/>
+          <w:lang w:val="en-US"/>
+        </w:rPr>
+      </w:pPr>
+      <w:r>
+        <w:rPr>
+          <w:rFonts w:ascii="Arial" w:hAnsi="Arial" w:cs="Arial"/>
+          <w:sz w:val="24"/>
+          <w:szCs w:val="24"/>
+          <w:lang w:val="en-US"/>
+        </w:rPr>
+        <w:t xml:space="preserve">Import </w:t>
+      </w:r>
+      <w:proofErr w:type="spellStart"/>
+      <w:r>
+        <w:rPr>
+          <w:rFonts w:ascii="Arial" w:hAnsi="Arial" w:cs="Arial"/>
+          <w:b/>
+          <w:bCs/>
+          <w:sz w:val="24"/>
+          <w:szCs w:val="24"/>
+          <w:lang w:val="en-US"/>
+        </w:rPr>
+        <w:t>DecisionTreeClassifier</w:t>
+      </w:r>
+      <w:proofErr w:type="spellEnd"/>
+      <w:r>
+        <w:rPr>
+          <w:rFonts w:ascii="Arial" w:hAnsi="Arial" w:cs="Arial"/>
+          <w:sz w:val="24"/>
+          <w:szCs w:val="24"/>
+          <w:lang w:val="en-US"/>
+        </w:rPr>
+        <w:t xml:space="preserve"> from </w:t>
+      </w:r>
+      <w:proofErr w:type="spellStart"/>
+      <w:r>
+        <w:rPr>
+          <w:rFonts w:ascii="Arial" w:hAnsi="Arial" w:cs="Arial"/>
+          <w:i/>
+          <w:iCs/>
+          <w:sz w:val="24"/>
+          <w:szCs w:val="24"/>
+          <w:lang w:val="en-US"/>
+        </w:rPr>
+        <w:t>sklearn.tree</w:t>
+      </w:r>
+      <w:proofErr w:type="spellEnd"/>
+      <w:r>
+        <w:rPr>
+          <w:rFonts w:ascii="Arial" w:hAnsi="Arial" w:cs="Arial"/>
+          <w:sz w:val="24"/>
+          <w:szCs w:val="24"/>
+          <w:lang w:val="en-US"/>
+        </w:rPr>
+        <w:t>.</w:t>
+      </w:r>
+    </w:p>
+    <w:p>
+      <w:pPr>
+        <w:pStyle w:val="ListParagraph"/>
+        <w:ind w:left="1440"/>
+        <w:rPr>
+          <w:rFonts w:ascii="Arial" w:hAnsi="Arial" w:cs="Arial"/>
+          <w:sz w:val="24"/>
+          <w:szCs w:val="24"/>
+          <w:lang w:val="en-US"/>
+        </w:rPr>
+      </w:pPr>
+      <w:r>
+        <w:rPr>
+          <w:rFonts w:ascii="Arial" w:hAnsi="Arial" w:cs="Arial"/>
+          <w:noProof/>
+          <w:sz w:val="24"/>
+          <w:szCs w:val="24"/>
+          <w:lang w:val="en-US"/>
+        </w:rPr>
+        <w:drawing>
+          <wp:inline distT="0" distB="0" distL="0" distR="0" wp14:anchorId="3434B544" wp14:editId="651AC133">
+            <wp:extent cx="3638737" cy="190510"/>
+            <wp:effectExtent l="0" t="0" r="0" b="0"/>
+            <wp:docPr id="560996692" name="Picture 1"/>
+            <wp:cNvGraphicFramePr>
+              <a:graphicFrameLocks xmlns:a="http://schemas.openxmlformats.org/drawingml/2006/main" noChangeAspect="1"/>
+            </wp:cNvGraphicFramePr>
+            <a:graphic xmlns:a="http://schemas.openxmlformats.org/drawingml/2006/main">
+              <a:graphicData uri="http://schemas.openxmlformats.org/drawingml/2006/picture">
+                <pic:pic xmlns:pic="http://schemas.openxmlformats.org/drawingml/2006/picture">
+                  <pic:nvPicPr>
+                    <pic:cNvPr id="560996692" name=""/>
+                    <pic:cNvPicPr/>
+                  </pic:nvPicPr>
+                  <pic:blipFill>
+                    <a:blip r:embed="rId35"/>
+                    <a:stretch>
+                      <a:fillRect/>
+                    </a:stretch>
+                  </pic:blipFill>
+                  <pic:spPr>
+                    <a:xfrm>
+                      <a:off x="0" y="0"/>
+                      <a:ext cx="3638737" cy="190510"/>
+                    </a:xfrm>
+                    <a:prstGeom prst="rect">
+                      <a:avLst/>
+                    </a:prstGeom>
+                  </pic:spPr>
+                </pic:pic>
+              </a:graphicData>
+            </a:graphic>
+          </wp:inline>
+        </w:drawing>
+      </w:r>
+    </w:p>
+    <w:p>
+      <w:pPr>
+        <w:pStyle w:val="ListParagraph"/>
+        <w:ind w:left="1440"/>
+        <w:rPr>
+          <w:rFonts w:ascii="Arial" w:hAnsi="Arial" w:cs="Arial"/>
+          <w:sz w:val="24"/>
+          <w:szCs w:val="24"/>
+          <w:lang w:val="en-US"/>
+        </w:rPr>
+      </w:pPr>
+    </w:p>
+    <w:p>
+      <w:pPr>
+        <w:pStyle w:val="ListParagraph"/>
+        <w:ind w:left="1440"/>
+        <w:rPr>
+          <w:rFonts w:ascii="Arial" w:hAnsi="Arial" w:cs="Arial"/>
+          <w:sz w:val="24"/>
+          <w:szCs w:val="24"/>
+          <w:lang w:val="en-US"/>
+        </w:rPr>
+      </w:pPr>
+      <w:r>
+        <w:rPr>
+          <w:rFonts w:ascii="Arial" w:hAnsi="Arial" w:cs="Arial"/>
+          <w:sz w:val="24"/>
+          <w:szCs w:val="24"/>
+          <w:lang w:val="en-US"/>
+        </w:rPr>
+        <w:t xml:space="preserve">Initialize the </w:t>
+      </w:r>
+      <w:proofErr w:type="spellStart"/>
+      <w:r>
+        <w:rPr>
+          <w:rFonts w:ascii="Arial" w:hAnsi="Arial" w:cs="Arial"/>
+          <w:b/>
+          <w:bCs/>
+          <w:sz w:val="24"/>
+          <w:szCs w:val="24"/>
+          <w:lang w:val="en-US"/>
+        </w:rPr>
+        <w:t>DecisionTreeClassifier</w:t>
+      </w:r>
+      <w:proofErr w:type="spellEnd"/>
+      <w:r>
+        <w:rPr>
+          <w:rFonts w:ascii="Arial" w:hAnsi="Arial" w:cs="Arial"/>
+          <w:b/>
+          <w:bCs/>
+          <w:sz w:val="24"/>
+          <w:szCs w:val="24"/>
+          <w:lang w:val="en-US"/>
+        </w:rPr>
+        <w:t xml:space="preserve"> </w:t>
+      </w:r>
+      <w:r>
+        <w:rPr>
+          <w:rFonts w:ascii="Arial" w:hAnsi="Arial" w:cs="Arial"/>
+          <w:sz w:val="24"/>
+          <w:szCs w:val="24"/>
+          <w:lang w:val="en-US"/>
+        </w:rPr>
+        <w:t>with custom class weights to deal with the unbalanced dataset.</w:t>
+      </w:r>
+    </w:p>
+    <w:p>
+      <w:pPr>
+        <w:pStyle w:val="ListParagraph"/>
+        <w:ind w:left="1440"/>
+        <w:rPr>
+          <w:rFonts w:ascii="Arial" w:hAnsi="Arial" w:cs="Arial"/>
+          <w:sz w:val="24"/>
+          <w:szCs w:val="24"/>
+          <w:lang w:val="en-US"/>
+        </w:rPr>
+      </w:pPr>
+      <w:r>
+        <w:rPr>
+          <w:rFonts w:ascii="Arial" w:hAnsi="Arial" w:cs="Arial"/>
+          <w:noProof/>
+          <w:sz w:val="24"/>
+          <w:szCs w:val="24"/>
+          <w:lang w:val="en-US"/>
+        </w:rPr>
+        <w:drawing>
+          <wp:inline distT="0" distB="0" distL="0" distR="0" wp14:anchorId="2F89EFDC" wp14:editId="59C3982C">
+            <wp:extent cx="2616334" cy="654084"/>
+            <wp:effectExtent l="0" t="0" r="0" b="0"/>
+            <wp:docPr id="1369273316" name="Picture 1"/>
+            <wp:cNvGraphicFramePr>
+              <a:graphicFrameLocks xmlns:a="http://schemas.openxmlformats.org/drawingml/2006/main" noChangeAspect="1"/>
+            </wp:cNvGraphicFramePr>
+            <a:graphic xmlns:a="http://schemas.openxmlformats.org/drawingml/2006/main">
+              <a:graphicData uri="http://schemas.openxmlformats.org/drawingml/2006/picture">
+                <pic:pic xmlns:pic="http://schemas.openxmlformats.org/drawingml/2006/picture">
+                  <pic:nvPicPr>
+                    <pic:cNvPr id="1369273316" name=""/>
+                    <pic:cNvPicPr/>
+                  </pic:nvPicPr>
+                  <pic:blipFill>
+                    <a:blip r:embed="rId36"/>
+                    <a:stretch>
+                      <a:fillRect/>
+                    </a:stretch>
+                  </pic:blipFill>
+                  <pic:spPr>
+                    <a:xfrm>
+                      <a:off x="0" y="0"/>
+                      <a:ext cx="2616334" cy="654084"/>
+                    </a:xfrm>
+                    <a:prstGeom prst="rect">
+                      <a:avLst/>
+                    </a:prstGeom>
+                  </pic:spPr>
+                </pic:pic>
+              </a:graphicData>
+            </a:graphic>
+          </wp:inline>
+        </w:drawing>
+      </w:r>
+    </w:p>
+    <w:p>
+      <w:pPr>
+        <w:pStyle w:val="ListParagraph"/>
+        <w:ind w:left="1440"/>
+        <w:rPr>
+          <w:rFonts w:ascii="Arial" w:hAnsi="Arial" w:cs="Arial"/>
+          <w:sz w:val="24"/>
+          <w:szCs w:val="24"/>
+          <w:lang w:val="en-US"/>
+        </w:rPr>
+      </w:pPr>
+    </w:p>
+    <w:p>
+      <w:pPr>
+        <w:pStyle w:val="ListParagraph"/>
+        <w:numPr>
+          <w:ilvl w:val="0"/>
+          <w:numId w:val="10"/>
+        </w:numPr>
+        <w:rPr>
+          <w:rFonts w:ascii="Arial" w:hAnsi="Arial" w:cs="Arial"/>
+          <w:sz w:val="24"/>
+          <w:szCs w:val="24"/>
+          <w:lang w:val="en-US"/>
+        </w:rPr>
+      </w:pPr>
+      <w:r>
+        <w:rPr>
+          <w:rFonts w:ascii="Arial" w:hAnsi="Arial" w:cs="Arial"/>
+          <w:sz w:val="24"/>
+          <w:szCs w:val="24"/>
+          <w:lang w:val="en-US"/>
+        </w:rPr>
+        <w:t>Hyperparameters tunning:</w:t>
+      </w:r>
+    </w:p>
+    <w:p>
+      <w:pPr>
+        <w:pStyle w:val="ListParagraph"/>
+        <w:ind w:left="1440"/>
+        <w:rPr>
+          <w:rFonts w:ascii="Arial" w:hAnsi="Arial" w:cs="Arial"/>
+          <w:sz w:val="24"/>
+          <w:szCs w:val="24"/>
+          <w:lang w:val="en-US"/>
+        </w:rPr>
+      </w:pPr>
+      <w:r>
+        <w:rPr>
+          <w:rFonts w:ascii="Arial" w:hAnsi="Arial" w:cs="Arial"/>
+          <w:sz w:val="24"/>
+          <w:szCs w:val="24"/>
+          <w:lang w:val="en-US"/>
+        </w:rPr>
+        <w:t xml:space="preserve">Specifying the parameter distributions and passing it to the </w:t>
+      </w:r>
+      <w:proofErr w:type="spellStart"/>
+      <w:r>
+        <w:rPr>
+          <w:rFonts w:ascii="Arial" w:hAnsi="Arial" w:cs="Arial"/>
+          <w:b/>
+          <w:bCs/>
+          <w:sz w:val="24"/>
+          <w:szCs w:val="24"/>
+          <w:lang w:val="en-US"/>
+        </w:rPr>
+        <w:t>RandomizedSearchCV</w:t>
+      </w:r>
+      <w:proofErr w:type="spellEnd"/>
+      <w:r>
+        <w:rPr>
+          <w:rFonts w:ascii="Arial" w:hAnsi="Arial" w:cs="Arial"/>
+          <w:sz w:val="24"/>
+          <w:szCs w:val="24"/>
+          <w:lang w:val="en-US"/>
+        </w:rPr>
+        <w:t>.</w:t>
+      </w:r>
+    </w:p>
+    <w:p>
+      <w:pPr>
+        <w:pStyle w:val="ListParagraph"/>
+        <w:ind w:left="1440"/>
+        <w:rPr>
+          <w:rFonts w:ascii="Arial" w:hAnsi="Arial" w:cs="Arial"/>
+          <w:sz w:val="24"/>
+          <w:szCs w:val="24"/>
+          <w:lang w:val="en-US"/>
+        </w:rPr>
+      </w:pPr>
+      <w:r>
+        <w:rPr>
+          <w:rFonts w:ascii="Arial" w:hAnsi="Arial" w:cs="Arial"/>
+          <w:noProof/>
+          <w:sz w:val="24"/>
+          <w:szCs w:val="24"/>
+          <w:lang w:val="en-US"/>
+        </w:rPr>
+        <w:lastRenderedPageBreak/>
+        <w:drawing>
+          <wp:inline distT="0" distB="0" distL="0" distR="0" wp14:anchorId="6AF751F9" wp14:editId="2D109D24">
+            <wp:extent cx="3073558" cy="3105310"/>
+            <wp:effectExtent l="0" t="0" r="0" b="0"/>
+            <wp:docPr id="854636168" name="Picture 1"/>
+            <wp:cNvGraphicFramePr>
+              <a:graphicFrameLocks xmlns:a="http://schemas.openxmlformats.org/drawingml/2006/main" noChangeAspect="1"/>
+            </wp:cNvGraphicFramePr>
+            <a:graphic xmlns:a="http://schemas.openxmlformats.org/drawingml/2006/main">
+              <a:graphicData uri="http://schemas.openxmlformats.org/drawingml/2006/picture">
+                <pic:pic xmlns:pic="http://schemas.openxmlformats.org/drawingml/2006/picture">
+                  <pic:nvPicPr>
+                    <pic:cNvPr id="854636168" name=""/>
+                    <pic:cNvPicPr/>
+                  </pic:nvPicPr>
+                  <pic:blipFill>
+                    <a:blip r:embed="rId37"/>
+                    <a:stretch>
+                      <a:fillRect/>
+                    </a:stretch>
+                  </pic:blipFill>
+                  <pic:spPr>
+                    <a:xfrm>
+                      <a:off x="0" y="0"/>
+                      <a:ext cx="3073558" cy="3105310"/>
+                    </a:xfrm>
+                    <a:prstGeom prst="rect">
+                      <a:avLst/>
+                    </a:prstGeom>
+                  </pic:spPr>
+                </pic:pic>
+              </a:graphicData>
+            </a:graphic>
+          </wp:inline>
+        </w:drawing>
+      </w:r>
+    </w:p>
+    <w:p>
+      <w:pPr>
+        <w:pStyle w:val="ListParagraph"/>
+        <w:ind w:left="1440"/>
+        <w:rPr>
+          <w:rFonts w:ascii="Arial" w:hAnsi="Arial" w:cs="Arial"/>
+          <w:sz w:val="24"/>
+          <w:szCs w:val="24"/>
+          <w:lang w:val="en-US"/>
+        </w:rPr>
+      </w:pPr>
+      <w:r>
+        <w:rPr>
+          <w:rFonts w:ascii="Arial" w:hAnsi="Arial" w:cs="Arial"/>
+          <w:sz w:val="24"/>
+          <w:szCs w:val="24"/>
+          <w:lang w:val="en-US"/>
+        </w:rPr>
+        <w:t>The evaluation metric is “f1_macro” and since DT are fast to train, I’ll let the search go for 100 iterations.</w:t>
+      </w:r>
+    </w:p>
+    <w:p>
+      <w:pPr>
+        <w:pStyle w:val="ListParagraph"/>
+        <w:ind w:left="1440"/>
+        <w:rPr>
+          <w:rFonts w:ascii="Arial" w:hAnsi="Arial" w:cs="Arial"/>
+          <w:sz w:val="24"/>
+          <w:szCs w:val="24"/>
+          <w:lang w:val="en-US"/>
+        </w:rPr>
+      </w:pPr>
+      <w:r>
+        <w:rPr>
+          <w:rFonts w:ascii="Arial" w:hAnsi="Arial" w:cs="Arial"/>
+          <w:sz w:val="24"/>
+          <w:szCs w:val="24"/>
+          <w:lang w:val="en-US"/>
+        </w:rPr>
+        <w:t>The parameters that were tuned:</w:t>
+      </w:r>
+    </w:p>
+    <w:p>
+      <w:pPr>
+        <w:pStyle w:val="ListParagraph"/>
+        <w:numPr>
+          <w:ilvl w:val="1"/>
+          <w:numId w:val="2"/>
+        </w:numPr>
+        <w:rPr>
+          <w:rFonts w:ascii="Arial" w:hAnsi="Arial" w:cs="Arial"/>
+          <w:sz w:val="24"/>
+          <w:szCs w:val="24"/>
+          <w:lang w:val="en-US"/>
+        </w:rPr>
+      </w:pPr>
+      <w:proofErr w:type="spellStart"/>
+      <w:r>
+        <w:rPr>
+          <w:rFonts w:ascii="Arial" w:hAnsi="Arial" w:cs="Arial"/>
+          <w:i/>
+          <w:iCs/>
+          <w:sz w:val="24"/>
+          <w:szCs w:val="24"/>
+          <w:lang w:val="en-US"/>
+        </w:rPr>
+        <w:t>max_depth</w:t>
+      </w:r>
+      <w:proofErr w:type="spellEnd"/>
+      <w:r>
+        <w:rPr>
+          <w:rFonts w:ascii="Arial" w:hAnsi="Arial" w:cs="Arial"/>
+          <w:sz w:val="24"/>
+          <w:szCs w:val="24"/>
+          <w:lang w:val="en-US"/>
+        </w:rPr>
+        <w:t>:</w:t>
+      </w:r>
+      <w:r>
+        <w:rPr>
+          <w:rFonts w:ascii="Arial" w:hAnsi="Arial" w:cs="Arial"/>
+          <w:i/>
+          <w:iCs/>
+          <w:sz w:val="24"/>
+          <w:szCs w:val="24"/>
+          <w:lang w:val="en-US"/>
+        </w:rPr>
+        <w:t xml:space="preserve"> </w:t>
+      </w:r>
+      <w:r>
+        <w:rPr>
+          <w:rFonts w:ascii="Arial" w:hAnsi="Arial" w:cs="Arial"/>
+          <w:sz w:val="24"/>
+          <w:szCs w:val="24"/>
+          <w:lang w:val="en-US"/>
+        </w:rPr>
+        <w:t>The maximum depth a tree can reach.</w:t>
+      </w:r>
+    </w:p>
+    <w:p>
+      <w:pPr>
+        <w:pStyle w:val="ListParagraph"/>
+        <w:numPr>
+          <w:ilvl w:val="1"/>
+          <w:numId w:val="2"/>
+        </w:numPr>
+        <w:rPr>
+          <w:rFonts w:ascii="Arial" w:hAnsi="Arial" w:cs="Arial"/>
+          <w:sz w:val="24"/>
+          <w:szCs w:val="24"/>
+          <w:lang w:val="en-US"/>
+        </w:rPr>
+      </w:pPr>
+      <w:proofErr w:type="spellStart"/>
+      <w:r>
+        <w:rPr>
+          <w:rFonts w:ascii="Arial" w:hAnsi="Arial" w:cs="Arial"/>
+          <w:i/>
+          <w:iCs/>
+          <w:sz w:val="24"/>
+          <w:szCs w:val="24"/>
+          <w:lang w:val="en-US"/>
+        </w:rPr>
+        <w:t>min_samples_leaf</w:t>
+      </w:r>
+      <w:proofErr w:type="spellEnd"/>
+      <w:r>
+        <w:rPr>
+          <w:rFonts w:ascii="Arial" w:hAnsi="Arial" w:cs="Arial"/>
+          <w:sz w:val="24"/>
+          <w:szCs w:val="24"/>
+          <w:lang w:val="en-US"/>
+        </w:rPr>
+        <w:t>: The minimum number of samples required at each leaf node.</w:t>
+      </w:r>
+    </w:p>
+    <w:p>
+      <w:pPr>
+        <w:pStyle w:val="ListParagraph"/>
+        <w:numPr>
+          <w:ilvl w:val="1"/>
+          <w:numId w:val="2"/>
+        </w:numPr>
+        <w:rPr>
+          <w:rFonts w:ascii="Arial" w:hAnsi="Arial" w:cs="Arial"/>
+          <w:sz w:val="24"/>
+          <w:szCs w:val="24"/>
+          <w:lang w:val="en-US"/>
+        </w:rPr>
+      </w:pPr>
+      <w:proofErr w:type="spellStart"/>
+      <w:r>
+        <w:rPr>
+          <w:rFonts w:ascii="Arial" w:hAnsi="Arial" w:cs="Arial"/>
+          <w:i/>
+          <w:iCs/>
+          <w:sz w:val="24"/>
+          <w:szCs w:val="24"/>
+          <w:lang w:val="en-US"/>
+        </w:rPr>
+        <w:t>min_samples_split</w:t>
+      </w:r>
+      <w:proofErr w:type="spellEnd"/>
+      <w:r>
+        <w:rPr>
+          <w:rFonts w:ascii="Arial" w:hAnsi="Arial" w:cs="Arial"/>
+          <w:sz w:val="24"/>
+          <w:szCs w:val="24"/>
+          <w:lang w:val="en-US"/>
+        </w:rPr>
+        <w:t>: The minimum number of samples required to split a node.</w:t>
+      </w:r>
+    </w:p>
+    <w:p>
+      <w:pPr>
+        <w:ind w:left="1440"/>
+        <w:rPr>
+          <w:rFonts w:ascii="Arial" w:hAnsi="Arial" w:cs="Arial"/>
+          <w:sz w:val="24"/>
+          <w:szCs w:val="24"/>
+          <w:lang w:val="en-US"/>
+        </w:rPr>
+      </w:pPr>
+    </w:p>
+    <w:p>
+      <w:pPr>
+        <w:ind w:left="1440"/>
+        <w:rPr>
+          <w:rFonts w:ascii="Arial" w:hAnsi="Arial" w:cs="Arial"/>
+          <w:sz w:val="24"/>
+          <w:szCs w:val="24"/>
+          <w:lang w:val="en-US"/>
+        </w:rPr>
+      </w:pPr>
+      <w:r>
+        <w:rPr>
+          <w:rFonts w:ascii="Arial" w:hAnsi="Arial" w:cs="Arial"/>
+          <w:sz w:val="24"/>
+          <w:szCs w:val="24"/>
+          <w:lang w:val="en-US"/>
+        </w:rPr>
+        <w:t xml:space="preserve">After the search is finished, the best parameters will be returned. We then pass these parameters to a new </w:t>
+      </w:r>
+      <w:proofErr w:type="spellStart"/>
+      <w:r>
+        <w:rPr>
+          <w:rFonts w:ascii="Arial" w:hAnsi="Arial" w:cs="Arial"/>
+          <w:b/>
+          <w:bCs/>
+          <w:sz w:val="24"/>
+          <w:szCs w:val="24"/>
+          <w:lang w:val="en-US"/>
+        </w:rPr>
+        <w:t>DecisionTreeClassifier</w:t>
+      </w:r>
+      <w:proofErr w:type="spellEnd"/>
+      <w:r>
+        <w:rPr>
+          <w:rFonts w:ascii="Arial" w:hAnsi="Arial" w:cs="Arial"/>
+          <w:sz w:val="24"/>
+          <w:szCs w:val="24"/>
+          <w:lang w:val="en-US"/>
+        </w:rPr>
+        <w:t>.</w:t>
+      </w:r>
+    </w:p>
+    <w:p>
+      <w:pPr>
+        <w:ind w:left="1440"/>
+        <w:rPr>
+          <w:rFonts w:ascii="Arial" w:hAnsi="Arial" w:cs="Arial"/>
+          <w:sz w:val="24"/>
+          <w:szCs w:val="24"/>
+          <w:lang w:val="en-US"/>
+        </w:rPr>
+      </w:pPr>
+      <w:r>
+        <w:rPr>
+          <w:rFonts w:ascii="Arial" w:hAnsi="Arial" w:cs="Arial"/>
+          <w:noProof/>
+          <w:sz w:val="24"/>
+          <w:szCs w:val="24"/>
+          <w:lang w:val="en-US"/>
+        </w:rPr>
+        <w:drawing>
+          <wp:inline distT="0" distB="0" distL="0" distR="0" wp14:anchorId="5F4CADCA" wp14:editId="1BB40E1A">
+            <wp:extent cx="3721291" cy="1263715"/>
+            <wp:effectExtent l="0" t="0" r="0" b="0"/>
+            <wp:docPr id="1127611690" name="Picture 1"/>
+            <wp:cNvGraphicFramePr>
+              <a:graphicFrameLocks xmlns:a="http://schemas.openxmlformats.org/drawingml/2006/main" noChangeAspect="1"/>
+            </wp:cNvGraphicFramePr>
+            <a:graphic xmlns:a="http://schemas.openxmlformats.org/drawingml/2006/main">
+              <a:graphicData uri="http://schemas.openxmlformats.org/drawingml/2006/picture">
+                <pic:pic xmlns:pic="http://schemas.openxmlformats.org/drawingml/2006/picture">
+                  <pic:nvPicPr>
+                    <pic:cNvPr id="1127611690" name=""/>
+                    <pic:cNvPicPr/>
+                  </pic:nvPicPr>
+                  <pic:blipFill>
+                    <a:blip r:embed="rId38"/>
+                    <a:stretch>
+                      <a:fillRect/>
+                    </a:stretch>
+                  </pic:blipFill>
+                  <pic:spPr>
+                    <a:xfrm>
+                      <a:off x="0" y="0"/>
+                      <a:ext cx="3721291" cy="1263715"/>
+                    </a:xfrm>
+                    <a:prstGeom prst="rect">
+                      <a:avLst/>
+                    </a:prstGeom>
+                  </pic:spPr>
+                </pic:pic>
+              </a:graphicData>
+            </a:graphic>
+          </wp:inline>
+        </w:drawing>
+      </w:r>
+    </w:p>
+    <w:p>
+      <w:pPr>
+        <w:ind w:left="1440"/>
+        <w:rPr>
+          <w:rFonts w:ascii="Arial" w:hAnsi="Arial" w:cs="Arial"/>
+          <w:sz w:val="24"/>
+          <w:szCs w:val="24"/>
+          <w:lang w:val="en-US"/>
+        </w:rPr>
+      </w:pPr>
+      <w:r>
+        <w:rPr>
+          <w:rFonts w:ascii="Arial" w:hAnsi="Arial" w:cs="Arial"/>
+          <w:sz w:val="24"/>
+          <w:szCs w:val="24"/>
+          <w:lang w:val="en-US"/>
+        </w:rPr>
+        <w:t>Now we can train and evaluate the best model from this classifier.</w:t>
+      </w:r>
+    </w:p>
+    <w:p>
+      <w:pPr>
+        <w:ind w:left="1440"/>
+        <w:rPr>
+          <w:rFonts w:ascii="Arial" w:hAnsi="Arial" w:cs="Arial"/>
+          <w:sz w:val="24"/>
+          <w:szCs w:val="24"/>
+          <w:lang w:val="en-US"/>
+        </w:rPr>
+      </w:pPr>
+      <w:r>
+        <w:rPr>
+          <w:rFonts w:ascii="Arial" w:hAnsi="Arial" w:cs="Arial"/>
+          <w:noProof/>
+          <w:sz w:val="24"/>
+          <w:szCs w:val="24"/>
+          <w:lang w:val="en-US"/>
+        </w:rPr>
+        <w:drawing>
+          <wp:inline distT="0" distB="0" distL="0" distR="0" wp14:anchorId="74D380F0" wp14:editId="710671B1">
+            <wp:extent cx="3645087" cy="654084"/>
+            <wp:effectExtent l="0" t="0" r="0" b="0"/>
+            <wp:docPr id="1367224318" name="Picture 1"/>
+            <wp:cNvGraphicFramePr>
+              <a:graphicFrameLocks xmlns:a="http://schemas.openxmlformats.org/drawingml/2006/main" noChangeAspect="1"/>
+            </wp:cNvGraphicFramePr>
+            <a:graphic xmlns:a="http://schemas.openxmlformats.org/drawingml/2006/main">
+              <a:graphicData uri="http://schemas.openxmlformats.org/drawingml/2006/picture">
+                <pic:pic xmlns:pic="http://schemas.openxmlformats.org/drawingml/2006/picture">
+                  <pic:nvPicPr>
+                    <pic:cNvPr id="1367224318" name=""/>
+                    <pic:cNvPicPr/>
+                  </pic:nvPicPr>
+                  <pic:blipFill>
+                    <a:blip r:embed="rId39"/>
+                    <a:stretch>
+                      <a:fillRect/>
+                    </a:stretch>
+                  </pic:blipFill>
+                  <pic:spPr>
+                    <a:xfrm>
+                      <a:off x="0" y="0"/>
+                      <a:ext cx="3645087" cy="654084"/>
+                    </a:xfrm>
+                    <a:prstGeom prst="rect">
+                      <a:avLst/>
+                    </a:prstGeom>
+                  </pic:spPr>
+                </pic:pic>
+              </a:graphicData>
+            </a:graphic>
+          </wp:inline>
+        </w:drawing>
+      </w:r>
+    </w:p>
+    <w:p>
+      <w:pPr>
+        <w:pStyle w:val="ListParagraph"/>
+        <w:ind w:left="2520"/>
+        <w:rPr>
+          <w:rFonts w:ascii="Arial" w:hAnsi="Arial" w:cs="Arial"/>
+          <w:sz w:val="24"/>
+          <w:szCs w:val="24"/>
+          <w:lang w:val="en-US"/>
+        </w:rPr>
+      </w:pPr>
+    </w:p>
+    <w:p>
+      <w:pPr>
+        <w:pStyle w:val="ListParagraph"/>
+        <w:numPr>
+          <w:ilvl w:val="0"/>
+          <w:numId w:val="10"/>
+        </w:numPr>
+        <w:rPr>
+          <w:rFonts w:ascii="Arial" w:hAnsi="Arial" w:cs="Arial"/>
+          <w:sz w:val="24"/>
+          <w:szCs w:val="24"/>
+          <w:lang w:val="en-US"/>
+        </w:rPr>
+      </w:pPr>
+      <w:r>
+        <w:rPr>
+          <w:rFonts w:ascii="Arial" w:hAnsi="Arial" w:cs="Arial"/>
+          <w:sz w:val="24"/>
+          <w:szCs w:val="24"/>
+          <w:lang w:val="en-US"/>
+        </w:rPr>
+        <w:t>Results evaluation:</w:t>
+      </w:r>
+    </w:p>
+    <w:p>
+      <w:pPr>
+        <w:pStyle w:val="ListParagraph"/>
+        <w:ind w:left="1440"/>
+        <w:rPr>
+          <w:rFonts w:ascii="Arial" w:hAnsi="Arial" w:cs="Arial"/>
+          <w:sz w:val="24"/>
+          <w:szCs w:val="24"/>
+          <w:lang w:val="en-US"/>
+        </w:rPr>
+      </w:pPr>
+      <w:r>
+        <w:rPr>
+          <w:rFonts w:ascii="Arial" w:hAnsi="Arial" w:cs="Arial"/>
+          <w:noProof/>
+          <w:sz w:val="24"/>
+          <w:szCs w:val="24"/>
+          <w:lang w:val="en-US"/>
+        </w:rPr>
+        <w:lastRenderedPageBreak/>
+        <w:drawing>
+          <wp:inline distT="0" distB="0" distL="0" distR="0" wp14:anchorId="0F34B0BB" wp14:editId="736C9F24">
+            <wp:extent cx="4216617" cy="1714588"/>
+            <wp:effectExtent l="0" t="0" r="0" b="0"/>
+            <wp:docPr id="50459698" name="Picture 1"/>
+            <wp:cNvGraphicFramePr>
+              <a:graphicFrameLocks xmlns:a="http://schemas.openxmlformats.org/drawingml/2006/main" noChangeAspect="1"/>
+            </wp:cNvGraphicFramePr>
+            <a:graphic xmlns:a="http://schemas.openxmlformats.org/drawingml/2006/main">
+              <a:graphicData uri="http://schemas.openxmlformats.org/drawingml/2006/picture">
+                <pic:pic xmlns:pic="http://schemas.openxmlformats.org/drawingml/2006/picture">
+                  <pic:nvPicPr>
+                    <pic:cNvPr id="50459698" name=""/>
+                    <pic:cNvPicPr/>
+                  </pic:nvPicPr>
+                  <pic:blipFill>
+                    <a:blip r:embed="rId40"/>
+                    <a:stretch>
+                      <a:fillRect/>
+                    </a:stretch>
+                  </pic:blipFill>
+                  <pic:spPr>
+                    <a:xfrm>
+                      <a:off x="0" y="0"/>
+                      <a:ext cx="4216617" cy="1714588"/>
+                    </a:xfrm>
+                    <a:prstGeom prst="rect">
+                      <a:avLst/>
+                    </a:prstGeom>
+                  </pic:spPr>
+                </pic:pic>
+              </a:graphicData>
+            </a:graphic>
+          </wp:inline>
+        </w:drawing>
+      </w:r>
+    </w:p>
+    <w:p>
+      <w:pPr>
+        <w:pStyle w:val="ListParagraph"/>
+        <w:ind w:left="1440"/>
+        <w:rPr>
+          <w:rFonts w:ascii="Arial" w:hAnsi="Arial" w:cs="Arial"/>
+          <w:sz w:val="24"/>
+          <w:szCs w:val="24"/>
+          <w:lang w:val="en-US"/>
+        </w:rPr>
+      </w:pPr>
+      <w:r>
+        <w:rPr>
+          <w:rFonts w:ascii="Arial" w:hAnsi="Arial" w:cs="Arial"/>
+          <w:sz w:val="24"/>
+          <w:szCs w:val="24"/>
+          <w:lang w:val="en-US"/>
+        </w:rPr>
+        <w:t xml:space="preserve">So we can see that this classifier scored a 0.74 on f1 macro, which is higher then SVC, KNN and NN. Even DT is only a “weak learner”, it performed quite </w:t>
+      </w:r>
+      <w:r>
+        <w:rPr>
+          <w:rFonts w:ascii="Arial" w:hAnsi="Arial" w:cs="Arial"/>
+          <w:sz w:val="24"/>
+          <w:szCs w:val="24"/>
+          <w:lang w:val="en-US"/>
+        </w:rPr>
+        <w:t>decent</w:t>
+      </w:r>
+      <w:r>
+        <w:rPr>
+          <w:rFonts w:ascii="Arial" w:hAnsi="Arial" w:cs="Arial"/>
+          <w:sz w:val="24"/>
+          <w:szCs w:val="24"/>
+          <w:lang w:val="en-US"/>
+        </w:rPr>
+        <w:t>,</w:t>
+      </w:r>
+      <w:r>
+        <w:rPr>
+          <w:rFonts w:ascii="Arial" w:hAnsi="Arial" w:cs="Arial"/>
+          <w:sz w:val="24"/>
+          <w:szCs w:val="24"/>
+          <w:lang w:val="en-US"/>
+        </w:rPr>
+        <w:t xml:space="preserve"> thus we can infer that ensemble classifiers will perform well.</w:t>
+      </w:r>
+    </w:p>
+    <w:p>
+      <w:pPr>
+        <w:pStyle w:val="ListParagraph"/>
+        <w:ind w:left="1080"/>
+        <w:rPr>
+          <w:rFonts w:ascii="Arial" w:hAnsi="Arial" w:cs="Arial"/>
+          <w:sz w:val="24"/>
+          <w:szCs w:val="24"/>
+          <w:lang w:val="en-US"/>
+        </w:rPr>
+      </w:pPr>
+    </w:p>
+    <w:p>
+      <w:pPr>
+        <w:pStyle w:val="ListParagraph"/>
+        <w:numPr>
+          <w:ilvl w:val="0"/>
+          <w:numId w:val="2"/>
+        </w:numPr>
+        <w:rPr>
+          <w:rFonts w:ascii="Arial" w:hAnsi="Arial" w:cs="Arial"/>
+          <w:b/>
+          <w:bCs/>
+          <w:sz w:val="24"/>
+          <w:szCs w:val="24"/>
+          <w:lang w:val="en-US"/>
+        </w:rPr>
+      </w:pPr>
+      <w:r>
+        <w:rPr>
+          <w:rFonts w:ascii="Arial" w:hAnsi="Arial" w:cs="Arial"/>
+          <w:b/>
+          <w:bCs/>
+          <w:sz w:val="24"/>
+          <w:szCs w:val="24"/>
+          <w:lang w:val="en-US"/>
+        </w:rPr>
         <w:t>Random Forest:</w:t>
       </w:r>
     </w:p>
@@ -7811,20 +9166,53 @@
           <w:szCs w:val="24"/>
           <w:lang w:val="en-US"/>
         </w:rPr>
-        <w:t>Process of making the Random Forest Classifier:</w:t>
-      </w:r>
-    </w:p>
-    <w:p>
-      <w:pPr>
-        <w:pStyle w:val="ListParagraph"/>
-        <w:ind w:left="1080"/>
-        <w:rPr>
-          <w:rFonts w:ascii="Arial" w:hAnsi="Arial" w:cs="Arial"/>
-          <w:sz w:val="24"/>
-          <w:szCs w:val="24"/>
-          <w:lang w:val="en-US"/>
-        </w:rPr>
-      </w:pPr>
+        <w:t>The p</w:t>
+      </w:r>
+      <w:r>
+        <w:rPr>
+          <w:rFonts w:ascii="Arial" w:hAnsi="Arial" w:cs="Arial"/>
+          <w:sz w:val="24"/>
+          <w:szCs w:val="24"/>
+          <w:lang w:val="en-US"/>
+        </w:rPr>
+        <w:t xml:space="preserve">rocess </w:t>
+      </w:r>
+      <w:r>
+        <w:rPr>
+          <w:rFonts w:ascii="Arial" w:hAnsi="Arial" w:cs="Arial"/>
+          <w:sz w:val="24"/>
+          <w:szCs w:val="24"/>
+          <w:lang w:val="en-US"/>
+        </w:rPr>
+        <w:t xml:space="preserve">to </w:t>
+      </w:r>
+      <w:r>
+        <w:rPr>
+          <w:rFonts w:ascii="Arial" w:hAnsi="Arial" w:cs="Arial"/>
+          <w:sz w:val="24"/>
+          <w:szCs w:val="24"/>
+          <w:lang w:val="en-US"/>
+        </w:rPr>
+        <w:t>the Random Forest Classifier</w:t>
+      </w:r>
+      <w:r>
+        <w:rPr>
+          <w:rFonts w:ascii="Arial" w:hAnsi="Arial" w:cs="Arial"/>
+          <w:sz w:val="24"/>
+          <w:szCs w:val="24"/>
+          <w:lang w:val="en-US"/>
+        </w:rPr>
+        <w:t xml:space="preserve"> is similar to that of the Decision Tree</w:t>
+      </w:r>
+      <w:r>
+        <w:rPr>
+          <w:rFonts w:ascii="Arial" w:hAnsi="Arial" w:cs="Arial"/>
+          <w:sz w:val="24"/>
+          <w:szCs w:val="24"/>
+          <w:lang w:val="en-US"/>
+        </w:rPr>
+        <w:t>:</w:t>
+      </w:r>
     </w:p>
     <w:p>
       <w:pPr>
@@ -7849,6 +9237,117 @@
         </w:rPr>
         <w:t>Initialization:</w:t>
       </w:r>
+    </w:p>
+    <w:p>
+      <w:pPr>
+        <w:pStyle w:val="ListParagraph"/>
+        <w:ind w:left="1440"/>
+        <w:rPr>
+          <w:rFonts w:ascii="Arial" w:hAnsi="Arial" w:cs="Arial"/>
+          <w:sz w:val="24"/>
+          <w:szCs w:val="24"/>
+          <w:lang w:val="en-US"/>
+        </w:rPr>
+      </w:pPr>
+      <w:r>
+        <w:rPr>
+          <w:rFonts w:ascii="Arial" w:hAnsi="Arial" w:cs="Arial"/>
+          <w:sz w:val="24"/>
+          <w:szCs w:val="24"/>
+          <w:lang w:val="en-US"/>
+        </w:rPr>
+        <w:t xml:space="preserve">Import the </w:t>
+      </w:r>
+      <w:proofErr w:type="spellStart"/>
+      <w:r>
+        <w:rPr>
+          <w:rFonts w:ascii="Arial" w:hAnsi="Arial" w:cs="Arial"/>
+          <w:b/>
+          <w:bCs/>
+          <w:sz w:val="24"/>
+          <w:szCs w:val="24"/>
+          <w:lang w:val="en-US"/>
+        </w:rPr>
+        <w:t>RandomForestClassifier</w:t>
+      </w:r>
+      <w:proofErr w:type="spellEnd"/>
+      <w:r>
+        <w:rPr>
+          <w:rFonts w:ascii="Arial" w:hAnsi="Arial" w:cs="Arial"/>
+          <w:sz w:val="24"/>
+          <w:szCs w:val="24"/>
+          <w:lang w:val="en-US"/>
+        </w:rPr>
+        <w:t xml:space="preserve"> from the library.</w:t>
+      </w:r>
+    </w:p>
+    <w:p>
+      <w:pPr>
+        <w:pStyle w:val="ListParagraph"/>
+        <w:ind w:left="1440"/>
+        <w:rPr>
+          <w:rFonts w:ascii="Arial" w:hAnsi="Arial" w:cs="Arial"/>
+          <w:sz w:val="24"/>
+          <w:szCs w:val="24"/>
+          <w:lang w:val="en-US"/>
+        </w:rPr>
+      </w:pPr>
+      <w:r>
+        <w:rPr>
+          <w:rFonts w:ascii="Arial" w:hAnsi="Arial" w:cs="Arial"/>
+          <w:noProof/>
+          <w:sz w:val="24"/>
+          <w:szCs w:val="24"/>
+          <w:lang w:val="en-US"/>
+        </w:rPr>
+        <w:drawing>
+          <wp:inline distT="0" distB="0" distL="0" distR="0" wp14:anchorId="199038CA" wp14:editId="4CDF65B0">
+            <wp:extent cx="3962604" cy="177809"/>
+            <wp:effectExtent l="0" t="0" r="0" b="0"/>
+            <wp:docPr id="634758316" name="Picture 1"/>
+            <wp:cNvGraphicFramePr>
+              <a:graphicFrameLocks xmlns:a="http://schemas.openxmlformats.org/drawingml/2006/main" noChangeAspect="1"/>
+            </wp:cNvGraphicFramePr>
+            <a:graphic xmlns:a="http://schemas.openxmlformats.org/drawingml/2006/main">
+              <a:graphicData uri="http://schemas.openxmlformats.org/drawingml/2006/picture">
+                <pic:pic xmlns:pic="http://schemas.openxmlformats.org/drawingml/2006/picture">
+                  <pic:nvPicPr>
+                    <pic:cNvPr id="634758316" name=""/>
+                    <pic:cNvPicPr/>
+                  </pic:nvPicPr>
+                  <pic:blipFill>
+                    <a:blip r:embed="rId41"/>
+                    <a:stretch>
+                      <a:fillRect/>
+                    </a:stretch>
+                  </pic:blipFill>
+                  <pic:spPr>
+                    <a:xfrm>
+                      <a:off x="0" y="0"/>
+                      <a:ext cx="3962604" cy="177809"/>
+                    </a:xfrm>
+                    <a:prstGeom prst="rect">
+                      <a:avLst/>
+                    </a:prstGeom>
+                  </pic:spPr>
+                </pic:pic>
+              </a:graphicData>
+            </a:graphic>
+          </wp:inline>
+        </w:drawing>
+      </w:r>
+    </w:p>
+    <w:p>
+      <w:pPr>
+        <w:pStyle w:val="ListParagraph"/>
+        <w:ind w:left="1440"/>
+        <w:rPr>
+          <w:rFonts w:ascii="Arial" w:hAnsi="Arial" w:cs="Arial"/>
+          <w:sz w:val="24"/>
+          <w:szCs w:val="24"/>
+          <w:lang w:val="en-US"/>
+        </w:rPr>
+      </w:pPr>
     </w:p>
     <w:p>
       <w:pPr>
@@ -7959,7 +9458,7 @@
                     <pic:cNvPicPr/>
                   </pic:nvPicPr>
                   <pic:blipFill>
-                    <a:blip r:embed="rId35"/>
+                    <a:blip r:embed="rId42"/>
                     <a:stretch>
                       <a:fillRect/>
                     </a:stretch>
@@ -8027,6 +9526,39 @@
           <w:lang w:val="en-US"/>
         </w:rPr>
       </w:pPr>
+    </w:p>
+    <w:p>
+      <w:pPr>
+        <w:pStyle w:val="ListParagraph"/>
+        <w:ind w:left="1440"/>
+        <w:rPr>
+          <w:rFonts w:ascii="Arial" w:hAnsi="Arial" w:cs="Arial"/>
+          <w:sz w:val="24"/>
+          <w:szCs w:val="24"/>
+          <w:lang w:val="en-US"/>
+        </w:rPr>
+      </w:pPr>
+      <w:r>
+        <w:rPr>
+          <w:rFonts w:ascii="Arial" w:hAnsi="Arial" w:cs="Arial"/>
+          <w:sz w:val="24"/>
+          <w:szCs w:val="24"/>
+          <w:lang w:val="en-US"/>
+        </w:rPr>
+        <w:t>The parameter distributions:</w:t>
+      </w:r>
+    </w:p>
+    <w:p>
+      <w:pPr>
+        <w:pStyle w:val="ListParagraph"/>
+        <w:ind w:left="1440"/>
+        <w:rPr>
+          <w:rFonts w:ascii="Arial" w:hAnsi="Arial" w:cs="Arial"/>
+          <w:sz w:val="24"/>
+          <w:szCs w:val="24"/>
+          <w:lang w:val="en-US"/>
+        </w:rPr>
+      </w:pPr>
       <w:r>
         <w:rPr>
           <w:rFonts w:ascii="Arial" w:hAnsi="Arial" w:cs="Arial"/>
@@ -8035,7 +9567,6 @@
           <w:szCs w:val="24"/>
           <w:lang w:val="en-US"/>
         </w:rPr>
-        <w:lastRenderedPageBreak/>
         <w:drawing>
           <wp:inline distT="0" distB="0" distL="0" distR="0" wp14:anchorId="46335D35" wp14:editId="3B8BA6FA">
             <wp:extent cx="3124471" cy="1371719"/>
@@ -8052,7 +9583,7 @@
                     <pic:cNvPicPr/>
                   </pic:nvPicPr>
                   <pic:blipFill>
-                    <a:blip r:embed="rId36"/>
+                    <a:blip r:embed="rId43"/>
                     <a:stretch>
                       <a:fillRect/>
                     </a:stretch>
@@ -8084,6 +9615,18 @@
           <w:lang w:val="en-US"/>
         </w:rPr>
       </w:pPr>
+    </w:p>
+    <w:p>
+      <w:pPr>
+        <w:pStyle w:val="ListParagraph"/>
+        <w:ind w:left="1440"/>
+        <w:rPr>
+          <w:rFonts w:ascii="Arial" w:hAnsi="Arial" w:cs="Arial"/>
+          <w:sz w:val="24"/>
+          <w:szCs w:val="24"/>
+          <w:lang w:val="en-US"/>
+        </w:rPr>
+      </w:pPr>
       <w:r>
         <w:rPr>
           <w:noProof/>
@@ -8104,7 +9647,7 @@
                     <pic:cNvPicPr/>
                   </pic:nvPicPr>
                   <pic:blipFill rotWithShape="1">
-                    <a:blip r:embed="rId37"/>
+                    <a:blip r:embed="rId44"/>
                     <a:srcRect t="45431"/>
                     <a:stretch/>
                   </pic:blipFill>
@@ -8150,6 +9693,7 @@
           <w:szCs w:val="24"/>
           <w:lang w:val="en-US"/>
         </w:rPr>
+        <w:lastRenderedPageBreak/>
         <w:t xml:space="preserve">I used </w:t>
       </w:r>
       <w:proofErr w:type="spellStart"/>
@@ -8207,7 +9751,25 @@
           <w:szCs w:val="24"/>
           <w:lang w:val="en-US"/>
         </w:rPr>
-        <w:t xml:space="preserve">For this classifier, I only tuned two parameters: </w:t>
+        <w:t>For this classifier, I</w:t>
+      </w:r>
+      <w:r>
+        <w:rPr>
+          <w:rFonts w:ascii="Arial" w:hAnsi="Arial" w:cs="Arial"/>
+          <w:sz w:val="24"/>
+          <w:szCs w:val="24"/>
+          <w:lang w:val="en-US"/>
+        </w:rPr>
+        <w:t xml:space="preserve"> tuned the following</w:t>
+      </w:r>
+      <w:r>
+        <w:rPr>
+          <w:rFonts w:ascii="Arial" w:hAnsi="Arial" w:cs="Arial"/>
+          <w:sz w:val="24"/>
+          <w:szCs w:val="24"/>
+          <w:lang w:val="en-US"/>
+        </w:rPr>
+        <w:t xml:space="preserve"> parameters: </w:t>
       </w:r>
     </w:p>
     <w:p>
@@ -8675,7 +10237,7 @@
                     <pic:cNvPicPr/>
                   </pic:nvPicPr>
                   <pic:blipFill rotWithShape="1">
-                    <a:blip r:embed="rId38"/>
+                    <a:blip r:embed="rId45"/>
                     <a:srcRect b="42849"/>
                     <a:stretch/>
                   </pic:blipFill>
@@ -8803,7 +10365,7 @@
                     <pic:cNvPicPr/>
                   </pic:nvPicPr>
                   <pic:blipFill rotWithShape="1">
-                    <a:blip r:embed="rId38"/>
+                    <a:blip r:embed="rId45"/>
                     <a:srcRect t="57571"/>
                     <a:stretch/>
                   </pic:blipFill>
@@ -8897,7 +10459,6 @@
           <w:szCs w:val="24"/>
           <w:lang w:val="en-US"/>
         </w:rPr>
-        <w:lastRenderedPageBreak/>
         <w:t>Results evaluation</w:t>
       </w:r>
       <w:r>
@@ -8984,7 +10545,66 @@
           <w:szCs w:val="24"/>
           <w:lang w:val="en-US"/>
         </w:rPr>
-        <w:t xml:space="preserve">to be closer to the optimal parameters. This is to make the </w:t>
+        <w:t>to be closer to the optimal parameters.</w:t>
+      </w:r>
+      <w:r>
+        <w:rPr>
+          <w:rFonts w:ascii="Arial" w:hAnsi="Arial" w:cs="Arial"/>
+          <w:sz w:val="24"/>
+          <w:szCs w:val="24"/>
+          <w:lang w:val="en-US"/>
+        </w:rPr>
+        <w:t xml:space="preserve"> For example, the original “</w:t>
+      </w:r>
+      <w:proofErr w:type="spellStart"/>
+      <w:r>
+        <w:rPr>
+          <w:rFonts w:ascii="Arial" w:hAnsi="Arial" w:cs="Arial"/>
+          <w:sz w:val="24"/>
+          <w:szCs w:val="24"/>
+          <w:lang w:val="en-US"/>
+        </w:rPr>
+        <w:t>n_estimator</w:t>
+      </w:r>
+      <w:proofErr w:type="spellEnd"/>
+      <w:r>
+        <w:rPr>
+          <w:rFonts w:ascii="Arial" w:hAnsi="Arial" w:cs="Arial"/>
+          <w:sz w:val="24"/>
+          <w:szCs w:val="24"/>
+          <w:lang w:val="en-US"/>
+        </w:rPr>
+        <w:t xml:space="preserve">” range was between 50 and 500. After evaluating the results of some models, I reduced the range to </w:t>
+      </w:r>
+      <w:r>
+        <w:rPr>
+          <w:rFonts w:ascii="Arial" w:hAnsi="Arial" w:cs="Arial"/>
+          <w:sz w:val="24"/>
+          <w:szCs w:val="24"/>
+          <w:lang w:val="en-US"/>
+        </w:rPr>
+        <w:t>between 100 and 200 as that gave me better models.</w:t>
+      </w:r>
+    </w:p>
+    <w:p>
+      <w:pPr>
+        <w:pStyle w:val="ListParagraph"/>
+        <w:ind w:left="1440"/>
+        <w:rPr>
+          <w:rFonts w:ascii="Arial" w:hAnsi="Arial" w:cs="Arial"/>
+          <w:sz w:val="24"/>
+          <w:szCs w:val="24"/>
+          <w:lang w:val="en-US"/>
+        </w:rPr>
+      </w:pPr>
+      <w:r>
+        <w:rPr>
+          <w:rFonts w:ascii="Arial" w:hAnsi="Arial" w:cs="Arial"/>
+          <w:sz w:val="24"/>
+          <w:szCs w:val="24"/>
+          <w:lang w:val="en-US"/>
+        </w:rPr>
+        <w:t xml:space="preserve">This is to make the </w:t>
       </w:r>
       <w:r>
         <w:rPr>
@@ -9011,7 +10631,43 @@
           <w:szCs w:val="24"/>
           <w:lang w:val="en-US"/>
         </w:rPr>
-        <w:t xml:space="preserve"> closer to the best model in the last iteration.</w:t>
+        <w:t xml:space="preserve"> closer to the </w:t>
+      </w:r>
+      <w:r>
+        <w:rPr>
+          <w:rFonts w:ascii="Arial" w:hAnsi="Arial" w:cs="Arial"/>
+          <w:sz w:val="24"/>
+          <w:szCs w:val="24"/>
+          <w:lang w:val="en-US"/>
+        </w:rPr>
+        <w:t xml:space="preserve">former </w:t>
+      </w:r>
+      <w:r>
+        <w:rPr>
+          <w:rFonts w:ascii="Arial" w:hAnsi="Arial" w:cs="Arial"/>
+          <w:sz w:val="24"/>
+          <w:szCs w:val="24"/>
+          <w:lang w:val="en-US"/>
+        </w:rPr>
+        <w:t>best mode</w:t>
+      </w:r>
+      <w:r>
+        <w:rPr>
+          <w:rFonts w:ascii="Arial" w:hAnsi="Arial" w:cs="Arial"/>
+          <w:sz w:val="24"/>
+          <w:szCs w:val="24"/>
+          <w:lang w:val="en-US"/>
+        </w:rPr>
+        <w:t>l</w:t>
+      </w:r>
+      <w:r>
+        <w:rPr>
+          <w:rFonts w:ascii="Arial" w:hAnsi="Arial" w:cs="Arial"/>
+          <w:sz w:val="24"/>
+          <w:szCs w:val="24"/>
+          <w:lang w:val="en-US"/>
+        </w:rPr>
+        <w:t>.</w:t>
       </w:r>
     </w:p>
     <w:p>
@@ -9044,7 +10700,25 @@
           <w:szCs w:val="24"/>
           <w:lang w:val="en-US"/>
         </w:rPr>
-        <w:t>After doing this a few times, this is the set of hyperparameters that I got:</w:t>
+        <w:t xml:space="preserve">After doing this a few times, this is the </w:t>
+      </w:r>
+      <w:r>
+        <w:rPr>
+          <w:rFonts w:ascii="Arial" w:hAnsi="Arial" w:cs="Arial"/>
+          <w:sz w:val="24"/>
+          <w:szCs w:val="24"/>
+          <w:lang w:val="en-US"/>
+        </w:rPr>
+        <w:t xml:space="preserve">best </w:t>
+      </w:r>
+      <w:r>
+        <w:rPr>
+          <w:rFonts w:ascii="Arial" w:hAnsi="Arial" w:cs="Arial"/>
+          <w:sz w:val="24"/>
+          <w:szCs w:val="24"/>
+          <w:lang w:val="en-US"/>
+        </w:rPr>
+        <w:t>set of hyperparameters that I got:</w:t>
       </w:r>
     </w:p>
     <w:p>
@@ -9078,7 +10752,7 @@
                     <pic:cNvPicPr/>
                   </pic:nvPicPr>
                   <pic:blipFill>
-                    <a:blip r:embed="rId39"/>
+                    <a:blip r:embed="rId46"/>
                     <a:stretch>
                       <a:fillRect/>
                     </a:stretch>
@@ -9117,6 +10791,7 @@
           <w:szCs w:val="24"/>
           <w:lang w:val="en-US"/>
         </w:rPr>
+        <w:lastRenderedPageBreak/>
         <w:tab/>
         <w:t>And the results of this model:</w:t>
       </w:r>
@@ -9165,7 +10840,7 @@
                     <pic:cNvPicPr/>
                   </pic:nvPicPr>
                   <pic:blipFill>
-                    <a:blip r:embed="rId40">
+                    <a:blip r:embed="rId47">
                       <a:extLst>
                         <a:ext uri="{28A0092B-C50C-407E-A947-70E740481C1C}">
                           <a14:useLocalDpi xmlns:a14="http://schemas.microsoft.com/office/drawing/2010/main" val="0"/>
@@ -9265,7 +10940,7 @@
                     <pic:cNvPicPr/>
                   </pic:nvPicPr>
                   <pic:blipFill>
-                    <a:blip r:embed="rId41"/>
+                    <a:blip r:embed="rId48"/>
                     <a:stretch>
                       <a:fillRect/>
                     </a:stretch>
@@ -9403,7 +11078,25 @@
           <w:szCs w:val="24"/>
           <w:lang w:val="en-US"/>
         </w:rPr>
-        <w:t xml:space="preserve">Random Forest classifier. But I spent more time on this classifier than </w:t>
+        <w:t xml:space="preserve">Random Forest classifier. But I spent more time </w:t>
+      </w:r>
+      <w:r>
+        <w:rPr>
+          <w:rFonts w:ascii="Arial" w:hAnsi="Arial" w:cs="Arial"/>
+          <w:sz w:val="24"/>
+          <w:szCs w:val="24"/>
+          <w:lang w:val="en-US"/>
+        </w:rPr>
+        <w:t>tunning</w:t>
+      </w:r>
+      <w:r>
+        <w:rPr>
+          <w:rFonts w:ascii="Arial" w:hAnsi="Arial" w:cs="Arial"/>
+          <w:sz w:val="24"/>
+          <w:szCs w:val="24"/>
+          <w:lang w:val="en-US"/>
+        </w:rPr>
+        <w:t xml:space="preserve"> this classifier than </w:t>
       </w:r>
       <w:r>
         <w:rPr>
@@ -9498,7 +11191,7 @@
                     <pic:cNvPicPr/>
                   </pic:nvPicPr>
                   <pic:blipFill>
-                    <a:blip r:embed="rId42"/>
+                    <a:blip r:embed="rId49"/>
                     <a:stretch>
                       <a:fillRect/>
                     </a:stretch>
@@ -9571,7 +11264,6 @@
           <w:szCs w:val="24"/>
           <w:lang w:val="en-US"/>
         </w:rPr>
-        <w:lastRenderedPageBreak/>
         <w:drawing>
           <wp:inline distT="0" distB="0" distL="0" distR="0" wp14:anchorId="3D30C6E3" wp14:editId="3F0AE61F">
             <wp:extent cx="2734504" cy="1634836"/>
@@ -9588,7 +11280,7 @@
                     <pic:cNvPicPr/>
                   </pic:nvPicPr>
                   <pic:blipFill>
-                    <a:blip r:embed="rId43"/>
+                    <a:blip r:embed="rId50"/>
                     <a:stretch>
                       <a:fillRect/>
                     </a:stretch>
@@ -10036,7 +11728,7 @@
                     <pic:cNvPicPr/>
                   </pic:nvPicPr>
                   <pic:blipFill>
-                    <a:blip r:embed="rId44"/>
+                    <a:blip r:embed="rId51"/>
                     <a:stretch>
                       <a:fillRect/>
                     </a:stretch>
@@ -10125,7 +11817,7 @@
                     <pic:cNvPicPr/>
                   </pic:nvPicPr>
                   <pic:blipFill>
-                    <a:blip r:embed="rId45"/>
+                    <a:blip r:embed="rId52"/>
                     <a:stretch>
                       <a:fillRect/>
                     </a:stretch>
@@ -10217,7 +11909,6 @@
           <w:szCs w:val="24"/>
           <w:lang w:val="en-US"/>
         </w:rPr>
-        <w:lastRenderedPageBreak/>
         <w:drawing>
           <wp:inline distT="0" distB="0" distL="0" distR="0" wp14:anchorId="3CA3449C" wp14:editId="5E8BE5C8">
             <wp:extent cx="3482642" cy="1531753"/>
@@ -10234,7 +11925,7 @@
                     <pic:cNvPicPr/>
                   </pic:nvPicPr>
                   <pic:blipFill>
-                    <a:blip r:embed="rId46"/>
+                    <a:blip r:embed="rId53"/>
                     <a:stretch>
                       <a:fillRect/>
                     </a:stretch>
@@ -10417,6 +12108,7 @@
         <w:rPr>
           <w:noProof/>
         </w:rPr>
+        <w:lastRenderedPageBreak/>
         <w:drawing>
           <wp:inline distT="0" distB="0" distL="0" distR="0" wp14:anchorId="0F4BA31F" wp14:editId="3A8EE42A">
             <wp:extent cx="5528310" cy="1618804"/>
@@ -10435,7 +12127,7 @@
                     </pic:cNvPicPr>
                   </pic:nvPicPr>
                   <pic:blipFill>
-                    <a:blip r:embed="rId47">
+                    <a:blip r:embed="rId54">
                       <a:extLst>
                         <a:ext uri="{28A0092B-C50C-407E-A947-70E740481C1C}">
                           <a14:useLocalDpi xmlns:a14="http://schemas.microsoft.com/office/drawing/2010/main" val="0"/>
@@ -10653,7 +12345,7 @@
                     <pic:cNvPicPr/>
                   </pic:nvPicPr>
                   <pic:blipFill>
-                    <a:blip r:embed="rId48"/>
+                    <a:blip r:embed="rId55"/>
                     <a:stretch>
                       <a:fillRect/>
                     </a:stretch>
@@ -10793,7 +12485,6 @@
           <w:szCs w:val="24"/>
           <w:lang w:val="en-US"/>
         </w:rPr>
-        <w:lastRenderedPageBreak/>
         <w:t xml:space="preserve">The steps to make a </w:t>
       </w:r>
       <w:proofErr w:type="spellStart"/>
@@ -11216,7 +12907,7 @@
                     <pic:cNvPicPr/>
                   </pic:nvPicPr>
                   <pic:blipFill>
-                    <a:blip r:embed="rId49"/>
+                    <a:blip r:embed="rId56"/>
                     <a:stretch>
                       <a:fillRect/>
                     </a:stretch>
@@ -11272,7 +12963,7 @@
                     <pic:cNvPicPr/>
                   </pic:nvPicPr>
                   <pic:blipFill>
-                    <a:blip r:embed="rId50"/>
+                    <a:blip r:embed="rId57"/>
                     <a:stretch>
                       <a:fillRect/>
                     </a:stretch>
@@ -11378,7 +13069,7 @@
                     <pic:cNvPicPr/>
                   </pic:nvPicPr>
                   <pic:blipFill rotWithShape="1">
-                    <a:blip r:embed="rId51"/>
+                    <a:blip r:embed="rId58"/>
                     <a:srcRect b="48611"/>
                     <a:stretch/>
                   </pic:blipFill>
@@ -11656,7 +13347,7 @@
                     <pic:cNvPicPr/>
                   </pic:nvPicPr>
                   <pic:blipFill rotWithShape="1">
-                    <a:blip r:embed="rId51"/>
+                    <a:blip r:embed="rId58"/>
                     <a:srcRect t="51389"/>
                     <a:stretch/>
                   </pic:blipFill>
@@ -11774,7 +13465,6 @@
           <w:szCs w:val="24"/>
           <w:lang w:val="en-US"/>
         </w:rPr>
-        <w:lastRenderedPageBreak/>
         <w:drawing>
           <wp:inline distT="0" distB="0" distL="0" distR="0" wp14:anchorId="52700B17" wp14:editId="590E3E35">
             <wp:extent cx="5245491" cy="4322619"/>
@@ -11791,7 +13481,7 @@
                     <pic:cNvPicPr/>
                   </pic:nvPicPr>
                   <pic:blipFill>
-                    <a:blip r:embed="rId52"/>
+                    <a:blip r:embed="rId59"/>
                     <a:stretch>
                       <a:fillRect/>
                     </a:stretch>
@@ -11892,7 +13582,7 @@
                     <pic:cNvPicPr/>
                   </pic:nvPicPr>
                   <pic:blipFill>
-                    <a:blip r:embed="rId53"/>
+                    <a:blip r:embed="rId60"/>
                     <a:stretch>
                       <a:fillRect/>
                     </a:stretch>
@@ -11931,6 +13621,7 @@
           <w:szCs w:val="24"/>
           <w:lang w:val="en-US"/>
         </w:rPr>
+        <w:lastRenderedPageBreak/>
         <w:t>Preprocessing the data to train the model.</w:t>
       </w:r>
     </w:p>
@@ -12006,7 +13697,6 @@
           <w:szCs w:val="24"/>
           <w:lang w:val="en-US"/>
         </w:rPr>
-        <w:lastRenderedPageBreak/>
         <w:drawing>
           <wp:inline distT="0" distB="0" distL="0" distR="0" wp14:anchorId="7F02D8EC" wp14:editId="0143CADF">
             <wp:extent cx="5454419" cy="2599098"/>
@@ -12023,7 +13713,7 @@
                     <pic:cNvPicPr/>
                   </pic:nvPicPr>
                   <pic:blipFill>
-                    <a:blip r:embed="rId54"/>
+                    <a:blip r:embed="rId61"/>
                     <a:stretch>
                       <a:fillRect/>
                     </a:stretch>
@@ -12112,7 +13802,7 @@
                     <pic:cNvPicPr/>
                   </pic:nvPicPr>
                   <pic:blipFill>
-                    <a:blip r:embed="rId55"/>
+                    <a:blip r:embed="rId62"/>
                     <a:stretch>
                       <a:fillRect/>
                     </a:stretch>
@@ -12951,7 +14641,7 @@
                     <pic:cNvPicPr/>
                   </pic:nvPicPr>
                   <pic:blipFill>
-                    <a:blip r:embed="rId56"/>
+                    <a:blip r:embed="rId63"/>
                     <a:stretch>
                       <a:fillRect/>
                     </a:stretch>
@@ -12989,6 +14679,7 @@
           <w:szCs w:val="24"/>
           <w:lang w:val="en-US"/>
         </w:rPr>
+        <w:lastRenderedPageBreak/>
         <w:t xml:space="preserve">The </w:t>
       </w:r>
       <w:proofErr w:type="spellStart"/>
@@ -13038,7 +14729,6 @@
           <w:szCs w:val="24"/>
           <w:lang w:val="en-US"/>
         </w:rPr>
-        <w:lastRenderedPageBreak/>
         <w:t>[I 2023-10-31 22:55:31,574] Trial 0 finished with value: 0.7610783001521474 and parameters: {'</w:t>
       </w:r>
       <w:proofErr w:type="spellStart"/>
@@ -13447,7 +15137,7 @@
                     <pic:cNvPicPr/>
                   </pic:nvPicPr>
                   <pic:blipFill>
-                    <a:blip r:embed="rId57"/>
+                    <a:blip r:embed="rId64"/>
                     <a:stretch>
                       <a:fillRect/>
                     </a:stretch>
@@ -13591,7 +15281,7 @@
                     <pic:cNvPicPr/>
                   </pic:nvPicPr>
                   <pic:blipFill>
-                    <a:blip r:embed="rId58"/>
+                    <a:blip r:embed="rId65"/>
                     <a:stretch>
                       <a:fillRect/>
                     </a:stretch>
@@ -13631,6 +15321,7 @@
           <w:szCs w:val="24"/>
           <w:lang w:val="en-US"/>
         </w:rPr>
+        <w:lastRenderedPageBreak/>
         <w:t xml:space="preserve">This is the best result that I could get from </w:t>
       </w:r>
       <w:r>
@@ -13660,17 +15351,7 @@
           <w:szCs w:val="24"/>
           <w:lang w:val="en-US"/>
         </w:rPr>
-        <w:t xml:space="preserve">, the f1 macro score ranges between 0.77 and 0.80, which is not bad. But worse than </w:t>
-      </w:r>
-      <w:r>
-        <w:rPr>
-          <w:rFonts w:ascii="Arial" w:hAnsi="Arial" w:cs="Arial"/>
-          <w:sz w:val="24"/>
-          <w:szCs w:val="24"/>
-          <w:lang w:val="en-US"/>
-        </w:rPr>
-        <w:lastRenderedPageBreak/>
-        <w:t xml:space="preserve">the Random Forest classifier and </w:t>
+        <w:t xml:space="preserve">, the f1 macro score ranges between 0.77 and 0.80, which is not bad. But worse than the Random Forest classifier and </w:t>
       </w:r>
       <w:proofErr w:type="spellStart"/>
       <w:r>
@@ -14006,7 +15687,7 @@
                     <pic:cNvPicPr/>
                   </pic:nvPicPr>
                   <pic:blipFill>
-                    <a:blip r:embed="rId59"/>
+                    <a:blip r:embed="rId66"/>
                     <a:stretch>
                       <a:fillRect/>
                     </a:stretch>
@@ -14231,7 +15912,7 @@
                     <pic:cNvPicPr/>
                   </pic:nvPicPr>
                   <pic:blipFill>
-                    <a:blip r:embed="rId60">
+                    <a:blip r:embed="rId67">
                       <a:extLst>
                         <a:ext uri="{28A0092B-C50C-407E-A947-70E740481C1C}">
                           <a14:useLocalDpi xmlns:a14="http://schemas.microsoft.com/office/drawing/2010/main" val="0"/>
@@ -14293,7 +15974,7 @@
                     <pic:cNvPicPr/>
                   </pic:nvPicPr>
                   <pic:blipFill>
-                    <a:blip r:embed="rId61"/>
+                    <a:blip r:embed="rId68"/>
                     <a:stretch>
                       <a:fillRect/>
                     </a:stretch>
@@ -14613,6 +16294,7 @@
           <w:szCs w:val="24"/>
           <w:lang w:val="en-US"/>
         </w:rPr>
+        <w:lastRenderedPageBreak/>
         <w:drawing>
           <wp:inline distT="0" distB="0" distL="0" distR="0" wp14:anchorId="097CCB5F" wp14:editId="13929E35">
             <wp:extent cx="4092295" cy="1882303"/>
@@ -14629,7 +16311,7 @@
                     <pic:cNvPicPr/>
                   </pic:nvPicPr>
                   <pic:blipFill>
-                    <a:blip r:embed="rId62"/>
+                    <a:blip r:embed="rId69"/>
                     <a:stretch>
                       <a:fillRect/>
                     </a:stretch>
@@ -14668,7 +16350,6 @@
           <w:szCs w:val="24"/>
           <w:lang w:val="en-US"/>
         </w:rPr>
-        <w:lastRenderedPageBreak/>
         <w:t>An explanation on these parameters:</w:t>
       </w:r>
     </w:p>
@@ -15483,7 +17164,7 @@
                     <pic:cNvPicPr/>
                   </pic:nvPicPr>
                   <pic:blipFill>
-                    <a:blip r:embed="rId63"/>
+                    <a:blip r:embed="rId70"/>
                     <a:stretch>
                       <a:fillRect/>
                     </a:stretch>
@@ -15595,6 +17276,7 @@
           <w:szCs w:val="24"/>
           <w:lang w:val="en-US"/>
         </w:rPr>
+        <w:lastRenderedPageBreak/>
         <w:t xml:space="preserve">It is also using the </w:t>
       </w:r>
       <w:r>
@@ -15744,7 +17426,7 @@
                     <pic:cNvPicPr/>
                   </pic:nvPicPr>
                   <pic:blipFill>
-                    <a:blip r:embed="rId64"/>
+                    <a:blip r:embed="rId71"/>
                     <a:stretch>
                       <a:fillRect/>
                     </a:stretch>
@@ -15805,7 +17487,6 @@
           <w:szCs w:val="24"/>
           <w:lang w:val="en-US"/>
         </w:rPr>
-        <w:lastRenderedPageBreak/>
         <w:drawing>
           <wp:inline distT="0" distB="0" distL="0" distR="0" wp14:anchorId="3C329A98" wp14:editId="7C6180B2">
             <wp:extent cx="2872989" cy="198137"/>
@@ -15822,7 +17503,7 @@
                     <pic:cNvPicPr/>
                   </pic:nvPicPr>
                   <pic:blipFill>
-                    <a:blip r:embed="rId65"/>
+                    <a:blip r:embed="rId72"/>
                     <a:stretch>
                       <a:fillRect/>
                     </a:stretch>
@@ -15932,7 +17613,7 @@
                     <pic:cNvPicPr/>
                   </pic:nvPicPr>
                   <pic:blipFill>
-                    <a:blip r:embed="rId66"/>
+                    <a:blip r:embed="rId73"/>
                     <a:stretch>
                       <a:fillRect/>
                     </a:stretch>
@@ -16021,7 +17702,7 @@
                     <pic:cNvPicPr/>
                   </pic:nvPicPr>
                   <pic:blipFill>
-                    <a:blip r:embed="rId67"/>
+                    <a:blip r:embed="rId74"/>
                     <a:stretch>
                       <a:fillRect/>
                     </a:stretch>
@@ -16113,7 +17794,7 @@
                     <pic:cNvPicPr/>
                   </pic:nvPicPr>
                   <pic:blipFill>
-                    <a:blip r:embed="rId68"/>
+                    <a:blip r:embed="rId75"/>
                     <a:stretch>
                       <a:fillRect/>
                     </a:stretch>
@@ -16223,7 +17904,7 @@
                     <pic:cNvPicPr/>
                   </pic:nvPicPr>
                   <pic:blipFill>
-                    <a:blip r:embed="rId69"/>
+                    <a:blip r:embed="rId76"/>
                     <a:stretch>
                       <a:fillRect/>
                     </a:stretch>
@@ -16262,6 +17943,7 @@
           <w:szCs w:val="24"/>
           <w:lang w:val="en-US"/>
         </w:rPr>
+        <w:lastRenderedPageBreak/>
         <w:t>And this is my best Kaggle submission till now.</w:t>
       </w:r>
     </w:p>
@@ -16317,7 +17999,6 @@
           <w:szCs w:val="24"/>
           <w:lang w:val="en-US"/>
         </w:rPr>
-        <w:lastRenderedPageBreak/>
         <w:drawing>
           <wp:inline distT="0" distB="0" distL="0" distR="0" wp14:anchorId="5B9CACFB" wp14:editId="1D1403C5">
             <wp:extent cx="5555414" cy="1682750"/>
@@ -16334,7 +18015,7 @@
                     <pic:cNvPicPr/>
                   </pic:nvPicPr>
                   <pic:blipFill>
-                    <a:blip r:embed="rId70"/>
+                    <a:blip r:embed="rId77"/>
                     <a:stretch>
                       <a:fillRect/>
                     </a:stretch>
@@ -17044,6 +18725,141 @@
                 <w:szCs w:val="24"/>
                 <w:lang w:val="en-US"/>
               </w:rPr>
+              <w:t>Decision Tree</w:t>
+            </w:r>
+          </w:p>
+        </w:tc>
+        <w:tc>
+          <w:tcPr>
+            <w:tcW w:w="1755" w:type="dxa"/>
+          </w:tcPr>
+          <w:p>
+            <w:pPr>
+              <w:pStyle w:val="ListParagraph"/>
+              <w:ind w:left="0"/>
+              <w:rPr>
+                <w:rFonts w:ascii="Arial" w:hAnsi="Arial" w:cs="Arial"/>
+                <w:sz w:val="24"/>
+                <w:szCs w:val="24"/>
+                <w:lang w:val="en-US"/>
+              </w:rPr>
+            </w:pPr>
+            <w:r>
+              <w:rPr>
+                <w:rFonts w:ascii="Arial" w:hAnsi="Arial" w:cs="Arial"/>
+                <w:sz w:val="24"/>
+                <w:szCs w:val="24"/>
+                <w:lang w:val="en-US"/>
+              </w:rPr>
+              <w:t>0.74</w:t>
+            </w:r>
+          </w:p>
+        </w:tc>
+        <w:tc>
+          <w:tcPr>
+            <w:tcW w:w="1778" w:type="dxa"/>
+          </w:tcPr>
+          <w:p>
+            <w:pPr>
+              <w:pStyle w:val="ListParagraph"/>
+              <w:ind w:left="0"/>
+              <w:rPr>
+                <w:rFonts w:ascii="Arial" w:hAnsi="Arial" w:cs="Arial"/>
+                <w:sz w:val="24"/>
+                <w:szCs w:val="24"/>
+                <w:lang w:val="en-US"/>
+              </w:rPr>
+            </w:pPr>
+            <w:r>
+              <w:rPr>
+                <w:rFonts w:ascii="Arial" w:hAnsi="Arial" w:cs="Arial"/>
+                <w:sz w:val="24"/>
+                <w:szCs w:val="24"/>
+                <w:lang w:val="en-US"/>
+              </w:rPr>
+              <w:t>0.92</w:t>
+            </w:r>
+          </w:p>
+        </w:tc>
+        <w:tc>
+          <w:tcPr>
+            <w:tcW w:w="1772" w:type="dxa"/>
+          </w:tcPr>
+          <w:p>
+            <w:pPr>
+              <w:pStyle w:val="ListParagraph"/>
+              <w:ind w:left="0"/>
+              <w:rPr>
+                <w:rFonts w:ascii="Arial" w:hAnsi="Arial" w:cs="Arial"/>
+                <w:sz w:val="24"/>
+                <w:szCs w:val="24"/>
+                <w:lang w:val="en-US"/>
+              </w:rPr>
+            </w:pPr>
+            <w:r>
+              <w:rPr>
+                <w:rFonts w:ascii="Arial" w:hAnsi="Arial" w:cs="Arial"/>
+                <w:sz w:val="24"/>
+                <w:szCs w:val="24"/>
+                <w:lang w:val="en-US"/>
+              </w:rPr>
+              <w:t>0.81</w:t>
+            </w:r>
+          </w:p>
+        </w:tc>
+        <w:tc>
+          <w:tcPr>
+            <w:tcW w:w="1752" w:type="dxa"/>
+          </w:tcPr>
+          <w:p>
+            <w:pPr>
+              <w:pStyle w:val="ListParagraph"/>
+              <w:ind w:left="0"/>
+              <w:rPr>
+                <w:rFonts w:ascii="Arial" w:hAnsi="Arial" w:cs="Arial"/>
+                <w:sz w:val="24"/>
+                <w:szCs w:val="24"/>
+                <w:lang w:val="en-US"/>
+              </w:rPr>
+            </w:pPr>
+            <w:r>
+              <w:rPr>
+                <w:rFonts w:ascii="Arial" w:hAnsi="Arial" w:cs="Arial"/>
+                <w:sz w:val="24"/>
+                <w:szCs w:val="24"/>
+                <w:lang w:val="en-US"/>
+              </w:rPr>
+              <w:t>0.72</w:t>
+            </w:r>
+          </w:p>
+        </w:tc>
+      </w:tr>
+      <w:tr>
+        <w:trPr>
+          <w:trHeight w:val="669"/>
+        </w:trPr>
+        <w:tc>
+          <w:tcPr>
+            <w:tcW w:w="2046" w:type="dxa"/>
+          </w:tcPr>
+          <w:p>
+            <w:pPr>
+              <w:pStyle w:val="ListParagraph"/>
+              <w:ind w:left="0"/>
+              <w:rPr>
+                <w:rFonts w:ascii="Arial" w:hAnsi="Arial" w:cs="Arial"/>
+                <w:sz w:val="24"/>
+                <w:szCs w:val="24"/>
+                <w:lang w:val="en-US"/>
+              </w:rPr>
+            </w:pPr>
+            <w:r>
+              <w:rPr>
+                <w:rFonts w:ascii="Arial" w:hAnsi="Arial" w:cs="Arial"/>
+                <w:sz w:val="24"/>
+                <w:szCs w:val="24"/>
+                <w:lang w:val="en-US"/>
+              </w:rPr>
               <w:t>Random Forest</w:t>
             </w:r>
           </w:p>
@@ -17814,6 +19630,7 @@
           <w:szCs w:val="24"/>
           <w:lang w:val="en-US"/>
         </w:rPr>
+        <w:lastRenderedPageBreak/>
         <w:t xml:space="preserve">So out of all my classifiers, the best one is definitely </w:t>
       </w:r>
       <w:proofErr w:type="spellStart"/>
@@ -17981,7 +19798,6 @@
           <w:szCs w:val="24"/>
           <w:lang w:val="en-US"/>
         </w:rPr>
-        <w:lastRenderedPageBreak/>
         <w:t>Performance:</w:t>
       </w:r>
       <w:r>
@@ -18051,7 +19867,7 @@
                     <pic:cNvPicPr/>
                   </pic:nvPicPr>
                   <pic:blipFill>
-                    <a:blip r:embed="rId71"/>
+                    <a:blip r:embed="rId78"/>
                     <a:stretch>
                       <a:fillRect/>
                     </a:stretch>
@@ -18125,7 +19941,7 @@
                     <pic:cNvPicPr/>
                   </pic:nvPicPr>
                   <pic:blipFill>
-                    <a:blip r:embed="rId72"/>
+                    <a:blip r:embed="rId79"/>
                     <a:stretch>
                       <a:fillRect/>
                     </a:stretch>
@@ -18548,7 +20364,17 @@
           <w:szCs w:val="24"/>
           <w:lang w:val="en-US"/>
         </w:rPr>
-        <w:t xml:space="preserve"> to the GBT algorithm. I won’t go into details </w:t>
+        <w:t xml:space="preserve"> to the GBT algorithm. I </w:t>
+      </w:r>
+      <w:r>
+        <w:rPr>
+          <w:rFonts w:ascii="Arial" w:hAnsi="Arial" w:cs="Arial"/>
+          <w:sz w:val="24"/>
+          <w:szCs w:val="24"/>
+          <w:lang w:val="en-US"/>
+        </w:rPr>
+        <w:lastRenderedPageBreak/>
+        <w:t xml:space="preserve">won’t go into details </w:t>
       </w:r>
       <w:r>
         <w:rPr>
@@ -18644,69 +20470,6 @@
           <w:lang w:val="en-US"/>
         </w:rPr>
       </w:pPr>
-      <w:r>
-        <w:rPr>
-          <w:rFonts w:ascii="Arial" w:hAnsi="Arial" w:cs="Arial"/>
-          <w:sz w:val="24"/>
-          <w:szCs w:val="24"/>
-          <w:lang w:val="en-US"/>
-        </w:rPr>
-        <w:t>The data</w:t>
-      </w:r>
-      <w:r>
-        <w:rPr>
-          <w:rFonts w:ascii="Arial" w:hAnsi="Arial" w:cs="Arial"/>
-          <w:sz w:val="24"/>
-          <w:szCs w:val="24"/>
-          <w:lang w:val="en-US"/>
-        </w:rPr>
-        <w:t>set</w:t>
-      </w:r>
-      <w:r>
-        <w:rPr>
-          <w:rFonts w:ascii="Arial" w:hAnsi="Arial" w:cs="Arial"/>
-          <w:sz w:val="24"/>
-          <w:szCs w:val="24"/>
-          <w:lang w:val="en-US"/>
-        </w:rPr>
-        <w:t xml:space="preserve"> has </w:t>
-      </w:r>
-      <w:r>
-        <w:rPr>
-          <w:rFonts w:ascii="Arial" w:hAnsi="Arial" w:cs="Arial"/>
-          <w:sz w:val="24"/>
-          <w:szCs w:val="24"/>
-          <w:lang w:val="en-US"/>
-        </w:rPr>
-        <w:t xml:space="preserve">two </w:t>
-      </w:r>
-      <w:r>
-        <w:rPr>
-          <w:rFonts w:ascii="Arial" w:hAnsi="Arial" w:cs="Arial"/>
-          <w:sz w:val="24"/>
-          <w:szCs w:val="24"/>
-          <w:lang w:val="en-US"/>
-        </w:rPr>
-        <w:t>type</w:t>
-      </w:r>
-      <w:r>
-        <w:rPr>
-          <w:rFonts w:ascii="Arial" w:hAnsi="Arial" w:cs="Arial"/>
-          <w:sz w:val="24"/>
-          <w:szCs w:val="24"/>
-          <w:lang w:val="en-US"/>
-        </w:rPr>
-        <w:t>s</w:t>
-      </w:r>
-      <w:r>
-        <w:rPr>
-          <w:rFonts w:ascii="Arial" w:hAnsi="Arial" w:cs="Arial"/>
-          <w:sz w:val="24"/>
-          <w:szCs w:val="24"/>
-          <w:lang w:val="en-US"/>
-        </w:rPr>
-        <w:t xml:space="preserve"> of values: numerical and categorical. And </w:t>
-      </w:r>
       <w:proofErr w:type="spellStart"/>
       <w:r>
         <w:rPr>
@@ -18725,7 +20488,7 @@
           <w:szCs w:val="24"/>
           <w:lang w:val="en-US"/>
         </w:rPr>
-        <w:t xml:space="preserve"> can handle both of them.</w:t>
+        <w:t xml:space="preserve"> can handle both numerical and categorical data.</w:t>
       </w:r>
     </w:p>
     <w:p>
@@ -18917,6 +20680,7 @@
       <w:r>
         <w:rPr>
           <w:rFonts w:ascii="Arial" w:hAnsi="Arial" w:cs="Arial"/>
+          <w:noProof/>
           <w:sz w:val="24"/>
           <w:szCs w:val="24"/>
           <w:lang w:val="en-US"/>
@@ -18937,7 +20701,7 @@
                     <pic:cNvPicPr/>
                   </pic:nvPicPr>
                   <pic:blipFill>
-                    <a:blip r:embed="rId73"/>
+                    <a:blip r:embed="rId80"/>
                     <a:stretch>
                       <a:fillRect/>
                     </a:stretch>
@@ -18975,7 +20739,16 @@
           <w:szCs w:val="24"/>
           <w:lang w:val="en-US"/>
         </w:rPr>
-        <w:t>Which, as of the 2</w:t>
+        <w:t xml:space="preserve">Which, as of the </w:t>
+      </w:r>
+      <w:r>
+        <w:rPr>
+          <w:rFonts w:ascii="Arial" w:hAnsi="Arial" w:cs="Arial"/>
+          <w:sz w:val="24"/>
+          <w:szCs w:val="24"/>
+          <w:lang w:val="en-US"/>
+        </w:rPr>
+        <w:t>3</w:t>
       </w:r>
       <w:r>
         <w:rPr>
@@ -19783,6 +21556,95 @@
     </w:lvl>
   </w:abstractNum>
   <w:abstractNum w:abstractNumId="8" w15:restartNumberingAfterBreak="0">
+    <w:nsid w:val="6BEE4CF1"/>
+    <w:multiLevelType w:val="hybridMultilevel"/>
+    <w:tmpl w:val="B396232E"/>
+    <w:lvl w:ilvl="0" w:tplc="64DE264C">
+      <w:start w:val="1"/>
+      <w:numFmt w:val="decimal"/>
+      <w:lvlText w:val="%1."/>
+      <w:lvlJc w:val="left"/>
+      <w:pPr>
+        <w:ind w:left="1440" w:hanging="360"/>
+      </w:pPr>
+      <w:rPr>
+        <w:rFonts w:hint="default"/>
+      </w:rPr>
+    </w:lvl>
+    <w:lvl w:ilvl="1" w:tplc="04090019" w:tentative="1">
+      <w:start w:val="1"/>
+      <w:numFmt w:val="lowerLetter"/>
+      <w:lvlText w:val="%2."/>
+      <w:lvlJc w:val="left"/>
+      <w:pPr>
+        <w:ind w:left="2160" w:hanging="360"/>
+      </w:pPr>
+    </w:lvl>
+    <w:lvl w:ilvl="2" w:tplc="0409001B" w:tentative="1">
+      <w:start w:val="1"/>
+      <w:numFmt w:val="lowerRoman"/>
+      <w:lvlText w:val="%3."/>
+      <w:lvlJc w:val="right"/>
+      <w:pPr>
+        <w:ind w:left="2880" w:hanging="180"/>
+      </w:pPr>
+    </w:lvl>
+    <w:lvl w:ilvl="3" w:tplc="0409000F" w:tentative="1">
+      <w:start w:val="1"/>
+      <w:numFmt w:val="decimal"/>
+      <w:lvlText w:val="%4."/>
+      <w:lvlJc w:val="left"/>
+      <w:pPr>
+        <w:ind w:left="3600" w:hanging="360"/>
+      </w:pPr>
+    </w:lvl>
+    <w:lvl w:ilvl="4" w:tplc="04090019" w:tentative="1">
+      <w:start w:val="1"/>
+      <w:numFmt w:val="lowerLetter"/>
+      <w:lvlText w:val="%5."/>
+      <w:lvlJc w:val="left"/>
+      <w:pPr>
+        <w:ind w:left="4320" w:hanging="360"/>
+      </w:pPr>
+    </w:lvl>
+    <w:lvl w:ilvl="5" w:tplc="0409001B" w:tentative="1">
+      <w:start w:val="1"/>
+      <w:numFmt w:val="lowerRoman"/>
+      <w:lvlText w:val="%6."/>
+      <w:lvlJc w:val="right"/>
+      <w:pPr>
+        <w:ind w:left="5040" w:hanging="180"/>
+      </w:pPr>
+    </w:lvl>
+    <w:lvl w:ilvl="6" w:tplc="0409000F" w:tentative="1">
+      <w:start w:val="1"/>
+      <w:numFmt w:val="decimal"/>
+      <w:lvlText w:val="%7."/>
+      <w:lvlJc w:val="left"/>
+      <w:pPr>
+        <w:ind w:left="5760" w:hanging="360"/>
+      </w:pPr>
+    </w:lvl>
+    <w:lvl w:ilvl="7" w:tplc="04090019" w:tentative="1">
+      <w:start w:val="1"/>
+      <w:numFmt w:val="lowerLetter"/>
+      <w:lvlText w:val="%8."/>
+      <w:lvlJc w:val="left"/>
+      <w:pPr>
+        <w:ind w:left="6480" w:hanging="360"/>
+      </w:pPr>
+    </w:lvl>
+    <w:lvl w:ilvl="8" w:tplc="0409001B" w:tentative="1">
+      <w:start w:val="1"/>
+      <w:numFmt w:val="lowerRoman"/>
+      <w:lvlText w:val="%9."/>
+      <w:lvlJc w:val="right"/>
+      <w:pPr>
+        <w:ind w:left="7200" w:hanging="180"/>
+      </w:pPr>
+    </w:lvl>
+  </w:abstractNum>
+  <w:abstractNum w:abstractNumId="9" w15:restartNumberingAfterBreak="0">
     <w:nsid w:val="73DC7EC8"/>
     <w:multiLevelType w:val="hybridMultilevel"/>
     <w:tmpl w:val="B70011B4"/>
@@ -19887,7 +21749,7 @@
     <w:abstractNumId w:val="3"/>
   </w:num>
   <w:num w:numId="6" w16cid:durableId="1269461950">
-    <w:abstractNumId w:val="8"/>
+    <w:abstractNumId w:val="9"/>
   </w:num>
   <w:num w:numId="7" w16cid:durableId="2038846323">
     <w:abstractNumId w:val="1"/>
@@ -19897,6 +21759,9 @@
   </w:num>
   <w:num w:numId="9" w16cid:durableId="385565778">
     <w:abstractNumId w:val="7"/>
+  </w:num>
+  <w:num w:numId="10" w16cid:durableId="894120774">
+    <w:abstractNumId w:val="8"/>
   </w:num>
 </w:numbering>
 </file>

</xml_diff>